<commit_message>
Agrego Organismo cliente y organismo proveedor
</commit_message>
<xml_diff>
--- a/Casos de Uso.docx
+++ b/Casos de Uso.docx
@@ -2267,9 +2267,9 @@
         </w:rPr>
         <w:drawing>
           <wp:inline distT="0" distB="0" distL="0" distR="0">
-            <wp:extent cx="6734519" cy="3274828"/>
-            <wp:effectExtent l="19050" t="0" r="9181" b="0"/>
-            <wp:docPr id="4" name="3 Imagen" descr="CU_criticos_diagramaq2.png"/>
+            <wp:extent cx="6328886" cy="3444949"/>
+            <wp:effectExtent l="19050" t="0" r="0" b="0"/>
+            <wp:docPr id="2" name="Imagen 9"/>
             <wp:cNvGraphicFramePr>
               <a:graphicFrameLocks xmlns:a="http://schemas.openxmlformats.org/drawingml/2006/main" noChangeAspect="1"/>
             </wp:cNvGraphicFramePr>
@@ -2277,23 +2277,33 @@
               <a:graphicData uri="http://schemas.openxmlformats.org/drawingml/2006/picture">
                 <pic:pic xmlns:pic="http://schemas.openxmlformats.org/drawingml/2006/picture">
                   <pic:nvPicPr>
-                    <pic:cNvPr id="0" name="CU_criticos_diagramaq2.png"/>
-                    <pic:cNvPicPr/>
+                    <pic:cNvPr id="0" name="Picture 9"/>
+                    <pic:cNvPicPr>
+                      <a:picLocks noChangeAspect="1" noChangeArrowheads="1"/>
+                    </pic:cNvPicPr>
                   </pic:nvPicPr>
                   <pic:blipFill>
                     <a:blip r:embed="rId8"/>
+                    <a:srcRect/>
                     <a:stretch>
                       <a:fillRect/>
                     </a:stretch>
                   </pic:blipFill>
-                  <pic:spPr>
+                  <pic:spPr bwMode="auto">
                     <a:xfrm>
                       <a:off x="0" y="0"/>
-                      <a:ext cx="6745650" cy="3280241"/>
+                      <a:ext cx="6329245" cy="3445144"/>
                     </a:xfrm>
                     <a:prstGeom prst="rect">
                       <a:avLst/>
                     </a:prstGeom>
+                    <a:noFill/>
+                    <a:ln w="9525">
+                      <a:noFill/>
+                      <a:miter lim="800000"/>
+                      <a:headEnd/>
+                      <a:tailEnd/>
+                    </a:ln>
                   </pic:spPr>
                 </pic:pic>
               </a:graphicData>
@@ -2361,13 +2371,6 @@
     </w:p>
     <w:p>
       <w:pPr>
-        <w:rPr>
-          <w:lang w:val="es-ES"/>
-        </w:rPr>
-      </w:pPr>
-    </w:p>
-    <w:p>
-      <w:pPr>
         <w:pStyle w:val="Ttulo3"/>
         <w:rPr>
           <w:lang w:val="es-ES"/>
@@ -2379,26 +2382,39 @@
         </w:rPr>
         <w:t xml:space="preserve">Organismo </w:t>
       </w:r>
-    </w:p>
-    <w:p>
-      <w:pPr>
-        <w:rPr>
-          <w:lang w:val="es-ES"/>
-        </w:rPr>
-      </w:pPr>
-    </w:p>
-    <w:p>
-      <w:pPr>
-        <w:rPr>
-          <w:lang w:val="es-ES"/>
-        </w:rPr>
-      </w:pPr>
-      <w:r>
-        <w:rPr>
-          <w:lang w:val="es-ES"/>
-        </w:rPr>
-        <w:t>Es una entidad que contiene datos geográficos y ofrece servicios tanto de consulta como de actualización. A su vez un organismo puede consultar o actualizar datos geográficos de otro organismo.</w:t>
-      </w:r>
+      <w:r>
+        <w:rPr>
+          <w:lang w:val="es-ES"/>
+        </w:rPr>
+        <w:t>proveedor</w:t>
+      </w:r>
+    </w:p>
+    <w:p>
+      <w:pPr>
+        <w:rPr>
+          <w:lang w:val="es-ES"/>
+        </w:rPr>
+      </w:pPr>
+    </w:p>
+    <w:p>
+      <w:pPr>
+        <w:rPr>
+          <w:lang w:val="es-ES"/>
+        </w:rPr>
+      </w:pPr>
+      <w:r>
+        <w:rPr>
+          <w:lang w:val="es-ES"/>
+        </w:rPr>
+        <w:t xml:space="preserve">Es una entidad que contiene datos geográficos y ofrece servicios tanto de consulta como de actualización. </w:t>
+      </w:r>
+    </w:p>
+    <w:p>
+      <w:pPr>
+        <w:rPr>
+          <w:lang w:val="es-ES"/>
+        </w:rPr>
+      </w:pPr>
     </w:p>
     <w:p>
       <w:pPr>
@@ -2412,6 +2428,47 @@
           <w:lang w:val="es-ES"/>
         </w:rPr>
         <w:lastRenderedPageBreak/>
+        <w:t>Organismo cliente</w:t>
+      </w:r>
+    </w:p>
+    <w:p>
+      <w:pPr>
+        <w:rPr>
+          <w:lang w:val="es-ES"/>
+        </w:rPr>
+      </w:pPr>
+    </w:p>
+    <w:p>
+      <w:pPr>
+        <w:rPr>
+          <w:lang w:val="es-ES"/>
+        </w:rPr>
+      </w:pPr>
+      <w:r>
+        <w:rPr>
+          <w:lang w:val="es-ES"/>
+        </w:rPr>
+        <w:t>Es una entidad que consulta y/o actualiza datos geográficos de un organismo proveedor.</w:t>
+      </w:r>
+    </w:p>
+    <w:p>
+      <w:pPr>
+        <w:rPr>
+          <w:lang w:val="es-ES"/>
+        </w:rPr>
+      </w:pPr>
+    </w:p>
+    <w:p>
+      <w:pPr>
+        <w:pStyle w:val="Ttulo3"/>
+        <w:rPr>
+          <w:lang w:val="es-ES"/>
+        </w:rPr>
+      </w:pPr>
+      <w:r>
+        <w:rPr>
+          <w:lang w:val="es-ES"/>
+        </w:rPr>
         <w:t>Público general</w:t>
       </w:r>
     </w:p>
@@ -2487,6 +2544,13 @@
         </w:rPr>
         <w:t>Encargado  de la autenticación. Provee tokens de seguridad que luego la PGE se encarga de verificar.</w:t>
       </w:r>
+    </w:p>
+    <w:p>
+      <w:pPr>
+        <w:rPr>
+          <w:lang w:val="es-ES"/>
+        </w:rPr>
+      </w:pPr>
     </w:p>
     <w:p>
       <w:pPr>
@@ -2666,6 +2730,13 @@
       <w:r>
         <w:t>Descripción</w:t>
       </w:r>
+    </w:p>
+    <w:p>
+      <w:pPr>
+        <w:rPr>
+          <w:lang w:val="es-ES"/>
+        </w:rPr>
+      </w:pPr>
     </w:p>
     <w:p>
       <w:pPr>
@@ -3037,6 +3108,7 @@
         <w:rPr>
           <w:lang w:val="es-ES"/>
         </w:rPr>
+        <w:lastRenderedPageBreak/>
         <w:t xml:space="preserve">1.7.1 El servidor de mapas devuelve un error. </w:t>
       </w:r>
     </w:p>
@@ -3050,7 +3122,6 @@
         <w:rPr>
           <w:lang w:val="es-ES"/>
         </w:rPr>
-        <w:lastRenderedPageBreak/>
         <w:t>1.7.2 CtpSoapConnector recibe el error y lo reenvia a la PGE.</w:t>
       </w:r>
     </w:p>
@@ -5822,7 +5893,7 @@
           <v:shape id="_x0000_i1025" type="#_x0000_t75" style="width:315.65pt;height:124.75pt" o:ole="">
             <v:imagedata r:id="rId9" o:title=""/>
           </v:shape>
-          <o:OLEObject Type="Embed" ProgID="PI3.Image" ShapeID="_x0000_i1025" DrawAspect="Content" ObjectID="_1473656037" r:id="rId10"/>
+          <o:OLEObject Type="Embed" ProgID="PI3.Image" ShapeID="_x0000_i1025" DrawAspect="Content" ObjectID="_1473943524" r:id="rId10"/>
         </w:object>
       </w:r>
     </w:p>
@@ -6209,7 +6280,7 @@
           <v:shape id="_x0000_i1026" type="#_x0000_t75" style="width:356.65pt;height:253.65pt" o:ole="">
             <v:imagedata r:id="rId12" o:title=""/>
           </v:shape>
-          <o:OLEObject Type="Embed" ProgID="PI3.Image" ShapeID="_x0000_i1026" DrawAspect="Content" ObjectID="_1473656038" r:id="rId13"/>
+          <o:OLEObject Type="Embed" ProgID="PI3.Image" ShapeID="_x0000_i1026" DrawAspect="Content" ObjectID="_1473943525" r:id="rId13"/>
         </w:object>
       </w:r>
     </w:p>
@@ -9067,7 +9138,7 @@
         <w:sz w:val="20"/>
         <w:szCs w:val="20"/>
       </w:rPr>
-      <w:t>11</w:t>
+      <w:t>6</w:t>
     </w:r>
     <w:r>
       <w:rPr>

</xml_diff>

<commit_message>
Usuario publico -> CU4
</commit_message>
<xml_diff>
--- a/Casos de Uso.docx
+++ b/Casos de Uso.docx
@@ -4294,7 +4294,19 @@
         <w:rPr>
           <w:lang w:val="es-ES"/>
         </w:rPr>
-        <w:t>Permite que un organismo solicite información de otro organismo para realizar trámites.</w:t>
+        <w:t>Permite que un organismo solicite información de otro organismo para realizar trámites</w:t>
+      </w:r>
+      <w:r>
+        <w:rPr>
+          <w:lang w:val="es-ES"/>
+        </w:rPr>
+        <w:t xml:space="preserve"> solicitados por un usuario público</w:t>
+      </w:r>
+      <w:r>
+        <w:rPr>
+          <w:lang w:val="es-ES"/>
+        </w:rPr>
+        <w:t>.</w:t>
       </w:r>
     </w:p>
     <w:p>
@@ -4380,317 +4392,468 @@
         <w:rPr>
           <w:lang w:val="es-ES"/>
         </w:rPr>
-        <w:t xml:space="preserve">4.1 Un organismo solicita consultar información geográfica de otro organismo. </w:t>
-      </w:r>
-    </w:p>
-    <w:p>
-      <w:pPr>
-        <w:rPr>
-          <w:lang w:val="es-ES"/>
-        </w:rPr>
-      </w:pPr>
-      <w:r>
-        <w:rPr>
-          <w:lang w:val="es-ES"/>
-        </w:rPr>
-        <w:t>4.2 CtpRestConnector recibe la petición, solicita token al STS.</w:t>
-      </w:r>
-    </w:p>
-    <w:p>
-      <w:pPr>
-        <w:rPr>
-          <w:lang w:val="es-ES"/>
-        </w:rPr>
-      </w:pPr>
-      <w:r>
-        <w:rPr>
-          <w:lang w:val="es-ES"/>
-        </w:rPr>
-        <w:t>4.3 El STS recibe la petición , genera el token y lo devuelve a CtpRestConnector.</w:t>
-      </w:r>
-    </w:p>
-    <w:p>
-      <w:pPr>
-        <w:rPr>
-          <w:lang w:val="es-ES"/>
-        </w:rPr>
-      </w:pPr>
-      <w:r>
-        <w:rPr>
-          <w:lang w:val="es-ES"/>
-        </w:rPr>
-        <w:t>4.4 CtpRestConnector arma un pedido con el token, método y parámetros a invocar y lo envía a la PGE</w:t>
-      </w:r>
-    </w:p>
-    <w:p>
-      <w:pPr>
-        <w:rPr>
-          <w:lang w:val="es-ES"/>
-        </w:rPr>
-      </w:pPr>
-      <w:r>
-        <w:rPr>
-          <w:lang w:val="es-ES"/>
-        </w:rPr>
-        <w:t>4.5 La PGE recibe el pedido,chequea que los datos sean correctos y lo envía a CtpSoapConnector.</w:t>
-      </w:r>
-    </w:p>
-    <w:p>
-      <w:pPr>
-        <w:rPr>
-          <w:lang w:val="es-ES"/>
-        </w:rPr>
-      </w:pPr>
-      <w:r>
-        <w:rPr>
-          <w:lang w:val="es-ES"/>
-        </w:rPr>
-        <w:t>4.6 CtpSoapConnector recibe el pedido y lo envía a al servidor de mapas correspondiente al organismo destino.</w:t>
-      </w:r>
-    </w:p>
-    <w:p>
-      <w:pPr>
-        <w:rPr>
-          <w:lang w:val="es-ES"/>
-        </w:rPr>
-      </w:pPr>
-      <w:r>
-        <w:rPr>
-          <w:lang w:val="es-ES"/>
-        </w:rPr>
-        <w:t>4.7 El servidor de mapas recibe el pedido y devuelve la información geográfica correspondiente.</w:t>
-      </w:r>
-    </w:p>
-    <w:p>
-      <w:pPr>
-        <w:rPr>
-          <w:lang w:val="es-ES"/>
-        </w:rPr>
-      </w:pPr>
-      <w:r>
-        <w:rPr>
-          <w:lang w:val="es-ES"/>
-        </w:rPr>
-        <w:t>4.8 CtpSoapConnector recibe la información y la devuelve a la PGE.</w:t>
-      </w:r>
-    </w:p>
-    <w:p>
-      <w:pPr>
-        <w:rPr>
-          <w:lang w:val="es-ES"/>
-        </w:rPr>
-      </w:pPr>
-      <w:r>
-        <w:rPr>
-          <w:lang w:val="es-ES"/>
-        </w:rPr>
-        <w:t>4.9 La PGE recibe la información y la devuelve a CtpRestConnector.</w:t>
-      </w:r>
-    </w:p>
-    <w:p>
-      <w:pPr>
-        <w:rPr>
-          <w:lang w:val="es-ES"/>
-        </w:rPr>
-      </w:pPr>
-      <w:r>
-        <w:rPr>
-          <w:lang w:val="es-ES"/>
-        </w:rPr>
-        <w:t>4.10 CtpRestConnector devuelve la información al organismo solicitante.</w:t>
-      </w:r>
-    </w:p>
-    <w:p>
-      <w:pPr>
-        <w:rPr>
-          <w:lang w:val="es-ES"/>
-        </w:rPr>
-      </w:pPr>
-    </w:p>
-    <w:p>
-      <w:pPr>
-        <w:rPr>
-          <w:lang w:val="es-ES"/>
-        </w:rPr>
-      </w:pPr>
-      <w:r>
-        <w:rPr>
-          <w:lang w:val="es-ES"/>
-        </w:rPr>
-        <w:t>Flujo alternativo 2.3.1 (STS falla)</w:t>
-      </w:r>
-    </w:p>
-    <w:p>
-      <w:pPr>
-        <w:rPr>
-          <w:lang w:val="es-ES"/>
-        </w:rPr>
-      </w:pPr>
-    </w:p>
-    <w:p>
-      <w:pPr>
-        <w:rPr>
-          <w:lang w:val="es-ES"/>
-        </w:rPr>
-      </w:pPr>
-      <w:r>
-        <w:rPr>
-          <w:lang w:val="es-ES"/>
-        </w:rPr>
-        <w:t>4.3.1 El STS no valida el pedido de autenticación y devuelve un error.</w:t>
-      </w:r>
-    </w:p>
-    <w:p>
-      <w:pPr>
-        <w:rPr>
-          <w:lang w:val="es-ES"/>
-        </w:rPr>
-      </w:pPr>
-      <w:r>
-        <w:rPr>
-          <w:lang w:val="es-ES"/>
-        </w:rPr>
-        <w:t>4.3.2 CtpRestConnector envía un mensaje de error al organismo.</w:t>
-      </w:r>
-    </w:p>
-    <w:p>
-      <w:pPr>
-        <w:rPr>
-          <w:lang w:val="es-ES"/>
-        </w:rPr>
-      </w:pPr>
-    </w:p>
-    <w:p>
-      <w:pPr>
-        <w:rPr>
-          <w:lang w:val="es-ES"/>
-        </w:rPr>
-      </w:pPr>
-      <w:r>
-        <w:rPr>
-          <w:lang w:val="es-ES"/>
-        </w:rPr>
-        <w:t>Flujo alternativo 2.5.1 (PGE falla)</w:t>
-      </w:r>
-    </w:p>
-    <w:p>
-      <w:pPr>
-        <w:rPr>
-          <w:lang w:val="es-ES"/>
-        </w:rPr>
-      </w:pPr>
-    </w:p>
-    <w:p>
-      <w:pPr>
-        <w:rPr>
-          <w:lang w:val="es-ES"/>
-        </w:rPr>
-      </w:pPr>
-      <w:r>
-        <w:rPr>
-          <w:lang w:val="es-ES"/>
-        </w:rPr>
-        <w:t>4.5.1 Los datos enviados a la pge no son válidos y la PGE devuelve un error.</w:t>
-      </w:r>
-    </w:p>
-    <w:p>
-      <w:pPr>
-        <w:rPr>
-          <w:lang w:val="es-ES"/>
-        </w:rPr>
-      </w:pPr>
-      <w:r>
-        <w:rPr>
-          <w:lang w:val="es-ES"/>
-        </w:rPr>
-        <w:t>4.5.2 CtpRestConnector envía un mensaje de error al organismo.</w:t>
-      </w:r>
-    </w:p>
-    <w:p>
-      <w:pPr>
-        <w:rPr>
-          <w:lang w:val="es-ES"/>
-        </w:rPr>
-      </w:pPr>
-    </w:p>
-    <w:p>
-      <w:pPr>
-        <w:rPr>
-          <w:lang w:val="es-ES"/>
-        </w:rPr>
-      </w:pPr>
-      <w:r>
-        <w:rPr>
-          <w:lang w:val="es-ES"/>
-        </w:rPr>
-        <w:t>Flujo alternativo 2.7.1 (Servidor de mapas falla)</w:t>
-      </w:r>
-    </w:p>
-    <w:p>
-      <w:pPr>
-        <w:rPr>
-          <w:lang w:val="es-ES"/>
-        </w:rPr>
-      </w:pPr>
-    </w:p>
-    <w:p>
-      <w:pPr>
-        <w:rPr>
-          <w:lang w:val="es-ES"/>
-        </w:rPr>
-      </w:pPr>
-      <w:r>
-        <w:rPr>
-          <w:lang w:val="es-ES"/>
-        </w:rPr>
-        <w:t xml:space="preserve">4.7.1 El servidor de mapas devuelve un error. </w:t>
-      </w:r>
-    </w:p>
-    <w:p>
-      <w:pPr>
-        <w:rPr>
-          <w:lang w:val="es-ES"/>
-        </w:rPr>
-      </w:pPr>
-      <w:r>
-        <w:rPr>
-          <w:lang w:val="es-ES"/>
-        </w:rPr>
-        <w:t>4.7.2 CtpSoapConnector recibe el error y lo reenvia a la PGE.</w:t>
-      </w:r>
-    </w:p>
-    <w:p>
-      <w:pPr>
-        <w:rPr>
-          <w:lang w:val="es-ES"/>
-        </w:rPr>
-      </w:pPr>
-      <w:r>
-        <w:rPr>
-          <w:lang w:val="es-ES"/>
-        </w:rPr>
-        <w:t>4.7.3 La PGE reenvía el error a CtpRestConnector.</w:t>
-      </w:r>
-    </w:p>
-    <w:p>
-      <w:pPr>
-        <w:rPr>
-          <w:lang w:val="es-ES"/>
-        </w:rPr>
-      </w:pPr>
-      <w:r>
-        <w:rPr>
-          <w:lang w:val="es-ES"/>
-        </w:rPr>
-        <w:t>4.7.2 CtpRestConnector envía un mensaje de error al organismo.</w:t>
-      </w:r>
-    </w:p>
-    <w:p>
-      <w:pPr>
-        <w:rPr>
-          <w:lang w:val="es-ES"/>
-        </w:rPr>
-      </w:pPr>
+        <w:t>4.1 Un usuario público solicita realizar un trámite en un organismo.</w:t>
+      </w:r>
+    </w:p>
+    <w:p>
+      <w:pPr>
+        <w:rPr>
+          <w:lang w:val="es-ES"/>
+        </w:rPr>
+      </w:pPr>
+      <w:r>
+        <w:rPr>
+          <w:lang w:val="es-ES"/>
+        </w:rPr>
+        <w:t>4.2 El organismo necesita información de un organismo proveedor, así que realiza una consulta.</w:t>
+      </w:r>
+    </w:p>
+    <w:p>
+      <w:pPr>
+        <w:rPr>
+          <w:lang w:val="es-ES"/>
+        </w:rPr>
+      </w:pPr>
+      <w:r>
+        <w:rPr>
+          <w:lang w:val="es-ES"/>
+        </w:rPr>
+        <w:t xml:space="preserve">4.3 CtpRestConnector recibe la consulta, solicita autenticación a STS. </w:t>
+      </w:r>
+    </w:p>
+    <w:p>
+      <w:pPr>
+        <w:rPr>
+          <w:lang w:val="es-ES"/>
+        </w:rPr>
+      </w:pPr>
+      <w:r>
+        <w:rPr>
+          <w:lang w:val="es-ES"/>
+        </w:rPr>
+        <w:t>4.4 STS genera el token y lo devuelve a CtpRestConnector.</w:t>
+      </w:r>
+    </w:p>
+    <w:p>
+      <w:pPr>
+        <w:rPr>
+          <w:lang w:val="es-ES"/>
+        </w:rPr>
+      </w:pPr>
+      <w:r>
+        <w:rPr>
+          <w:lang w:val="es-ES"/>
+        </w:rPr>
+        <w:t>4.5 CtpRestConnector recibe el token y arma un pedido para la PGE</w:t>
+      </w:r>
+    </w:p>
+    <w:p>
+      <w:pPr>
+        <w:rPr>
+          <w:lang w:val="es-ES"/>
+        </w:rPr>
+      </w:pPr>
+      <w:r>
+        <w:rPr>
+          <w:lang w:val="es-ES"/>
+        </w:rPr>
+        <w:t>4.6 PGE recibe el pedido y deriva a CtpSoapConnector.</w:t>
+      </w:r>
+    </w:p>
+    <w:p>
+      <w:pPr>
+        <w:rPr>
+          <w:lang w:val="es-ES"/>
+        </w:rPr>
+      </w:pPr>
+      <w:r>
+        <w:rPr>
+          <w:lang w:val="es-ES"/>
+        </w:rPr>
+        <w:t>4.7 CtpSoapConnector recibe el pedido y reenvía al servidor de mapas del organismo proveedor.</w:t>
+      </w:r>
+    </w:p>
+    <w:p>
+      <w:pPr>
+        <w:rPr>
+          <w:lang w:val="es-ES"/>
+        </w:rPr>
+      </w:pPr>
+      <w:r>
+        <w:rPr>
+          <w:lang w:val="es-ES"/>
+        </w:rPr>
+        <w:t>4.8 El servidor de mapas recibe el pedido y devuelve la información solicitada.</w:t>
+      </w:r>
+    </w:p>
+    <w:p>
+      <w:pPr>
+        <w:rPr>
+          <w:lang w:val="es-ES"/>
+        </w:rPr>
+      </w:pPr>
+      <w:r>
+        <w:rPr>
+          <w:lang w:val="es-ES"/>
+        </w:rPr>
+        <w:t>4.9 CtpSoapConnector recibe la información y reenvia a la PGE.</w:t>
+      </w:r>
+    </w:p>
+    <w:p>
+      <w:pPr>
+        <w:rPr>
+          <w:lang w:val="es-ES"/>
+        </w:rPr>
+      </w:pPr>
+      <w:r>
+        <w:rPr>
+          <w:lang w:val="es-ES"/>
+        </w:rPr>
+        <w:t>4.10 La PGE devuelve la información a CtpRestConnector.</w:t>
+      </w:r>
+    </w:p>
+    <w:p>
+      <w:pPr>
+        <w:rPr>
+          <w:lang w:val="es-ES"/>
+        </w:rPr>
+      </w:pPr>
+      <w:r>
+        <w:rPr>
+          <w:lang w:val="es-ES"/>
+        </w:rPr>
+        <w:t>4.11 CtpRestConnector devuelve la información al organismo solicitante.</w:t>
+      </w:r>
+    </w:p>
+    <w:p>
+      <w:pPr>
+        <w:rPr>
+          <w:lang w:val="es-ES"/>
+        </w:rPr>
+      </w:pPr>
+      <w:r>
+        <w:rPr>
+          <w:lang w:val="es-ES"/>
+        </w:rPr>
+        <w:t>4.12 el organismo utiliza la informacion para completar el trámite.</w:t>
+      </w:r>
+    </w:p>
+    <w:p>
+      <w:pPr>
+        <w:rPr>
+          <w:lang w:val="es-ES"/>
+        </w:rPr>
+      </w:pPr>
+    </w:p>
+    <w:p>
+      <w:pPr>
+        <w:rPr>
+          <w:lang w:val="es-ES"/>
+        </w:rPr>
+      </w:pPr>
+      <w:r>
+        <w:rPr>
+          <w:lang w:val="es-ES"/>
+        </w:rPr>
+        <w:t>Flujo alternativo 4.12.1 (El organismo solicita consultar otro organismo)</w:t>
+      </w:r>
+    </w:p>
+    <w:p>
+      <w:pPr>
+        <w:rPr>
+          <w:lang w:val="es-ES"/>
+        </w:rPr>
+      </w:pPr>
+    </w:p>
+    <w:p>
+      <w:pPr>
+        <w:rPr>
+          <w:lang w:val="es-ES"/>
+        </w:rPr>
+      </w:pPr>
+      <w:r>
+        <w:rPr>
+          <w:lang w:val="es-ES"/>
+        </w:rPr>
+        <w:t>4.12.1 El organismo necesita consultar información geográfica de otro organismo para completar el trámite.</w:t>
+      </w:r>
+    </w:p>
+    <w:p>
+      <w:pPr>
+        <w:rPr>
+          <w:lang w:val="es-ES"/>
+        </w:rPr>
+      </w:pPr>
+      <w:r>
+        <w:rPr>
+          <w:lang w:val="es-ES"/>
+        </w:rPr>
+        <w:t>4.12.2 vuelve a 4.2</w:t>
+      </w:r>
+    </w:p>
+    <w:p>
+      <w:pPr>
+        <w:rPr>
+          <w:lang w:val="es-ES"/>
+        </w:rPr>
+      </w:pPr>
+    </w:p>
+    <w:p>
+      <w:pPr>
+        <w:rPr>
+          <w:lang w:val="es-ES"/>
+        </w:rPr>
+      </w:pPr>
+      <w:r>
+        <w:rPr>
+          <w:lang w:val="es-ES"/>
+        </w:rPr>
+        <w:t>Flujo alternativo 4.4.1 (Falla STS)</w:t>
+      </w:r>
+    </w:p>
+    <w:p>
+      <w:pPr>
+        <w:rPr>
+          <w:lang w:val="es-ES"/>
+        </w:rPr>
+      </w:pPr>
+    </w:p>
+    <w:p>
+      <w:pPr>
+        <w:rPr>
+          <w:lang w:val="es-ES"/>
+        </w:rPr>
+      </w:pPr>
+      <w:r>
+        <w:rPr>
+          <w:lang w:val="es-ES"/>
+        </w:rPr>
+        <w:t>4.4.1 El STS no valida el pedido de autenticación y devuelve un error.</w:t>
+      </w:r>
+    </w:p>
+    <w:p>
+      <w:pPr>
+        <w:rPr>
+          <w:lang w:val="es-ES"/>
+        </w:rPr>
+      </w:pPr>
+      <w:r>
+        <w:rPr>
+          <w:lang w:val="es-ES"/>
+        </w:rPr>
+        <w:t>4.4.2 CtpRestConnector envía un mensaje de error al organismo solicitante.</w:t>
+      </w:r>
+    </w:p>
+    <w:p>
+      <w:pPr>
+        <w:rPr>
+          <w:lang w:val="es-ES"/>
+        </w:rPr>
+      </w:pPr>
+      <w:r>
+        <w:rPr>
+          <w:lang w:val="es-ES"/>
+        </w:rPr>
+        <w:t>4.4.3 El organismo cancela el trámite.</w:t>
+      </w:r>
+    </w:p>
+    <w:p>
+      <w:pPr>
+        <w:rPr>
+          <w:lang w:val="es-ES"/>
+        </w:rPr>
+      </w:pPr>
+      <w:r>
+        <w:rPr>
+          <w:lang w:val="es-ES"/>
+        </w:rPr>
+        <w:t>4.4.4 Se le indica al usuario que el trámite no pudo ser realizado.</w:t>
+      </w:r>
+    </w:p>
+    <w:p>
+      <w:pPr>
+        <w:rPr>
+          <w:lang w:val="es-ES"/>
+        </w:rPr>
+      </w:pPr>
+    </w:p>
+    <w:p>
+      <w:pPr>
+        <w:rPr>
+          <w:lang w:val="es-ES"/>
+        </w:rPr>
+      </w:pPr>
+      <w:r>
+        <w:rPr>
+          <w:lang w:val="es-ES"/>
+        </w:rPr>
+        <w:t>Flujo alternativo 4.6.1 (Falla PGE)</w:t>
+      </w:r>
+    </w:p>
+    <w:p>
+      <w:pPr>
+        <w:rPr>
+          <w:lang w:val="es-ES"/>
+        </w:rPr>
+      </w:pPr>
+    </w:p>
+    <w:p>
+      <w:pPr>
+        <w:rPr>
+          <w:lang w:val="es-ES"/>
+        </w:rPr>
+      </w:pPr>
+      <w:r>
+        <w:rPr>
+          <w:lang w:val="es-ES"/>
+        </w:rPr>
+        <w:t>4.6.1 El pedido a la PGE es inválido</w:t>
+      </w:r>
+    </w:p>
+    <w:p>
+      <w:pPr>
+        <w:rPr>
+          <w:lang w:val="es-ES"/>
+        </w:rPr>
+      </w:pPr>
+      <w:r>
+        <w:rPr>
+          <w:lang w:val="es-ES"/>
+        </w:rPr>
+        <w:t>4.6.2 Se devuelve un error a CtpRestConnector.</w:t>
+      </w:r>
+    </w:p>
+    <w:p>
+      <w:pPr>
+        <w:rPr>
+          <w:lang w:val="es-ES"/>
+        </w:rPr>
+      </w:pPr>
+      <w:r>
+        <w:rPr>
+          <w:lang w:val="es-ES"/>
+        </w:rPr>
+        <w:t>4.6.3 El error se reenvía al organismo solicitante y éste cancela el trámite.</w:t>
+      </w:r>
+    </w:p>
+    <w:p>
+      <w:pPr>
+        <w:rPr>
+          <w:lang w:val="es-ES"/>
+        </w:rPr>
+      </w:pPr>
+      <w:r>
+        <w:rPr>
+          <w:lang w:val="es-ES"/>
+        </w:rPr>
+        <w:t>4.6.4 Se le indica al usuario que el trámite no pudo ser realizado.</w:t>
+      </w:r>
+    </w:p>
+    <w:p>
+      <w:pPr>
+        <w:rPr>
+          <w:lang w:val="es-ES"/>
+        </w:rPr>
+      </w:pPr>
+    </w:p>
+    <w:p>
+      <w:pPr>
+        <w:rPr>
+          <w:lang w:val="es-ES"/>
+        </w:rPr>
+      </w:pPr>
+      <w:r>
+        <w:rPr>
+          <w:lang w:val="es-ES"/>
+        </w:rPr>
+        <w:t>Flujo alternativo 4.8.1  (Falla servidor de mapas)</w:t>
+      </w:r>
+    </w:p>
+    <w:p>
+      <w:pPr>
+        <w:rPr>
+          <w:lang w:val="es-ES"/>
+        </w:rPr>
+      </w:pPr>
+    </w:p>
+    <w:p>
+      <w:pPr>
+        <w:rPr>
+          <w:lang w:val="es-ES"/>
+        </w:rPr>
+      </w:pPr>
+      <w:r>
+        <w:rPr>
+          <w:lang w:val="es-ES"/>
+        </w:rPr>
+        <w:t xml:space="preserve">4.8.1 El servidor de mapas devuelve un error. </w:t>
+      </w:r>
+    </w:p>
+    <w:p>
+      <w:pPr>
+        <w:rPr>
+          <w:lang w:val="es-ES"/>
+        </w:rPr>
+      </w:pPr>
+      <w:r>
+        <w:rPr>
+          <w:lang w:val="es-ES"/>
+        </w:rPr>
+        <w:t>4.8.2 CtpSoapConnector recibe el error y lo devuelve a PGE.</w:t>
+      </w:r>
+    </w:p>
+    <w:p>
+      <w:pPr>
+        <w:rPr>
+          <w:lang w:val="es-ES"/>
+        </w:rPr>
+      </w:pPr>
+      <w:r>
+        <w:rPr>
+          <w:lang w:val="es-ES"/>
+        </w:rPr>
+        <w:t>4.8.3 PGE reenvia el error a CtpRestConnector.</w:t>
+      </w:r>
+    </w:p>
+    <w:p>
+      <w:pPr>
+        <w:rPr>
+          <w:lang w:val="es-ES"/>
+        </w:rPr>
+      </w:pPr>
+      <w:r>
+        <w:rPr>
+          <w:lang w:val="es-ES"/>
+        </w:rPr>
+        <w:t>4.8.4 CtpRestConnector envia un informe de error al organismo solicitante.</w:t>
+      </w:r>
+    </w:p>
+    <w:p>
+      <w:pPr>
+        <w:rPr>
+          <w:lang w:val="es-ES"/>
+        </w:rPr>
+      </w:pPr>
+      <w:r>
+        <w:rPr>
+          <w:lang w:val="es-ES"/>
+        </w:rPr>
+        <w:lastRenderedPageBreak/>
+        <w:t>4.8.5 El organismo cancela el trámite.</w:t>
+      </w:r>
+    </w:p>
+    <w:p>
+      <w:pPr>
+        <w:rPr>
+          <w:lang w:val="es-ES"/>
+        </w:rPr>
+      </w:pPr>
+      <w:r>
+        <w:rPr>
+          <w:lang w:val="es-ES"/>
+        </w:rPr>
+        <w:t>4.8.6 Se le indica al usuario que el trámite no pudo ser realizado.</w:t>
+      </w:r>
     </w:p>
     <w:p>
       <w:pPr>
@@ -5893,7 +6056,7 @@
           <v:shape id="_x0000_i1025" type="#_x0000_t75" style="width:315.65pt;height:124.75pt" o:ole="">
             <v:imagedata r:id="rId9" o:title=""/>
           </v:shape>
-          <o:OLEObject Type="Embed" ProgID="PI3.Image" ShapeID="_x0000_i1025" DrawAspect="Content" ObjectID="_1473943524" r:id="rId10"/>
+          <o:OLEObject Type="Embed" ProgID="PI3.Image" ShapeID="_x0000_i1025" DrawAspect="Content" ObjectID="_1474282655" r:id="rId10"/>
         </w:object>
       </w:r>
     </w:p>
@@ -6280,7 +6443,7 @@
           <v:shape id="_x0000_i1026" type="#_x0000_t75" style="width:356.65pt;height:253.65pt" o:ole="">
             <v:imagedata r:id="rId12" o:title=""/>
           </v:shape>
-          <o:OLEObject Type="Embed" ProgID="PI3.Image" ShapeID="_x0000_i1026" DrawAspect="Content" ObjectID="_1473943525" r:id="rId13"/>
+          <o:OLEObject Type="Embed" ProgID="PI3.Image" ShapeID="_x0000_i1026" DrawAspect="Content" ObjectID="_1474282656" r:id="rId13"/>
         </w:object>
       </w:r>
     </w:p>
@@ -9138,7 +9301,7 @@
         <w:sz w:val="20"/>
         <w:szCs w:val="20"/>
       </w:rPr>
-      <w:t>6</w:t>
+      <w:t>10</w:t>
     </w:r>
     <w:r>
       <w:rPr>

</xml_diff>

<commit_message>
Intro casos de uso
</commit_message>
<xml_diff>
--- a/Casos de Uso.docx
+++ b/Casos de Uso.docx
@@ -135,7 +135,7 @@
           <w:szCs w:val="56"/>
           <w:lang w:val="es-ES"/>
         </w:rPr>
-        <w:t>Documento de Arquitectura</w:t>
+        <w:t xml:space="preserve">Documento de </w:t>
       </w:r>
       <w:r>
         <w:rPr>
@@ -144,16 +144,7 @@
           <w:szCs w:val="56"/>
           <w:lang w:val="es-ES"/>
         </w:rPr>
-        <w:t xml:space="preserve"> d</w:t>
-      </w:r>
-      <w:r>
-        <w:rPr>
-          <w:rFonts w:ascii="Arial" w:hAnsi="Arial" w:cs="Arial"/>
-          <w:sz w:val="56"/>
-          <w:szCs w:val="56"/>
-          <w:lang w:val="es-ES"/>
-        </w:rPr>
-        <w:t>e Software</w:t>
+        <w:t>Casos de Uso</w:t>
       </w:r>
     </w:p>
     <w:p>
@@ -1977,88 +1968,13 @@
         <w:rPr>
           <w:lang w:val="es-ES"/>
         </w:rPr>
-        <w:t>[</w:t>
-      </w:r>
-    </w:p>
-    <w:p>
-      <w:pPr>
-        <w:rPr>
-          <w:lang w:val="es-ES"/>
-        </w:rPr>
-      </w:pPr>
-    </w:p>
-    <w:p>
-      <w:pPr>
-        <w:rPr>
-          <w:lang w:val="es-ES"/>
-        </w:rPr>
-      </w:pPr>
-      <w:r>
-        <w:rPr>
-          <w:lang w:val="es-ES"/>
-        </w:rPr>
-        <w:t>En esta sección se realiza una introducción al sistema cuya arquitectura se describe.</w:t>
-      </w:r>
-    </w:p>
-    <w:p>
-      <w:pPr>
-        <w:rPr>
-          <w:lang w:val="es-ES"/>
-        </w:rPr>
-      </w:pPr>
-    </w:p>
-    <w:p>
-      <w:pPr>
-        <w:rPr>
-          <w:lang w:val="es-ES"/>
-        </w:rPr>
-      </w:pPr>
-      <w:r>
-        <w:rPr>
-          <w:lang w:val="es-ES"/>
-        </w:rPr>
-        <w:t xml:space="preserve">Para la elaboración de este plantilla, se tomó como base </w:t>
-      </w:r>
-      <w:r>
-        <w:rPr>
-          <w:lang w:val="es-ES"/>
-        </w:rPr>
-        <w:t xml:space="preserve">el modelo 4+1 </w:t>
-      </w:r>
-      <w:r>
-        <w:rPr>
-          <w:lang w:val="es-ES"/>
-        </w:rPr>
-        <w:fldChar w:fldCharType="begin"/>
-      </w:r>
-      <w:r>
-        <w:rPr>
-          <w:lang w:val="es-ES"/>
-        </w:rPr>
-        <w:instrText xml:space="preserve"> REF _Ref239791527 \r \h </w:instrText>
-      </w:r>
-      <w:r>
-        <w:rPr>
-          <w:lang w:val="es-ES"/>
-        </w:rPr>
-      </w:r>
-      <w:r>
-        <w:rPr>
-          <w:lang w:val="es-ES"/>
-        </w:rPr>
-        <w:fldChar w:fldCharType="separate"/>
-      </w:r>
-      <w:r>
-        <w:rPr>
-          <w:lang w:val="es-ES"/>
-        </w:rPr>
-        <w:t>[10]</w:t>
-      </w:r>
-      <w:r>
-        <w:rPr>
-          <w:lang w:val="es-ES"/>
-        </w:rPr>
-        <w:fldChar w:fldCharType="end"/>
+        <w:t>En este documento se presentan los casos de uso identificados para el proyecto. Los mismos están basados en los escenarios de la Tesis</w:t>
+      </w:r>
+      <w:r>
+        <w:rPr>
+          <w:lang w:val="es-ES"/>
+        </w:rPr>
+        <w:t xml:space="preserve"> (Integración de servicios geográficos en plataformas de gobierno electrónico de la Ing. Raquel Sosa)</w:t>
       </w:r>
       <w:r>
         <w:rPr>
@@ -2073,18 +1989,140 @@
           <w:lang w:val="es-ES"/>
         </w:rPr>
       </w:pPr>
-    </w:p>
-    <w:p>
-      <w:pPr>
-        <w:rPr>
-          <w:lang w:val="es-ES"/>
-        </w:rPr>
-      </w:pPr>
-      <w:r>
-        <w:rPr>
-          <w:lang w:val="es-ES"/>
-        </w:rPr>
-        <w:t>]</w:t>
+      <w:r>
+        <w:rPr>
+          <w:lang w:val="es-ES"/>
+        </w:rPr>
+        <w:t>Cada escenario de la tesis mencionada se corresponde con un caso de uso.</w:t>
+      </w:r>
+    </w:p>
+    <w:p>
+      <w:pPr>
+        <w:rPr>
+          <w:lang w:val="es-ES"/>
+        </w:rPr>
+      </w:pPr>
+    </w:p>
+    <w:p>
+      <w:pPr>
+        <w:rPr>
+          <w:lang w:val="es-ES"/>
+        </w:rPr>
+      </w:pPr>
+      <w:r>
+        <w:rPr>
+          <w:lang w:val="es-ES"/>
+        </w:rPr>
+        <w:t>A su vez el sistema está formado por dos componentes que son los siguientes</w:t>
+      </w:r>
+      <w:r>
+        <w:rPr>
+          <w:lang w:val="es-ES"/>
+        </w:rPr>
+        <w:t xml:space="preserve"> : </w:t>
+      </w:r>
+      <w:r>
+        <w:rPr>
+          <w:lang w:val="es-ES"/>
+        </w:rPr>
+        <w:t xml:space="preserve"> </w:t>
+      </w:r>
+    </w:p>
+    <w:p>
+      <w:pPr>
+        <w:rPr>
+          <w:lang w:val="es-ES"/>
+        </w:rPr>
+      </w:pPr>
+    </w:p>
+    <w:p>
+      <w:pPr>
+        <w:rPr>
+          <w:lang w:val="es-ES"/>
+        </w:rPr>
+      </w:pPr>
+      <w:r>
+        <w:rPr>
+          <w:lang w:val="es-ES"/>
+        </w:rPr>
+        <w:t>CtpRestConnector, que se encarga de recibir peticiones directamente del cliente sobre consultas o transacciones sobre la información geográfica de algún organismo.</w:t>
+      </w:r>
+    </w:p>
+    <w:p>
+      <w:pPr>
+        <w:jc w:val="center"/>
+        <w:rPr>
+          <w:lang w:val="es-ES"/>
+        </w:rPr>
+      </w:pPr>
+    </w:p>
+    <w:p>
+      <w:pPr>
+        <w:rPr>
+          <w:lang w:val="es-ES"/>
+        </w:rPr>
+      </w:pPr>
+      <w:r>
+        <w:rPr>
+          <w:lang w:val="es-ES"/>
+        </w:rPr>
+        <w:t>CtpSoapConnector encargado de recibir peticiones de la PGE y enviarlas al organismo correspondiente.</w:t>
+      </w:r>
+    </w:p>
+    <w:p>
+      <w:pPr>
+        <w:rPr>
+          <w:lang w:val="es-ES"/>
+        </w:rPr>
+      </w:pPr>
+    </w:p>
+    <w:p>
+      <w:pPr>
+        <w:rPr>
+          <w:lang w:val="es-ES"/>
+        </w:rPr>
+      </w:pPr>
+      <w:r>
+        <w:rPr>
+          <w:lang w:val="es-ES"/>
+        </w:rPr>
+        <w:t xml:space="preserve">Al ser </w:t>
+      </w:r>
+      <w:r>
+        <w:rPr>
+          <w:lang w:val="es-ES"/>
+        </w:rPr>
+        <w:t>dos</w:t>
+      </w:r>
+      <w:r>
+        <w:rPr>
+          <w:lang w:val="es-ES"/>
+        </w:rPr>
+        <w:t xml:space="preserve"> subsistemas completamente separados en el documento aparecen referenciados con sus nombres en lugar de hacer referencia a un sistema genérico.</w:t>
+      </w:r>
+      <w:r>
+        <w:rPr>
+          <w:lang w:val="es-ES"/>
+        </w:rPr>
+        <w:t xml:space="preserve"> Esto es para que quede claro </w:t>
+      </w:r>
+      <w:r>
+        <w:rPr>
+          <w:lang w:val="es-ES"/>
+        </w:rPr>
+        <w:t xml:space="preserve">que es lo que cada uno de los </w:t>
+      </w:r>
+      <w:r>
+        <w:rPr>
+          <w:lang w:val="es-ES"/>
+        </w:rPr>
+        <w:t xml:space="preserve">componentes </w:t>
+      </w:r>
+      <w:r>
+        <w:rPr>
+          <w:lang w:val="es-ES"/>
+        </w:rPr>
+        <w:t>se encarga de hacer.</w:t>
       </w:r>
     </w:p>
     <w:p>
@@ -2113,7 +2151,7 @@
           <w:lang w:val="es-ES"/>
         </w:rPr>
         <w:lastRenderedPageBreak/>
-        <w:t>Vista de Casos de Uso</w:t>
+        <w:t xml:space="preserve"> Casos de Uso</w:t>
       </w:r>
       <w:bookmarkEnd w:id="7"/>
     </w:p>
@@ -2123,106 +2161,6 @@
           <w:lang w:val="es-ES"/>
         </w:rPr>
       </w:pPr>
-    </w:p>
-    <w:p>
-      <w:pPr>
-        <w:rPr>
-          <w:lang w:val="es-ES"/>
-        </w:rPr>
-      </w:pPr>
-      <w:r>
-        <w:rPr>
-          <w:lang w:val="es-ES"/>
-        </w:rPr>
-        <w:t>[</w:t>
-      </w:r>
-    </w:p>
-    <w:p>
-      <w:pPr>
-        <w:rPr>
-          <w:lang w:val="es-ES"/>
-        </w:rPr>
-      </w:pPr>
-    </w:p>
-    <w:p>
-      <w:pPr>
-        <w:rPr>
-          <w:lang w:val="es-ES"/>
-        </w:rPr>
-      </w:pPr>
-      <w:r>
-        <w:rPr>
-          <w:lang w:val="es-ES"/>
-        </w:rPr>
-        <w:t xml:space="preserve">Los elementos de las cuatro vistas desde las que se analiza la arquitectura son “ejercitados” por un pequeño subconjunto de casos de uso (o escenarios de esos casos de uso) que llamamos casos de uso críticos. Este subconjunto se debe elegir cuidadosamente, utilizando principalmente dos criterios: </w:t>
-      </w:r>
-    </w:p>
-    <w:p>
-      <w:pPr>
-        <w:rPr>
-          <w:lang w:val="es-ES"/>
-        </w:rPr>
-      </w:pPr>
-    </w:p>
-    <w:p>
-      <w:pPr>
-        <w:numPr>
-          <w:ilvl w:val="0"/>
-          <w:numId w:val="33"/>
-        </w:numPr>
-        <w:rPr>
-          <w:lang w:val="es-ES"/>
-        </w:rPr>
-      </w:pPr>
-      <w:r>
-        <w:rPr>
-          <w:lang w:val="es-ES"/>
-        </w:rPr>
-        <w:t>Que intervengan el mayor número de componentes arquitectónicos posibles</w:t>
-      </w:r>
-    </w:p>
-    <w:p>
-      <w:pPr>
-        <w:numPr>
-          <w:ilvl w:val="0"/>
-          <w:numId w:val="33"/>
-        </w:numPr>
-        <w:rPr>
-          <w:lang w:val="es-ES"/>
-        </w:rPr>
-      </w:pPr>
-      <w:r>
-        <w:rPr>
-          <w:lang w:val="es-ES"/>
-        </w:rPr>
-        <w:t>Que intervengan los componentes que se vislumbran como críticos o más complejos.</w:t>
-      </w:r>
-    </w:p>
-    <w:p>
-      <w:pPr>
-        <w:rPr>
-          <w:lang w:val="es-ES"/>
-        </w:rPr>
-      </w:pPr>
-    </w:p>
-    <w:p>
-      <w:pPr>
-        <w:rPr>
-          <w:lang w:val="es-ES"/>
-        </w:rPr>
-      </w:pPr>
-      <w:r>
-        <w:rPr>
-          <w:lang w:val="es-ES"/>
-        </w:rPr>
-        <w:t xml:space="preserve"> </w:t>
-      </w:r>
-      <w:r>
-        <w:rPr>
-          <w:lang w:val="es-ES"/>
-        </w:rPr>
-        <w:t>]</w:t>
-      </w:r>
     </w:p>
     <w:p>
       <w:pPr>
@@ -2427,101 +2365,101 @@
         <w:rPr>
           <w:lang w:val="es-ES"/>
         </w:rPr>
+        <w:t>Organismo cliente</w:t>
+      </w:r>
+    </w:p>
+    <w:p>
+      <w:pPr>
+        <w:rPr>
+          <w:lang w:val="es-ES"/>
+        </w:rPr>
+      </w:pPr>
+    </w:p>
+    <w:p>
+      <w:pPr>
+        <w:rPr>
+          <w:lang w:val="es-ES"/>
+        </w:rPr>
+      </w:pPr>
+      <w:r>
+        <w:rPr>
+          <w:lang w:val="es-ES"/>
+        </w:rPr>
+        <w:t>Es una entidad que consulta y/o actualiza datos geográficos de un organismo proveedor.</w:t>
+      </w:r>
+    </w:p>
+    <w:p>
+      <w:pPr>
+        <w:rPr>
+          <w:lang w:val="es-ES"/>
+        </w:rPr>
+      </w:pPr>
+    </w:p>
+    <w:p>
+      <w:pPr>
+        <w:pStyle w:val="Ttulo3"/>
+        <w:rPr>
+          <w:lang w:val="es-ES"/>
+        </w:rPr>
+      </w:pPr>
+      <w:r>
+        <w:rPr>
+          <w:lang w:val="es-ES"/>
+        </w:rPr>
+        <w:t>Público general</w:t>
+      </w:r>
+    </w:p>
+    <w:p>
+      <w:pPr>
+        <w:rPr>
+          <w:lang w:val="es-ES"/>
+        </w:rPr>
+      </w:pPr>
+    </w:p>
+    <w:p>
+      <w:pPr>
+        <w:rPr>
+          <w:lang w:val="es-ES"/>
+        </w:rPr>
+      </w:pPr>
+      <w:r>
+        <w:rPr>
+          <w:lang w:val="es-ES"/>
+        </w:rPr>
+        <w:t>Es una persona con un perfil público que quiere actualizar o consultar información</w:t>
+      </w:r>
+      <w:r>
+        <w:rPr>
+          <w:lang w:val="es-ES"/>
+        </w:rPr>
+        <w:t xml:space="preserve"> geográfica</w:t>
+      </w:r>
+      <w:r>
+        <w:rPr>
+          <w:lang w:val="es-ES"/>
+        </w:rPr>
+        <w:t>.</w:t>
+      </w:r>
+    </w:p>
+    <w:p>
+      <w:pPr>
+        <w:rPr>
+          <w:lang w:val="es-ES"/>
+        </w:rPr>
+      </w:pPr>
+    </w:p>
+    <w:p>
+      <w:pPr>
+        <w:pStyle w:val="Ttulo3"/>
+        <w:rPr>
+          <w:lang w:val="es-ES"/>
+        </w:rPr>
+      </w:pPr>
+      <w:r>
+        <w:rPr>
+          <w:lang w:val="es-ES"/>
+        </w:rPr>
         <w:lastRenderedPageBreak/>
-        <w:t>Organismo cliente</w:t>
-      </w:r>
-    </w:p>
-    <w:p>
-      <w:pPr>
-        <w:rPr>
-          <w:lang w:val="es-ES"/>
-        </w:rPr>
-      </w:pPr>
-    </w:p>
-    <w:p>
-      <w:pPr>
-        <w:rPr>
-          <w:lang w:val="es-ES"/>
-        </w:rPr>
-      </w:pPr>
-      <w:r>
-        <w:rPr>
-          <w:lang w:val="es-ES"/>
-        </w:rPr>
-        <w:t>Es una entidad que consulta y/o actualiza datos geográficos de un organismo proveedor.</w:t>
-      </w:r>
-    </w:p>
-    <w:p>
-      <w:pPr>
-        <w:rPr>
-          <w:lang w:val="es-ES"/>
-        </w:rPr>
-      </w:pPr>
-    </w:p>
-    <w:p>
-      <w:pPr>
-        <w:pStyle w:val="Ttulo3"/>
-        <w:rPr>
-          <w:lang w:val="es-ES"/>
-        </w:rPr>
-      </w:pPr>
-      <w:r>
-        <w:rPr>
-          <w:lang w:val="es-ES"/>
-        </w:rPr>
-        <w:t>Público general</w:t>
-      </w:r>
-    </w:p>
-    <w:p>
-      <w:pPr>
-        <w:rPr>
-          <w:lang w:val="es-ES"/>
-        </w:rPr>
-      </w:pPr>
-    </w:p>
-    <w:p>
-      <w:pPr>
-        <w:rPr>
-          <w:lang w:val="es-ES"/>
-        </w:rPr>
-      </w:pPr>
-      <w:r>
-        <w:rPr>
-          <w:lang w:val="es-ES"/>
-        </w:rPr>
-        <w:t>Es una persona con un perfil público que quiere actualizar o consultar información</w:t>
-      </w:r>
-      <w:r>
-        <w:rPr>
-          <w:lang w:val="es-ES"/>
-        </w:rPr>
-        <w:t xml:space="preserve"> geográfica</w:t>
-      </w:r>
-      <w:r>
-        <w:rPr>
-          <w:lang w:val="es-ES"/>
-        </w:rPr>
-        <w:t>.</w:t>
-      </w:r>
-    </w:p>
-    <w:p>
-      <w:pPr>
-        <w:rPr>
-          <w:lang w:val="es-ES"/>
-        </w:rPr>
-      </w:pPr>
-    </w:p>
-    <w:p>
-      <w:pPr>
-        <w:pStyle w:val="Ttulo3"/>
-        <w:rPr>
-          <w:lang w:val="es-ES"/>
-        </w:rPr>
-      </w:pPr>
-      <w:r>
-        <w:rPr>
-          <w:lang w:val="es-ES"/>
-        </w:rPr>
         <w:t>STS</w:t>
       </w:r>
     </w:p>
@@ -5427,3764 +5365,7 @@
         <w:t xml:space="preserve"> </w:t>
       </w:r>
     </w:p>
-    <w:p>
-      <w:pPr>
-        <w:pStyle w:val="Ttulo1"/>
-        <w:rPr>
-          <w:lang w:val="es-ES"/>
-        </w:rPr>
-      </w:pPr>
-      <w:r>
-        <w:rPr>
-          <w:lang w:val="es-ES"/>
-        </w:rPr>
-        <w:t>Vista Lógica</w:t>
-      </w:r>
-      <w:bookmarkEnd w:id="12"/>
-    </w:p>
-    <w:p>
-      <w:pPr>
-        <w:rPr>
-          <w:lang w:val="es-ES"/>
-        </w:rPr>
-      </w:pPr>
-    </w:p>
-    <w:p>
-      <w:pPr>
-        <w:rPr>
-          <w:color w:val="FF0000"/>
-          <w:lang w:val="es-ES"/>
-        </w:rPr>
-      </w:pPr>
-      <w:r>
-        <w:rPr>
-          <w:color w:val="FF0000"/>
-          <w:lang w:val="es-ES"/>
-        </w:rPr>
-        <w:t>[</w:t>
-      </w:r>
-    </w:p>
-    <w:p>
-      <w:pPr>
-        <w:rPr>
-          <w:color w:val="FF0000"/>
-          <w:lang w:val="es-ES"/>
-        </w:rPr>
-      </w:pPr>
-    </w:p>
-    <w:p>
-      <w:pPr>
-        <w:rPr>
-          <w:color w:val="FF0000"/>
-          <w:lang w:val="es-ES"/>
-        </w:rPr>
-      </w:pPr>
-      <w:r>
-        <w:rPr>
-          <w:color w:val="FF0000"/>
-          <w:lang w:val="es-ES"/>
-        </w:rPr>
-        <w:t>La vista lógica permite describir el sistema en base a abstracciones fundamentales del diseño orientado a objetos</w:t>
-      </w:r>
-      <w:r>
-        <w:rPr>
-          <w:color w:val="FF0000"/>
-          <w:lang w:val="es-ES"/>
-        </w:rPr>
-        <w:t xml:space="preserve"> para dar soporte a los requerimientos funcionales</w:t>
-      </w:r>
-      <w:r>
-        <w:rPr>
-          <w:color w:val="FF0000"/>
-          <w:lang w:val="es-ES"/>
-        </w:rPr>
-        <w:t>.</w:t>
-      </w:r>
-      <w:r>
-        <w:rPr>
-          <w:color w:val="FF0000"/>
-          <w:lang w:val="es-ES"/>
-        </w:rPr>
-        <w:t xml:space="preserve"> En un enfoque top-down, se comienza por descomponer el sistema en un conjunto de subsistemas “grandes”, como ser las “capas”</w:t>
-      </w:r>
-      <w:r>
-        <w:rPr>
-          <w:color w:val="FF0000"/>
-          <w:lang w:val="es-ES"/>
-        </w:rPr>
-        <w:t xml:space="preserve"> (</w:t>
-      </w:r>
-      <w:r>
-        <w:rPr>
-          <w:i/>
-          <w:iCs/>
-          <w:color w:val="FF0000"/>
-          <w:lang w:val="es-ES"/>
-        </w:rPr>
-        <w:t>layers</w:t>
-      </w:r>
-      <w:r>
-        <w:rPr>
-          <w:color w:val="FF0000"/>
-          <w:lang w:val="es-ES"/>
-        </w:rPr>
-        <w:t>)</w:t>
-      </w:r>
-      <w:r>
-        <w:rPr>
-          <w:color w:val="FF0000"/>
-          <w:lang w:val="es-ES"/>
-        </w:rPr>
-        <w:t xml:space="preserve"> </w:t>
-      </w:r>
-      <w:r>
-        <w:rPr>
-          <w:color w:val="FF0000"/>
-          <w:lang w:val="es-ES"/>
-        </w:rPr>
-        <w:t>si se utiliza</w:t>
-      </w:r>
-      <w:r>
-        <w:rPr>
-          <w:color w:val="FF0000"/>
-          <w:lang w:val="es-ES"/>
-        </w:rPr>
-        <w:t xml:space="preserve"> una arquitectura en capas, y a partir de ellos se realizan sucesivos refinamientos hasta llegar a las unidades lógicas</w:t>
-      </w:r>
-      <w:r>
-        <w:rPr>
-          <w:color w:val="FF0000"/>
-          <w:lang w:val="es-ES"/>
-        </w:rPr>
-        <w:t xml:space="preserve"> m</w:t>
-      </w:r>
-      <w:r>
-        <w:rPr>
-          <w:color w:val="FF0000"/>
-          <w:lang w:val="es-ES"/>
-        </w:rPr>
-        <w:t>ás pequeñas.</w:t>
-      </w:r>
-      <w:r>
-        <w:rPr>
-          <w:color w:val="FF0000"/>
-          <w:lang w:val="es-ES"/>
-        </w:rPr>
-        <w:t xml:space="preserve"> </w:t>
-      </w:r>
-      <w:r>
-        <w:rPr>
-          <w:color w:val="FF0000"/>
-          <w:lang w:val="es-ES"/>
-        </w:rPr>
-        <w:t xml:space="preserve">  </w:t>
-      </w:r>
-    </w:p>
-    <w:p>
-      <w:pPr>
-        <w:rPr>
-          <w:color w:val="FF0000"/>
-          <w:lang w:val="es-ES"/>
-        </w:rPr>
-      </w:pPr>
-    </w:p>
-    <w:p>
-      <w:pPr>
-        <w:rPr>
-          <w:color w:val="FF0000"/>
-          <w:lang w:val="es-ES"/>
-        </w:rPr>
-      </w:pPr>
-      <w:r>
-        <w:rPr>
-          <w:color w:val="FF0000"/>
-          <w:lang w:val="es-ES"/>
-        </w:rPr>
-        <w:t>]</w:t>
-      </w:r>
-    </w:p>
-    <w:p>
-      <w:pPr>
-        <w:rPr>
-          <w:lang w:val="es-ES"/>
-        </w:rPr>
-      </w:pPr>
-      <w:r>
-        <w:rPr>
-          <w:lang w:val="es-ES"/>
-        </w:rPr>
-        <w:t xml:space="preserve">Tomando en cuenta la solución propuesta por Raquel Sosa en su tesis de </w:t>
-      </w:r>
-      <w:r>
-        <w:rPr>
-          <w:lang w:val="es-ES"/>
-        </w:rPr>
-        <w:t>maestría</w:t>
-      </w:r>
-      <w:r>
-        <w:rPr>
-          <w:lang w:val="es-ES"/>
-        </w:rPr>
-        <w:t xml:space="preserve"> [ref tesis] se  </w:t>
-      </w:r>
-      <w:r>
-        <w:rPr>
-          <w:lang w:val="es-ES"/>
-        </w:rPr>
-        <w:t>tiene un conjunto de 5</w:t>
-      </w:r>
-      <w:r>
-        <w:rPr>
-          <w:lang w:val="es-ES"/>
-        </w:rPr>
-        <w:t xml:space="preserve"> subsistemas </w:t>
-      </w:r>
-      <w:r>
-        <w:rPr>
-          <w:lang w:val="es-ES"/>
-        </w:rPr>
-        <w:t>independientes</w:t>
-      </w:r>
-      <w:r>
-        <w:rPr>
-          <w:lang w:val="es-ES"/>
-        </w:rPr>
-        <w:t xml:space="preserve"> que interactúan para resolver los casos de uso. Con respecto a la figura 6, de izquierda a derecha se tiene: El </w:t>
-      </w:r>
-      <w:r>
-        <w:rPr>
-          <w:lang w:val="es-ES"/>
-        </w:rPr>
-        <w:t xml:space="preserve">cliente GIS, el </w:t>
-      </w:r>
-      <w:r>
-        <w:rPr>
-          <w:lang w:val="es-ES"/>
-        </w:rPr>
-        <w:t>CTP de entrada llamado RestConnector, la PGE propiamente dicha, el CTP de salida llamado SoapConnector y el servidor de mapas que se quiere enmascarar.</w:t>
-      </w:r>
-    </w:p>
-    <w:p>
-      <w:pPr>
-        <w:rPr>
-          <w:lang w:val="es-ES"/>
-        </w:rPr>
-      </w:pPr>
-    </w:p>
-    <w:p>
-      <w:pPr>
-        <w:jc w:val="center"/>
-        <w:rPr>
-          <w:lang w:val="es-ES"/>
-        </w:rPr>
-      </w:pPr>
-      <w:r>
-        <w:rPr>
-          <w:lang w:val="es-ES"/>
-        </w:rPr>
-        <w:t>Figura 6</w:t>
-      </w:r>
-    </w:p>
-    <w:p>
-      <w:pPr>
-        <w:rPr>
-          <w:lang w:val="es-ES"/>
-        </w:rPr>
-      </w:pPr>
-      <w:r>
-        <w:rPr>
-          <w:lang w:val="es-ES"/>
-        </w:rPr>
-        <w:t>Cliente GIS: Cualquier programa utilizado para consumir datos geográficos utilizando protocolos WMS y WFS. Puede ser desde una aplicación web usando OpenLayers hasta Gvsig.</w:t>
-      </w:r>
-    </w:p>
-    <w:p>
-      <w:pPr>
-        <w:rPr>
-          <w:lang w:val="es-ES"/>
-        </w:rPr>
-      </w:pPr>
-    </w:p>
-    <w:p>
-      <w:pPr>
-        <w:rPr>
-          <w:lang w:val="es-ES"/>
-        </w:rPr>
-      </w:pPr>
-      <w:r>
-        <w:rPr>
-          <w:lang w:val="es-ES"/>
-        </w:rPr>
-        <w:t xml:space="preserve">CTP RestConnector: es un sub sistema encargado de recibir pedidos REST especificados según los protocolos WMS y WFS. Transforma estos pedidos a formato SOAP para que atraviesen la PGE. Y los encamina hacia ella. </w:t>
-      </w:r>
-      <w:r>
-        <w:rPr>
-          <w:lang w:val="es-ES"/>
-        </w:rPr>
-        <w:t>También</w:t>
-      </w:r>
-      <w:r>
-        <w:rPr>
-          <w:lang w:val="es-ES"/>
-        </w:rPr>
-        <w:t xml:space="preserve"> según la configuración agregará información a los pedidos que requieran seguridad y otros datos exigidos por la PGE.</w:t>
-      </w:r>
-    </w:p>
-    <w:p>
-      <w:pPr>
-        <w:rPr>
-          <w:lang w:val="es-ES"/>
-        </w:rPr>
-      </w:pPr>
-    </w:p>
-    <w:p>
-      <w:pPr>
-        <w:rPr>
-          <w:lang w:val="es-ES"/>
-        </w:rPr>
-      </w:pPr>
-      <w:r>
-        <w:rPr>
-          <w:lang w:val="es-ES"/>
-        </w:rPr>
-        <w:t>PGE: Es la plataforma de gobierno electrónico del estado uruguayo [ref pge].</w:t>
-      </w:r>
-    </w:p>
-    <w:p>
-      <w:pPr>
-        <w:rPr>
-          <w:lang w:val="es-ES"/>
-        </w:rPr>
-      </w:pPr>
-    </w:p>
-    <w:p>
-      <w:pPr>
-        <w:rPr>
-          <w:lang w:val="es-ES"/>
-        </w:rPr>
-      </w:pPr>
-      <w:r>
-        <w:rPr>
-          <w:lang w:val="es-ES"/>
-        </w:rPr>
-        <w:t>CTP SoapConnector: Este sistema estará registrado en la PGE como un proveedor de servicios, al cual se encaminarán los pedidos WMS y WFS previamente transformados por el CTP RestConnector. Su función es volver a componer el pedido REST para enviarlo al servidor de mapas configurado, y transformar la respuesta del mismo en un mensaje SOAP para que recorra el camino inverso. La idea es que exista un SoapConnector por cada servicio GIS expuesto a través de la PGE.</w:t>
-      </w:r>
-    </w:p>
-    <w:p>
-      <w:pPr>
-        <w:rPr>
-          <w:lang w:val="es-ES"/>
-        </w:rPr>
-      </w:pPr>
-    </w:p>
-    <w:p>
-      <w:pPr>
-        <w:rPr>
-          <w:lang w:val="es-ES"/>
-        </w:rPr>
-      </w:pPr>
-      <w:r>
-        <w:rPr>
-          <w:lang w:val="es-ES"/>
-        </w:rPr>
-        <w:t>Servidor de mapas: Es un servidor que soporte los protocolos WMS y WFS. En principio habrá soporte para GeoServer [ref geo] y</w:t>
-      </w:r>
-      <w:r>
-        <w:rPr>
-          <w:lang w:val="es-ES"/>
-        </w:rPr>
-        <w:t xml:space="preserve"> MapServer [ref ms]</w:t>
-      </w:r>
-      <w:r>
-        <w:rPr>
-          <w:lang w:val="es-ES"/>
-        </w:rPr>
-        <w:t>.</w:t>
-      </w:r>
-    </w:p>
-    <w:p>
-      <w:pPr>
-        <w:rPr>
-          <w:lang w:val="es-ES"/>
-        </w:rPr>
-      </w:pPr>
-    </w:p>
-    <w:p>
-      <w:pPr>
-        <w:pStyle w:val="Ttulo2"/>
-        <w:rPr>
-          <w:lang w:val="es-ES"/>
-        </w:rPr>
-      </w:pPr>
-      <w:bookmarkStart w:id="13" w:name="_Toc303693286"/>
-      <w:r>
-        <w:rPr>
-          <w:lang w:val="es-ES"/>
-        </w:rPr>
-        <w:t>Estilo Arquitectónico.</w:t>
-      </w:r>
-      <w:bookmarkEnd w:id="13"/>
-    </w:p>
-    <w:p>
-      <w:pPr>
-        <w:rPr>
-          <w:lang w:val="es-ES"/>
-        </w:rPr>
-      </w:pPr>
-      <w:r>
-        <w:rPr>
-          <w:lang w:val="es-ES"/>
-        </w:rPr>
-        <w:t xml:space="preserve">En esta sección se comentará el estilo arquitectónico que respecta a los componentes CTP, para los demás sistemas referirse a la documentación </w:t>
-      </w:r>
-      <w:r>
-        <w:rPr>
-          <w:lang w:val="es-ES"/>
-        </w:rPr>
-        <w:t>específica</w:t>
-      </w:r>
-      <w:r>
-        <w:rPr>
-          <w:lang w:val="es-ES"/>
-        </w:rPr>
-        <w:t xml:space="preserve"> de cada uno.</w:t>
-      </w:r>
-    </w:p>
-    <w:p>
-      <w:pPr>
-        <w:rPr>
-          <w:lang w:val="es-ES"/>
-        </w:rPr>
-      </w:pPr>
-    </w:p>
-    <w:p>
-      <w:pPr>
-        <w:rPr>
-          <w:lang w:val="es-ES"/>
-        </w:rPr>
-      </w:pPr>
-      <w:r>
-        <w:rPr>
-          <w:lang w:val="es-ES"/>
-        </w:rPr>
-        <w:t xml:space="preserve">Ambos CTP están implementados como una orquestación de servicios dentro de un ESB. Por tanto respetan la </w:t>
-      </w:r>
-      <w:r>
-        <w:rPr>
-          <w:lang w:val="es-ES"/>
-        </w:rPr>
-        <w:t>arquitectura</w:t>
-      </w:r>
-      <w:r>
-        <w:rPr>
-          <w:lang w:val="es-ES"/>
-        </w:rPr>
-        <w:t xml:space="preserve"> provista por los ESB que es en definitiva la arquitectura de los sistemas de mensajería.</w:t>
-      </w:r>
-    </w:p>
-    <w:p>
-      <w:pPr>
-        <w:rPr>
-          <w:lang w:val="es-ES"/>
-        </w:rPr>
-      </w:pPr>
-    </w:p>
-    <w:p>
-      <w:pPr>
-        <w:rPr>
-          <w:lang w:val="es-ES"/>
-        </w:rPr>
-      </w:pPr>
-      <w:r>
-        <w:rPr>
-          <w:lang w:val="es-ES"/>
-        </w:rPr>
-        <w:t xml:space="preserve">Los sistemas de mensajería utilizan una arquitectura de pipeline de filtros, donde cada filtro afecta el mensaje que se transmite al siguiente filtro o bien </w:t>
-      </w:r>
-      <w:r>
-        <w:rPr>
-          <w:lang w:val="es-ES"/>
-        </w:rPr>
-        <w:t>hace trabajo de ruteo cambiando el orden o los filtros que se ejecutan sobre un mensaje particular.</w:t>
-      </w:r>
-    </w:p>
-    <w:p>
-      <w:pPr>
-        <w:rPr>
-          <w:lang w:val="es-ES"/>
-        </w:rPr>
-      </w:pPr>
-    </w:p>
-    <w:p>
-      <w:pPr>
-        <w:rPr>
-          <w:lang w:val="es-ES"/>
-        </w:rPr>
-      </w:pPr>
-      <w:r>
-        <w:rPr>
-          <w:lang w:val="es-ES"/>
-        </w:rPr>
-        <w:lastRenderedPageBreak/>
-        <w:t>Los CTP están implementados utilizando la tecnología JBOSS ESB, la cual provee una interfaz de filtro que se implementa, y luego se define un servicio donde se declaran los filtros que utiliza y en qué orden se ejecutan.</w:t>
-      </w:r>
-    </w:p>
-    <w:p>
-      <w:pPr>
-        <w:rPr>
-          <w:color w:val="FF0000"/>
-          <w:lang w:val="es-ES"/>
-        </w:rPr>
-      </w:pPr>
-      <w:r>
-        <w:rPr>
-          <w:color w:val="FF0000"/>
-          <w:lang w:val="es-ES"/>
-        </w:rPr>
-        <w:t>[</w:t>
-      </w:r>
-    </w:p>
-    <w:p>
-      <w:pPr>
-        <w:rPr>
-          <w:color w:val="FF0000"/>
-          <w:lang w:val="es-ES"/>
-        </w:rPr>
-      </w:pPr>
-    </w:p>
-    <w:p>
-      <w:pPr>
-        <w:rPr>
-          <w:color w:val="FF0000"/>
-          <w:lang w:val="es-ES"/>
-        </w:rPr>
-      </w:pPr>
-      <w:r>
-        <w:rPr>
-          <w:color w:val="FF0000"/>
-          <w:lang w:val="es-ES"/>
-        </w:rPr>
-        <w:t>En esta sección se describe el estilo arquitectónico elegido para el sistema</w:t>
-      </w:r>
-      <w:r>
-        <w:rPr>
-          <w:color w:val="FF0000"/>
-          <w:lang w:val="es-ES"/>
-        </w:rPr>
-        <w:t xml:space="preserve"> (capas estricto, capas no estricto, etc.)</w:t>
-      </w:r>
-      <w:r>
-        <w:rPr>
-          <w:color w:val="FF0000"/>
-          <w:lang w:val="es-ES"/>
-        </w:rPr>
-        <w:t xml:space="preserve">. </w:t>
-      </w:r>
-      <w:r>
-        <w:rPr>
-          <w:color w:val="FF0000"/>
-          <w:lang w:val="es-ES"/>
-        </w:rPr>
-        <w:t xml:space="preserve">En el lenguaje de modelado UML 2, se utiliza el Diagrama de Componentes para representar componentes lógicos, creados en tiempo de diseño, y no componentes físicos (ejecutables, bibliotectas, etc.) creados en tiempo de implementación, como sucede con el Diagrama de Componentes de UML 1.  </w:t>
-      </w:r>
-      <w:r>
-        <w:rPr>
-          <w:color w:val="FF0000"/>
-          <w:lang w:val="es-ES"/>
-        </w:rPr>
-        <w:t>Se aconseja utilizar diagramas de componentes para representar subsistemas (considerar el clasificador &lt;&lt;subsystem&gt;&gt; como alternativa a &lt;&lt;component&gt;&gt;.</w:t>
-      </w:r>
-    </w:p>
-    <w:p>
-      <w:pPr>
-        <w:rPr>
-          <w:color w:val="FF0000"/>
-          <w:lang w:val="es-ES"/>
-        </w:rPr>
-      </w:pPr>
-    </w:p>
-    <w:p>
-      <w:pPr>
-        <w:rPr>
-          <w:color w:val="FF0000"/>
-          <w:lang w:val="es-ES"/>
-        </w:rPr>
-      </w:pPr>
-    </w:p>
-    <w:p>
-      <w:pPr>
-        <w:rPr>
-          <w:color w:val="FF0000"/>
-          <w:lang w:val="es-ES"/>
-        </w:rPr>
-      </w:pPr>
-    </w:p>
-    <w:p>
-      <w:pPr>
-        <w:keepNext/>
-        <w:jc w:val="center"/>
-        <w:rPr>
-          <w:color w:val="FF0000"/>
-          <w:lang w:val="es-ES"/>
-        </w:rPr>
-      </w:pPr>
-      <w:r>
-        <w:rPr>
-          <w:color w:val="FF0000"/>
-          <w:lang w:val="es-ES"/>
-        </w:rPr>
-        <w:object w:dxaOrig="6314" w:dyaOrig="2490">
-          <v:shapetype id="_x0000_t75" coordsize="21600,21600" o:spt="75" o:preferrelative="t" path="m@4@5l@4@11@9@11@9@5xe" filled="f" stroked="f">
-            <v:stroke joinstyle="miter"/>
-            <v:formulas>
-              <v:f eqn="if lineDrawn pixelLineWidth 0"/>
-              <v:f eqn="sum @0 1 0"/>
-              <v:f eqn="sum 0 0 @1"/>
-              <v:f eqn="prod @2 1 2"/>
-              <v:f eqn="prod @3 21600 pixelWidth"/>
-              <v:f eqn="prod @3 21600 pixelHeight"/>
-              <v:f eqn="sum @0 0 1"/>
-              <v:f eqn="prod @6 1 2"/>
-              <v:f eqn="prod @7 21600 pixelWidth"/>
-              <v:f eqn="sum @8 21600 0"/>
-              <v:f eqn="prod @7 21600 pixelHeight"/>
-              <v:f eqn="sum @10 21600 0"/>
-            </v:formulas>
-            <v:path o:extrusionok="f" gradientshapeok="t" o:connecttype="rect"/>
-            <o:lock v:ext="edit" aspectratio="t"/>
-          </v:shapetype>
-          <v:shape id="_x0000_i1025" type="#_x0000_t75" style="width:315.65pt;height:124.75pt" o:ole="">
-            <v:imagedata r:id="rId9" o:title=""/>
-          </v:shape>
-          <o:OLEObject Type="Embed" ProgID="PI3.Image" ShapeID="_x0000_i1025" DrawAspect="Content" ObjectID="_1474282655" r:id="rId10"/>
-        </w:object>
-      </w:r>
-    </w:p>
-    <w:p>
-      <w:pPr>
-        <w:pStyle w:val="Epgrafe"/>
-        <w:jc w:val="center"/>
-        <w:rPr>
-          <w:color w:val="FF0000"/>
-          <w:lang w:val="es-ES"/>
-        </w:rPr>
-      </w:pPr>
-    </w:p>
-    <w:p>
-      <w:pPr>
-        <w:pStyle w:val="Epgrafe"/>
-        <w:jc w:val="center"/>
-        <w:rPr>
-          <w:color w:val="FF0000"/>
-          <w:lang w:val="es-ES"/>
-        </w:rPr>
-      </w:pPr>
-      <w:r>
-        <w:rPr>
-          <w:color w:val="FF0000"/>
-          <w:lang w:val="es-ES"/>
-        </w:rPr>
-        <w:t xml:space="preserve">Diagrama de Ejemplo </w:t>
-      </w:r>
-      <w:r>
-        <w:rPr>
-          <w:color w:val="FF0000"/>
-          <w:lang w:val="es-ES"/>
-        </w:rPr>
-        <w:fldChar w:fldCharType="begin"/>
-      </w:r>
-      <w:r>
-        <w:rPr>
-          <w:color w:val="FF0000"/>
-          <w:lang w:val="es-ES"/>
-        </w:rPr>
-        <w:instrText xml:space="preserve"> SEQ Diagrama_de_Ejemplo \* ARABIC </w:instrText>
-      </w:r>
-      <w:r>
-        <w:rPr>
-          <w:color w:val="FF0000"/>
-          <w:lang w:val="es-ES"/>
-        </w:rPr>
-        <w:fldChar w:fldCharType="separate"/>
-      </w:r>
-      <w:r>
-        <w:rPr>
-          <w:noProof/>
-          <w:color w:val="FF0000"/>
-          <w:lang w:val="es-ES"/>
-        </w:rPr>
-        <w:t>2</w:t>
-      </w:r>
-      <w:r>
-        <w:rPr>
-          <w:color w:val="FF0000"/>
-          <w:lang w:val="es-ES"/>
-        </w:rPr>
-        <w:fldChar w:fldCharType="end"/>
-      </w:r>
-      <w:r>
-        <w:rPr>
-          <w:color w:val="FF0000"/>
-          <w:lang w:val="es-ES"/>
-        </w:rPr>
-        <w:t xml:space="preserve"> (Ver</w:t>
-      </w:r>
-      <w:r>
-        <w:rPr>
-          <w:color w:val="FF0000"/>
-          <w:lang w:val="es-ES"/>
-        </w:rPr>
-        <w:t xml:space="preserve"> </w:t>
-      </w:r>
-      <w:fldSimple w:instr=" REF _Ref240898638 \r \h  \* MERGEFORMAT ">
-        <w:r>
-          <w:rPr>
-            <w:color w:val="FF0000"/>
-            <w:lang w:val="es-ES"/>
-          </w:rPr>
-          <w:t>[4]</w:t>
-        </w:r>
-      </w:fldSimple>
-      <w:r>
-        <w:rPr>
-          <w:color w:val="FF0000"/>
-          <w:lang w:val="es-ES"/>
-        </w:rPr>
-        <w:t>)</w:t>
-      </w:r>
-    </w:p>
-    <w:p>
-      <w:pPr>
-        <w:rPr>
-          <w:color w:val="FF0000"/>
-          <w:lang w:val="es-ES"/>
-        </w:rPr>
-      </w:pPr>
-    </w:p>
-    <w:p>
-      <w:pPr>
-        <w:keepNext/>
-        <w:rPr>
-          <w:color w:val="FF0000"/>
-          <w:lang w:val="es-ES"/>
-        </w:rPr>
-      </w:pPr>
-      <w:r>
-        <w:rPr>
-          <w:noProof/>
-          <w:color w:val="FF0000"/>
-          <w:lang w:val="es-UY" w:eastAsia="es-UY"/>
-        </w:rPr>
-        <w:drawing>
-          <wp:inline distT="0" distB="0" distL="0" distR="0">
-            <wp:extent cx="5730875" cy="2891790"/>
-            <wp:effectExtent l="19050" t="0" r="3175" b="0"/>
-            <wp:docPr id="3" name="Picture 3"/>
-            <wp:cNvGraphicFramePr>
-              <a:graphicFrameLocks xmlns:a="http://schemas.openxmlformats.org/drawingml/2006/main" noChangeAspect="1"/>
-            </wp:cNvGraphicFramePr>
-            <a:graphic xmlns:a="http://schemas.openxmlformats.org/drawingml/2006/main">
-              <a:graphicData uri="http://schemas.openxmlformats.org/drawingml/2006/picture">
-                <pic:pic xmlns:pic="http://schemas.openxmlformats.org/drawingml/2006/picture">
-                  <pic:nvPicPr>
-                    <pic:cNvPr id="0" name="Picture 3"/>
-                    <pic:cNvPicPr>
-                      <a:picLocks noChangeAspect="1" noChangeArrowheads="1"/>
-                    </pic:cNvPicPr>
-                  </pic:nvPicPr>
-                  <pic:blipFill>
-                    <a:blip r:embed="rId11"/>
-                    <a:srcRect/>
-                    <a:stretch>
-                      <a:fillRect/>
-                    </a:stretch>
-                  </pic:blipFill>
-                  <pic:spPr bwMode="auto">
-                    <a:xfrm>
-                      <a:off x="0" y="0"/>
-                      <a:ext cx="5730875" cy="2891790"/>
-                    </a:xfrm>
-                    <a:prstGeom prst="rect">
-                      <a:avLst/>
-                    </a:prstGeom>
-                    <a:noFill/>
-                    <a:ln w="9525">
-                      <a:noFill/>
-                      <a:miter lim="800000"/>
-                      <a:headEnd/>
-                      <a:tailEnd/>
-                    </a:ln>
-                  </pic:spPr>
-                </pic:pic>
-              </a:graphicData>
-            </a:graphic>
-          </wp:inline>
-        </w:drawing>
-      </w:r>
-    </w:p>
-    <w:p>
-      <w:pPr>
-        <w:pStyle w:val="Epgrafe"/>
-        <w:jc w:val="center"/>
-        <w:rPr>
-          <w:color w:val="FF0000"/>
-          <w:lang w:val="es-ES"/>
-        </w:rPr>
-      </w:pPr>
-      <w:r>
-        <w:rPr>
-          <w:color w:val="FF0000"/>
-          <w:lang w:val="es-ES"/>
-        </w:rPr>
-        <w:t xml:space="preserve">Diagrama de Ejemplo </w:t>
-      </w:r>
-      <w:r>
-        <w:rPr>
-          <w:color w:val="FF0000"/>
-          <w:lang w:val="es-ES"/>
-        </w:rPr>
-        <w:fldChar w:fldCharType="begin"/>
-      </w:r>
-      <w:r>
-        <w:rPr>
-          <w:color w:val="FF0000"/>
-          <w:lang w:val="es-ES"/>
-        </w:rPr>
-        <w:instrText xml:space="preserve"> SEQ Diagrama_de_Ejemplo \* ARABIC </w:instrText>
-      </w:r>
-      <w:r>
-        <w:rPr>
-          <w:color w:val="FF0000"/>
-          <w:lang w:val="es-ES"/>
-        </w:rPr>
-        <w:fldChar w:fldCharType="separate"/>
-      </w:r>
-      <w:r>
-        <w:rPr>
-          <w:noProof/>
-          <w:color w:val="FF0000"/>
-          <w:lang w:val="es-ES"/>
-        </w:rPr>
-        <w:t>3</w:t>
-      </w:r>
-      <w:r>
-        <w:rPr>
-          <w:color w:val="FF0000"/>
-          <w:lang w:val="es-ES"/>
-        </w:rPr>
-        <w:fldChar w:fldCharType="end"/>
-      </w:r>
-      <w:r>
-        <w:rPr>
-          <w:color w:val="FF0000"/>
-          <w:lang w:val="es-ES"/>
-        </w:rPr>
-        <w:t xml:space="preserve"> (Ver</w:t>
-      </w:r>
-      <w:r>
-        <w:rPr>
-          <w:color w:val="FF0000"/>
-          <w:lang w:val="es-ES"/>
-        </w:rPr>
-        <w:t xml:space="preserve"> </w:t>
-      </w:r>
-      <w:fldSimple w:instr=" REF _Ref240898638 \r \h  \* MERGEFORMAT ">
-        <w:r>
-          <w:rPr>
-            <w:color w:val="FF0000"/>
-            <w:lang w:val="es-ES"/>
-          </w:rPr>
-          <w:t>[4]</w:t>
-        </w:r>
-      </w:fldSimple>
-      <w:r>
-        <w:rPr>
-          <w:color w:val="FF0000"/>
-          <w:lang w:val="es-ES"/>
-        </w:rPr>
-        <w:t>)</w:t>
-      </w:r>
-    </w:p>
-    <w:p>
-      <w:pPr>
-        <w:rPr>
-          <w:color w:val="FF0000"/>
-          <w:lang w:val="es-ES"/>
-        </w:rPr>
-      </w:pPr>
-    </w:p>
-    <w:p>
-      <w:pPr>
-        <w:rPr>
-          <w:color w:val="FF0000"/>
-          <w:lang w:val="es-ES"/>
-        </w:rPr>
-      </w:pPr>
-      <w:r>
-        <w:rPr>
-          <w:color w:val="FF0000"/>
-          <w:lang w:val="es-ES"/>
-        </w:rPr>
-        <w:t>]</w:t>
-      </w:r>
-    </w:p>
-    <w:p>
-      <w:pPr>
-        <w:rPr>
-          <w:lang w:val="es-ES"/>
-        </w:rPr>
-      </w:pPr>
-    </w:p>
-    <w:p>
-      <w:pPr>
-        <w:pStyle w:val="Ttulo2"/>
-        <w:rPr>
-          <w:lang w:val="es-ES"/>
-        </w:rPr>
-      </w:pPr>
-      <w:bookmarkStart w:id="14" w:name="_Toc303693287"/>
-      <w:r>
-        <w:rPr>
-          <w:lang w:val="es-ES"/>
-        </w:rPr>
-        <w:t>Subsistemas.</w:t>
-      </w:r>
-      <w:bookmarkEnd w:id="14"/>
-    </w:p>
-    <w:p>
-      <w:pPr>
-        <w:rPr>
-          <w:lang w:val="es-ES"/>
-        </w:rPr>
-      </w:pPr>
-      <w:r>
-        <w:rPr>
-          <w:lang w:val="es-ES"/>
-        </w:rPr>
-        <w:t>En esta sección se describe cada uno de los subsistemas, debido a que son el objeto de ese proyecto se describen los CTPs y como se utiliza una versión reducida y minimalista de la PGE implementada específicamente para simular la PGE real en el contexto de este proyecto también se incluirán sus detalles en el siguiente apartado.</w:t>
-      </w:r>
-    </w:p>
-    <w:p>
-      <w:pPr>
-        <w:rPr>
-          <w:color w:val="FF0000"/>
-          <w:lang w:val="es-ES"/>
-        </w:rPr>
-      </w:pPr>
-      <w:r>
-        <w:rPr>
-          <w:color w:val="FF0000"/>
-          <w:lang w:val="es-ES"/>
-        </w:rPr>
-        <w:lastRenderedPageBreak/>
-        <w:t>[</w:t>
-      </w:r>
-    </w:p>
-    <w:p>
-      <w:pPr>
-        <w:rPr>
-          <w:color w:val="FF0000"/>
-          <w:lang w:val="es-ES"/>
-        </w:rPr>
-      </w:pPr>
-    </w:p>
-    <w:p>
-      <w:pPr>
-        <w:rPr>
-          <w:color w:val="FF0000"/>
-          <w:lang w:val="es-ES"/>
-        </w:rPr>
-      </w:pPr>
-      <w:r>
-        <w:rPr>
-          <w:color w:val="FF0000"/>
-          <w:lang w:val="es-ES"/>
-        </w:rPr>
-        <w:t>En esta sección se descr</w:t>
-      </w:r>
-      <w:r>
-        <w:rPr>
-          <w:color w:val="FF0000"/>
-          <w:lang w:val="es-ES"/>
-        </w:rPr>
-        <w:t>ibe cada uno de los subsistemas. El diagrama de componentes muestra en detalle los componentes que corresponden a ese subsistema.</w:t>
-      </w:r>
-      <w:r>
-        <w:rPr>
-          <w:color w:val="FF0000"/>
-          <w:lang w:val="es-ES"/>
-        </w:rPr>
-        <w:t xml:space="preserve"> Para cada componente, deben detallarse las interfaces que implementa.</w:t>
-      </w:r>
-    </w:p>
-    <w:p>
-      <w:pPr>
-        <w:rPr>
-          <w:color w:val="FF0000"/>
-          <w:lang w:val="es-ES"/>
-        </w:rPr>
-      </w:pPr>
-    </w:p>
-    <w:p>
-      <w:pPr>
-        <w:keepNext/>
-        <w:jc w:val="center"/>
-        <w:rPr>
-          <w:color w:val="FF0000"/>
-          <w:lang w:val="es-ES"/>
-        </w:rPr>
-      </w:pPr>
-      <w:r>
-        <w:rPr>
-          <w:color w:val="FF0000"/>
-          <w:lang w:val="es-ES"/>
-        </w:rPr>
-        <w:object w:dxaOrig="7125" w:dyaOrig="5069">
-          <v:shape id="_x0000_i1026" type="#_x0000_t75" style="width:356.65pt;height:253.65pt" o:ole="">
-            <v:imagedata r:id="rId12" o:title=""/>
-          </v:shape>
-          <o:OLEObject Type="Embed" ProgID="PI3.Image" ShapeID="_x0000_i1026" DrawAspect="Content" ObjectID="_1474282656" r:id="rId13"/>
-        </w:object>
-      </w:r>
-    </w:p>
-    <w:p>
-      <w:pPr>
-        <w:pStyle w:val="Epgrafe"/>
-        <w:jc w:val="center"/>
-        <w:rPr>
-          <w:color w:val="FF0000"/>
-          <w:lang w:val="es-ES"/>
-        </w:rPr>
-      </w:pPr>
-    </w:p>
-    <w:p>
-      <w:pPr>
-        <w:pStyle w:val="Epgrafe"/>
-        <w:jc w:val="center"/>
-        <w:rPr>
-          <w:color w:val="FF0000"/>
-          <w:lang w:val="es-ES"/>
-        </w:rPr>
-      </w:pPr>
-      <w:r>
-        <w:rPr>
-          <w:color w:val="FF0000"/>
-          <w:lang w:val="es-ES"/>
-        </w:rPr>
-        <w:t xml:space="preserve">Diagrama de Ejemplo </w:t>
-      </w:r>
-      <w:r>
-        <w:rPr>
-          <w:color w:val="FF0000"/>
-          <w:lang w:val="es-ES"/>
-        </w:rPr>
-        <w:fldChar w:fldCharType="begin"/>
-      </w:r>
-      <w:r>
-        <w:rPr>
-          <w:color w:val="FF0000"/>
-          <w:lang w:val="es-ES"/>
-        </w:rPr>
-        <w:instrText xml:space="preserve"> SEQ Diagrama_de_Ejemplo \* ARABIC </w:instrText>
-      </w:r>
-      <w:r>
-        <w:rPr>
-          <w:color w:val="FF0000"/>
-          <w:lang w:val="es-ES"/>
-        </w:rPr>
-        <w:fldChar w:fldCharType="separate"/>
-      </w:r>
-      <w:r>
-        <w:rPr>
-          <w:noProof/>
-          <w:color w:val="FF0000"/>
-          <w:lang w:val="es-ES"/>
-        </w:rPr>
-        <w:t>4</w:t>
-      </w:r>
-      <w:r>
-        <w:rPr>
-          <w:color w:val="FF0000"/>
-          <w:lang w:val="es-ES"/>
-        </w:rPr>
-        <w:fldChar w:fldCharType="end"/>
-      </w:r>
-      <w:r>
-        <w:rPr>
-          <w:color w:val="FF0000"/>
-          <w:lang w:val="es-ES"/>
-        </w:rPr>
-        <w:t xml:space="preserve"> (El subsistema es la capa de servicios)</w:t>
-      </w:r>
-    </w:p>
-    <w:p>
-      <w:pPr>
-        <w:rPr>
-          <w:color w:val="FF0000"/>
-          <w:lang w:val="es-ES"/>
-        </w:rPr>
-      </w:pPr>
-    </w:p>
-    <w:p>
-      <w:pPr>
-        <w:keepNext/>
-        <w:rPr>
-          <w:color w:val="FF0000"/>
-          <w:lang w:val="es-ES"/>
-        </w:rPr>
-      </w:pPr>
-      <w:r>
-        <w:rPr>
-          <w:noProof/>
-          <w:color w:val="FF0000"/>
-          <w:lang w:val="es-UY" w:eastAsia="es-UY"/>
-        </w:rPr>
-        <w:drawing>
-          <wp:inline distT="0" distB="0" distL="0" distR="0">
-            <wp:extent cx="5709920" cy="3061970"/>
-            <wp:effectExtent l="19050" t="0" r="5080" b="0"/>
-            <wp:docPr id="5" name="Picture 5"/>
-            <wp:cNvGraphicFramePr>
-              <a:graphicFrameLocks xmlns:a="http://schemas.openxmlformats.org/drawingml/2006/main" noChangeAspect="1"/>
-            </wp:cNvGraphicFramePr>
-            <a:graphic xmlns:a="http://schemas.openxmlformats.org/drawingml/2006/main">
-              <a:graphicData uri="http://schemas.openxmlformats.org/drawingml/2006/picture">
-                <pic:pic xmlns:pic="http://schemas.openxmlformats.org/drawingml/2006/picture">
-                  <pic:nvPicPr>
-                    <pic:cNvPr id="0" name="Picture 5"/>
-                    <pic:cNvPicPr>
-                      <a:picLocks noChangeAspect="1" noChangeArrowheads="1"/>
-                    </pic:cNvPicPr>
-                  </pic:nvPicPr>
-                  <pic:blipFill>
-                    <a:blip r:embed="rId14"/>
-                    <a:srcRect/>
-                    <a:stretch>
-                      <a:fillRect/>
-                    </a:stretch>
-                  </pic:blipFill>
-                  <pic:spPr bwMode="auto">
-                    <a:xfrm>
-                      <a:off x="0" y="0"/>
-                      <a:ext cx="5709920" cy="3061970"/>
-                    </a:xfrm>
-                    <a:prstGeom prst="rect">
-                      <a:avLst/>
-                    </a:prstGeom>
-                    <a:noFill/>
-                    <a:ln w="9525">
-                      <a:noFill/>
-                      <a:miter lim="800000"/>
-                      <a:headEnd/>
-                      <a:tailEnd/>
-                    </a:ln>
-                  </pic:spPr>
-                </pic:pic>
-              </a:graphicData>
-            </a:graphic>
-          </wp:inline>
-        </w:drawing>
-      </w:r>
-    </w:p>
-    <w:p>
-      <w:pPr>
-        <w:pStyle w:val="Epgrafe"/>
-        <w:jc w:val="center"/>
-        <w:rPr>
-          <w:color w:val="FF0000"/>
-          <w:lang w:val="es-ES"/>
-        </w:rPr>
-      </w:pPr>
-      <w:r>
-        <w:rPr>
-          <w:color w:val="FF0000"/>
-          <w:lang w:val="es-ES"/>
-        </w:rPr>
-        <w:t xml:space="preserve">Diagrama de Ejemplo </w:t>
-      </w:r>
-      <w:r>
-        <w:rPr>
-          <w:color w:val="FF0000"/>
-          <w:lang w:val="es-ES"/>
-        </w:rPr>
-        <w:fldChar w:fldCharType="begin"/>
-      </w:r>
-      <w:r>
-        <w:rPr>
-          <w:color w:val="FF0000"/>
-          <w:lang w:val="es-ES"/>
-        </w:rPr>
-        <w:instrText xml:space="preserve"> SEQ Diagrama_de_Ejemplo \* ARABIC </w:instrText>
-      </w:r>
-      <w:r>
-        <w:rPr>
-          <w:color w:val="FF0000"/>
-          <w:lang w:val="es-ES"/>
-        </w:rPr>
-        <w:fldChar w:fldCharType="separate"/>
-      </w:r>
-      <w:r>
-        <w:rPr>
-          <w:noProof/>
-          <w:color w:val="FF0000"/>
-          <w:lang w:val="es-ES"/>
-        </w:rPr>
-        <w:t>5</w:t>
-      </w:r>
-      <w:r>
-        <w:rPr>
-          <w:color w:val="FF0000"/>
-          <w:lang w:val="es-ES"/>
-        </w:rPr>
-        <w:fldChar w:fldCharType="end"/>
-      </w:r>
-      <w:r>
-        <w:rPr>
-          <w:color w:val="FF0000"/>
-          <w:lang w:val="es-ES"/>
-        </w:rPr>
-        <w:t xml:space="preserve"> (El subsistema es el componente Store)</w:t>
-      </w:r>
-    </w:p>
-    <w:p>
-      <w:pPr>
-        <w:rPr>
-          <w:color w:val="FF0000"/>
-          <w:lang w:val="es-ES"/>
-        </w:rPr>
-      </w:pPr>
-    </w:p>
-    <w:p>
-      <w:pPr>
-        <w:rPr>
-          <w:color w:val="FF0000"/>
-          <w:lang w:val="es-ES"/>
-        </w:rPr>
-      </w:pPr>
-      <w:r>
-        <w:rPr>
-          <w:color w:val="FF0000"/>
-          <w:lang w:val="es-ES"/>
-        </w:rPr>
-        <w:t>]</w:t>
-      </w:r>
-    </w:p>
-    <w:p>
-      <w:pPr>
-        <w:pStyle w:val="Ttulo4"/>
-        <w:rPr>
-          <w:lang w:val="es-ES"/>
-        </w:rPr>
-      </w:pPr>
-      <w:r>
-        <w:rPr>
-          <w:lang w:val="es-ES"/>
-        </w:rPr>
-        <w:t>CTP RestConnector</w:t>
-      </w:r>
-      <w:r>
-        <w:rPr>
-          <w:lang w:val="es-ES"/>
-        </w:rPr>
-        <w:t>.</w:t>
-      </w:r>
-    </w:p>
-    <w:p>
-      <w:pPr>
-        <w:rPr>
-          <w:lang w:val="es-ES"/>
-        </w:rPr>
-      </w:pPr>
-    </w:p>
-    <w:p>
-      <w:pPr>
-        <w:rPr>
-          <w:lang w:val="es-ES"/>
-        </w:rPr>
-      </w:pPr>
-    </w:p>
-    <w:p>
-      <w:pPr>
-        <w:pStyle w:val="Ttulo5"/>
-        <w:numPr>
-          <w:ilvl w:val="0"/>
-          <w:numId w:val="0"/>
-        </w:numPr>
-        <w:ind w:left="1008" w:hanging="1008"/>
-      </w:pPr>
-      <w:r>
-        <w:lastRenderedPageBreak/>
-        <w:t>Diagrama de Componentes.</w:t>
-      </w:r>
-    </w:p>
-    <w:p>
-      <w:pPr>
-        <w:jc w:val="center"/>
-        <w:rPr>
-          <w:lang w:val="es-ES"/>
-        </w:rPr>
-      </w:pPr>
-      <w:r>
-        <w:rPr>
-          <w:noProof/>
-          <w:lang w:val="es-UY" w:eastAsia="es-UY"/>
-        </w:rPr>
-        <w:drawing>
-          <wp:inline distT="0" distB="0" distL="0" distR="0">
-            <wp:extent cx="5760085" cy="1858426"/>
-            <wp:effectExtent l="19050" t="0" r="0" b="0"/>
-            <wp:docPr id="16" name="Picture 16"/>
-            <wp:cNvGraphicFramePr>
-              <a:graphicFrameLocks xmlns:a="http://schemas.openxmlformats.org/drawingml/2006/main" noChangeAspect="1"/>
-            </wp:cNvGraphicFramePr>
-            <a:graphic xmlns:a="http://schemas.openxmlformats.org/drawingml/2006/main">
-              <a:graphicData uri="http://schemas.openxmlformats.org/drawingml/2006/picture">
-                <pic:pic xmlns:pic="http://schemas.openxmlformats.org/drawingml/2006/picture">
-                  <pic:nvPicPr>
-                    <pic:cNvPr id="0" name="Picture 16"/>
-                    <pic:cNvPicPr>
-                      <a:picLocks noChangeAspect="1" noChangeArrowheads="1"/>
-                    </pic:cNvPicPr>
-                  </pic:nvPicPr>
-                  <pic:blipFill>
-                    <a:blip r:embed="rId15"/>
-                    <a:srcRect/>
-                    <a:stretch>
-                      <a:fillRect/>
-                    </a:stretch>
-                  </pic:blipFill>
-                  <pic:spPr bwMode="auto">
-                    <a:xfrm>
-                      <a:off x="0" y="0"/>
-                      <a:ext cx="5760085" cy="1858426"/>
-                    </a:xfrm>
-                    <a:prstGeom prst="rect">
-                      <a:avLst/>
-                    </a:prstGeom>
-                    <a:noFill/>
-                    <a:ln w="9525">
-                      <a:noFill/>
-                      <a:miter lim="800000"/>
-                      <a:headEnd/>
-                      <a:tailEnd/>
-                    </a:ln>
-                  </pic:spPr>
-                </pic:pic>
-              </a:graphicData>
-            </a:graphic>
-          </wp:inline>
-        </w:drawing>
-      </w:r>
-    </w:p>
-    <w:p>
-      <w:pPr>
-        <w:pStyle w:val="Ttulo5"/>
-        <w:numPr>
-          <w:ilvl w:val="0"/>
-          <w:numId w:val="0"/>
-        </w:numPr>
-        <w:ind w:left="1008" w:hanging="1008"/>
-      </w:pPr>
-      <w:r>
-        <w:t>Descripción.</w:t>
-      </w:r>
-    </w:p>
-    <w:p>
-      <w:pPr>
-        <w:rPr>
-          <w:lang w:val="es-ES"/>
-        </w:rPr>
-      </w:pPr>
-      <w:r>
-        <w:rPr>
-          <w:lang w:val="es-ES"/>
-        </w:rPr>
-        <w:tab/>
-        <w:t xml:space="preserve">El RestConnector está compuesto de tres filtros con responsabilidades bien separadas que van agregando información al </w:t>
-      </w:r>
-      <w:r>
-        <w:rPr>
-          <w:lang w:val="es-ES"/>
-        </w:rPr>
-        <w:t>mensaje</w:t>
-      </w:r>
-      <w:r>
-        <w:rPr>
-          <w:lang w:val="es-ES"/>
-        </w:rPr>
-        <w:t xml:space="preserve"> ESB para finalmente transformar el pedido de REST en un mensaje SOAP y enviarlo hacia la PGE.</w:t>
-      </w:r>
-    </w:p>
-    <w:p>
-      <w:pPr>
-        <w:rPr>
-          <w:lang w:val="es-ES"/>
-        </w:rPr>
-      </w:pPr>
-      <w:r>
-        <w:rPr>
-          <w:lang w:val="es-ES"/>
-        </w:rPr>
-        <w:tab/>
-        <w:t xml:space="preserve">El punto de entrada es un Getway HTTP cuya </w:t>
-      </w:r>
-      <w:r>
-        <w:rPr>
-          <w:lang w:val="es-ES"/>
-        </w:rPr>
-        <w:t>implementación</w:t>
-      </w:r>
-      <w:r>
-        <w:rPr>
-          <w:lang w:val="es-ES"/>
-        </w:rPr>
-        <w:t xml:space="preserve"> es provista por la plata</w:t>
-      </w:r>
-      <w:r>
-        <w:rPr>
-          <w:lang w:val="es-ES"/>
-        </w:rPr>
-        <w:t>f</w:t>
-      </w:r>
-      <w:r>
-        <w:rPr>
-          <w:lang w:val="es-ES"/>
-        </w:rPr>
-        <w:t>o</w:t>
-      </w:r>
-      <w:r>
-        <w:rPr>
-          <w:lang w:val="es-ES"/>
-        </w:rPr>
-        <w:t>r</w:t>
-      </w:r>
-      <w:r>
-        <w:rPr>
-          <w:lang w:val="es-ES"/>
-        </w:rPr>
-        <w:t>ma ESB. Este recibe las conexiones HTTP en una URI particular del servidor y lo transforma en un mensaje ESB que se transmite al primer filtro y se va pasando entre estos procesándolo como sea debido.</w:t>
-      </w:r>
-    </w:p>
-    <w:p>
-      <w:pPr>
-        <w:rPr>
-          <w:lang w:val="es-ES"/>
-        </w:rPr>
-      </w:pPr>
-      <w:r>
-        <w:rPr>
-          <w:lang w:val="es-ES"/>
-        </w:rPr>
-        <w:tab/>
-        <w:t>El primer filtro es el GisRestService, este se encarga de parsear el pedido WMS o WFS para averiguar a que servicio geográfico expuesto a través de la PGE se quiere invocar. Para esto toma datos del pedido y consulta una base de conocimiento. Carga toda la información necesaria y delega al siguiente filtro.</w:t>
-      </w:r>
-    </w:p>
-    <w:p>
-      <w:pPr>
-        <w:rPr>
-          <w:lang w:val="es-ES"/>
-        </w:rPr>
-      </w:pPr>
-      <w:r>
-        <w:rPr>
-          <w:lang w:val="es-ES"/>
-        </w:rPr>
-        <w:tab/>
-        <w:t xml:space="preserve">El SecurityAggregator es el encargado de resolver las necesidades de autenticación y autorización que el servicio de la PGE requiera. Con la información </w:t>
-      </w:r>
-      <w:r>
-        <w:rPr>
-          <w:lang w:val="es-ES"/>
-        </w:rPr>
-        <w:t>proporcionada</w:t>
-      </w:r>
-      <w:r>
-        <w:rPr>
-          <w:lang w:val="es-ES"/>
-        </w:rPr>
-        <w:t xml:space="preserve"> por el filtro anterior conformará el token de seguridad SAML que se requiere para atravesar la PGE.</w:t>
-      </w:r>
-    </w:p>
-    <w:p>
-      <w:pPr>
-        <w:rPr>
-          <w:lang w:val="es-ES"/>
-        </w:rPr>
-      </w:pPr>
-      <w:r>
-        <w:rPr>
-          <w:lang w:val="es-ES"/>
-        </w:rPr>
-        <w:tab/>
-        <w:t xml:space="preserve">Finalmente el SOAPClient utiliza un cliente de webservice generado a partir del webservice SOAP que provee el </w:t>
-      </w:r>
-      <w:r>
-        <w:rPr>
-          <w:lang w:val="es-ES"/>
-        </w:rPr>
-        <w:t>CTP SOAPConnector, para invocar el servicio geográfico con los datos necesarios incluyendo los parámetros del pedido original y los agregados por la PGE. Con la diferencia de que el endpoint invocado no es el propio SoapConnnector sino el proxy del servicio expuesto por la PGE.</w:t>
-      </w:r>
-    </w:p>
-    <w:p>
-      <w:pPr>
-        <w:rPr>
-          <w:lang w:val="es-ES"/>
-        </w:rPr>
-      </w:pPr>
-      <w:r>
-        <w:rPr>
-          <w:lang w:val="es-ES"/>
-        </w:rPr>
-        <w:tab/>
-        <w:t>Al recibir la respuesta se coloca en el mensaje ESB lo enviado por el proveedor y el servidor ESB se encarga automáticamente de convertir eso en una respuesta HTTP adecuada, ya que se ha terminado de invocar los filtros configurados para ese servicio.</w:t>
-      </w:r>
-    </w:p>
-    <w:p>
-      <w:pPr>
-        <w:rPr>
-          <w:lang w:val="es-ES"/>
-        </w:rPr>
-      </w:pPr>
-      <w:r>
-        <w:rPr>
-          <w:lang w:val="es-ES"/>
-        </w:rPr>
-        <w:tab/>
-      </w:r>
-    </w:p>
-    <w:p>
-      <w:pPr>
-        <w:rPr>
-          <w:lang w:val="es-ES"/>
-        </w:rPr>
-      </w:pPr>
-    </w:p>
-    <w:p>
-      <w:pPr>
-        <w:pStyle w:val="Ttulo4"/>
-        <w:rPr>
-          <w:lang w:val="es-ES"/>
-        </w:rPr>
-      </w:pPr>
-      <w:r>
-        <w:rPr>
-          <w:lang w:val="es-ES"/>
-        </w:rPr>
-        <w:t>CTP SoapConnector</w:t>
-      </w:r>
-      <w:r>
-        <w:rPr>
-          <w:lang w:val="es-ES"/>
-        </w:rPr>
-        <w:t>.</w:t>
-      </w:r>
-    </w:p>
-    <w:p>
-      <w:pPr>
-        <w:pStyle w:val="Ttulo5"/>
-        <w:numPr>
-          <w:ilvl w:val="0"/>
-          <w:numId w:val="0"/>
-        </w:numPr>
-        <w:ind w:left="1008" w:hanging="1008"/>
-      </w:pPr>
-      <w:r>
-        <w:t>Diagrama de Componentes.</w:t>
-      </w:r>
-    </w:p>
-    <w:p>
-      <w:pPr>
-        <w:jc w:val="center"/>
-        <w:rPr>
-          <w:lang w:val="es-ES"/>
-        </w:rPr>
-      </w:pPr>
-      <w:r>
-        <w:rPr>
-          <w:noProof/>
-          <w:lang w:val="es-UY" w:eastAsia="es-UY"/>
-        </w:rPr>
-        <w:drawing>
-          <wp:inline distT="0" distB="0" distL="0" distR="0">
-            <wp:extent cx="5760085" cy="1806604"/>
-            <wp:effectExtent l="19050" t="0" r="0" b="0"/>
-            <wp:docPr id="19" name="Picture 19"/>
-            <wp:cNvGraphicFramePr>
-              <a:graphicFrameLocks xmlns:a="http://schemas.openxmlformats.org/drawingml/2006/main" noChangeAspect="1"/>
-            </wp:cNvGraphicFramePr>
-            <a:graphic xmlns:a="http://schemas.openxmlformats.org/drawingml/2006/main">
-              <a:graphicData uri="http://schemas.openxmlformats.org/drawingml/2006/picture">
-                <pic:pic xmlns:pic="http://schemas.openxmlformats.org/drawingml/2006/picture">
-                  <pic:nvPicPr>
-                    <pic:cNvPr id="0" name="Picture 19"/>
-                    <pic:cNvPicPr>
-                      <a:picLocks noChangeAspect="1" noChangeArrowheads="1"/>
-                    </pic:cNvPicPr>
-                  </pic:nvPicPr>
-                  <pic:blipFill>
-                    <a:blip r:embed="rId16"/>
-                    <a:srcRect/>
-                    <a:stretch>
-                      <a:fillRect/>
-                    </a:stretch>
-                  </pic:blipFill>
-                  <pic:spPr bwMode="auto">
-                    <a:xfrm>
-                      <a:off x="0" y="0"/>
-                      <a:ext cx="5760085" cy="1806604"/>
-                    </a:xfrm>
-                    <a:prstGeom prst="rect">
-                      <a:avLst/>
-                    </a:prstGeom>
-                    <a:noFill/>
-                    <a:ln w="9525">
-                      <a:noFill/>
-                      <a:miter lim="800000"/>
-                      <a:headEnd/>
-                      <a:tailEnd/>
-                    </a:ln>
-                  </pic:spPr>
-                </pic:pic>
-              </a:graphicData>
-            </a:graphic>
-          </wp:inline>
-        </w:drawing>
-      </w:r>
-    </w:p>
-    <w:p>
-      <w:pPr>
-        <w:pStyle w:val="Ttulo5"/>
-        <w:numPr>
-          <w:ilvl w:val="0"/>
-          <w:numId w:val="0"/>
-        </w:numPr>
-        <w:ind w:left="1008" w:hanging="1008"/>
-      </w:pPr>
-      <w:r>
-        <w:lastRenderedPageBreak/>
-        <w:t>Descripción.</w:t>
-      </w:r>
-    </w:p>
-    <w:p>
-      <w:pPr>
-        <w:rPr>
-          <w:lang w:val="es-ES"/>
-        </w:rPr>
-      </w:pPr>
-      <w:r>
-        <w:rPr>
-          <w:lang w:val="es-ES"/>
-        </w:rPr>
-        <w:tab/>
-        <w:t>El SoapConnector también está implementado en la tecnología ESB pero es bastante diferente al anterior. En este caso se configura un servicio cuyo punto de acceso en un procesador SOAP provisto por el ESB, el mismo recibe pedidos HTTP que contengan un mensaje SOAP, lo procesa e invoca a la clase que lo implementa, en este caso el componente GisSoapService, e</w:t>
-      </w:r>
-      <w:r>
-        <w:rPr>
-          <w:lang w:val="es-ES"/>
-        </w:rPr>
-        <w:t>l cual tiene declarados como métodos</w:t>
-      </w:r>
-      <w:r>
-        <w:rPr>
-          <w:lang w:val="es-ES"/>
-        </w:rPr>
-        <w:t xml:space="preserve"> todos los </w:t>
-      </w:r>
-      <w:r>
-        <w:rPr>
-          <w:lang w:val="es-ES"/>
-        </w:rPr>
-        <w:t>definidos por los estándares WMS y WFS. Este componente recibe toda la información y utiliza la configuración para armar la URL del servidor de mapas configurado. Dado que se utilizará una instancia de este sub sistema por cada servicio geográfico, es decir por cada servidor de mapas que se quiera exponer, solo se configura un servidor y su URL, IP, puerto y la URI. Esta URI puede variar según el protocolo y según la implementación del servidor, por ejemplo existen variantes entre GeoServer y MapServer.</w:t>
-      </w:r>
-    </w:p>
-    <w:p>
-      <w:pPr>
-        <w:rPr>
-          <w:lang w:val="es-ES"/>
-        </w:rPr>
-      </w:pPr>
-      <w:r>
-        <w:rPr>
-          <w:lang w:val="es-ES"/>
-        </w:rPr>
-        <w:tab/>
-      </w:r>
-      <w:r>
-        <w:rPr>
-          <w:lang w:val="es-ES"/>
-        </w:rPr>
-        <w:t>El componente RestInvoker es el encargado de armar el pedido HTTP correspondiente, basado en los parámetros del pedido orginal y la URL provista por GisSoapService.</w:t>
-      </w:r>
-    </w:p>
-    <w:p>
-      <w:pPr>
-        <w:rPr>
-          <w:lang w:val="es-ES"/>
-        </w:rPr>
-      </w:pPr>
-      <w:r>
-        <w:rPr>
-          <w:lang w:val="es-ES"/>
-        </w:rPr>
-        <w:tab/>
-        <w:t>Para la respuesta, simplemente se retorna lo enviado por el servidor de mapas, los componentes provistos por ESB que implementan el webservice se encargan de convertirlo en un mensaje SOAP Response. Solo se debe tener en cuenta que para el método GetMap la respuesta es una imagen en formato binario y no un XML como en todos los demás métodos.</w:t>
-      </w:r>
-    </w:p>
-    <w:p>
-      <w:pPr>
-        <w:pStyle w:val="Ttulo4"/>
-        <w:rPr>
-          <w:lang w:val="es-ES"/>
-        </w:rPr>
-      </w:pPr>
-      <w:r>
-        <w:rPr>
-          <w:lang w:val="es-ES"/>
-        </w:rPr>
-        <w:t>Simulador de Plataforma de Gobierno Electronico</w:t>
-      </w:r>
-      <w:r>
-        <w:rPr>
-          <w:lang w:val="es-ES"/>
-        </w:rPr>
-        <w:t>.</w:t>
-      </w:r>
-    </w:p>
-    <w:p>
-      <w:pPr>
-        <w:rPr>
-          <w:color w:val="FF0000"/>
-          <w:lang w:val="es-ES"/>
-        </w:rPr>
-      </w:pPr>
-      <w:r>
-        <w:rPr>
-          <w:color w:val="FF0000"/>
-          <w:lang w:val="es-ES"/>
-        </w:rPr>
-        <w:t>[TODO]</w:t>
-      </w:r>
-    </w:p>
-    <w:p>
-      <w:pPr>
-        <w:pStyle w:val="Ttulo5"/>
-        <w:numPr>
-          <w:ilvl w:val="0"/>
-          <w:numId w:val="0"/>
-        </w:numPr>
-        <w:ind w:left="1008" w:hanging="1008"/>
-      </w:pPr>
-      <w:r>
-        <w:t>Diagrama de Componentes.</w:t>
-      </w:r>
-    </w:p>
-    <w:p>
-      <w:pPr>
-        <w:rPr>
-          <w:lang w:val="es-ES"/>
-        </w:rPr>
-      </w:pPr>
-    </w:p>
-    <w:p>
-      <w:pPr>
-        <w:pStyle w:val="Ttulo5"/>
-        <w:numPr>
-          <w:ilvl w:val="0"/>
-          <w:numId w:val="0"/>
-        </w:numPr>
-        <w:ind w:left="1008" w:hanging="1008"/>
-      </w:pPr>
-      <w:r>
-        <w:t>Descripción.</w:t>
-      </w:r>
-    </w:p>
-    <w:p>
-      <w:pPr>
-        <w:rPr>
-          <w:lang w:val="es-ES"/>
-        </w:rPr>
-      </w:pPr>
-      <w:r>
-        <w:rPr>
-          <w:lang w:val="es-ES"/>
-        </w:rPr>
-        <w:tab/>
-        <w:t>El</w:t>
-      </w:r>
-    </w:p>
-    <w:p>
-      <w:pPr>
-        <w:rPr>
-          <w:lang w:val="es-ES"/>
-        </w:rPr>
-      </w:pPr>
-    </w:p>
-    <w:p>
-      <w:pPr>
-        <w:pStyle w:val="Ttulo2"/>
-        <w:rPr>
-          <w:lang w:val="es-ES"/>
-        </w:rPr>
-      </w:pPr>
-      <w:bookmarkStart w:id="15" w:name="_Toc303693288"/>
-      <w:r>
-        <w:rPr>
-          <w:lang w:val="es-ES"/>
-        </w:rPr>
-        <w:t>Diagramas de Interacción</w:t>
-      </w:r>
-      <w:bookmarkEnd w:id="15"/>
-    </w:p>
-    <w:p>
-      <w:pPr>
-        <w:jc w:val="center"/>
-        <w:rPr>
-          <w:lang w:val="es-ES"/>
-        </w:rPr>
-      </w:pPr>
-      <w:r>
-        <w:rPr>
-          <w:noProof/>
-          <w:lang w:val="es-UY" w:eastAsia="es-UY"/>
-        </w:rPr>
-        <w:drawing>
-          <wp:inline distT="0" distB="0" distL="0" distR="0">
-            <wp:extent cx="5760085" cy="2049499"/>
-            <wp:effectExtent l="19050" t="0" r="0" b="0"/>
-            <wp:docPr id="22" name="Picture 22"/>
-            <wp:cNvGraphicFramePr>
-              <a:graphicFrameLocks xmlns:a="http://schemas.openxmlformats.org/drawingml/2006/main" noChangeAspect="1"/>
-            </wp:cNvGraphicFramePr>
-            <a:graphic xmlns:a="http://schemas.openxmlformats.org/drawingml/2006/main">
-              <a:graphicData uri="http://schemas.openxmlformats.org/drawingml/2006/picture">
-                <pic:pic xmlns:pic="http://schemas.openxmlformats.org/drawingml/2006/picture">
-                  <pic:nvPicPr>
-                    <pic:cNvPr id="0" name="Picture 22"/>
-                    <pic:cNvPicPr>
-                      <a:picLocks noChangeAspect="1" noChangeArrowheads="1"/>
-                    </pic:cNvPicPr>
-                  </pic:nvPicPr>
-                  <pic:blipFill>
-                    <a:blip r:embed="rId17"/>
-                    <a:srcRect/>
-                    <a:stretch>
-                      <a:fillRect/>
-                    </a:stretch>
-                  </pic:blipFill>
-                  <pic:spPr bwMode="auto">
-                    <a:xfrm>
-                      <a:off x="0" y="0"/>
-                      <a:ext cx="5760085" cy="2049499"/>
-                    </a:xfrm>
-                    <a:prstGeom prst="rect">
-                      <a:avLst/>
-                    </a:prstGeom>
-                    <a:noFill/>
-                    <a:ln w="9525">
-                      <a:noFill/>
-                      <a:miter lim="800000"/>
-                      <a:headEnd/>
-                      <a:tailEnd/>
-                    </a:ln>
-                  </pic:spPr>
-                </pic:pic>
-              </a:graphicData>
-            </a:graphic>
-          </wp:inline>
-        </w:drawing>
-      </w:r>
-    </w:p>
-    <w:p>
-      <w:pPr>
-        <w:pStyle w:val="Epgrafe"/>
-        <w:jc w:val="center"/>
-        <w:rPr>
-          <w:lang w:val="es-ES"/>
-        </w:rPr>
-      </w:pPr>
-      <w:r>
-        <w:rPr>
-          <w:lang w:val="es-ES"/>
-        </w:rPr>
-        <w:t xml:space="preserve">Diagrama </w:t>
-      </w:r>
-      <w:r>
-        <w:rPr>
-          <w:lang w:val="es-ES"/>
-        </w:rPr>
-        <w:t>8</w:t>
-      </w:r>
-      <w:r>
-        <w:rPr>
-          <w:lang w:val="es-ES"/>
-        </w:rPr>
-        <w:t xml:space="preserve"> (</w:t>
-      </w:r>
-      <w:r>
-        <w:rPr>
-          <w:lang w:val="es-ES"/>
-        </w:rPr>
-        <w:t>Diagrama de Secuencia para caso de uso</w:t>
-      </w:r>
-      <w:r>
-        <w:rPr>
-          <w:lang w:val="es-ES"/>
-        </w:rPr>
-        <w:t xml:space="preserve"> Público General</w:t>
-      </w:r>
-      <w:r>
-        <w:rPr>
-          <w:lang w:val="es-ES"/>
-        </w:rPr>
-        <w:t>, v</w:t>
-      </w:r>
-      <w:r>
-        <w:rPr>
-          <w:lang w:val="es-ES"/>
-        </w:rPr>
-        <w:t xml:space="preserve">er </w:t>
-      </w:r>
-      <w:r>
-        <w:rPr>
-          <w:lang w:val="es-ES"/>
-        </w:rPr>
-        <w:fldChar w:fldCharType="begin"/>
-      </w:r>
-      <w:r>
-        <w:rPr>
-          <w:lang w:val="es-ES"/>
-        </w:rPr>
-        <w:instrText xml:space="preserve"> REF _Ref239762700 \r \h </w:instrText>
-      </w:r>
-      <w:r>
-        <w:rPr>
-          <w:lang w:val="es-ES"/>
-        </w:rPr>
-      </w:r>
-      <w:r>
-        <w:rPr>
-          <w:lang w:val="es-ES"/>
-        </w:rPr>
-        <w:fldChar w:fldCharType="separate"/>
-      </w:r>
-      <w:r>
-        <w:rPr>
-          <w:lang w:val="es-ES"/>
-        </w:rPr>
-        <w:t>[3]</w:t>
-      </w:r>
-      <w:r>
-        <w:rPr>
-          <w:lang w:val="es-ES"/>
-        </w:rPr>
-        <w:fldChar w:fldCharType="end"/>
-      </w:r>
-      <w:r>
-        <w:rPr>
-          <w:lang w:val="es-ES"/>
-        </w:rPr>
-        <w:t>)</w:t>
-      </w:r>
-    </w:p>
-    <w:p>
-      <w:pPr>
-        <w:rPr>
-          <w:lang w:val="es-ES"/>
-        </w:rPr>
-      </w:pPr>
-    </w:p>
-    <w:p>
-      <w:pPr>
-        <w:rPr>
-          <w:lang w:val="es-ES"/>
-        </w:rPr>
-      </w:pPr>
-    </w:p>
-    <w:p>
-      <w:pPr>
-        <w:rPr>
-          <w:lang w:val="es-ES"/>
-        </w:rPr>
-      </w:pPr>
-      <w:r>
-        <w:rPr>
-          <w:lang w:val="es-ES"/>
-        </w:rPr>
-        <w:t>Para el resto de los casos de uso, la interacción entre los sistemas y componentes es igual, lo que diferencia a cada caso de uso es el despliegue de los subsistemas que cambia según el entorno en que se encuentra el cliente.</w:t>
-      </w:r>
-    </w:p>
-    <w:p>
-      <w:pPr>
-        <w:pStyle w:val="Ttulo1"/>
-        <w:rPr>
-          <w:lang w:val="es-ES"/>
-        </w:rPr>
-      </w:pPr>
-      <w:r>
-        <w:rPr>
-          <w:lang w:val="es-ES"/>
-        </w:rPr>
-        <w:br w:type="page"/>
-      </w:r>
-      <w:bookmarkStart w:id="16" w:name="_Toc303693289"/>
-      <w:r>
-        <w:rPr>
-          <w:lang w:val="es-ES"/>
-        </w:rPr>
-        <w:lastRenderedPageBreak/>
-        <w:t>Vista de Distribución (Deployment)</w:t>
-      </w:r>
-      <w:r>
-        <w:rPr>
-          <w:lang w:val="es-ES"/>
-        </w:rPr>
-        <w:t>.</w:t>
-      </w:r>
-      <w:bookmarkEnd w:id="16"/>
-    </w:p>
-    <w:p>
-      <w:pPr>
-        <w:ind w:left="432"/>
-        <w:rPr>
-          <w:lang w:val="es-ES"/>
-        </w:rPr>
-      </w:pPr>
-      <w:r>
-        <w:rPr>
-          <w:lang w:val="es-ES"/>
-        </w:rPr>
-        <w:t xml:space="preserve">Uno de los puntos interesantes en el diseño fue encontrar la manera de desplegar los diferentes componentes teniendo en cuenta los requerimientos planteados en los escenarios de uso de la tesis de Raquel Sosa, </w:t>
-      </w:r>
-      <w:r>
-        <w:rPr>
-          <w:lang w:val="es-ES"/>
-        </w:rPr>
-        <w:t>así</w:t>
-      </w:r>
-      <w:r>
-        <w:rPr>
-          <w:lang w:val="es-ES"/>
-        </w:rPr>
-        <w:t xml:space="preserve"> como también la interacción con los sistemas preexistentes, es decir tanto la PGE, como la REDuy y los servicios e infraestructura con los que hoy cuentan los diferentes organismos estatales que utilizan a diario información geográfica.</w:t>
-      </w:r>
-    </w:p>
-    <w:p>
-      <w:pPr>
-        <w:pStyle w:val="Ttulo2"/>
-        <w:rPr>
-          <w:lang w:val="es-ES"/>
-        </w:rPr>
-      </w:pPr>
-      <w:bookmarkStart w:id="17" w:name="_Toc239790759"/>
-      <w:bookmarkStart w:id="18" w:name="_Toc239791488"/>
-      <w:bookmarkStart w:id="19" w:name="_Toc303693290"/>
-      <w:bookmarkEnd w:id="17"/>
-      <w:bookmarkEnd w:id="18"/>
-      <w:r>
-        <w:rPr>
-          <w:lang w:val="es-ES"/>
-        </w:rPr>
-        <w:t xml:space="preserve">Escenario </w:t>
-      </w:r>
-      <w:bookmarkEnd w:id="19"/>
-      <w:r>
-        <w:rPr>
-          <w:lang w:val="es-ES"/>
-        </w:rPr>
-        <w:t>Organismo cliente</w:t>
-      </w:r>
-    </w:p>
-    <w:p>
-      <w:pPr>
-        <w:jc w:val="center"/>
-        <w:rPr>
-          <w:lang w:val="es-ES"/>
-        </w:rPr>
-      </w:pPr>
-      <w:r>
-        <w:rPr>
-          <w:noProof/>
-          <w:lang w:val="es-UY" w:eastAsia="es-UY"/>
-        </w:rPr>
-        <w:drawing>
-          <wp:inline distT="0" distB="0" distL="0" distR="0">
-            <wp:extent cx="5760085" cy="2740867"/>
-            <wp:effectExtent l="19050" t="0" r="0" b="0"/>
-            <wp:docPr id="28" name="Picture 28"/>
-            <wp:cNvGraphicFramePr>
-              <a:graphicFrameLocks xmlns:a="http://schemas.openxmlformats.org/drawingml/2006/main" noChangeAspect="1"/>
-            </wp:cNvGraphicFramePr>
-            <a:graphic xmlns:a="http://schemas.openxmlformats.org/drawingml/2006/main">
-              <a:graphicData uri="http://schemas.openxmlformats.org/drawingml/2006/picture">
-                <pic:pic xmlns:pic="http://schemas.openxmlformats.org/drawingml/2006/picture">
-                  <pic:nvPicPr>
-                    <pic:cNvPr id="0" name="Picture 28"/>
-                    <pic:cNvPicPr>
-                      <a:picLocks noChangeAspect="1" noChangeArrowheads="1"/>
-                    </pic:cNvPicPr>
-                  </pic:nvPicPr>
-                  <pic:blipFill>
-                    <a:blip r:embed="rId18"/>
-                    <a:srcRect/>
-                    <a:stretch>
-                      <a:fillRect/>
-                    </a:stretch>
-                  </pic:blipFill>
-                  <pic:spPr bwMode="auto">
-                    <a:xfrm>
-                      <a:off x="0" y="0"/>
-                      <a:ext cx="5760085" cy="2740867"/>
-                    </a:xfrm>
-                    <a:prstGeom prst="rect">
-                      <a:avLst/>
-                    </a:prstGeom>
-                    <a:noFill/>
-                    <a:ln w="9525">
-                      <a:noFill/>
-                      <a:miter lim="800000"/>
-                      <a:headEnd/>
-                      <a:tailEnd/>
-                    </a:ln>
-                  </pic:spPr>
-                </pic:pic>
-              </a:graphicData>
-            </a:graphic>
-          </wp:inline>
-        </w:drawing>
-      </w:r>
-    </w:p>
-    <w:p>
-      <w:pPr>
-        <w:jc w:val="center"/>
-        <w:rPr>
-          <w:lang w:val="es-ES"/>
-        </w:rPr>
-      </w:pPr>
-      <w:r>
-        <w:rPr>
-          <w:lang w:val="es-ES"/>
-        </w:rPr>
-        <w:t>Diagrama 9, despliegue del escenario Organismo cliente.</w:t>
-      </w:r>
-    </w:p>
-    <w:p>
-      <w:pPr>
-        <w:pStyle w:val="Ttulo4"/>
-        <w:numPr>
-          <w:ilvl w:val="0"/>
-          <w:numId w:val="0"/>
-        </w:numPr>
-        <w:ind w:left="864" w:hanging="864"/>
-        <w:rPr>
-          <w:lang w:val="es-ES"/>
-        </w:rPr>
-      </w:pPr>
-      <w:r>
-        <w:rPr>
-          <w:lang w:val="es-ES"/>
-        </w:rPr>
-        <w:t>Descripción</w:t>
-      </w:r>
-      <w:r>
-        <w:rPr>
-          <w:lang w:val="es-ES"/>
-        </w:rPr>
-        <w:t>.</w:t>
-      </w:r>
-    </w:p>
-    <w:p>
-      <w:pPr>
-        <w:rPr>
-          <w:lang w:val="es-ES"/>
-        </w:rPr>
-      </w:pPr>
-      <w:r>
-        <w:rPr>
-          <w:lang w:val="es-ES"/>
-        </w:rPr>
-        <w:tab/>
-        <w:t xml:space="preserve">Uno de los escenarios más comunes y oficiales será cuando por algún proceso administrativo de alguna índole, puede ser apertura de un expediente, control de recursos naturales, etc. Un organismo estatal con acceso a la REDuu [ref reduy], quiere utilizar servicios geográficos de uno o </w:t>
-      </w:r>
-      <w:r>
-        <w:rPr>
-          <w:lang w:val="es-ES"/>
-        </w:rPr>
-        <w:t>más</w:t>
-      </w:r>
-      <w:r>
-        <w:rPr>
-          <w:lang w:val="es-ES"/>
-        </w:rPr>
-        <w:t xml:space="preserve"> organismos estatales, cuyos servicios están expuestos a través de la PGE. </w:t>
-      </w:r>
-    </w:p>
-    <w:p>
-      <w:pPr>
-        <w:ind w:firstLine="720"/>
-        <w:rPr>
-          <w:lang w:val="es-ES"/>
-        </w:rPr>
-      </w:pPr>
-      <w:r>
-        <w:rPr>
-          <w:lang w:val="es-ES"/>
-        </w:rPr>
-        <w:t>En este caso el organismo cliente tendrá levantado una instancia del CTP RestConnector, al cual se le configurará los servicios geográficos que puede acceder. De esta manera se obtienen ciertos efectos interesantes:</w:t>
-      </w:r>
-    </w:p>
-    <w:p>
-      <w:pPr>
-        <w:pStyle w:val="Prrafodelista"/>
-        <w:numPr>
-          <w:ilvl w:val="0"/>
-          <w:numId w:val="48"/>
-        </w:numPr>
-        <w:rPr>
-          <w:lang w:val="es-ES"/>
-        </w:rPr>
-      </w:pPr>
-      <w:r>
-        <w:rPr>
-          <w:lang w:val="es-ES"/>
-        </w:rPr>
-        <w:t>El CTP es interno al organismo y solo se accederá desde la intranet del mismo, lo que minimiza los requerimientos de seguridad para accederlo.</w:t>
-      </w:r>
-    </w:p>
-    <w:p>
-      <w:pPr>
-        <w:pStyle w:val="Prrafodelista"/>
-        <w:numPr>
-          <w:ilvl w:val="0"/>
-          <w:numId w:val="48"/>
-        </w:numPr>
-        <w:rPr>
-          <w:lang w:val="es-ES"/>
-        </w:rPr>
-      </w:pPr>
-      <w:r>
-        <w:rPr>
-          <w:lang w:val="es-ES"/>
-        </w:rPr>
-        <w:t>Solo se configuran los servicios que el organismo, o las diferentes áreas del mismo utilizan, reduciendo la tereas de mantenimiento de configuración a lo estrictamente necesario, y sacando esta responsabilidad de los encargados de la PGE.</w:t>
-      </w:r>
-    </w:p>
-    <w:p>
-      <w:pPr>
-        <w:pStyle w:val="Prrafodelista"/>
-        <w:numPr>
-          <w:ilvl w:val="0"/>
-          <w:numId w:val="48"/>
-        </w:numPr>
-        <w:rPr>
-          <w:lang w:val="es-ES"/>
-        </w:rPr>
-      </w:pPr>
-      <w:r>
-        <w:rPr>
-          <w:lang w:val="es-ES"/>
-        </w:rPr>
-        <w:t>La información sensible de autenticación del organismo no sale de sus fronteras.</w:t>
-      </w:r>
-    </w:p>
-    <w:p>
-      <w:pPr>
-        <w:rPr>
-          <w:lang w:val="es-ES"/>
-        </w:rPr>
-      </w:pPr>
-    </w:p>
-    <w:p>
-      <w:pPr>
-        <w:ind w:left="360"/>
-        <w:rPr>
-          <w:lang w:val="es-ES"/>
-        </w:rPr>
-      </w:pPr>
-      <w:r>
-        <w:rPr>
-          <w:lang w:val="es-ES"/>
-        </w:rPr>
-        <w:t>Otro aspecto importante de esta arquitectura es que el CTP SoapConnector, como se mencionó anteriormente, invoca solo un servicio geográfico por instancia, y utilizando los Execution Environment [ref EE] provistos por la PGE, se puede aprovechar al máximo todo el poder de procesamiento y tolerancia a fallas de la infraestructura de la misma y debido a que el mantenimiento es mínimo y simple, las responsabilidades del personal encargado de la PGE no se ven demasiado afectados, incluso según la política elegida, el mantenimiento de esos EE puede ser delegado a los organismos proveedores que los soliciten.</w:t>
-      </w:r>
-    </w:p>
-    <w:p>
-      <w:pPr>
-        <w:pStyle w:val="Ttulo4"/>
-        <w:numPr>
-          <w:ilvl w:val="0"/>
-          <w:numId w:val="0"/>
-        </w:numPr>
-        <w:ind w:left="864" w:hanging="864"/>
-        <w:rPr>
-          <w:lang w:val="es-ES"/>
-        </w:rPr>
-      </w:pPr>
-      <w:r>
-        <w:rPr>
-          <w:lang w:val="es-ES"/>
-        </w:rPr>
-        <w:lastRenderedPageBreak/>
-        <w:t>Nodos</w:t>
-      </w:r>
-      <w:r>
-        <w:rPr>
-          <w:lang w:val="es-ES"/>
-        </w:rPr>
-        <w:t>.</w:t>
-      </w:r>
-    </w:p>
-    <w:p>
-      <w:pPr>
-        <w:rPr>
-          <w:lang w:val="es-ES"/>
-        </w:rPr>
-      </w:pPr>
-      <w:r>
-        <w:rPr>
-          <w:lang w:val="es-ES"/>
-        </w:rPr>
-        <w:tab/>
-        <w:t>CTP RestConnector y su base de conocimiento: estarán dentro de las fronteras del organismo cliente. Al cual se le configuran solo los servicios geográficos que se usarán desde ese organismo.</w:t>
-      </w:r>
-    </w:p>
-    <w:p>
-      <w:pPr>
-        <w:rPr>
-          <w:lang w:val="es-ES"/>
-        </w:rPr>
-      </w:pPr>
-    </w:p>
-    <w:p>
-      <w:pPr>
-        <w:rPr>
-          <w:lang w:val="es-ES"/>
-        </w:rPr>
-      </w:pPr>
-      <w:r>
-        <w:rPr>
-          <w:lang w:val="es-ES"/>
-        </w:rPr>
-        <w:tab/>
-        <w:t>Execution Environment: Esta infraestructura provista por PGE para hostear servicios, sirve para albergar las instancias del CTP SoapConnector que invocarán los servicios geográficos. Esto permite a la PGE manejar todos los aspectos, desde seguridad hasta balanceo de carga.</w:t>
-      </w:r>
-    </w:p>
-    <w:p>
-      <w:pPr>
-        <w:rPr>
-          <w:lang w:val="es-ES"/>
-        </w:rPr>
-      </w:pPr>
-    </w:p>
-    <w:p>
-      <w:pPr>
-        <w:pStyle w:val="Ttulo4"/>
-        <w:numPr>
-          <w:ilvl w:val="0"/>
-          <w:numId w:val="0"/>
-        </w:numPr>
-        <w:ind w:left="864" w:hanging="864"/>
-        <w:rPr>
-          <w:lang w:val="es-ES"/>
-        </w:rPr>
-      </w:pPr>
-      <w:r>
-        <w:rPr>
-          <w:lang w:val="es-ES"/>
-        </w:rPr>
-        <w:t>Conexiones</w:t>
-      </w:r>
-      <w:r>
-        <w:rPr>
-          <w:lang w:val="es-ES"/>
-        </w:rPr>
-        <w:t>.</w:t>
-      </w:r>
-    </w:p>
-    <w:p>
-      <w:pPr>
-        <w:rPr>
-          <w:lang w:val="es-ES"/>
-        </w:rPr>
-      </w:pPr>
-      <w:r>
-        <w:rPr>
-          <w:lang w:val="es-ES"/>
-        </w:rPr>
-        <w:tab/>
-        <w:t>Todas las conexiones se realizan en redes controladas, por un lado los clientes geográficos</w:t>
-      </w:r>
-      <w:r>
-        <w:rPr>
-          <w:lang w:val="es-ES"/>
-        </w:rPr>
-        <w:t xml:space="preserve"> harán sus invocaciones en una intranet, mientras que las conexiones entre los organismos y la PGE </w:t>
-      </w:r>
-      <w:r>
-        <w:rPr>
-          <w:lang w:val="es-ES"/>
-        </w:rPr>
-        <w:t>serán</w:t>
-      </w:r>
-      <w:r>
-        <w:rPr>
-          <w:lang w:val="es-ES"/>
-        </w:rPr>
-        <w:t xml:space="preserve"> a través de REDuy.</w:t>
-      </w:r>
-    </w:p>
-    <w:p>
-      <w:pPr>
-        <w:rPr>
-          <w:lang w:val="es-ES"/>
-        </w:rPr>
-      </w:pPr>
-    </w:p>
-    <w:p>
-      <w:pPr>
-        <w:pStyle w:val="Ttulo2"/>
-        <w:rPr>
-          <w:lang w:val="es-ES"/>
-        </w:rPr>
-      </w:pPr>
-      <w:bookmarkStart w:id="20" w:name="_Toc303693291"/>
-      <w:r>
-        <w:rPr>
-          <w:lang w:val="es-ES"/>
-        </w:rPr>
-        <w:t xml:space="preserve">Escenario </w:t>
-      </w:r>
-      <w:bookmarkEnd w:id="20"/>
-      <w:r>
-        <w:rPr>
-          <w:lang w:val="es-ES"/>
-        </w:rPr>
-        <w:t>Público general</w:t>
-      </w:r>
-    </w:p>
-    <w:p>
-      <w:pPr>
-        <w:jc w:val="center"/>
-        <w:rPr>
-          <w:lang w:val="es-ES"/>
-        </w:rPr>
-      </w:pPr>
-      <w:r>
-        <w:rPr>
-          <w:noProof/>
-          <w:lang w:val="es-UY" w:eastAsia="es-UY"/>
-        </w:rPr>
-        <w:drawing>
-          <wp:inline distT="0" distB="0" distL="0" distR="0">
-            <wp:extent cx="5760085" cy="2880303"/>
-            <wp:effectExtent l="19050" t="0" r="0" b="0"/>
-            <wp:docPr id="31" name="Picture 31"/>
-            <wp:cNvGraphicFramePr>
-              <a:graphicFrameLocks xmlns:a="http://schemas.openxmlformats.org/drawingml/2006/main" noChangeAspect="1"/>
-            </wp:cNvGraphicFramePr>
-            <a:graphic xmlns:a="http://schemas.openxmlformats.org/drawingml/2006/main">
-              <a:graphicData uri="http://schemas.openxmlformats.org/drawingml/2006/picture">
-                <pic:pic xmlns:pic="http://schemas.openxmlformats.org/drawingml/2006/picture">
-                  <pic:nvPicPr>
-                    <pic:cNvPr id="0" name="Picture 31"/>
-                    <pic:cNvPicPr>
-                      <a:picLocks noChangeAspect="1" noChangeArrowheads="1"/>
-                    </pic:cNvPicPr>
-                  </pic:nvPicPr>
-                  <pic:blipFill>
-                    <a:blip r:embed="rId19"/>
-                    <a:srcRect/>
-                    <a:stretch>
-                      <a:fillRect/>
-                    </a:stretch>
-                  </pic:blipFill>
-                  <pic:spPr bwMode="auto">
-                    <a:xfrm>
-                      <a:off x="0" y="0"/>
-                      <a:ext cx="5760085" cy="2880303"/>
-                    </a:xfrm>
-                    <a:prstGeom prst="rect">
-                      <a:avLst/>
-                    </a:prstGeom>
-                    <a:noFill/>
-                    <a:ln w="9525">
-                      <a:noFill/>
-                      <a:miter lim="800000"/>
-                      <a:headEnd/>
-                      <a:tailEnd/>
-                    </a:ln>
-                  </pic:spPr>
-                </pic:pic>
-              </a:graphicData>
-            </a:graphic>
-          </wp:inline>
-        </w:drawing>
-      </w:r>
-    </w:p>
-    <w:p>
-      <w:pPr>
-        <w:jc w:val="center"/>
-        <w:rPr>
-          <w:lang w:val="es-ES"/>
-        </w:rPr>
-      </w:pPr>
-      <w:r>
-        <w:rPr>
-          <w:lang w:val="es-ES"/>
-        </w:rPr>
-        <w:t xml:space="preserve">Diagrama 10, </w:t>
-      </w:r>
-      <w:r>
-        <w:rPr>
-          <w:lang w:val="es-ES"/>
-        </w:rPr>
-        <w:t>despliegue</w:t>
-      </w:r>
-      <w:r>
-        <w:rPr>
-          <w:lang w:val="es-ES"/>
-        </w:rPr>
-        <w:t xml:space="preserve"> del escenario Público general.</w:t>
-      </w:r>
-    </w:p>
-    <w:p>
-      <w:pPr>
-        <w:rPr>
-          <w:lang w:val="es-ES"/>
-        </w:rPr>
-      </w:pPr>
-    </w:p>
-    <w:p>
-      <w:pPr>
-        <w:pStyle w:val="Ttulo4"/>
-        <w:numPr>
-          <w:ilvl w:val="0"/>
-          <w:numId w:val="0"/>
-        </w:numPr>
-        <w:ind w:left="864" w:hanging="864"/>
-        <w:rPr>
-          <w:lang w:val="es-ES"/>
-        </w:rPr>
-      </w:pPr>
-      <w:r>
-        <w:rPr>
-          <w:lang w:val="es-ES"/>
-        </w:rPr>
-        <w:t>Descripción.</w:t>
-      </w:r>
-    </w:p>
-    <w:p>
-      <w:pPr>
-        <w:rPr>
-          <w:lang w:val="es-ES"/>
-        </w:rPr>
-      </w:pPr>
-      <w:r>
-        <w:rPr>
-          <w:lang w:val="es-ES"/>
-        </w:rPr>
-        <w:tab/>
-        <w:t>El segundo escenario surge por la necesidad de brindar servicios geográficos, protegidos por la PGE a través de internet. En este caso el cliente estará en cualquier parte del mundo conectado a internet y debe ser capaz de acceder a información geográfica, no sensible y sin capacidades de modificarla, por tanto no requiere configuración de seguridad por IP.</w:t>
-      </w:r>
-    </w:p>
-    <w:p>
-      <w:pPr>
-        <w:ind w:firstLine="720"/>
-        <w:rPr>
-          <w:lang w:val="es-ES"/>
-        </w:rPr>
-      </w:pPr>
-      <w:r>
-        <w:rPr>
-          <w:lang w:val="es-ES"/>
-        </w:rPr>
-        <w:t>Exponer servicios estatales, cualquiera sean ellos, siempre los deja expuestos a ataques, también a sobrecarga, en este contexto los CTP RestConnector siempre son un punto vulnerable y no pueden estar dentro de la PGE pues el acceso a la misma es lo que tratan de resolver. Por otro lado mantener un cluster de estos CTP en otra infraestructura ajena a la PGE y los organismos, también es posible pero muy costosa, en cuanto a recursos informáticos y administrativos. Sin embargo, si se toma la decisión, de que el organismo proveedor sea el encargado de mantener un CTP RestConnector disponible en internet, para los servicios geográficos propios, es importante que estos CTP solo puedan acceder a los ser vicios GIS del organismo.</w:t>
-      </w:r>
-    </w:p>
-    <w:p>
-      <w:pPr>
-        <w:rPr>
-          <w:lang w:val="es-ES"/>
-        </w:rPr>
-      </w:pPr>
-      <w:r>
-        <w:rPr>
-          <w:lang w:val="es-ES"/>
-        </w:rPr>
-        <w:t>Este segundo enfoque tiene grandes ventajas:</w:t>
-      </w:r>
-    </w:p>
-    <w:p>
-      <w:pPr>
-        <w:pStyle w:val="Prrafodelista"/>
-        <w:numPr>
-          <w:ilvl w:val="0"/>
-          <w:numId w:val="49"/>
-        </w:numPr>
-        <w:rPr>
-          <w:lang w:val="es-ES"/>
-        </w:rPr>
-      </w:pPr>
-      <w:r>
-        <w:rPr>
-          <w:lang w:val="es-ES"/>
-        </w:rPr>
-        <w:t>Los puntos vulnerables están distribuidos y en caso de sobrecarga o ataque solo afectan a un servicio determinado y no a todos los servicios GIS disponibles.</w:t>
-      </w:r>
-    </w:p>
-    <w:p>
-      <w:pPr>
-        <w:pStyle w:val="Prrafodelista"/>
-        <w:numPr>
-          <w:ilvl w:val="0"/>
-          <w:numId w:val="49"/>
-        </w:numPr>
-        <w:rPr>
-          <w:lang w:val="es-ES"/>
-        </w:rPr>
-      </w:pPr>
-      <w:r>
-        <w:rPr>
-          <w:lang w:val="es-ES"/>
-        </w:rPr>
-        <w:lastRenderedPageBreak/>
-        <w:t>La configuración en los CTP es mínima.</w:t>
-      </w:r>
-    </w:p>
-    <w:p>
-      <w:pPr>
-        <w:pStyle w:val="Prrafodelista"/>
-        <w:numPr>
-          <w:ilvl w:val="0"/>
-          <w:numId w:val="49"/>
-        </w:numPr>
-        <w:rPr>
-          <w:lang w:val="es-ES"/>
-        </w:rPr>
-      </w:pPr>
-      <w:r>
-        <w:rPr>
-          <w:lang w:val="es-ES"/>
-        </w:rPr>
-        <w:t>Si un CTP es atacado y queda fuera de servicio, no se afecta al servidor de mapas ni al CTP SoapConnector que lo accede, con lo cual el servicio sigue estando disponible para los organismos clientes que dependan de él.</w:t>
-      </w:r>
-    </w:p>
-    <w:p>
-      <w:pPr>
-        <w:pStyle w:val="Prrafodelista"/>
-        <w:numPr>
-          <w:ilvl w:val="0"/>
-          <w:numId w:val="49"/>
-        </w:numPr>
-        <w:rPr>
-          <w:lang w:val="es-ES"/>
-        </w:rPr>
-      </w:pPr>
-      <w:r>
-        <w:rPr>
-          <w:lang w:val="es-ES"/>
-        </w:rPr>
-        <w:t>La responsabilidad de configuración, mantenimiento y disponibilidad del CTP RestConnector queda totalmente del lado del organismo proveedor.</w:t>
-      </w:r>
-    </w:p>
-    <w:p>
-      <w:pPr>
-        <w:rPr>
-          <w:lang w:val="es-ES"/>
-        </w:rPr>
-      </w:pPr>
-    </w:p>
-    <w:p>
-      <w:pPr>
-        <w:ind w:firstLine="360"/>
-        <w:rPr>
-          <w:lang w:val="es-ES"/>
-        </w:rPr>
-      </w:pPr>
-      <w:r>
-        <w:rPr>
-          <w:lang w:val="es-ES"/>
-        </w:rPr>
-        <w:t>Otro aspecto importante es que los organismo</w:t>
-      </w:r>
-      <w:r>
-        <w:rPr>
-          <w:lang w:val="es-ES"/>
-        </w:rPr>
-        <w:t>s</w:t>
-      </w:r>
-      <w:r>
-        <w:rPr>
-          <w:lang w:val="es-ES"/>
-        </w:rPr>
-        <w:t xml:space="preserve"> clientes no deben usar los CTP expuestos a internet de los proveedores, sino su CTP propio. Si bien no hay restricciones tecnológicas al respecto, ha y</w:t>
-      </w:r>
-      <w:r>
-        <w:rPr>
-          <w:lang w:val="es-ES"/>
-        </w:rPr>
-        <w:t xml:space="preserve"> </w:t>
-      </w:r>
-      <w:r>
-        <w:rPr>
-          <w:lang w:val="es-ES"/>
-        </w:rPr>
-        <w:t>que tener en cuenta que estos CTP solo podrán acceder a información no sensible y no tienen permisos de escritura sobre esos datos tampoco. Mientras que esas restricciones pueden no existir si se acuerda entre los organismos las pautas de seguridad adecuadas y se configuran en el CTP interno al organismo cliente.</w:t>
-      </w:r>
-    </w:p>
-    <w:p>
-      <w:pPr>
-        <w:ind w:firstLine="360"/>
-        <w:rPr>
-          <w:lang w:val="es-ES"/>
-        </w:rPr>
-      </w:pPr>
-      <w:r>
-        <w:rPr>
-          <w:lang w:val="es-ES"/>
-        </w:rPr>
-        <w:t>Cabe destacar que este escenario es suplementario al anterior y ambos puede y tal vez deban coexistir para brindar el máximo de disponibilidad de la información y poder cumplir con los escenarios de uso planteados en la tesis de maestría de Raquel Sosa.</w:t>
-      </w:r>
-    </w:p>
-    <w:p>
-      <w:pPr>
-        <w:pStyle w:val="Ttulo4"/>
-        <w:numPr>
-          <w:ilvl w:val="0"/>
-          <w:numId w:val="0"/>
-        </w:numPr>
-        <w:ind w:left="864" w:hanging="864"/>
-        <w:rPr>
-          <w:lang w:val="es-ES"/>
-        </w:rPr>
-      </w:pPr>
-      <w:r>
-        <w:rPr>
-          <w:lang w:val="es-ES"/>
-        </w:rPr>
-        <w:t>Nodos.</w:t>
-      </w:r>
-    </w:p>
-    <w:p>
-      <w:pPr>
-        <w:rPr>
-          <w:lang w:val="es-ES"/>
-        </w:rPr>
-      </w:pPr>
-      <w:r>
-        <w:rPr>
-          <w:lang w:val="es-ES"/>
-        </w:rPr>
-        <w:tab/>
-        <w:t>Igual que el anterior, solo cambia la infraestructura donde están hosteados el CTP RestConnector y el servidor de mapas.</w:t>
-      </w:r>
-    </w:p>
-    <w:p>
-      <w:pPr>
-        <w:pStyle w:val="Ttulo4"/>
-        <w:numPr>
-          <w:ilvl w:val="0"/>
-          <w:numId w:val="0"/>
-        </w:numPr>
-        <w:ind w:left="864" w:hanging="864"/>
-        <w:rPr>
-          <w:lang w:val="es-ES"/>
-        </w:rPr>
-      </w:pPr>
-      <w:r>
-        <w:rPr>
-          <w:lang w:val="es-ES"/>
-        </w:rPr>
-        <w:t>Conexiones.</w:t>
-      </w:r>
-    </w:p>
-    <w:p>
-      <w:pPr>
-        <w:rPr>
-          <w:lang w:val="es-ES"/>
-        </w:rPr>
-      </w:pPr>
-      <w:r>
-        <w:rPr>
-          <w:lang w:val="es-ES"/>
-        </w:rPr>
-        <w:tab/>
-        <w:t>En este caso el gran cambio es que el cliente GIS está en internet, pero el resto de la comunicación entre PGE y organismo se mantiene en la REDuy.</w:t>
-      </w:r>
-    </w:p>
-    <w:p>
-      <w:pPr>
-        <w:pStyle w:val="Ttulo1"/>
-        <w:numPr>
-          <w:ilvl w:val="0"/>
-          <w:numId w:val="0"/>
-        </w:numPr>
-        <w:rPr>
-          <w:lang w:val="es-ES"/>
-        </w:rPr>
-      </w:pPr>
-      <w:r>
-        <w:rPr>
-          <w:lang w:val="es-ES"/>
-        </w:rPr>
-        <w:br w:type="page"/>
-      </w:r>
-    </w:p>
-    <w:p>
-      <w:pPr>
-        <w:pStyle w:val="Ttulo1"/>
-        <w:rPr>
-          <w:lang w:val="es-ES"/>
-        </w:rPr>
-      </w:pPr>
-      <w:bookmarkStart w:id="21" w:name="_Toc239791492"/>
-      <w:bookmarkStart w:id="22" w:name="_Toc303693293"/>
-      <w:bookmarkEnd w:id="21"/>
-      <w:r>
-        <w:rPr>
-          <w:lang w:val="es-ES"/>
-        </w:rPr>
-        <w:lastRenderedPageBreak/>
-        <w:t xml:space="preserve">Vista </w:t>
-      </w:r>
-      <w:r>
-        <w:rPr>
-          <w:lang w:val="es-ES"/>
-        </w:rPr>
-        <w:t>de Implementación.</w:t>
-      </w:r>
-      <w:bookmarkEnd w:id="22"/>
-    </w:p>
-    <w:p>
-      <w:pPr>
-        <w:rPr>
-          <w:lang w:val="es-ES"/>
-        </w:rPr>
-      </w:pPr>
-    </w:p>
-    <w:p>
-      <w:pPr>
-        <w:rPr>
-          <w:lang w:val="es-ES"/>
-        </w:rPr>
-      </w:pPr>
-      <w:r>
-        <w:rPr>
-          <w:lang w:val="es-ES"/>
-        </w:rPr>
-        <w:t>[</w:t>
-      </w:r>
-    </w:p>
-    <w:p>
-      <w:pPr>
-        <w:rPr>
-          <w:lang w:val="es-ES"/>
-        </w:rPr>
-      </w:pPr>
-    </w:p>
-    <w:p>
-      <w:pPr>
-        <w:rPr>
-          <w:lang w:val="es-ES"/>
-        </w:rPr>
-      </w:pPr>
-      <w:r>
-        <w:rPr>
-          <w:lang w:val="es-ES"/>
-        </w:rPr>
-        <w:t xml:space="preserve">La vista </w:t>
-      </w:r>
-      <w:r>
-        <w:rPr>
-          <w:lang w:val="es-ES"/>
-        </w:rPr>
-        <w:t xml:space="preserve">de implementación se focaliza en los componentes en tiempo de ejecución que forman el sistema (ejecutables, archivos de clases, bibliotecas, frameworks, etc.),  que son la implementación de los componentes lógicos (provenientes de Diseño). </w:t>
-      </w:r>
-    </w:p>
-    <w:p>
-      <w:pPr>
-        <w:rPr>
-          <w:lang w:val="es-ES"/>
-        </w:rPr>
-      </w:pPr>
-    </w:p>
-    <w:p>
-      <w:pPr>
-        <w:rPr>
-          <w:lang w:val="es-ES"/>
-        </w:rPr>
-      </w:pPr>
-      <w:r>
-        <w:rPr>
-          <w:lang w:val="es-ES"/>
-        </w:rPr>
-        <w:t>Dentro de esta vista, interesa mostrar las dependencias entre componentes implementados (utilizando los “artefactos”de UML).</w:t>
-      </w:r>
-    </w:p>
-    <w:p>
-      <w:pPr>
-        <w:rPr>
-          <w:lang w:val="es-ES"/>
-        </w:rPr>
-      </w:pPr>
-    </w:p>
-    <w:p>
-      <w:pPr>
-        <w:rPr>
-          <w:lang w:val="es-ES"/>
-        </w:rPr>
-      </w:pPr>
-      <w:r>
-        <w:rPr>
-          <w:lang w:val="es-ES"/>
-        </w:rPr>
-        <w:t>También pueden mostrarse la distribución de los artefactos en los nodos</w:t>
-      </w:r>
-      <w:r>
-        <w:rPr>
-          <w:lang w:val="es-ES"/>
-        </w:rPr>
-        <w:t>.</w:t>
-      </w:r>
-    </w:p>
-    <w:p>
-      <w:pPr>
-        <w:rPr>
-          <w:lang w:val="es-ES"/>
-        </w:rPr>
-      </w:pPr>
-    </w:p>
-    <w:p>
-      <w:pPr>
-        <w:rPr>
-          <w:lang w:val="es-ES"/>
-        </w:rPr>
-      </w:pPr>
-      <w:r>
-        <w:rPr>
-          <w:lang w:val="es-ES"/>
-        </w:rPr>
-        <w:t>En ambos casos se utiliza el Diagrama de Deployment de UML.</w:t>
-      </w:r>
-    </w:p>
-    <w:p>
-      <w:pPr>
-        <w:rPr>
-          <w:lang w:val="es-ES"/>
-        </w:rPr>
-      </w:pPr>
-    </w:p>
-    <w:p>
-      <w:pPr>
-        <w:rPr>
-          <w:lang w:val="es-ES"/>
-        </w:rPr>
-      </w:pPr>
-    </w:p>
-    <w:p>
-      <w:pPr>
-        <w:keepNext/>
-        <w:jc w:val="center"/>
-        <w:rPr>
-          <w:lang w:val="es-ES"/>
-        </w:rPr>
-      </w:pPr>
-      <w:r>
-        <w:rPr>
-          <w:noProof/>
-          <w:lang w:val="es-UY" w:eastAsia="es-UY"/>
-        </w:rPr>
-        <w:drawing>
-          <wp:inline distT="0" distB="0" distL="0" distR="0">
-            <wp:extent cx="3296285" cy="1158875"/>
-            <wp:effectExtent l="19050" t="0" r="0" b="0"/>
-            <wp:docPr id="9" name="Picture 9"/>
-            <wp:cNvGraphicFramePr>
-              <a:graphicFrameLocks xmlns:a="http://schemas.openxmlformats.org/drawingml/2006/main" noChangeAspect="1"/>
-            </wp:cNvGraphicFramePr>
-            <a:graphic xmlns:a="http://schemas.openxmlformats.org/drawingml/2006/main">
-              <a:graphicData uri="http://schemas.openxmlformats.org/drawingml/2006/picture">
-                <pic:pic xmlns:pic="http://schemas.openxmlformats.org/drawingml/2006/picture">
-                  <pic:nvPicPr>
-                    <pic:cNvPr id="0" name="Picture 9"/>
-                    <pic:cNvPicPr>
-                      <a:picLocks noChangeAspect="1" noChangeArrowheads="1"/>
-                    </pic:cNvPicPr>
-                  </pic:nvPicPr>
-                  <pic:blipFill>
-                    <a:blip r:embed="rId20"/>
-                    <a:srcRect/>
-                    <a:stretch>
-                      <a:fillRect/>
-                    </a:stretch>
-                  </pic:blipFill>
-                  <pic:spPr bwMode="auto">
-                    <a:xfrm>
-                      <a:off x="0" y="0"/>
-                      <a:ext cx="3296285" cy="1158875"/>
-                    </a:xfrm>
-                    <a:prstGeom prst="rect">
-                      <a:avLst/>
-                    </a:prstGeom>
-                    <a:noFill/>
-                    <a:ln w="9525">
-                      <a:noFill/>
-                      <a:miter lim="800000"/>
-                      <a:headEnd/>
-                      <a:tailEnd/>
-                    </a:ln>
-                  </pic:spPr>
-                </pic:pic>
-              </a:graphicData>
-            </a:graphic>
-          </wp:inline>
-        </w:drawing>
-      </w:r>
-    </w:p>
-    <w:p>
-      <w:pPr>
-        <w:pStyle w:val="Epgrafe"/>
-        <w:jc w:val="center"/>
-        <w:rPr>
-          <w:lang w:val="es-ES"/>
-        </w:rPr>
-      </w:pPr>
-    </w:p>
-    <w:p>
-      <w:pPr>
-        <w:pStyle w:val="Epgrafe"/>
-        <w:jc w:val="center"/>
-        <w:rPr>
-          <w:lang w:val="es-ES"/>
-        </w:rPr>
-      </w:pPr>
-      <w:r>
-        <w:rPr>
-          <w:lang w:val="es-ES"/>
-        </w:rPr>
-        <w:t xml:space="preserve">Diagrama de Ejemplo </w:t>
-      </w:r>
-      <w:r>
-        <w:rPr>
-          <w:lang w:val="es-ES"/>
-        </w:rPr>
-        <w:fldChar w:fldCharType="begin"/>
-      </w:r>
-      <w:r>
-        <w:rPr>
-          <w:lang w:val="es-ES"/>
-        </w:rPr>
-        <w:instrText xml:space="preserve"> SEQ Diagrama_de_Ejemplo \* ARABIC </w:instrText>
-      </w:r>
-      <w:r>
-        <w:rPr>
-          <w:lang w:val="es-ES"/>
-        </w:rPr>
-        <w:fldChar w:fldCharType="separate"/>
-      </w:r>
-      <w:r>
-        <w:rPr>
-          <w:noProof/>
-          <w:lang w:val="es-ES"/>
-        </w:rPr>
-        <w:t>9</w:t>
-      </w:r>
-      <w:r>
-        <w:rPr>
-          <w:lang w:val="es-ES"/>
-        </w:rPr>
-        <w:fldChar w:fldCharType="end"/>
-      </w:r>
-      <w:r>
-        <w:rPr>
-          <w:lang w:val="es-ES"/>
-        </w:rPr>
-        <w:t xml:space="preserve"> (Dependencias entre artefactos, ver</w:t>
-      </w:r>
-      <w:r>
-        <w:rPr>
-          <w:lang w:val="es-ES"/>
-        </w:rPr>
-        <w:t xml:space="preserve"> </w:t>
-      </w:r>
-      <w:r>
-        <w:rPr>
-          <w:lang w:val="es-ES"/>
-        </w:rPr>
-        <w:fldChar w:fldCharType="begin"/>
-      </w:r>
-      <w:r>
-        <w:rPr>
-          <w:lang w:val="es-ES"/>
-        </w:rPr>
-        <w:instrText xml:space="preserve"> REF _Ref239794022 \r \h </w:instrText>
-      </w:r>
-      <w:r>
-        <w:rPr>
-          <w:lang w:val="es-ES"/>
-        </w:rPr>
-      </w:r>
-      <w:r>
-        <w:rPr>
-          <w:lang w:val="es-ES"/>
-        </w:rPr>
-        <w:fldChar w:fldCharType="separate"/>
-      </w:r>
-      <w:r>
-        <w:rPr>
-          <w:lang w:val="es-ES"/>
-        </w:rPr>
-        <w:t>[6]</w:t>
-      </w:r>
-      <w:r>
-        <w:rPr>
-          <w:lang w:val="es-ES"/>
-        </w:rPr>
-        <w:fldChar w:fldCharType="end"/>
-      </w:r>
-      <w:r>
-        <w:rPr>
-          <w:lang w:val="es-ES"/>
-        </w:rPr>
-        <w:t>)</w:t>
-      </w:r>
-    </w:p>
-    <w:p>
-      <w:pPr>
-        <w:rPr>
-          <w:lang w:val="es-ES"/>
-        </w:rPr>
-      </w:pPr>
-    </w:p>
-    <w:p>
-      <w:pPr>
-        <w:rPr>
-          <w:lang w:val="es-ES"/>
-        </w:rPr>
-      </w:pPr>
-    </w:p>
-    <w:p>
-      <w:pPr>
-        <w:keepNext/>
-        <w:rPr>
-          <w:lang w:val="es-ES"/>
-        </w:rPr>
-      </w:pPr>
-      <w:r>
-        <w:rPr>
-          <w:noProof/>
-          <w:lang w:val="es-UY" w:eastAsia="es-UY"/>
-        </w:rPr>
-        <w:drawing>
-          <wp:inline distT="0" distB="0" distL="0" distR="0">
-            <wp:extent cx="5709920" cy="3338830"/>
-            <wp:effectExtent l="19050" t="0" r="5080" b="0"/>
-            <wp:docPr id="10" name="Picture 10"/>
-            <wp:cNvGraphicFramePr>
-              <a:graphicFrameLocks xmlns:a="http://schemas.openxmlformats.org/drawingml/2006/main" noChangeAspect="1"/>
-            </wp:cNvGraphicFramePr>
-            <a:graphic xmlns:a="http://schemas.openxmlformats.org/drawingml/2006/main">
-              <a:graphicData uri="http://schemas.openxmlformats.org/drawingml/2006/picture">
-                <pic:pic xmlns:pic="http://schemas.openxmlformats.org/drawingml/2006/picture">
-                  <pic:nvPicPr>
-                    <pic:cNvPr id="0" name="Picture 10"/>
-                    <pic:cNvPicPr>
-                      <a:picLocks noChangeAspect="1" noChangeArrowheads="1"/>
-                    </pic:cNvPicPr>
-                  </pic:nvPicPr>
-                  <pic:blipFill>
-                    <a:blip r:embed="rId21"/>
-                    <a:srcRect/>
-                    <a:stretch>
-                      <a:fillRect/>
-                    </a:stretch>
-                  </pic:blipFill>
-                  <pic:spPr bwMode="auto">
-                    <a:xfrm>
-                      <a:off x="0" y="0"/>
-                      <a:ext cx="5709920" cy="3338830"/>
-                    </a:xfrm>
-                    <a:prstGeom prst="rect">
-                      <a:avLst/>
-                    </a:prstGeom>
-                    <a:noFill/>
-                    <a:ln w="9525">
-                      <a:noFill/>
-                      <a:miter lim="800000"/>
-                      <a:headEnd/>
-                      <a:tailEnd/>
-                    </a:ln>
-                  </pic:spPr>
-                </pic:pic>
-              </a:graphicData>
-            </a:graphic>
-          </wp:inline>
-        </w:drawing>
-      </w:r>
-    </w:p>
-    <w:p>
-      <w:pPr>
-        <w:pStyle w:val="Epgrafe"/>
-        <w:jc w:val="center"/>
-        <w:rPr>
-          <w:lang w:val="es-ES"/>
-        </w:rPr>
-      </w:pPr>
-    </w:p>
-    <w:p>
-      <w:pPr>
-        <w:pStyle w:val="Epgrafe"/>
-        <w:jc w:val="center"/>
-        <w:rPr>
-          <w:lang w:val="es-ES"/>
-        </w:rPr>
-      </w:pPr>
-      <w:r>
-        <w:rPr>
-          <w:lang w:val="es-ES"/>
-        </w:rPr>
-        <w:t xml:space="preserve">Diagrama de Ejemplo </w:t>
-      </w:r>
-      <w:r>
-        <w:rPr>
-          <w:lang w:val="es-ES"/>
-        </w:rPr>
-        <w:fldChar w:fldCharType="begin"/>
-      </w:r>
-      <w:r>
-        <w:rPr>
-          <w:lang w:val="es-ES"/>
-        </w:rPr>
-        <w:instrText xml:space="preserve"> SEQ Diagrama_de_Ejemplo \* ARABIC </w:instrText>
-      </w:r>
-      <w:r>
-        <w:rPr>
-          <w:lang w:val="es-ES"/>
-        </w:rPr>
-        <w:fldChar w:fldCharType="separate"/>
-      </w:r>
-      <w:r>
-        <w:rPr>
-          <w:noProof/>
-          <w:lang w:val="es-ES"/>
-        </w:rPr>
-        <w:t>10</w:t>
-      </w:r>
-      <w:r>
-        <w:rPr>
-          <w:lang w:val="es-ES"/>
-        </w:rPr>
-        <w:fldChar w:fldCharType="end"/>
-      </w:r>
-      <w:r>
-        <w:rPr>
-          <w:lang w:val="es-ES"/>
-        </w:rPr>
-        <w:t xml:space="preserve"> (Ver</w:t>
-      </w:r>
-      <w:r>
-        <w:rPr>
-          <w:lang w:val="es-ES"/>
-        </w:rPr>
-        <w:t xml:space="preserve"> </w:t>
-      </w:r>
-      <w:r>
-        <w:rPr>
-          <w:lang w:val="es-ES"/>
-        </w:rPr>
-        <w:fldChar w:fldCharType="begin"/>
-      </w:r>
-      <w:r>
-        <w:rPr>
-          <w:lang w:val="es-ES"/>
-        </w:rPr>
-        <w:instrText xml:space="preserve"> REF _Ref239794022 \r \h </w:instrText>
-      </w:r>
-      <w:r>
-        <w:rPr>
-          <w:lang w:val="es-ES"/>
-        </w:rPr>
-      </w:r>
-      <w:r>
-        <w:rPr>
-          <w:lang w:val="es-ES"/>
-        </w:rPr>
-        <w:fldChar w:fldCharType="separate"/>
-      </w:r>
-      <w:r>
-        <w:rPr>
-          <w:lang w:val="es-ES"/>
-        </w:rPr>
-        <w:t>[6]</w:t>
-      </w:r>
-      <w:r>
-        <w:rPr>
-          <w:lang w:val="es-ES"/>
-        </w:rPr>
-        <w:fldChar w:fldCharType="end"/>
-      </w:r>
-      <w:r>
-        <w:rPr>
-          <w:lang w:val="es-ES"/>
-        </w:rPr>
-        <w:t>)</w:t>
-      </w:r>
-    </w:p>
-    <w:p>
-      <w:pPr>
-        <w:rPr>
-          <w:lang w:val="es-ES"/>
-        </w:rPr>
-      </w:pPr>
-    </w:p>
-    <w:p>
-      <w:pPr>
-        <w:rPr>
-          <w:lang w:val="es-ES"/>
-        </w:rPr>
-      </w:pPr>
-      <w:r>
-        <w:rPr>
-          <w:lang w:val="es-ES"/>
-        </w:rPr>
-        <w:t>]</w:t>
-      </w:r>
-    </w:p>
-    <w:p>
-      <w:pPr>
-        <w:pStyle w:val="Ttulo1"/>
-        <w:rPr>
-          <w:lang w:val="es-ES"/>
-        </w:rPr>
-      </w:pPr>
-      <w:bookmarkStart w:id="23" w:name="_Toc182225166"/>
-      <w:bookmarkStart w:id="24" w:name="_Ref186270552"/>
-      <w:r>
-        <w:rPr>
-          <w:lang w:val="es-ES"/>
-        </w:rPr>
-        <w:br w:type="page"/>
-      </w:r>
-      <w:bookmarkStart w:id="25" w:name="_Toc193367979"/>
-      <w:bookmarkStart w:id="26" w:name="_Toc303693294"/>
-      <w:bookmarkEnd w:id="23"/>
-      <w:bookmarkEnd w:id="24"/>
-      <w:r>
-        <w:rPr>
-          <w:lang w:val="es-ES"/>
-        </w:rPr>
-        <w:lastRenderedPageBreak/>
-        <w:t>Referencias</w:t>
-      </w:r>
-      <w:bookmarkEnd w:id="25"/>
-      <w:bookmarkEnd w:id="26"/>
-    </w:p>
-    <w:p>
-      <w:pPr>
-        <w:pStyle w:val="EstiloReferences"/>
-        <w:tabs>
-          <w:tab w:val="num" w:pos="567"/>
-        </w:tabs>
-        <w:ind w:left="567" w:hanging="567"/>
-        <w:rPr>
-          <w:lang w:val="es-ES"/>
-        </w:rPr>
-      </w:pPr>
-      <w:bookmarkStart w:id="27" w:name="_Ref179030284"/>
-      <w:r>
-        <w:rPr>
-          <w:lang w:val="es-ES"/>
-        </w:rPr>
-        <w:t>Agile Models Distilled: Potential Artifacts for Agile Modeling</w:t>
-      </w:r>
-      <w:r>
-        <w:rPr>
-          <w:lang w:val="es-ES"/>
-        </w:rPr>
-        <w:br/>
-      </w:r>
-      <w:hyperlink r:id="rId22" w:history="1">
-        <w:r>
-          <w:rPr>
-            <w:rStyle w:val="Hipervnculo"/>
-            <w:lang w:val="es-ES"/>
-          </w:rPr>
-          <w:t>http://www.agilemodeling.com/artifacts/</w:t>
-        </w:r>
-      </w:hyperlink>
-    </w:p>
-    <w:p>
-      <w:pPr>
-        <w:pStyle w:val="EstiloReferences"/>
-        <w:tabs>
-          <w:tab w:val="num" w:pos="567"/>
-        </w:tabs>
-        <w:ind w:left="567" w:hanging="567"/>
-        <w:rPr>
-          <w:lang w:val="es-ES"/>
-        </w:rPr>
-      </w:pPr>
-      <w:r>
-        <w:rPr>
-          <w:lang w:val="es-ES"/>
-        </w:rPr>
-        <w:t>Agile Modeling. UML 2 Use Case Diagrams</w:t>
-      </w:r>
-      <w:r>
-        <w:rPr>
-          <w:lang w:val="es-ES"/>
-        </w:rPr>
-        <w:br/>
-      </w:r>
-      <w:hyperlink r:id="rId23" w:history="1">
-        <w:bookmarkStart w:id="28" w:name="_Ref239762584"/>
-        <w:r>
-          <w:rPr>
-            <w:rStyle w:val="Hipervnculo"/>
-            <w:lang w:val="es-ES"/>
-          </w:rPr>
-          <w:t>http://www.agilemodeling.com/artifacts/useCaseDiagram.htm</w:t>
-        </w:r>
-        <w:bookmarkEnd w:id="28"/>
-      </w:hyperlink>
-    </w:p>
-    <w:p>
-      <w:pPr>
-        <w:pStyle w:val="EstiloReferences"/>
-        <w:tabs>
-          <w:tab w:val="num" w:pos="567"/>
-        </w:tabs>
-        <w:ind w:left="567" w:hanging="567"/>
-        <w:rPr>
-          <w:lang w:val="es-ES"/>
-        </w:rPr>
-      </w:pPr>
-      <w:r>
-        <w:rPr>
-          <w:lang w:val="es-ES"/>
-        </w:rPr>
-        <w:t>Agile Modeling. UML 2 Sequence Diagrams</w:t>
-      </w:r>
-      <w:r>
-        <w:rPr>
-          <w:lang w:val="es-ES"/>
-        </w:rPr>
-        <w:br/>
-      </w:r>
-      <w:hyperlink r:id="rId24" w:history="1">
-        <w:bookmarkStart w:id="29" w:name="_Ref239762700"/>
-        <w:r>
-          <w:rPr>
-            <w:rStyle w:val="Hipervnculo"/>
-            <w:lang w:val="es-ES"/>
-          </w:rPr>
-          <w:t>http://www.agilemodeling.com/artifacts/sequenceDiagram.htm</w:t>
-        </w:r>
-        <w:bookmarkEnd w:id="29"/>
-      </w:hyperlink>
-    </w:p>
-    <w:p>
-      <w:pPr>
-        <w:pStyle w:val="EstiloReferences"/>
-        <w:tabs>
-          <w:tab w:val="num" w:pos="567"/>
-        </w:tabs>
-        <w:ind w:left="567" w:hanging="567"/>
-        <w:rPr>
-          <w:lang w:val="es-ES"/>
-        </w:rPr>
-      </w:pPr>
-      <w:bookmarkStart w:id="30" w:name="_Ref240898638"/>
-      <w:r>
-        <w:rPr>
-          <w:lang w:val="es-ES"/>
-        </w:rPr>
-        <w:t>Agile Modeling. UML 2 Component Diagrams</w:t>
-      </w:r>
-      <w:r>
-        <w:rPr>
-          <w:lang w:val="es-ES"/>
-        </w:rPr>
-        <w:br/>
-      </w:r>
-      <w:hyperlink r:id="rId25" w:history="1">
-        <w:r>
-          <w:rPr>
-            <w:lang w:val="es-ES"/>
-          </w:rPr>
-          <w:t>http://www.agilemodeling.com/artifacts/componentDiagram.htm</w:t>
-        </w:r>
-      </w:hyperlink>
-      <w:bookmarkEnd w:id="30"/>
-      <w:r>
-        <w:rPr>
-          <w:lang w:val="es-ES"/>
-        </w:rPr>
-        <w:t xml:space="preserve"> </w:t>
-      </w:r>
-      <w:r>
-        <w:rPr>
-          <w:lang w:val="es-ES"/>
-        </w:rPr>
-        <w:t xml:space="preserve"> </w:t>
-      </w:r>
-    </w:p>
-    <w:p>
-      <w:pPr>
-        <w:pStyle w:val="EstiloReferences"/>
-        <w:tabs>
-          <w:tab w:val="num" w:pos="567"/>
-        </w:tabs>
-        <w:ind w:left="567" w:hanging="567"/>
-        <w:rPr>
-          <w:lang w:val="es-ES"/>
-        </w:rPr>
-      </w:pPr>
-      <w:bookmarkStart w:id="31" w:name="_Ref239793997"/>
-      <w:r>
-        <w:rPr>
-          <w:lang w:val="es-ES"/>
-        </w:rPr>
-        <w:t>Agile Modeling. UML 2 Deployment Diagrams</w:t>
-      </w:r>
-      <w:r>
-        <w:rPr>
-          <w:lang w:val="es-ES"/>
-        </w:rPr>
-        <w:br/>
-      </w:r>
-      <w:hyperlink r:id="rId26" w:history="1">
-        <w:r>
-          <w:rPr>
-            <w:rStyle w:val="Hipervnculo"/>
-            <w:lang w:val="es-ES"/>
-          </w:rPr>
-          <w:t>http://www.agilemodeling.com/artifacts/deploymentDiagram.htm</w:t>
-        </w:r>
-      </w:hyperlink>
-      <w:bookmarkEnd w:id="31"/>
-      <w:r>
-        <w:rPr>
-          <w:lang w:val="es-ES"/>
-        </w:rPr>
-        <w:t xml:space="preserve"> </w:t>
-      </w:r>
-    </w:p>
-    <w:p>
-      <w:pPr>
-        <w:pStyle w:val="EstiloReferences"/>
-        <w:tabs>
-          <w:tab w:val="num" w:pos="567"/>
-        </w:tabs>
-        <w:ind w:left="567" w:hanging="567"/>
-        <w:rPr>
-          <w:lang w:val="es-ES"/>
-        </w:rPr>
-      </w:pPr>
-      <w:bookmarkStart w:id="32" w:name="_Ref239794022"/>
-      <w:r>
-        <w:rPr>
-          <w:lang w:val="es-ES"/>
-        </w:rPr>
-        <w:t>Deployed Software: Artifacts</w:t>
-      </w:r>
-      <w:r>
-        <w:rPr>
-          <w:lang w:val="es-ES"/>
-        </w:rPr>
-        <w:br/>
-      </w:r>
-      <w:hyperlink r:id="rId27" w:history="1">
-        <w:r>
-          <w:rPr>
-            <w:rStyle w:val="Hipervnculo"/>
-            <w:lang w:val="es-ES"/>
-          </w:rPr>
-          <w:t>http://codeidol.com/other/learnuml2/Modeling-Your-Deployed-System-Deployment-Diagrams/Deployed-Software-Artifacts/</w:t>
-        </w:r>
-      </w:hyperlink>
-      <w:bookmarkEnd w:id="32"/>
-      <w:r>
-        <w:rPr>
-          <w:lang w:val="es-ES"/>
-        </w:rPr>
-        <w:t xml:space="preserve"> </w:t>
-      </w:r>
-    </w:p>
-    <w:p>
-      <w:pPr>
-        <w:pStyle w:val="EstiloReferences"/>
-        <w:tabs>
-          <w:tab w:val="num" w:pos="567"/>
-        </w:tabs>
-        <w:ind w:left="567" w:hanging="567"/>
-        <w:rPr>
-          <w:lang w:val="es-ES"/>
-        </w:rPr>
-      </w:pPr>
-      <w:r>
-        <w:rPr>
-          <w:lang w:val="es-ES"/>
-        </w:rPr>
-        <w:t>Software Systems Architecture: Working With Stakeholders Using Viewpoints and Perspectives. N. Rozanski, E. Woods. Addison-Wesley, 2005</w:t>
-      </w:r>
-    </w:p>
-    <w:p>
-      <w:pPr>
-        <w:pStyle w:val="EstiloReferences"/>
-        <w:tabs>
-          <w:tab w:val="num" w:pos="567"/>
-        </w:tabs>
-        <w:ind w:left="567" w:hanging="567"/>
-        <w:rPr>
-          <w:lang w:val="es-ES"/>
-        </w:rPr>
-      </w:pPr>
-      <w:r>
-        <w:rPr>
-          <w:lang w:val="es-ES"/>
-        </w:rPr>
-        <w:t>Software Architecture in practice, Second Edition. L. Bass, P. Clemens, R. Kazman. Addison-Wesley, 2003</w:t>
-      </w:r>
-    </w:p>
-    <w:p>
-      <w:pPr>
-        <w:pStyle w:val="EstiloReferences"/>
-        <w:tabs>
-          <w:tab w:val="num" w:pos="567"/>
-        </w:tabs>
-        <w:ind w:left="567" w:hanging="567"/>
-        <w:rPr>
-          <w:lang w:val="es-ES"/>
-        </w:rPr>
-      </w:pPr>
-      <w:r>
-        <w:rPr>
-          <w:lang w:val="es-ES"/>
-        </w:rPr>
-        <w:t xml:space="preserve">An Introduction to Software Architecture. D. Garlan, M. Shaw. 1994. </w:t>
-      </w:r>
-      <w:hyperlink r:id="rId28" w:history="1">
-        <w:r>
-          <w:rPr>
-            <w:rStyle w:val="Hipervnculo"/>
-            <w:lang w:val="es-ES"/>
-          </w:rPr>
-          <w:t>http://www.cs.cmu.edu/afs/cs/project/able/ftp/intro_softarch/intro_softarch.pdf</w:t>
-        </w:r>
-      </w:hyperlink>
-      <w:r>
-        <w:rPr>
-          <w:lang w:val="es-ES"/>
-        </w:rPr>
-        <w:t xml:space="preserve"> </w:t>
-      </w:r>
-    </w:p>
-    <w:p>
-      <w:pPr>
-        <w:pStyle w:val="EstiloReferences"/>
-        <w:tabs>
-          <w:tab w:val="num" w:pos="567"/>
-        </w:tabs>
-        <w:ind w:left="567" w:hanging="567"/>
-        <w:rPr>
-          <w:lang w:val="es-ES"/>
-        </w:rPr>
-      </w:pPr>
-      <w:bookmarkStart w:id="33" w:name="_Ref239791527"/>
-      <w:r>
-        <w:rPr>
-          <w:lang w:val="es-ES"/>
-        </w:rPr>
-        <w:t xml:space="preserve">Architectural Blueprints — The “4+1” View Model of Software Architecture. </w:t>
-      </w:r>
-      <w:r>
-        <w:rPr>
-          <w:lang w:val="es-ES"/>
-        </w:rPr>
-        <w:t xml:space="preserve">Kruchten, Philippe. 1995. </w:t>
-      </w:r>
-      <w:hyperlink r:id="rId29" w:history="1">
-        <w:r>
-          <w:rPr>
-            <w:rStyle w:val="Hipervnculo"/>
-            <w:lang w:val="es-ES"/>
-          </w:rPr>
-          <w:t>http://www.cs.ubc.ca/~gregor/teaching/papers/4+1view-architecture.pdf</w:t>
-        </w:r>
-      </w:hyperlink>
-      <w:bookmarkEnd w:id="33"/>
-      <w:r>
-        <w:rPr>
-          <w:lang w:val="es-ES"/>
-        </w:rPr>
-        <w:t xml:space="preserve"> </w:t>
-      </w:r>
-    </w:p>
-    <w:p>
-      <w:pPr>
-        <w:pStyle w:val="EstiloReferences"/>
-        <w:tabs>
-          <w:tab w:val="num" w:pos="567"/>
-        </w:tabs>
-        <w:ind w:left="567" w:hanging="567"/>
-        <w:rPr>
-          <w:lang w:val="es-ES"/>
-        </w:rPr>
-      </w:pPr>
-      <w:r>
-        <w:rPr>
-          <w:lang w:val="es-ES"/>
-        </w:rPr>
-        <w:t>Software Architecture Links. Bredemeyer Consulting.</w:t>
-      </w:r>
-      <w:r>
-        <w:rPr>
-          <w:lang w:val="es-ES"/>
-        </w:rPr>
-        <w:br/>
-      </w:r>
-      <w:hyperlink r:id="rId30" w:history="1">
-        <w:r>
-          <w:rPr>
-            <w:rStyle w:val="Hipervnculo"/>
-            <w:lang w:val="es-ES"/>
-          </w:rPr>
-          <w:t>http://www.bredemeyer.com/links.htm</w:t>
-        </w:r>
-      </w:hyperlink>
-      <w:r>
-        <w:rPr>
-          <w:lang w:val="es-ES"/>
-        </w:rPr>
-        <w:t xml:space="preserve"> </w:t>
-      </w:r>
-    </w:p>
-    <w:p>
-      <w:pPr>
-        <w:pStyle w:val="EstiloReferences"/>
-        <w:numPr>
-          <w:ilvl w:val="0"/>
-          <w:numId w:val="0"/>
-        </w:numPr>
-        <w:rPr>
-          <w:lang w:val="es-ES"/>
-        </w:rPr>
-      </w:pPr>
-    </w:p>
-    <w:p>
-      <w:pPr>
-        <w:pStyle w:val="EstiloReferences"/>
-        <w:numPr>
-          <w:ilvl w:val="0"/>
-          <w:numId w:val="0"/>
-        </w:numPr>
-        <w:ind w:left="360"/>
-        <w:rPr>
-          <w:lang w:val="es-ES"/>
-        </w:rPr>
-      </w:pPr>
-    </w:p>
-    <w:bookmarkEnd w:id="27"/>
+    <w:bookmarkEnd w:id="12"/>
     <w:p>
       <w:pPr>
         <w:pStyle w:val="EstiloReferences"/>
@@ -9198,35 +5379,9 @@
         </w:rPr>
       </w:pPr>
     </w:p>
-    <w:p>
-      <w:pPr>
-        <w:pStyle w:val="EstiloReferences"/>
-        <w:numPr>
-          <w:ilvl w:val="0"/>
-          <w:numId w:val="0"/>
-        </w:numPr>
-        <w:ind w:left="360" w:firstLine="207"/>
-        <w:rPr>
-          <w:lang w:val="es-ES"/>
-        </w:rPr>
-      </w:pPr>
-    </w:p>
-    <w:p>
-      <w:pPr>
-        <w:pStyle w:val="EstiloReferences"/>
-        <w:numPr>
-          <w:ilvl w:val="0"/>
-          <w:numId w:val="0"/>
-        </w:numPr>
-        <w:ind w:left="360" w:firstLine="207"/>
-        <w:rPr>
-          <w:lang w:val="es-ES"/>
-        </w:rPr>
-      </w:pPr>
-    </w:p>
     <w:sectPr>
-      <w:headerReference w:type="default" r:id="rId31"/>
-      <w:footerReference w:type="default" r:id="rId32"/>
+      <w:headerReference w:type="default" r:id="rId9"/>
+      <w:footerReference w:type="default" r:id="rId10"/>
       <w:pgSz w:w="11907" w:h="16840" w:code="9"/>
       <w:pgMar w:top="1418" w:right="1418" w:bottom="1418" w:left="1418" w:header="709" w:footer="709" w:gutter="0"/>
       <w:pgNumType w:start="1"/>
@@ -9301,7 +5456,7 @@
         <w:sz w:val="20"/>
         <w:szCs w:val="20"/>
       </w:rPr>
-      <w:t>10</w:t>
+      <w:t>9</w:t>
     </w:r>
     <w:r>
       <w:rPr>

</xml_diff>

<commit_message>
modificaciones en casos de uso
</commit_message>
<xml_diff>
--- a/Casos de Uso.docx
+++ b/Casos de Uso.docx
@@ -175,7 +175,34 @@
           <w:szCs w:val="48"/>
           <w:lang w:val="es-ES"/>
         </w:rPr>
-        <w:t>Integración de PGE con tecnologías GIS</w:t>
+        <w:t>Integración GIS</w:t>
+      </w:r>
+      <w:r>
+        <w:rPr>
+          <w:rFonts w:ascii="Arial" w:hAnsi="Arial" w:cs="Arial"/>
+          <w:sz w:val="48"/>
+          <w:szCs w:val="48"/>
+          <w:lang w:val="es-ES"/>
+        </w:rPr>
+        <w:t xml:space="preserve"> -</w:t>
+      </w:r>
+      <w:r>
+        <w:rPr>
+          <w:rFonts w:ascii="Arial" w:hAnsi="Arial" w:cs="Arial"/>
+          <w:sz w:val="48"/>
+          <w:szCs w:val="48"/>
+          <w:lang w:val="es-ES"/>
+        </w:rPr>
+        <w:t xml:space="preserve"> </w:t>
+      </w:r>
+      <w:r>
+        <w:rPr>
+          <w:rFonts w:ascii="Arial" w:hAnsi="Arial" w:cs="Arial"/>
+          <w:sz w:val="48"/>
+          <w:szCs w:val="48"/>
+          <w:lang w:val="es-ES"/>
+        </w:rPr>
+        <w:t>PGE</w:t>
       </w:r>
     </w:p>
     <w:p>
@@ -370,8 +397,13 @@
     </w:p>
     <w:p>
       <w:pPr>
-        <w:pStyle w:val="SubtituloIntro"/>
-        <w:rPr>
+        <w:spacing w:after="200" w:line="276" w:lineRule="auto"/>
+        <w:jc w:val="left"/>
+        <w:rPr>
+          <w:b/>
+          <w:bCs/>
+          <w:sz w:val="28"/>
+          <w:szCs w:val="28"/>
           <w:lang w:val="es-ES"/>
         </w:rPr>
       </w:pPr>
@@ -390,6 +422,21 @@
           <w:lang w:val="es-ES"/>
         </w:rPr>
         <w:lastRenderedPageBreak/>
+        <w:br w:type="page"/>
+      </w:r>
+    </w:p>
+    <w:p>
+      <w:pPr>
+        <w:pStyle w:val="SubtituloIntro"/>
+        <w:rPr>
+          <w:lang w:val="es-ES"/>
+        </w:rPr>
+      </w:pPr>
+      <w:r>
+        <w:rPr>
+          <w:lang w:val="es-ES"/>
+        </w:rPr>
+        <w:lastRenderedPageBreak/>
         <w:t>Contenido</w:t>
       </w:r>
       <w:r>
@@ -1929,8 +1976,15 @@
     </w:p>
     <w:p>
       <w:pPr>
-        <w:pStyle w:val="Ttulo1"/>
-        <w:rPr>
+        <w:spacing w:after="200" w:line="276" w:lineRule="auto"/>
+        <w:jc w:val="left"/>
+        <w:rPr>
+          <w:rFonts w:ascii="Arial" w:hAnsi="Arial" w:cs="Arial"/>
+          <w:b/>
+          <w:bCs/>
+          <w:kern w:val="32"/>
+          <w:sz w:val="40"/>
+          <w:szCs w:val="40"/>
           <w:lang w:val="es-ES"/>
         </w:rPr>
       </w:pPr>
@@ -1947,6 +2001,21 @@
           <w:lang w:val="es-ES"/>
         </w:rPr>
         <w:lastRenderedPageBreak/>
+        <w:br w:type="page"/>
+      </w:r>
+    </w:p>
+    <w:p>
+      <w:pPr>
+        <w:pStyle w:val="Ttulo1"/>
+        <w:rPr>
+          <w:lang w:val="es-ES"/>
+        </w:rPr>
+      </w:pPr>
+      <w:r>
+        <w:rPr>
+          <w:lang w:val="es-ES"/>
+        </w:rPr>
+        <w:lastRenderedPageBreak/>
         <w:t>Introducción.</w:t>
       </w:r>
       <w:bookmarkEnd w:id="6"/>
@@ -1974,7 +2043,67 @@
         <w:rPr>
           <w:lang w:val="es-ES"/>
         </w:rPr>
-        <w:t xml:space="preserve"> (Integración de servicios geográficos en plataformas de gobierno electrónico de la Ing. Raquel Sosa)</w:t>
+        <w:t xml:space="preserve"> (Integración de </w:t>
+      </w:r>
+      <w:r>
+        <w:rPr>
+          <w:lang w:val="es-ES"/>
+        </w:rPr>
+        <w:t>S</w:t>
+      </w:r>
+      <w:r>
+        <w:rPr>
+          <w:lang w:val="es-ES"/>
+        </w:rPr>
+        <w:t xml:space="preserve">ervicios </w:t>
+      </w:r>
+      <w:r>
+        <w:rPr>
+          <w:lang w:val="es-ES"/>
+        </w:rPr>
+        <w:t>G</w:t>
+      </w:r>
+      <w:r>
+        <w:rPr>
+          <w:lang w:val="es-ES"/>
+        </w:rPr>
+        <w:t xml:space="preserve">eográficos en </w:t>
+      </w:r>
+      <w:r>
+        <w:rPr>
+          <w:lang w:val="es-ES"/>
+        </w:rPr>
+        <w:t>P</w:t>
+      </w:r>
+      <w:r>
+        <w:rPr>
+          <w:lang w:val="es-ES"/>
+        </w:rPr>
+        <w:t xml:space="preserve">lataformas de </w:t>
+      </w:r>
+      <w:r>
+        <w:rPr>
+          <w:lang w:val="es-ES"/>
+        </w:rPr>
+        <w:t>G</w:t>
+      </w:r>
+      <w:r>
+        <w:rPr>
+          <w:lang w:val="es-ES"/>
+        </w:rPr>
+        <w:t xml:space="preserve">obierno </w:t>
+      </w:r>
+      <w:r>
+        <w:rPr>
+          <w:lang w:val="es-ES"/>
+        </w:rPr>
+        <w:t>E</w:t>
+      </w:r>
+      <w:r>
+        <w:rPr>
+          <w:lang w:val="es-ES"/>
+        </w:rPr>
+        <w:t>lectrónico de la Ing. Raquel Sosa)</w:t>
       </w:r>
       <w:r>
         <w:rPr>
@@ -2066,7 +2195,19 @@
         <w:rPr>
           <w:lang w:val="es-ES"/>
         </w:rPr>
-        <w:t>CtpSoapConnector encargado de recibir peticiones de la PGE y enviarlas al organismo correspondiente.</w:t>
+        <w:t>CtpSoapConnector</w:t>
+      </w:r>
+      <w:r>
+        <w:rPr>
+          <w:lang w:val="es-ES"/>
+        </w:rPr>
+        <w:t>,</w:t>
+      </w:r>
+      <w:r>
+        <w:rPr>
+          <w:lang w:val="es-ES"/>
+        </w:rPr>
+        <w:t xml:space="preserve"> encargado de recibir peticiones de la PGE y enviarlas al organismo correspondiente.</w:t>
       </w:r>
     </w:p>
     <w:p>
@@ -2134,18 +2275,40 @@
     </w:p>
     <w:p>
       <w:pPr>
+        <w:spacing w:after="200" w:line="276" w:lineRule="auto"/>
+        <w:jc w:val="left"/>
+        <w:rPr>
+          <w:rFonts w:ascii="Arial" w:hAnsi="Arial" w:cs="Arial"/>
+          <w:b/>
+          <w:bCs/>
+          <w:kern w:val="32"/>
+          <w:sz w:val="40"/>
+          <w:szCs w:val="40"/>
+          <w:lang w:val="es-ES"/>
+        </w:rPr>
+      </w:pPr>
+      <w:r>
+        <w:rPr>
+          <w:lang w:val="es-ES"/>
+        </w:rPr>
+        <w:br w:type="page"/>
+      </w:r>
+      <w:bookmarkStart w:id="7" w:name="_Toc303693281"/>
+      <w:r>
+        <w:rPr>
+          <w:lang w:val="es-ES"/>
+        </w:rPr>
+        <w:lastRenderedPageBreak/>
+        <w:br w:type="page"/>
+      </w:r>
+    </w:p>
+    <w:p>
+      <w:pPr>
         <w:pStyle w:val="Ttulo1"/>
         <w:rPr>
           <w:lang w:val="es-ES"/>
         </w:rPr>
       </w:pPr>
-      <w:r>
-        <w:rPr>
-          <w:lang w:val="es-ES"/>
-        </w:rPr>
-        <w:br w:type="page"/>
-      </w:r>
-      <w:bookmarkStart w:id="7" w:name="_Toc303693281"/>
       <w:r>
         <w:rPr>
           <w:lang w:val="es-ES"/>
@@ -2281,7 +2444,7 @@
         <w:rPr>
           <w:lang w:val="es-ES"/>
         </w:rPr>
-        <w:t>Casos de uso críticos.</w:t>
+        <w:t>Casos de uso críticos</w:t>
       </w:r>
     </w:p>
     <w:p>
@@ -2309,19 +2472,28 @@
     </w:p>
     <w:p>
       <w:pPr>
-        <w:pStyle w:val="Ttulo3"/>
-        <w:rPr>
-          <w:lang w:val="es-ES"/>
-        </w:rPr>
-      </w:pPr>
-      <w:r>
-        <w:rPr>
+        <w:rPr>
+          <w:lang w:val="es-ES"/>
+        </w:rPr>
+      </w:pPr>
+    </w:p>
+    <w:p>
+      <w:pPr>
+        <w:rPr>
+          <w:b/>
+          <w:lang w:val="es-ES"/>
+        </w:rPr>
+      </w:pPr>
+      <w:r>
+        <w:rPr>
+          <w:b/>
           <w:lang w:val="es-ES"/>
         </w:rPr>
         <w:t xml:space="preserve">Organismo </w:t>
       </w:r>
       <w:r>
         <w:rPr>
+          <w:b/>
           <w:lang w:val="es-ES"/>
         </w:rPr>
         <w:t>proveedor</w:t>
@@ -2356,13 +2528,14 @@
     </w:p>
     <w:p>
       <w:pPr>
-        <w:pStyle w:val="Ttulo3"/>
-        <w:rPr>
-          <w:lang w:val="es-ES"/>
-        </w:rPr>
-      </w:pPr>
-      <w:r>
-        <w:rPr>
+        <w:rPr>
+          <w:b/>
+          <w:lang w:val="es-ES"/>
+        </w:rPr>
+      </w:pPr>
+      <w:r>
+        <w:rPr>
+          <w:b/>
           <w:lang w:val="es-ES"/>
         </w:rPr>
         <w:t>Organismo cliente</w:t>
@@ -2397,13 +2570,14 @@
     </w:p>
     <w:p>
       <w:pPr>
-        <w:pStyle w:val="Ttulo3"/>
-        <w:rPr>
-          <w:lang w:val="es-ES"/>
-        </w:rPr>
-      </w:pPr>
-      <w:r>
-        <w:rPr>
+        <w:rPr>
+          <w:b/>
+          <w:lang w:val="es-ES"/>
+        </w:rPr>
+      </w:pPr>
+      <w:r>
+        <w:rPr>
+          <w:b/>
           <w:lang w:val="es-ES"/>
         </w:rPr>
         <w:t>Público general</w:t>
@@ -2450,57 +2624,67 @@
     </w:p>
     <w:p>
       <w:pPr>
-        <w:pStyle w:val="Ttulo3"/>
-        <w:rPr>
-          <w:lang w:val="es-ES"/>
-        </w:rPr>
-      </w:pPr>
-      <w:r>
-        <w:rPr>
+        <w:rPr>
+          <w:b/>
+          <w:lang w:val="es-ES"/>
+        </w:rPr>
+      </w:pPr>
+      <w:r>
+        <w:rPr>
+          <w:b/>
+          <w:lang w:val="es-ES"/>
+        </w:rPr>
+        <w:t>STS</w:t>
+      </w:r>
+    </w:p>
+    <w:p>
+      <w:pPr>
+        <w:rPr>
+          <w:lang w:val="es-ES"/>
+        </w:rPr>
+      </w:pPr>
+    </w:p>
+    <w:p>
+      <w:pPr>
+        <w:rPr>
+          <w:lang w:val="es-ES"/>
+        </w:rPr>
+      </w:pPr>
+      <w:r>
+        <w:rPr>
+          <w:lang w:val="es-ES"/>
+        </w:rPr>
+        <w:t>Encargado  de la autenticación. Provee tokens de seguridad que luego la PGE se encarga de verificar.</w:t>
+      </w:r>
+    </w:p>
+    <w:p>
+      <w:pPr>
+        <w:rPr>
+          <w:lang w:val="es-ES"/>
+        </w:rPr>
+      </w:pPr>
+    </w:p>
+    <w:p>
+      <w:pPr>
+        <w:rPr>
+          <w:b/>
+          <w:lang w:val="es-ES"/>
+        </w:rPr>
+      </w:pPr>
+    </w:p>
+    <w:p>
+      <w:pPr>
+        <w:rPr>
+          <w:b/>
+          <w:lang w:val="es-ES"/>
+        </w:rPr>
+      </w:pPr>
+      <w:r>
+        <w:rPr>
+          <w:b/>
           <w:lang w:val="es-ES"/>
         </w:rPr>
         <w:lastRenderedPageBreak/>
-        <w:t>STS</w:t>
-      </w:r>
-    </w:p>
-    <w:p>
-      <w:pPr>
-        <w:rPr>
-          <w:lang w:val="es-ES"/>
-        </w:rPr>
-      </w:pPr>
-    </w:p>
-    <w:p>
-      <w:pPr>
-        <w:rPr>
-          <w:lang w:val="es-ES"/>
-        </w:rPr>
-      </w:pPr>
-      <w:r>
-        <w:rPr>
-          <w:lang w:val="es-ES"/>
-        </w:rPr>
-        <w:t>Encargado  de la autenticación. Provee tokens de seguridad que luego la PGE se encarga de verificar.</w:t>
-      </w:r>
-    </w:p>
-    <w:p>
-      <w:pPr>
-        <w:rPr>
-          <w:lang w:val="es-ES"/>
-        </w:rPr>
-      </w:pPr>
-    </w:p>
-    <w:p>
-      <w:pPr>
-        <w:pStyle w:val="Ttulo3"/>
-        <w:rPr>
-          <w:lang w:val="es-ES"/>
-        </w:rPr>
-      </w:pPr>
-      <w:r>
-        <w:rPr>
-          <w:lang w:val="es-ES"/>
-        </w:rPr>
         <w:t xml:space="preserve">PGE </w:t>
       </w:r>
     </w:p>
@@ -2521,15 +2705,44 @@
         <w:rPr>
           <w:lang w:val="es-ES"/>
         </w:rPr>
-        <w:t>Es el componente que se encarga de procesar todos los pedidos y controlar que sean correctos así como también maneja los mecanismos de seguridad y de balanceo de carga.</w:t>
-      </w:r>
-    </w:p>
-    <w:p>
-      <w:pPr>
-        <w:rPr>
-          <w:lang w:val="es-ES"/>
-        </w:rPr>
-      </w:pPr>
+        <w:t>Es el componente que se encarga de procesar todos los pedidos</w:t>
+      </w:r>
+      <w:r>
+        <w:rPr>
+          <w:lang w:val="es-ES"/>
+        </w:rPr>
+        <w:t>,</w:t>
+      </w:r>
+      <w:r>
+        <w:rPr>
+          <w:lang w:val="es-ES"/>
+        </w:rPr>
+        <w:t xml:space="preserve"> controlar que sean correctos</w:t>
+      </w:r>
+      <w:r>
+        <w:rPr>
+          <w:lang w:val="es-ES"/>
+        </w:rPr>
+        <w:t xml:space="preserve"> y </w:t>
+      </w:r>
+      <w:r>
+        <w:rPr>
+          <w:lang w:val="es-ES"/>
+        </w:rPr>
+        <w:t>maneja</w:t>
+      </w:r>
+      <w:r>
+        <w:rPr>
+          <w:lang w:val="es-ES"/>
+        </w:rPr>
+        <w:t>r</w:t>
+      </w:r>
+      <w:r>
+        <w:rPr>
+          <w:lang w:val="es-ES"/>
+        </w:rPr>
+        <w:t xml:space="preserve"> los mecanismos de seguridad y de balanceo de carga.</w:t>
+      </w:r>
     </w:p>
     <w:p>
       <w:pPr>
@@ -2546,18 +2759,11 @@
         </w:rPr>
       </w:pPr>
       <w:bookmarkStart w:id="10" w:name="_Ref239679313"/>
-      <w:r>
-        <w:rPr>
-          <w:lang w:val="es-ES"/>
-        </w:rPr>
-        <w:br w:type="page"/>
-      </w:r>
       <w:bookmarkStart w:id="11" w:name="_Toc303693284"/>
       <w:r>
         <w:rPr>
           <w:lang w:val="es-ES"/>
         </w:rPr>
-        <w:lastRenderedPageBreak/>
         <w:t>Especificación de Casos de Uso Críticos</w:t>
       </w:r>
       <w:bookmarkEnd w:id="10"/>
@@ -2572,89 +2778,23 @@
     </w:p>
     <w:p>
       <w:pPr>
-        <w:rPr>
-          <w:lang w:val="es-ES"/>
-        </w:rPr>
-      </w:pPr>
-      <w:r>
-        <w:rPr>
-          <w:lang w:val="es-ES"/>
-        </w:rPr>
-        <w:t>[</w:t>
-      </w:r>
-    </w:p>
-    <w:p>
-      <w:pPr>
-        <w:rPr>
-          <w:lang w:val="es-ES"/>
-        </w:rPr>
-      </w:pPr>
-    </w:p>
-    <w:p>
-      <w:pPr>
-        <w:rPr>
-          <w:lang w:val="es-ES"/>
-        </w:rPr>
-      </w:pPr>
-      <w:r>
-        <w:rPr>
-          <w:lang w:val="es-ES"/>
-        </w:rPr>
-        <w:t>En esta sección se incluye un ítem por cada caso de uso mostrado en el diagrama anterior. De cada caso de uso debe brindarse su descripción, así como uno o más flujos de eventos que detallen la interacción actor-sistema para cada escenario relevante del caso de uso. Opcionalmente, pueden especificarse pre y pos</w:t>
-      </w:r>
-      <w:r>
-        <w:rPr>
-          <w:lang w:val="es-ES"/>
-        </w:rPr>
-        <w:t>t</w:t>
-      </w:r>
-      <w:r>
-        <w:rPr>
-          <w:lang w:val="es-ES"/>
-        </w:rPr>
-        <w:t>condiciones para cada caso. Las precondiciones son las condiciones que deben cumplirse para que el flujo del caso de uso pueda realizarse. Las postcondiciones son las condiciones que se cumplen al terminar el flujo del caso de uso (modificaciones en el estado del sistema).</w:t>
-      </w:r>
-    </w:p>
-    <w:p>
-      <w:pPr>
-        <w:rPr>
-          <w:lang w:val="es-ES"/>
-        </w:rPr>
-      </w:pPr>
-    </w:p>
-    <w:p>
-      <w:pPr>
-        <w:rPr>
-          <w:lang w:val="es-ES"/>
-        </w:rPr>
-      </w:pPr>
-      <w:r>
-        <w:rPr>
-          <w:lang w:val="es-ES"/>
-        </w:rPr>
-        <w:t>]</w:t>
-      </w:r>
+        <w:pStyle w:val="Ttulo3"/>
+        <w:rPr>
+          <w:lang w:val="es-ES"/>
+        </w:rPr>
+      </w:pPr>
       <w:bookmarkStart w:id="12" w:name="_Toc303693285"/>
-    </w:p>
-    <w:p>
-      <w:pPr>
-        <w:rPr>
-          <w:lang w:val="es-ES"/>
-        </w:rPr>
-      </w:pPr>
-    </w:p>
-    <w:p>
-      <w:pPr>
-        <w:pStyle w:val="Ttulo3"/>
-        <w:rPr>
-          <w:lang w:val="es-ES"/>
-        </w:rPr>
-      </w:pPr>
-      <w:r>
-        <w:rPr>
-          <w:lang w:val="es-ES"/>
-        </w:rPr>
-        <w:t>Público general consultando información.</w:t>
+      <w:r>
+        <w:rPr>
+          <w:lang w:val="es-ES"/>
+        </w:rPr>
+        <w:t xml:space="preserve">Público </w:t>
+      </w:r>
+      <w:r>
+        <w:rPr>
+          <w:lang w:val="es-ES"/>
+        </w:rPr>
+        <w:t>general consultando información</w:t>
       </w:r>
     </w:p>
     <w:p>
@@ -2796,20 +2936,44 @@
         <w:rPr>
           <w:lang w:val="es-ES"/>
         </w:rPr>
-        <w:t>1.2 CtpRestConnector recibe la peticion, solicita token al STS.</w:t>
-      </w:r>
-    </w:p>
-    <w:p>
-      <w:pPr>
-        <w:rPr>
-          <w:lang w:val="es-ES"/>
-        </w:rPr>
-      </w:pPr>
-      <w:r>
-        <w:rPr>
-          <w:lang w:val="es-ES"/>
-        </w:rPr>
-        <w:t>1.3 El STS recibe la petición , genera el token y lo devuelve a CtpRestConnector.</w:t>
+        <w:t>1.2 CtpRestConnector recibe la petici</w:t>
+      </w:r>
+      <w:r>
+        <w:rPr>
+          <w:lang w:val="es-ES"/>
+        </w:rPr>
+        <w:t>ó</w:t>
+      </w:r>
+      <w:r>
+        <w:rPr>
+          <w:lang w:val="es-ES"/>
+        </w:rPr>
+        <w:t xml:space="preserve">n, solicita </w:t>
+      </w:r>
+      <w:r>
+        <w:rPr>
+          <w:lang w:val="es-ES"/>
+        </w:rPr>
+        <w:t xml:space="preserve">el </w:t>
+      </w:r>
+      <w:r>
+        <w:rPr>
+          <w:lang w:val="es-ES"/>
+        </w:rPr>
+        <w:t>token al STS</w:t>
+      </w:r>
+    </w:p>
+    <w:p>
+      <w:pPr>
+        <w:rPr>
+          <w:lang w:val="es-ES"/>
+        </w:rPr>
+      </w:pPr>
+      <w:r>
+        <w:rPr>
+          <w:lang w:val="es-ES"/>
+        </w:rPr>
+        <w:t>1.3 El STS recibe la petición, genera el token y lo devuelve a CtpRestConnector.</w:t>
       </w:r>
     </w:p>
     <w:p>
@@ -2835,73 +2999,104 @@
         <w:rPr>
           <w:lang w:val="es-ES"/>
         </w:rPr>
-        <w:t>1.5 La PGE recibe el pedido,chequea que los datos sean correctos y lo envía a CtpSoapConnector.</w:t>
-      </w:r>
-    </w:p>
-    <w:p>
-      <w:pPr>
-        <w:rPr>
-          <w:lang w:val="es-ES"/>
-        </w:rPr>
-      </w:pPr>
-      <w:r>
-        <w:rPr>
-          <w:lang w:val="es-ES"/>
-        </w:rPr>
-        <w:t>1.6 CtpSoapConnector recibe el pedido y lo envía a al servidor de mapas correspondiente.</w:t>
-      </w:r>
-    </w:p>
-    <w:p>
-      <w:pPr>
-        <w:rPr>
-          <w:lang w:val="es-ES"/>
-        </w:rPr>
-      </w:pPr>
-      <w:r>
-        <w:rPr>
-          <w:lang w:val="es-ES"/>
-        </w:rPr>
-        <w:t>1.7 El servidor de mapas recibe el pedido y devuelve la información geográfica correspondiente.</w:t>
-      </w:r>
-    </w:p>
-    <w:p>
-      <w:pPr>
-        <w:rPr>
-          <w:lang w:val="es-ES"/>
-        </w:rPr>
-      </w:pPr>
-      <w:r>
-        <w:rPr>
-          <w:lang w:val="es-ES"/>
-        </w:rPr>
-        <w:t>1.8 CtpSoapConnector recibe la información y la devuelve a la PGE.</w:t>
-      </w:r>
-    </w:p>
-    <w:p>
-      <w:pPr>
-        <w:rPr>
-          <w:lang w:val="es-ES"/>
-        </w:rPr>
-      </w:pPr>
-      <w:r>
-        <w:rPr>
-          <w:lang w:val="es-ES"/>
-        </w:rPr>
-        <w:t>1.9 La PGE recibe la información y la devuelve a CtpRestConnector.</w:t>
-      </w:r>
-    </w:p>
-    <w:p>
-      <w:pPr>
-        <w:rPr>
-          <w:lang w:val="es-ES"/>
-        </w:rPr>
-      </w:pPr>
-      <w:r>
-        <w:rPr>
-          <w:lang w:val="es-ES"/>
-        </w:rPr>
-        <w:t>1.10 CtpRestConnector devuelve la información al usuario.</w:t>
-      </w:r>
+        <w:t>1.5 La PGE recibe el pedido,</w:t>
+      </w:r>
+      <w:r>
+        <w:rPr>
+          <w:lang w:val="es-ES"/>
+        </w:rPr>
+        <w:t xml:space="preserve"> </w:t>
+      </w:r>
+      <w:r>
+        <w:rPr>
+          <w:lang w:val="es-ES"/>
+        </w:rPr>
+        <w:t>chequea que los datos sean correctos y lo envía a CtpSoapConnector</w:t>
+      </w:r>
+    </w:p>
+    <w:p>
+      <w:pPr>
+        <w:rPr>
+          <w:lang w:val="es-ES"/>
+        </w:rPr>
+      </w:pPr>
+      <w:r>
+        <w:rPr>
+          <w:lang w:val="es-ES"/>
+        </w:rPr>
+        <w:t>1.6 CtpSoapConnector recibe el pedido y lo envía a al servidor de mapas correspondiente</w:t>
+      </w:r>
+    </w:p>
+    <w:p>
+      <w:pPr>
+        <w:rPr>
+          <w:lang w:val="es-ES"/>
+        </w:rPr>
+      </w:pPr>
+      <w:r>
+        <w:rPr>
+          <w:lang w:val="es-ES"/>
+        </w:rPr>
+        <w:t>1.7 El servidor de mapas recibe el pedido y devuelve la información geográfica correspondiente</w:t>
+      </w:r>
+    </w:p>
+    <w:p>
+      <w:pPr>
+        <w:rPr>
+          <w:lang w:val="es-ES"/>
+        </w:rPr>
+      </w:pPr>
+      <w:r>
+        <w:rPr>
+          <w:lang w:val="es-ES"/>
+        </w:rPr>
+        <w:t>1.8 CtpSoapConnector recibe la info</w:t>
+      </w:r>
+      <w:r>
+        <w:rPr>
+          <w:lang w:val="es-ES"/>
+        </w:rPr>
+        <w:t>rmación y la devuelve a la PGE</w:t>
+      </w:r>
+    </w:p>
+    <w:p>
+      <w:pPr>
+        <w:rPr>
+          <w:lang w:val="es-ES"/>
+        </w:rPr>
+      </w:pPr>
+      <w:r>
+        <w:rPr>
+          <w:lang w:val="es-ES"/>
+        </w:rPr>
+        <w:t>1.9 La PGE recibe la información y la devuelve a CtpRestConnector</w:t>
+      </w:r>
+    </w:p>
+    <w:p>
+      <w:pPr>
+        <w:rPr>
+          <w:lang w:val="es-ES"/>
+        </w:rPr>
+      </w:pPr>
+      <w:r>
+        <w:rPr>
+          <w:lang w:val="es-ES"/>
+        </w:rPr>
+        <w:t>1.10 CtpRestConnector dev</w:t>
+      </w:r>
+      <w:r>
+        <w:rPr>
+          <w:lang w:val="es-ES"/>
+        </w:rPr>
+        <w:t>uelve la información al usuario</w:t>
+      </w:r>
+    </w:p>
+    <w:p>
+      <w:pPr>
+        <w:rPr>
+          <w:lang w:val="es-ES"/>
+        </w:rPr>
+      </w:pPr>
     </w:p>
     <w:p>
       <w:pPr>
@@ -2940,21 +3135,34 @@
         <w:rPr>
           <w:lang w:val="es-ES"/>
         </w:rPr>
-        <w:t>1.3.1 El STS no valida al usuario y devuelve un error.</w:t>
-      </w:r>
-    </w:p>
-    <w:p>
-      <w:pPr>
-        <w:rPr>
-          <w:lang w:val="es-ES"/>
-        </w:rPr>
-      </w:pPr>
-      <w:r>
-        <w:rPr>
-          <w:lang w:val="es-ES"/>
-        </w:rPr>
-        <w:t>1.3.2 CtpRestConnector envía un mensaje de error al usuario.</w:t>
-      </w:r>
+        <w:t>1.3.1 El STS no valida</w:t>
+      </w:r>
+      <w:r>
+        <w:rPr>
+          <w:lang w:val="es-ES"/>
+        </w:rPr>
+        <w:t xml:space="preserve"> al usuario y devuelve un error</w:t>
+      </w:r>
+    </w:p>
+    <w:p>
+      <w:pPr>
+        <w:rPr>
+          <w:lang w:val="es-ES"/>
+        </w:rPr>
+      </w:pPr>
+      <w:r>
+        <w:rPr>
+          <w:lang w:val="es-ES"/>
+        </w:rPr>
+        <w:t>1.3.2 CtpRestConnector envía un mensaje de error al usuario</w:t>
+      </w:r>
+    </w:p>
+    <w:p>
+      <w:pPr>
+        <w:rPr>
+          <w:lang w:val="es-ES"/>
+        </w:rPr>
+      </w:pPr>
     </w:p>
     <w:p>
       <w:pPr>
@@ -2993,7 +3201,31 @@
         <w:rPr>
           <w:lang w:val="es-ES"/>
         </w:rPr>
-        <w:t>1.5.1 Los datos enviados a la pge no son válidos y la PGE devuelve un error.</w:t>
+        <w:t xml:space="preserve">1.5.1 Los datos enviados a la </w:t>
+      </w:r>
+      <w:r>
+        <w:rPr>
+          <w:lang w:val="es-ES"/>
+        </w:rPr>
+        <w:t>PGE</w:t>
+      </w:r>
+      <w:r>
+        <w:rPr>
+          <w:lang w:val="es-ES"/>
+        </w:rPr>
+        <w:t xml:space="preserve"> no son válidos y </w:t>
+      </w:r>
+      <w:r>
+        <w:rPr>
+          <w:lang w:val="es-ES"/>
+        </w:rPr>
+        <w:t>ésta</w:t>
+      </w:r>
+      <w:r>
+        <w:rPr>
+          <w:lang w:val="es-ES"/>
+        </w:rPr>
+        <w:t xml:space="preserve"> devuelve un error</w:t>
       </w:r>
     </w:p>
     <w:p>
@@ -3046,47 +3278,70 @@
         <w:rPr>
           <w:lang w:val="es-ES"/>
         </w:rPr>
-        <w:lastRenderedPageBreak/>
-        <w:t xml:space="preserve">1.7.1 El servidor de mapas devuelve un error. </w:t>
-      </w:r>
-    </w:p>
-    <w:p>
-      <w:pPr>
-        <w:rPr>
-          <w:lang w:val="es-ES"/>
-        </w:rPr>
-      </w:pPr>
-      <w:r>
-        <w:rPr>
-          <w:lang w:val="es-ES"/>
-        </w:rPr>
-        <w:t>1.7.2 CtpSoapConnector recibe el error y lo reenvia a la PGE.</w:t>
-      </w:r>
-    </w:p>
-    <w:p>
-      <w:pPr>
-        <w:rPr>
-          <w:lang w:val="es-ES"/>
-        </w:rPr>
-      </w:pPr>
-      <w:r>
-        <w:rPr>
-          <w:lang w:val="es-ES"/>
-        </w:rPr>
-        <w:t>1.7.3 La PGE reenvía el error a CtpRestConnector.</w:t>
-      </w:r>
-    </w:p>
-    <w:p>
-      <w:pPr>
-        <w:rPr>
-          <w:lang w:val="es-ES"/>
-        </w:rPr>
-      </w:pPr>
-      <w:r>
-        <w:rPr>
-          <w:lang w:val="es-ES"/>
-        </w:rPr>
-        <w:t>1.7.2 CtpRestConnector envía un mensaje de error al usuario.</w:t>
+        <w:t>1.7.1 El servi</w:t>
+      </w:r>
+      <w:r>
+        <w:rPr>
+          <w:lang w:val="es-ES"/>
+        </w:rPr>
+        <w:t>dor de mapas devuelve un error</w:t>
+      </w:r>
+    </w:p>
+    <w:p>
+      <w:pPr>
+        <w:rPr>
+          <w:lang w:val="es-ES"/>
+        </w:rPr>
+      </w:pPr>
+      <w:r>
+        <w:rPr>
+          <w:lang w:val="es-ES"/>
+        </w:rPr>
+        <w:t xml:space="preserve">1.7.2 CtpSoapConnector recibe el error y lo </w:t>
+      </w:r>
+      <w:r>
+        <w:rPr>
+          <w:lang w:val="es-ES"/>
+        </w:rPr>
+        <w:t>reenvía</w:t>
+      </w:r>
+      <w:r>
+        <w:rPr>
+          <w:lang w:val="es-ES"/>
+        </w:rPr>
+        <w:t xml:space="preserve"> a la PGE</w:t>
+      </w:r>
+    </w:p>
+    <w:p>
+      <w:pPr>
+        <w:rPr>
+          <w:lang w:val="es-ES"/>
+        </w:rPr>
+      </w:pPr>
+      <w:r>
+        <w:rPr>
+          <w:lang w:val="es-ES"/>
+        </w:rPr>
+        <w:t>1.7.3 La PGE reen</w:t>
+      </w:r>
+      <w:r>
+        <w:rPr>
+          <w:lang w:val="es-ES"/>
+        </w:rPr>
+        <w:t>vía el error a CtpRestConnector</w:t>
+      </w:r>
+    </w:p>
+    <w:p>
+      <w:pPr>
+        <w:rPr>
+          <w:lang w:val="es-ES"/>
+        </w:rPr>
+      </w:pPr>
+      <w:r>
+        <w:rPr>
+          <w:lang w:val="es-ES"/>
+        </w:rPr>
+        <w:t>1.7.2 CtpRestConnector envía un mensaje de error al usuario</w:t>
       </w:r>
     </w:p>
     <w:p>
@@ -3151,26 +3406,6 @@
     </w:p>
     <w:p>
       <w:pPr>
-        <w:spacing w:after="200" w:line="276" w:lineRule="auto"/>
-        <w:jc w:val="left"/>
-        <w:rPr>
-          <w:rFonts w:ascii="Arial" w:hAnsi="Arial" w:cs="Arial"/>
-          <w:b/>
-          <w:bCs/>
-          <w:sz w:val="24"/>
-          <w:szCs w:val="24"/>
-          <w:lang w:val="es-ES"/>
-        </w:rPr>
-      </w:pPr>
-      <w:r>
-        <w:rPr>
-          <w:lang w:val="es-ES"/>
-        </w:rPr>
-        <w:br w:type="page"/>
-      </w:r>
-    </w:p>
-    <w:p>
-      <w:pPr>
         <w:pStyle w:val="Ttulo3"/>
         <w:rPr>
           <w:lang w:val="es-ES"/>
@@ -3180,7 +3415,6 @@
         <w:rPr>
           <w:lang w:val="es-ES"/>
         </w:rPr>
-        <w:lastRenderedPageBreak/>
         <w:t xml:space="preserve">Público especializado consultando información </w:t>
       </w:r>
     </w:p>
@@ -3246,7 +3480,19 @@
         <w:rPr>
           <w:lang w:val="es-ES"/>
         </w:rPr>
-        <w:t xml:space="preserve">El organismo destino ofrece un servicio de consulta para publico especializado. </w:t>
+        <w:t>El organismo destino ofrece un servicio de consulta para p</w:t>
+      </w:r>
+      <w:r>
+        <w:rPr>
+          <w:lang w:val="es-ES"/>
+        </w:rPr>
+        <w:t>ú</w:t>
+      </w:r>
+      <w:r>
+        <w:rPr>
+          <w:lang w:val="es-ES"/>
+        </w:rPr>
+        <w:t xml:space="preserve">blico especializado. </w:t>
       </w:r>
     </w:p>
     <w:p>
@@ -3312,33 +3558,51 @@
         <w:rPr>
           <w:lang w:val="es-ES"/>
         </w:rPr>
-        <w:t xml:space="preserve">2.1 Un organismo solicita consultar información geográfica de otro organismo. </w:t>
-      </w:r>
-    </w:p>
-    <w:p>
-      <w:pPr>
-        <w:rPr>
-          <w:lang w:val="es-ES"/>
-        </w:rPr>
-      </w:pPr>
-      <w:r>
-        <w:rPr>
-          <w:lang w:val="es-ES"/>
-        </w:rPr>
-        <w:t>2.2 CtpRestConnector recibe la petición, solicita token al STS.</w:t>
-      </w:r>
-    </w:p>
-    <w:p>
-      <w:pPr>
-        <w:rPr>
-          <w:lang w:val="es-ES"/>
-        </w:rPr>
-      </w:pPr>
-      <w:r>
-        <w:rPr>
-          <w:lang w:val="es-ES"/>
-        </w:rPr>
-        <w:t>2.3 El STS recibe la petición , genera el token y lo devuelve a CtpRestConnector.</w:t>
+        <w:t>2.1 Un organismo solicita consultar informació</w:t>
+      </w:r>
+      <w:r>
+        <w:rPr>
+          <w:lang w:val="es-ES"/>
+        </w:rPr>
+        <w:t>n geográfica de otro organismo</w:t>
+      </w:r>
+    </w:p>
+    <w:p>
+      <w:pPr>
+        <w:rPr>
+          <w:lang w:val="es-ES"/>
+        </w:rPr>
+      </w:pPr>
+      <w:r>
+        <w:rPr>
+          <w:lang w:val="es-ES"/>
+        </w:rPr>
+        <w:t xml:space="preserve">2.2 CtpRestConnector recibe la </w:t>
+      </w:r>
+      <w:r>
+        <w:rPr>
+          <w:lang w:val="es-ES"/>
+        </w:rPr>
+        <w:t>petición, solicita token al STS</w:t>
+      </w:r>
+    </w:p>
+    <w:p>
+      <w:pPr>
+        <w:rPr>
+          <w:lang w:val="es-ES"/>
+        </w:rPr>
+      </w:pPr>
+      <w:r>
+        <w:rPr>
+          <w:lang w:val="es-ES"/>
+        </w:rPr>
+        <w:t>2.3 El STS recibe la petición, genera el token y</w:t>
+      </w:r>
+      <w:r>
+        <w:rPr>
+          <w:lang w:val="es-ES"/>
+        </w:rPr>
+        <w:t xml:space="preserve"> lo devuelve a CtpRestConnector</w:t>
       </w:r>
     </w:p>
     <w:p>
@@ -3364,73 +3628,104 @@
         <w:rPr>
           <w:lang w:val="es-ES"/>
         </w:rPr>
-        <w:t>2.5 La PGE recibe el pedido,chequea que los datos sean correctos y lo envía a CtpSoapConnector.</w:t>
-      </w:r>
-    </w:p>
-    <w:p>
-      <w:pPr>
-        <w:rPr>
-          <w:lang w:val="es-ES"/>
-        </w:rPr>
-      </w:pPr>
-      <w:r>
-        <w:rPr>
-          <w:lang w:val="es-ES"/>
-        </w:rPr>
-        <w:t>2.6 CtpSoapConnector recibe el pedido y lo envía a al servidor de mapas correspondiente al organismo destino.</w:t>
-      </w:r>
-    </w:p>
-    <w:p>
-      <w:pPr>
-        <w:rPr>
-          <w:lang w:val="es-ES"/>
-        </w:rPr>
-      </w:pPr>
-      <w:r>
-        <w:rPr>
-          <w:lang w:val="es-ES"/>
-        </w:rPr>
-        <w:t>2.7 El servidor de mapas recibe el pedido y devuelve la información geográfica correspondiente.</w:t>
-      </w:r>
-    </w:p>
-    <w:p>
-      <w:pPr>
-        <w:rPr>
-          <w:lang w:val="es-ES"/>
-        </w:rPr>
-      </w:pPr>
-      <w:r>
-        <w:rPr>
-          <w:lang w:val="es-ES"/>
-        </w:rPr>
-        <w:t>2.8 CtpSoapConnector recibe la información y la devuelve a la PGE.</w:t>
-      </w:r>
-    </w:p>
-    <w:p>
-      <w:pPr>
-        <w:rPr>
-          <w:lang w:val="es-ES"/>
-        </w:rPr>
-      </w:pPr>
-      <w:r>
-        <w:rPr>
-          <w:lang w:val="es-ES"/>
-        </w:rPr>
-        <w:t>2.9 La PGE recibe la información y la devuelve a CtpRestConnector.</w:t>
-      </w:r>
-    </w:p>
-    <w:p>
-      <w:pPr>
-        <w:rPr>
-          <w:lang w:val="es-ES"/>
-        </w:rPr>
-      </w:pPr>
-      <w:r>
-        <w:rPr>
-          <w:lang w:val="es-ES"/>
-        </w:rPr>
-        <w:t>2.10 CtpRestConnector devuelve la información al organismo solicitante.</w:t>
-      </w:r>
+        <w:t>2.5 La PGE recibe el pedido,</w:t>
+      </w:r>
+      <w:r>
+        <w:rPr>
+          <w:lang w:val="es-ES"/>
+        </w:rPr>
+        <w:t xml:space="preserve"> </w:t>
+      </w:r>
+      <w:r>
+        <w:rPr>
+          <w:lang w:val="es-ES"/>
+        </w:rPr>
+        <w:t>chequea que los datos sean correctos y lo envía a CtpSoapConnector</w:t>
+      </w:r>
+    </w:p>
+    <w:p>
+      <w:pPr>
+        <w:rPr>
+          <w:lang w:val="es-ES"/>
+        </w:rPr>
+      </w:pPr>
+      <w:r>
+        <w:rPr>
+          <w:lang w:val="es-ES"/>
+        </w:rPr>
+        <w:t>2.6 CtpSoapConnector recibe el pedido y lo envía a al servidor de mapas corre</w:t>
+      </w:r>
+      <w:r>
+        <w:rPr>
+          <w:lang w:val="es-ES"/>
+        </w:rPr>
+        <w:t>spondiente al organismo destino</w:t>
+      </w:r>
+    </w:p>
+    <w:p>
+      <w:pPr>
+        <w:rPr>
+          <w:lang w:val="es-ES"/>
+        </w:rPr>
+      </w:pPr>
+      <w:r>
+        <w:rPr>
+          <w:lang w:val="es-ES"/>
+        </w:rPr>
+        <w:t>2.7 El servidor de mapas recibe el pedido y devuelve la información geográfica correspondiente</w:t>
+      </w:r>
+    </w:p>
+    <w:p>
+      <w:pPr>
+        <w:rPr>
+          <w:lang w:val="es-ES"/>
+        </w:rPr>
+      </w:pPr>
+      <w:r>
+        <w:rPr>
+          <w:lang w:val="es-ES"/>
+        </w:rPr>
+        <w:t>2.8 CtpSoapConnector recibe la inf</w:t>
+      </w:r>
+      <w:r>
+        <w:rPr>
+          <w:lang w:val="es-ES"/>
+        </w:rPr>
+        <w:t>ormación y la devuelve a la PGE</w:t>
+      </w:r>
+    </w:p>
+    <w:p>
+      <w:pPr>
+        <w:rPr>
+          <w:lang w:val="es-ES"/>
+        </w:rPr>
+      </w:pPr>
+      <w:r>
+        <w:rPr>
+          <w:lang w:val="es-ES"/>
+        </w:rPr>
+        <w:t>2.9 La PGE recibe la información y la devuelve a CtpRestConnector</w:t>
+      </w:r>
+    </w:p>
+    <w:p>
+      <w:pPr>
+        <w:rPr>
+          <w:lang w:val="es-ES"/>
+        </w:rPr>
+      </w:pPr>
+      <w:r>
+        <w:rPr>
+          <w:lang w:val="es-ES"/>
+        </w:rPr>
+        <w:t>2.10 CtpRestConnector devuelve la información al organismo solicitante</w:t>
+      </w:r>
+    </w:p>
+    <w:p>
+      <w:pPr>
+        <w:rPr>
+          <w:lang w:val="es-ES"/>
+        </w:rPr>
+      </w:pPr>
     </w:p>
     <w:p>
       <w:pPr>
@@ -3469,21 +3764,40 @@
         <w:rPr>
           <w:lang w:val="es-ES"/>
         </w:rPr>
-        <w:t>2.3.1 El STS no valida el pedido de autenticación y devuelve un error.</w:t>
-      </w:r>
-    </w:p>
-    <w:p>
-      <w:pPr>
-        <w:rPr>
-          <w:lang w:val="es-ES"/>
-        </w:rPr>
-      </w:pPr>
-      <w:r>
-        <w:rPr>
-          <w:lang w:val="es-ES"/>
-        </w:rPr>
-        <w:t>2.3.2 CtpRestConnector envía un mensaje de error al organismo.</w:t>
-      </w:r>
+        <w:t>2.3.1 El STS no valida el pedido de au</w:t>
+      </w:r>
+      <w:r>
+        <w:rPr>
+          <w:lang w:val="es-ES"/>
+        </w:rPr>
+        <w:t>tenticación y devuelve un error</w:t>
+      </w:r>
+    </w:p>
+    <w:p>
+      <w:pPr>
+        <w:rPr>
+          <w:lang w:val="es-ES"/>
+        </w:rPr>
+      </w:pPr>
+      <w:r>
+        <w:rPr>
+          <w:lang w:val="es-ES"/>
+        </w:rPr>
+        <w:t>2.3.2 CtpRestConnector envía u</w:t>
+      </w:r>
+      <w:r>
+        <w:rPr>
+          <w:lang w:val="es-ES"/>
+        </w:rPr>
+        <w:t>n mensaje de error al organismo</w:t>
+      </w:r>
+    </w:p>
+    <w:p>
+      <w:pPr>
+        <w:rPr>
+          <w:lang w:val="es-ES"/>
+        </w:rPr>
+      </w:pPr>
     </w:p>
     <w:p>
       <w:pPr>
@@ -3522,20 +3836,50 @@
         <w:rPr>
           <w:lang w:val="es-ES"/>
         </w:rPr>
-        <w:t>2.5.1 Los datos enviados a la pge no son válidos y la PGE devuelve un error.</w:t>
-      </w:r>
-    </w:p>
-    <w:p>
-      <w:pPr>
-        <w:rPr>
-          <w:lang w:val="es-ES"/>
-        </w:rPr>
-      </w:pPr>
-      <w:r>
-        <w:rPr>
-          <w:lang w:val="es-ES"/>
-        </w:rPr>
-        <w:t>2.5.2 CtpRestConnector envía un mensaje de error al organismo.</w:t>
+        <w:t xml:space="preserve">2.5.1 Los datos enviados a la </w:t>
+      </w:r>
+      <w:r>
+        <w:rPr>
+          <w:lang w:val="es-ES"/>
+        </w:rPr>
+        <w:t>PGE</w:t>
+      </w:r>
+      <w:r>
+        <w:rPr>
+          <w:lang w:val="es-ES"/>
+        </w:rPr>
+        <w:t xml:space="preserve"> no son válidos y </w:t>
+      </w:r>
+      <w:r>
+        <w:rPr>
+          <w:lang w:val="es-ES"/>
+        </w:rPr>
+        <w:t>ésta</w:t>
+      </w:r>
+      <w:r>
+        <w:rPr>
+          <w:lang w:val="es-ES"/>
+        </w:rPr>
+        <w:t xml:space="preserve"> devuelve un error</w:t>
+      </w:r>
+    </w:p>
+    <w:p>
+      <w:pPr>
+        <w:rPr>
+          <w:lang w:val="es-ES"/>
+        </w:rPr>
+      </w:pPr>
+      <w:r>
+        <w:rPr>
+          <w:lang w:val="es-ES"/>
+        </w:rPr>
+        <w:t>2.5.2 CtpRestConnector envía u</w:t>
+      </w:r>
+      <w:r>
+        <w:rPr>
+          <w:lang w:val="es-ES"/>
+        </w:rPr>
+        <w:t>n mensaje de error al organismo</w:t>
       </w:r>
     </w:p>
     <w:p>
@@ -3575,46 +3919,77 @@
         <w:rPr>
           <w:lang w:val="es-ES"/>
         </w:rPr>
-        <w:t xml:space="preserve">2.7.1 El servidor de mapas devuelve un error. </w:t>
-      </w:r>
-    </w:p>
-    <w:p>
-      <w:pPr>
-        <w:rPr>
-          <w:lang w:val="es-ES"/>
-        </w:rPr>
-      </w:pPr>
-      <w:r>
-        <w:rPr>
-          <w:lang w:val="es-ES"/>
-        </w:rPr>
-        <w:t>2.7.2 CtpSoapConnector recibe el error y lo reenvia a la PGE.</w:t>
-      </w:r>
-    </w:p>
-    <w:p>
-      <w:pPr>
-        <w:rPr>
-          <w:lang w:val="es-ES"/>
-        </w:rPr>
-      </w:pPr>
-      <w:r>
-        <w:rPr>
-          <w:lang w:val="es-ES"/>
-        </w:rPr>
-        <w:t>2.7.3 La PGE reenvía el error a CtpRestConnector.</w:t>
-      </w:r>
-    </w:p>
-    <w:p>
-      <w:pPr>
-        <w:rPr>
-          <w:lang w:val="es-ES"/>
-        </w:rPr>
-      </w:pPr>
-      <w:r>
-        <w:rPr>
-          <w:lang w:val="es-ES"/>
-        </w:rPr>
-        <w:t>2.7.2 CtpRestConnector envía un mensaje de error al organismo.</w:t>
+        <w:t>2.7.1 El servi</w:t>
+      </w:r>
+      <w:r>
+        <w:rPr>
+          <w:lang w:val="es-ES"/>
+        </w:rPr>
+        <w:t>dor de mapas devuelve un error</w:t>
+      </w:r>
+    </w:p>
+    <w:p>
+      <w:pPr>
+        <w:rPr>
+          <w:lang w:val="es-ES"/>
+        </w:rPr>
+      </w:pPr>
+      <w:r>
+        <w:rPr>
+          <w:lang w:val="es-ES"/>
+        </w:rPr>
+        <w:t xml:space="preserve">2.7.2 CtpSoapConnector recibe el error y lo </w:t>
+      </w:r>
+      <w:r>
+        <w:rPr>
+          <w:lang w:val="es-ES"/>
+        </w:rPr>
+        <w:t>reenvía</w:t>
+      </w:r>
+      <w:r>
+        <w:rPr>
+          <w:lang w:val="es-ES"/>
+        </w:rPr>
+        <w:t xml:space="preserve"> a la PGE</w:t>
+      </w:r>
+    </w:p>
+    <w:p>
+      <w:pPr>
+        <w:rPr>
+          <w:lang w:val="es-ES"/>
+        </w:rPr>
+      </w:pPr>
+      <w:r>
+        <w:rPr>
+          <w:lang w:val="es-ES"/>
+        </w:rPr>
+        <w:t>2.7.3 La PGE reen</w:t>
+      </w:r>
+      <w:r>
+        <w:rPr>
+          <w:lang w:val="es-ES"/>
+        </w:rPr>
+        <w:t>vía el error a CtpRestConnector</w:t>
+      </w:r>
+    </w:p>
+    <w:p>
+      <w:pPr>
+        <w:rPr>
+          <w:lang w:val="es-ES"/>
+        </w:rPr>
+      </w:pPr>
+      <w:r>
+        <w:rPr>
+          <w:lang w:val="es-ES"/>
+        </w:rPr>
+        <w:lastRenderedPageBreak/>
+        <w:t>2.7.2 CtpRestConnector envía u</w:t>
+      </w:r>
+      <w:r>
+        <w:rPr>
+          <w:lang w:val="es-ES"/>
+        </w:rPr>
+        <w:t>n mensaje de error al organismo</w:t>
       </w:r>
     </w:p>
     <w:p>
@@ -3678,21 +4053,6 @@
     </w:p>
     <w:p>
       <w:pPr>
-        <w:spacing w:after="200" w:line="276" w:lineRule="auto"/>
-        <w:jc w:val="left"/>
-        <w:rPr>
-          <w:lang w:val="es-ES"/>
-        </w:rPr>
-      </w:pPr>
-      <w:r>
-        <w:rPr>
-          <w:lang w:val="es-ES"/>
-        </w:rPr>
-        <w:br w:type="page"/>
-      </w:r>
-    </w:p>
-    <w:p>
-      <w:pPr>
         <w:pStyle w:val="Ttulo3"/>
         <w:rPr>
           <w:lang w:val="es-ES"/>
@@ -3702,8 +4062,25 @@
         <w:rPr>
           <w:lang w:val="es-ES"/>
         </w:rPr>
-        <w:lastRenderedPageBreak/>
-        <w:t xml:space="preserve">Instituciones Colaborando en la generación de información geográfica. </w:t>
+        <w:t xml:space="preserve">Instituciones </w:t>
+      </w:r>
+      <w:r>
+        <w:rPr>
+          <w:lang w:val="es-ES"/>
+        </w:rPr>
+        <w:t>c</w:t>
+      </w:r>
+      <w:r>
+        <w:rPr>
+          <w:lang w:val="es-ES"/>
+        </w:rPr>
+        <w:t>olaborando en la genera</w:t>
+      </w:r>
+      <w:r>
+        <w:rPr>
+          <w:lang w:val="es-ES"/>
+        </w:rPr>
+        <w:t>ción de información geográfica</w:t>
       </w:r>
     </w:p>
     <w:p>
@@ -3802,53 +4179,83 @@
         <w:rPr>
           <w:lang w:val="es-ES"/>
         </w:rPr>
-        <w:t>Flujo principal.</w:t>
-      </w:r>
-    </w:p>
-    <w:p>
-      <w:pPr>
-        <w:rPr>
-          <w:lang w:val="es-ES"/>
-        </w:rPr>
-      </w:pPr>
-    </w:p>
-    <w:p>
-      <w:pPr>
-        <w:rPr>
-          <w:lang w:val="es-ES"/>
-        </w:rPr>
-      </w:pPr>
-      <w:r>
-        <w:rPr>
-          <w:lang w:val="es-ES"/>
-        </w:rPr>
-        <w:t xml:space="preserve">3.1 Un organismo solicita actualizar(modificar o agregar) información geográfica de otro organismo. </w:t>
-      </w:r>
-    </w:p>
-    <w:p>
-      <w:pPr>
-        <w:rPr>
-          <w:lang w:val="es-ES"/>
-        </w:rPr>
-      </w:pPr>
-      <w:r>
-        <w:rPr>
-          <w:lang w:val="es-ES"/>
-        </w:rPr>
-        <w:t>3.2 CtpRestConnector recibe la petición, solicita autenticación al STS.</w:t>
-      </w:r>
-    </w:p>
-    <w:p>
-      <w:pPr>
-        <w:rPr>
-          <w:lang w:val="es-ES"/>
-        </w:rPr>
-      </w:pPr>
-      <w:r>
-        <w:rPr>
-          <w:lang w:val="es-ES"/>
-        </w:rPr>
-        <w:t>3.3 El STS recibe la petición , genera el token y lo devuelve a CtpRestConnector.</w:t>
+        <w:t>Flujo principal</w:t>
+      </w:r>
+    </w:p>
+    <w:p>
+      <w:pPr>
+        <w:rPr>
+          <w:lang w:val="es-ES"/>
+        </w:rPr>
+      </w:pPr>
+    </w:p>
+    <w:p>
+      <w:pPr>
+        <w:rPr>
+          <w:lang w:val="es-ES"/>
+        </w:rPr>
+      </w:pPr>
+      <w:r>
+        <w:rPr>
+          <w:lang w:val="es-ES"/>
+        </w:rPr>
+        <w:t>3.1 Un organismo solicita actualizar</w:t>
+      </w:r>
+      <w:r>
+        <w:rPr>
+          <w:lang w:val="es-ES"/>
+        </w:rPr>
+        <w:t xml:space="preserve"> </w:t>
+      </w:r>
+      <w:r>
+        <w:rPr>
+          <w:lang w:val="es-ES"/>
+        </w:rPr>
+        <w:t>(modificar o agregar) información geográfi</w:t>
+      </w:r>
+      <w:r>
+        <w:rPr>
+          <w:lang w:val="es-ES"/>
+        </w:rPr>
+        <w:t>ca de otro organismo</w:t>
+      </w:r>
+    </w:p>
+    <w:p>
+      <w:pPr>
+        <w:rPr>
+          <w:lang w:val="es-ES"/>
+        </w:rPr>
+      </w:pPr>
+      <w:r>
+        <w:rPr>
+          <w:lang w:val="es-ES"/>
+        </w:rPr>
+        <w:t>3.2 CtpRestConnector recibe la petición</w:t>
+      </w:r>
+      <w:r>
+        <w:rPr>
+          <w:lang w:val="es-ES"/>
+        </w:rPr>
+        <w:t>, solicita autenticación al STS</w:t>
+      </w:r>
+    </w:p>
+    <w:p>
+      <w:pPr>
+        <w:rPr>
+          <w:lang w:val="es-ES"/>
+        </w:rPr>
+      </w:pPr>
+      <w:r>
+        <w:rPr>
+          <w:lang w:val="es-ES"/>
+        </w:rPr>
+        <w:t>3.3 El STS recibe la petición, genera el token y</w:t>
+      </w:r>
+      <w:r>
+        <w:rPr>
+          <w:lang w:val="es-ES"/>
+        </w:rPr>
+        <w:t xml:space="preserve"> lo devuelve a CtpRestConnector</w:t>
       </w:r>
     </w:p>
     <w:p>
@@ -3874,73 +4281,122 @@
         <w:rPr>
           <w:lang w:val="es-ES"/>
         </w:rPr>
-        <w:t>3.5 La PGE recibe el pedido,chequea que los datos sean correctos y lo envía a CtpSoapConnector.</w:t>
-      </w:r>
-    </w:p>
-    <w:p>
-      <w:pPr>
-        <w:rPr>
-          <w:lang w:val="es-ES"/>
-        </w:rPr>
-      </w:pPr>
-      <w:r>
-        <w:rPr>
-          <w:lang w:val="es-ES"/>
-        </w:rPr>
-        <w:t>3.6 CtpSoapConnector recibe el pedido y lo envía a al servidor de mapas correspondiente al organismo destino.</w:t>
-      </w:r>
-    </w:p>
-    <w:p>
-      <w:pPr>
-        <w:rPr>
-          <w:lang w:val="es-ES"/>
-        </w:rPr>
-      </w:pPr>
-      <w:r>
-        <w:rPr>
-          <w:lang w:val="es-ES"/>
-        </w:rPr>
-        <w:t>3.7 El servidor de mapas recibe el pedido, realiza la actualización geográfica correspondiente y devuelve un código indicando que la actualización se realizó correctamente.</w:t>
-      </w:r>
-    </w:p>
-    <w:p>
-      <w:pPr>
-        <w:rPr>
-          <w:lang w:val="es-ES"/>
-        </w:rPr>
-      </w:pPr>
-      <w:r>
-        <w:rPr>
-          <w:lang w:val="es-ES"/>
-        </w:rPr>
-        <w:t>3.8 CtpSoapConnector recibe la información y la devuelve a la PGE.</w:t>
-      </w:r>
-    </w:p>
-    <w:p>
-      <w:pPr>
-        <w:rPr>
-          <w:lang w:val="es-ES"/>
-        </w:rPr>
-      </w:pPr>
-      <w:r>
-        <w:rPr>
-          <w:lang w:val="es-ES"/>
-        </w:rPr>
-        <w:t>3.9 La PGE recibe la información y la devuelve a CtpRestConnector.</w:t>
-      </w:r>
-    </w:p>
-    <w:p>
-      <w:pPr>
-        <w:rPr>
-          <w:lang w:val="es-ES"/>
-        </w:rPr>
-      </w:pPr>
-      <w:r>
-        <w:rPr>
-          <w:lang w:val="es-ES"/>
-        </w:rPr>
-        <w:t>3.10 CtpRestConnector devuelve la información al organismo solicitante.</w:t>
-      </w:r>
+        <w:t>3.5 La PGE recibe el pedido,</w:t>
+      </w:r>
+      <w:r>
+        <w:rPr>
+          <w:lang w:val="es-ES"/>
+        </w:rPr>
+        <w:t xml:space="preserve"> </w:t>
+      </w:r>
+      <w:r>
+        <w:rPr>
+          <w:lang w:val="es-ES"/>
+        </w:rPr>
+        <w:t>chequea que los datos sean correcto</w:t>
+      </w:r>
+      <w:r>
+        <w:rPr>
+          <w:lang w:val="es-ES"/>
+        </w:rPr>
+        <w:t>s y lo envía a CtpSoapConnector</w:t>
+      </w:r>
+    </w:p>
+    <w:p>
+      <w:pPr>
+        <w:rPr>
+          <w:lang w:val="es-ES"/>
+        </w:rPr>
+      </w:pPr>
+      <w:r>
+        <w:rPr>
+          <w:lang w:val="es-ES"/>
+        </w:rPr>
+        <w:t>3.6 CtpSoapConnector recibe el pedido y lo envía a al servidor de mapas correspondiente al organi</w:t>
+      </w:r>
+      <w:r>
+        <w:rPr>
+          <w:lang w:val="es-ES"/>
+        </w:rPr>
+        <w:t>smo destino</w:t>
+      </w:r>
+    </w:p>
+    <w:p>
+      <w:pPr>
+        <w:rPr>
+          <w:lang w:val="es-ES"/>
+        </w:rPr>
+      </w:pPr>
+      <w:r>
+        <w:rPr>
+          <w:lang w:val="es-ES"/>
+        </w:rPr>
+        <w:t>3.7 El servidor de mapas recibe el pedido, realiza la actualización geográfica correspondiente y devuelve un código indicando que la actuali</w:t>
+      </w:r>
+      <w:r>
+        <w:rPr>
+          <w:lang w:val="es-ES"/>
+        </w:rPr>
+        <w:t>zación se realizó correctamente</w:t>
+      </w:r>
+    </w:p>
+    <w:p>
+      <w:pPr>
+        <w:rPr>
+          <w:lang w:val="es-ES"/>
+        </w:rPr>
+      </w:pPr>
+      <w:r>
+        <w:rPr>
+          <w:lang w:val="es-ES"/>
+        </w:rPr>
+        <w:t>3.8 CtpSoapConnector recibe la inf</w:t>
+      </w:r>
+      <w:r>
+        <w:rPr>
+          <w:lang w:val="es-ES"/>
+        </w:rPr>
+        <w:t>ormación y la devuelve a la PGE</w:t>
+      </w:r>
+    </w:p>
+    <w:p>
+      <w:pPr>
+        <w:rPr>
+          <w:lang w:val="es-ES"/>
+        </w:rPr>
+      </w:pPr>
+      <w:r>
+        <w:rPr>
+          <w:lang w:val="es-ES"/>
+        </w:rPr>
+        <w:t>3.9 La PGE recibe la información y la devuelve a CtpRestConnector</w:t>
+      </w:r>
+    </w:p>
+    <w:p>
+      <w:pPr>
+        <w:rPr>
+          <w:lang w:val="es-ES"/>
+        </w:rPr>
+      </w:pPr>
+      <w:r>
+        <w:rPr>
+          <w:lang w:val="es-ES"/>
+        </w:rPr>
+        <w:t>3.10 CtpRestConnector devuelve la infor</w:t>
+      </w:r>
+      <w:r>
+        <w:rPr>
+          <w:lang w:val="es-ES"/>
+        </w:rPr>
+        <w:t>mación al organismo solicitante</w:t>
+      </w:r>
+    </w:p>
+    <w:p>
+      <w:pPr>
+        <w:rPr>
+          <w:lang w:val="es-ES"/>
+        </w:rPr>
+      </w:pPr>
     </w:p>
     <w:p>
       <w:pPr>
@@ -3979,21 +4435,40 @@
         <w:rPr>
           <w:lang w:val="es-ES"/>
         </w:rPr>
-        <w:t>3.3.1 El STS no valida el pedido de autenticación y devuelve un error.</w:t>
-      </w:r>
-    </w:p>
-    <w:p>
-      <w:pPr>
-        <w:rPr>
-          <w:lang w:val="es-ES"/>
-        </w:rPr>
-      </w:pPr>
-      <w:r>
-        <w:rPr>
-          <w:lang w:val="es-ES"/>
-        </w:rPr>
-        <w:t>3.3.2 CtpRestConnector envía un mensaje de error al organismo.</w:t>
-      </w:r>
+        <w:t>3.3.1 El STS no valida el pedido de au</w:t>
+      </w:r>
+      <w:r>
+        <w:rPr>
+          <w:lang w:val="es-ES"/>
+        </w:rPr>
+        <w:t>tenticación y devuelve un error</w:t>
+      </w:r>
+    </w:p>
+    <w:p>
+      <w:pPr>
+        <w:rPr>
+          <w:lang w:val="es-ES"/>
+        </w:rPr>
+      </w:pPr>
+      <w:r>
+        <w:rPr>
+          <w:lang w:val="es-ES"/>
+        </w:rPr>
+        <w:t>3.3.2 CtpRestConnector envía u</w:t>
+      </w:r>
+      <w:r>
+        <w:rPr>
+          <w:lang w:val="es-ES"/>
+        </w:rPr>
+        <w:t>n mensaje de error al organismo</w:t>
+      </w:r>
+    </w:p>
+    <w:p>
+      <w:pPr>
+        <w:rPr>
+          <w:lang w:val="es-ES"/>
+        </w:rPr>
+      </w:pPr>
     </w:p>
     <w:p>
       <w:pPr>
@@ -4032,73 +4507,150 @@
         <w:rPr>
           <w:lang w:val="es-ES"/>
         </w:rPr>
-        <w:t>3.5.1 Los datos enviados a la pge no son válidos y la PGE devuelve un error.</w:t>
-      </w:r>
-    </w:p>
-    <w:p>
-      <w:pPr>
-        <w:rPr>
-          <w:lang w:val="es-ES"/>
-        </w:rPr>
-      </w:pPr>
-      <w:r>
-        <w:rPr>
-          <w:lang w:val="es-ES"/>
-        </w:rPr>
-        <w:t>3.5.2 CtpRestConnector envía un mensaje de error al organismo.</w:t>
-      </w:r>
-    </w:p>
-    <w:p>
-      <w:pPr>
-        <w:rPr>
-          <w:lang w:val="es-ES"/>
-        </w:rPr>
-      </w:pPr>
-    </w:p>
-    <w:p>
-      <w:pPr>
-        <w:rPr>
-          <w:lang w:val="es-ES"/>
-        </w:rPr>
-      </w:pPr>
-      <w:r>
-        <w:rPr>
-          <w:lang w:val="es-ES"/>
-        </w:rPr>
-        <w:t>Flujo alternativo 3.7.1 (Falla la actualización de información en servidor de mapas).</w:t>
-      </w:r>
-    </w:p>
-    <w:p>
-      <w:pPr>
-        <w:rPr>
-          <w:lang w:val="es-ES"/>
-        </w:rPr>
-      </w:pPr>
-    </w:p>
-    <w:p>
-      <w:pPr>
-        <w:rPr>
-          <w:lang w:val="es-ES"/>
-        </w:rPr>
-      </w:pPr>
-      <w:r>
-        <w:rPr>
-          <w:lang w:val="es-ES"/>
-        </w:rPr>
-        <w:t>3.7.1 La solicitud es inválida, el servidor de mapas cancela la actualización y revierte los cambios.</w:t>
-      </w:r>
-    </w:p>
-    <w:p>
-      <w:pPr>
-        <w:rPr>
-          <w:lang w:val="es-ES"/>
-        </w:rPr>
-      </w:pPr>
-      <w:r>
-        <w:rPr>
-          <w:lang w:val="es-ES"/>
-        </w:rPr>
-        <w:t>3.7.2 CtpSoapConnector recibe el mensaje y lo reenvia a la PGE</w:t>
+        <w:t xml:space="preserve">3.5.1 Los datos enviados a la </w:t>
+      </w:r>
+      <w:r>
+        <w:rPr>
+          <w:lang w:val="es-ES"/>
+        </w:rPr>
+        <w:t>PGE</w:t>
+      </w:r>
+      <w:r>
+        <w:rPr>
+          <w:lang w:val="es-ES"/>
+        </w:rPr>
+        <w:t xml:space="preserve"> no son válidos y </w:t>
+      </w:r>
+      <w:r>
+        <w:rPr>
+          <w:lang w:val="es-ES"/>
+        </w:rPr>
+        <w:t>ésta devuelve un error</w:t>
+      </w:r>
+    </w:p>
+    <w:p>
+      <w:pPr>
+        <w:rPr>
+          <w:lang w:val="es-ES"/>
+        </w:rPr>
+      </w:pPr>
+      <w:r>
+        <w:rPr>
+          <w:lang w:val="es-ES"/>
+        </w:rPr>
+        <w:t>3.5.2 CtpRestConnector envía u</w:t>
+      </w:r>
+      <w:r>
+        <w:rPr>
+          <w:lang w:val="es-ES"/>
+        </w:rPr>
+        <w:t>n mensaje de error al organismo</w:t>
+      </w:r>
+    </w:p>
+    <w:p>
+      <w:pPr>
+        <w:rPr>
+          <w:lang w:val="es-ES"/>
+        </w:rPr>
+      </w:pPr>
+    </w:p>
+    <w:p>
+      <w:pPr>
+        <w:rPr>
+          <w:lang w:val="es-ES"/>
+        </w:rPr>
+      </w:pPr>
+    </w:p>
+    <w:p>
+      <w:pPr>
+        <w:rPr>
+          <w:lang w:val="es-ES"/>
+        </w:rPr>
+      </w:pPr>
+    </w:p>
+    <w:p>
+      <w:pPr>
+        <w:rPr>
+          <w:lang w:val="es-ES"/>
+        </w:rPr>
+      </w:pPr>
+    </w:p>
+    <w:p>
+      <w:pPr>
+        <w:rPr>
+          <w:lang w:val="es-ES"/>
+        </w:rPr>
+      </w:pPr>
+    </w:p>
+    <w:p>
+      <w:pPr>
+        <w:rPr>
+          <w:lang w:val="es-ES"/>
+        </w:rPr>
+      </w:pPr>
+      <w:r>
+        <w:rPr>
+          <w:lang w:val="es-ES"/>
+        </w:rPr>
+        <w:lastRenderedPageBreak/>
+        <w:t>Flujo alternativo 3.7.1 (Falla la actualización de in</w:t>
+      </w:r>
+      <w:r>
+        <w:rPr>
+          <w:lang w:val="es-ES"/>
+        </w:rPr>
+        <w:t>formación en servidor de mapas)</w:t>
+      </w:r>
+    </w:p>
+    <w:p>
+      <w:pPr>
+        <w:rPr>
+          <w:lang w:val="es-ES"/>
+        </w:rPr>
+      </w:pPr>
+    </w:p>
+    <w:p>
+      <w:pPr>
+        <w:rPr>
+          <w:lang w:val="es-ES"/>
+        </w:rPr>
+      </w:pPr>
+      <w:r>
+        <w:rPr>
+          <w:lang w:val="es-ES"/>
+        </w:rPr>
+        <w:t>3.7.1 La solicitud es inválida, el servidor de mapas cancela la actua</w:t>
+      </w:r>
+      <w:r>
+        <w:rPr>
+          <w:lang w:val="es-ES"/>
+        </w:rPr>
+        <w:t>lización y revierte los cambios</w:t>
+      </w:r>
+    </w:p>
+    <w:p>
+      <w:pPr>
+        <w:rPr>
+          <w:lang w:val="es-ES"/>
+        </w:rPr>
+      </w:pPr>
+      <w:r>
+        <w:rPr>
+          <w:lang w:val="es-ES"/>
+        </w:rPr>
+        <w:t xml:space="preserve">3.7.2 CtpSoapConnector recibe el mensaje y lo </w:t>
+      </w:r>
+      <w:r>
+        <w:rPr>
+          <w:lang w:val="es-ES"/>
+        </w:rPr>
+        <w:t>reenvía</w:t>
+      </w:r>
+      <w:r>
+        <w:rPr>
+          <w:lang w:val="es-ES"/>
+        </w:rPr>
+        <w:t xml:space="preserve"> a la PGE</w:t>
       </w:r>
     </w:p>
     <w:p>
@@ -4124,7 +4676,13 @@
         <w:rPr>
           <w:lang w:val="es-ES"/>
         </w:rPr>
-        <w:t>3.7.4 CtpRestConnector envía el mensaje al organismo solicitante.</w:t>
+        <w:t>3.7.4 CtpRestConnector envía el m</w:t>
+      </w:r>
+      <w:r>
+        <w:rPr>
+          <w:lang w:val="es-ES"/>
+        </w:rPr>
+        <w:t>ensaje al organismo solicitante</w:t>
       </w:r>
     </w:p>
     <w:p>
@@ -4169,23 +4727,10 @@
     </w:p>
     <w:p>
       <w:pPr>
-        <w:spacing w:after="200" w:line="276" w:lineRule="auto"/>
-        <w:jc w:val="left"/>
-        <w:rPr>
-          <w:rFonts w:ascii="Arial" w:hAnsi="Arial" w:cs="Arial"/>
-          <w:b/>
-          <w:bCs/>
-          <w:sz w:val="24"/>
-          <w:szCs w:val="24"/>
-          <w:lang w:val="es-ES"/>
-        </w:rPr>
-      </w:pPr>
-      <w:r>
-        <w:rPr>
-          <w:lang w:val="es-ES"/>
-        </w:rPr>
-        <w:br w:type="page"/>
-      </w:r>
+        <w:rPr>
+          <w:lang w:val="es-ES"/>
+        </w:rPr>
+      </w:pPr>
     </w:p>
     <w:p>
       <w:pPr>
@@ -4198,8 +4743,13 @@
         <w:rPr>
           <w:lang w:val="es-ES"/>
         </w:rPr>
-        <w:lastRenderedPageBreak/>
-        <w:t xml:space="preserve">Instituciones colaborando en trámites. </w:t>
+        <w:t>Institu</w:t>
+      </w:r>
+      <w:r>
+        <w:rPr>
+          <w:lang w:val="es-ES"/>
+        </w:rPr>
+        <w:t>ciones colaborando en trámites</w:t>
       </w:r>
     </w:p>
     <w:p>
@@ -4330,46 +4880,70 @@
         <w:rPr>
           <w:lang w:val="es-ES"/>
         </w:rPr>
-        <w:t>4.1 Un usuario público solicita realizar un trámite en un organismo.</w:t>
-      </w:r>
-    </w:p>
-    <w:p>
-      <w:pPr>
-        <w:rPr>
-          <w:lang w:val="es-ES"/>
-        </w:rPr>
-      </w:pPr>
-      <w:r>
-        <w:rPr>
-          <w:lang w:val="es-ES"/>
-        </w:rPr>
-        <w:t>4.2 El organismo necesita información de un organismo proveedor, así que realiza una consulta.</w:t>
-      </w:r>
-    </w:p>
-    <w:p>
-      <w:pPr>
-        <w:rPr>
-          <w:lang w:val="es-ES"/>
-        </w:rPr>
-      </w:pPr>
-      <w:r>
-        <w:rPr>
-          <w:lang w:val="es-ES"/>
-        </w:rPr>
-        <w:t xml:space="preserve">4.3 CtpRestConnector recibe la consulta, solicita autenticación a STS. </w:t>
-      </w:r>
-    </w:p>
-    <w:p>
-      <w:pPr>
-        <w:rPr>
-          <w:lang w:val="es-ES"/>
-        </w:rPr>
-      </w:pPr>
-      <w:r>
-        <w:rPr>
-          <w:lang w:val="es-ES"/>
-        </w:rPr>
-        <w:t>4.4 STS genera el token y lo devuelve a CtpRestConnector.</w:t>
+        <w:t>4.1 Un usuario público solicita real</w:t>
+      </w:r>
+      <w:r>
+        <w:rPr>
+          <w:lang w:val="es-ES"/>
+        </w:rPr>
+        <w:t>izar un trámite en un organismo</w:t>
+      </w:r>
+    </w:p>
+    <w:p>
+      <w:pPr>
+        <w:rPr>
+          <w:lang w:val="es-ES"/>
+        </w:rPr>
+      </w:pPr>
+      <w:r>
+        <w:rPr>
+          <w:lang w:val="es-ES"/>
+        </w:rPr>
+        <w:t>4.2 El organismo necesita información de un organismo proveedo</w:t>
+      </w:r>
+      <w:r>
+        <w:rPr>
+          <w:lang w:val="es-ES"/>
+        </w:rPr>
+        <w:t>r, así que realiza una consulta</w:t>
+      </w:r>
+    </w:p>
+    <w:p>
+      <w:pPr>
+        <w:rPr>
+          <w:lang w:val="es-ES"/>
+        </w:rPr>
+      </w:pPr>
+      <w:r>
+        <w:rPr>
+          <w:lang w:val="es-ES"/>
+        </w:rPr>
+        <w:t>4.3 CtpRestConnector recibe la consulta</w:t>
+      </w:r>
+      <w:r>
+        <w:rPr>
+          <w:lang w:val="es-ES"/>
+        </w:rPr>
+        <w:t>, solicita autenticación a STS</w:t>
+      </w:r>
+    </w:p>
+    <w:p>
+      <w:pPr>
+        <w:rPr>
+          <w:lang w:val="es-ES"/>
+        </w:rPr>
+      </w:pPr>
+      <w:r>
+        <w:rPr>
+          <w:lang w:val="es-ES"/>
+        </w:rPr>
+        <w:t>4.4 STS genera el token y lo devuelve a Ct</w:t>
+      </w:r>
+      <w:r>
+        <w:rPr>
+          <w:lang w:val="es-ES"/>
+        </w:rPr>
+        <w:t>pRestConnector</w:t>
       </w:r>
     </w:p>
     <w:p>
@@ -4395,85 +4969,139 @@
         <w:rPr>
           <w:lang w:val="es-ES"/>
         </w:rPr>
-        <w:t>4.6 PGE recibe el pedido y deriva a CtpSoapConnector.</w:t>
-      </w:r>
-    </w:p>
-    <w:p>
-      <w:pPr>
-        <w:rPr>
-          <w:lang w:val="es-ES"/>
-        </w:rPr>
-      </w:pPr>
-      <w:r>
-        <w:rPr>
-          <w:lang w:val="es-ES"/>
-        </w:rPr>
-        <w:t>4.7 CtpSoapConnector recibe el pedido y reenvía al servidor de mapas del organismo proveedor.</w:t>
-      </w:r>
-    </w:p>
-    <w:p>
-      <w:pPr>
-        <w:rPr>
-          <w:lang w:val="es-ES"/>
-        </w:rPr>
-      </w:pPr>
-      <w:r>
-        <w:rPr>
-          <w:lang w:val="es-ES"/>
-        </w:rPr>
-        <w:t>4.8 El servidor de mapas recibe el pedido y devuelve la información solicitada.</w:t>
-      </w:r>
-    </w:p>
-    <w:p>
-      <w:pPr>
-        <w:rPr>
-          <w:lang w:val="es-ES"/>
-        </w:rPr>
-      </w:pPr>
-      <w:r>
-        <w:rPr>
-          <w:lang w:val="es-ES"/>
-        </w:rPr>
-        <w:t>4.9 CtpSoapConnector recibe la información y reenvia a la PGE.</w:t>
-      </w:r>
-    </w:p>
-    <w:p>
-      <w:pPr>
-        <w:rPr>
-          <w:lang w:val="es-ES"/>
-        </w:rPr>
-      </w:pPr>
-      <w:r>
-        <w:rPr>
-          <w:lang w:val="es-ES"/>
-        </w:rPr>
-        <w:t>4.10 La PGE devuelve la información a CtpRestConnector.</w:t>
-      </w:r>
-    </w:p>
-    <w:p>
-      <w:pPr>
-        <w:rPr>
-          <w:lang w:val="es-ES"/>
-        </w:rPr>
-      </w:pPr>
-      <w:r>
-        <w:rPr>
-          <w:lang w:val="es-ES"/>
-        </w:rPr>
-        <w:t>4.11 CtpRestConnector devuelve la información al organismo solicitante.</w:t>
-      </w:r>
-    </w:p>
-    <w:p>
-      <w:pPr>
-        <w:rPr>
-          <w:lang w:val="es-ES"/>
-        </w:rPr>
-      </w:pPr>
-      <w:r>
-        <w:rPr>
-          <w:lang w:val="es-ES"/>
-        </w:rPr>
-        <w:t>4.12 el organismo utiliza la informacion para completar el trámite.</w:t>
+        <w:t>4.6 PGE recibe el ped</w:t>
+      </w:r>
+      <w:r>
+        <w:rPr>
+          <w:lang w:val="es-ES"/>
+        </w:rPr>
+        <w:t>ido y deriva a CtpSoapConnector</w:t>
+      </w:r>
+    </w:p>
+    <w:p>
+      <w:pPr>
+        <w:rPr>
+          <w:lang w:val="es-ES"/>
+        </w:rPr>
+      </w:pPr>
+      <w:r>
+        <w:rPr>
+          <w:lang w:val="es-ES"/>
+        </w:rPr>
+        <w:t>4.7 CtpSoapConnector recibe el pedido y reenvía al servidor d</w:t>
+      </w:r>
+      <w:r>
+        <w:rPr>
+          <w:lang w:val="es-ES"/>
+        </w:rPr>
+        <w:t>e mapas del organismo proveedor</w:t>
+      </w:r>
+    </w:p>
+    <w:p>
+      <w:pPr>
+        <w:rPr>
+          <w:lang w:val="es-ES"/>
+        </w:rPr>
+      </w:pPr>
+      <w:r>
+        <w:rPr>
+          <w:lang w:val="es-ES"/>
+        </w:rPr>
+        <w:t>4.8 El servidor de mapas recibe el pedido y dev</w:t>
+      </w:r>
+      <w:r>
+        <w:rPr>
+          <w:lang w:val="es-ES"/>
+        </w:rPr>
+        <w:t>uelve la información solicitada</w:t>
+      </w:r>
+    </w:p>
+    <w:p>
+      <w:pPr>
+        <w:rPr>
+          <w:lang w:val="es-ES"/>
+        </w:rPr>
+      </w:pPr>
+      <w:r>
+        <w:rPr>
+          <w:lang w:val="es-ES"/>
+        </w:rPr>
+        <w:t>4.9 CtpSoapConnector recibe la</w:t>
+      </w:r>
+      <w:r>
+        <w:rPr>
+          <w:lang w:val="es-ES"/>
+        </w:rPr>
+        <w:t xml:space="preserve"> información y reenvia a la PGE</w:t>
+      </w:r>
+    </w:p>
+    <w:p>
+      <w:pPr>
+        <w:rPr>
+          <w:lang w:val="es-ES"/>
+        </w:rPr>
+      </w:pPr>
+      <w:r>
+        <w:rPr>
+          <w:lang w:val="es-ES"/>
+        </w:rPr>
+        <w:t>4.10 La PGE devuelve la</w:t>
+      </w:r>
+      <w:r>
+        <w:rPr>
+          <w:lang w:val="es-ES"/>
+        </w:rPr>
+        <w:t xml:space="preserve"> información a CtpRestConnector</w:t>
+      </w:r>
+    </w:p>
+    <w:p>
+      <w:pPr>
+        <w:rPr>
+          <w:lang w:val="es-ES"/>
+        </w:rPr>
+      </w:pPr>
+      <w:r>
+        <w:rPr>
+          <w:lang w:val="es-ES"/>
+        </w:rPr>
+        <w:t>4.11 CtpRestConnector devuelve la infor</w:t>
+      </w:r>
+      <w:r>
+        <w:rPr>
+          <w:lang w:val="es-ES"/>
+        </w:rPr>
+        <w:t>mación al organismo solicitante</w:t>
+      </w:r>
+    </w:p>
+    <w:p>
+      <w:pPr>
+        <w:rPr>
+          <w:lang w:val="es-ES"/>
+        </w:rPr>
+      </w:pPr>
+      <w:r>
+        <w:rPr>
+          <w:lang w:val="es-ES"/>
+        </w:rPr>
+        <w:t>4.12 E</w:t>
+      </w:r>
+      <w:r>
+        <w:rPr>
+          <w:lang w:val="es-ES"/>
+        </w:rPr>
+        <w:t xml:space="preserve">l organismo utiliza la </w:t>
+      </w:r>
+      <w:r>
+        <w:rPr>
+          <w:lang w:val="es-ES"/>
+        </w:rPr>
+        <w:t>inform</w:t>
+      </w:r>
+      <w:r>
+        <w:rPr>
+          <w:lang w:val="es-ES"/>
+        </w:rPr>
+        <w:t>ación para completar el trámite</w:t>
       </w:r>
     </w:p>
     <w:p>
@@ -4625,6 +5253,7 @@
         <w:rPr>
           <w:lang w:val="es-ES"/>
         </w:rPr>
+        <w:lastRenderedPageBreak/>
         <w:t>Flujo alternativo 4.6.1 (Falla PGE)</w:t>
       </w:r>
     </w:p>
@@ -4776,7 +5405,6 @@
         <w:rPr>
           <w:lang w:val="es-ES"/>
         </w:rPr>
-        <w:lastRenderedPageBreak/>
         <w:t>4.8.5 El organismo cancela el trámite.</w:t>
       </w:r>
     </w:p>
@@ -5386,6 +6014,7 @@
       <w:pgMar w:top="1418" w:right="1418" w:bottom="1418" w:left="1418" w:header="709" w:footer="709" w:gutter="0"/>
       <w:pgNumType w:start="1"/>
       <w:cols w:space="708"/>
+      <w:titlePg/>
       <w:docGrid w:linePitch="360"/>
     </w:sectPr>
   </w:body>
@@ -5456,7 +6085,7 @@
         <w:sz w:val="20"/>
         <w:szCs w:val="20"/>
       </w:rPr>
-      <w:t>9</w:t>
+      <w:t>11</w:t>
     </w:r>
     <w:r>
       <w:rPr>
@@ -5547,7 +6176,15 @@
         <w:lang w:val="es-UY"/>
       </w:rPr>
       <w:tab/>
-      <w:t>Documento de Arquitectura de Software</w:t>
+      <w:t xml:space="preserve">Documento de </w:t>
+    </w:r>
+    <w:r>
+      <w:rPr>
+        <w:sz w:val="20"/>
+        <w:szCs w:val="20"/>
+        <w:lang w:val="es-UY"/>
+      </w:rPr>
+      <w:t>Casos de Uso</w:t>
     </w:r>
   </w:p>
 </w:hdr>

</xml_diff>

<commit_message>
cambios en los docs. Se sube la carpeta Para imprimir
</commit_message>
<xml_diff>
--- a/Casos de Uso.docx
+++ b/Casos de Uso.docx
@@ -113,7 +113,31 @@
     </w:p>
     <w:p>
       <w:pPr>
-        <w:rPr>
+        <w:jc w:val="center"/>
+        <w:rPr>
+          <w:rFonts w:ascii="Arial" w:hAnsi="Arial" w:cs="Arial"/>
+          <w:sz w:val="48"/>
+          <w:szCs w:val="48"/>
+          <w:lang w:val="es-ES"/>
+        </w:rPr>
+      </w:pPr>
+      <w:r>
+        <w:rPr>
+          <w:rFonts w:ascii="Arial" w:hAnsi="Arial" w:cs="Arial"/>
+          <w:sz w:val="48"/>
+          <w:szCs w:val="48"/>
+          <w:lang w:val="es-ES"/>
+        </w:rPr>
+        <w:t>Anexo 2</w:t>
+      </w:r>
+    </w:p>
+    <w:p>
+      <w:pPr>
+        <w:jc w:val="center"/>
+        <w:rPr>
+          <w:rFonts w:ascii="Arial" w:hAnsi="Arial" w:cs="Arial"/>
+          <w:sz w:val="48"/>
+          <w:szCs w:val="48"/>
           <w:lang w:val="es-ES"/>
         </w:rPr>
       </w:pPr>
@@ -273,19 +297,8 @@
           <w:szCs w:val="40"/>
           <w:lang w:val="es-ES"/>
         </w:rPr>
-        <w:t xml:space="preserve">Maximiliano </w:t>
-      </w:r>
-      <w:proofErr w:type="spellStart"/>
-      <w:r>
-        <w:rPr>
-          <w:rFonts w:ascii="Arial" w:hAnsi="Arial" w:cs="Arial"/>
-          <w:sz w:val="40"/>
-          <w:szCs w:val="40"/>
-          <w:lang w:val="es-ES"/>
-        </w:rPr>
-        <w:t>Felix</w:t>
-      </w:r>
-      <w:proofErr w:type="spellEnd"/>
+        <w:t>Maximiliano Felix</w:t>
+      </w:r>
     </w:p>
     <w:p>
       <w:pPr>
@@ -467,7 +480,7 @@
     </w:p>
     <w:p>
       <w:pPr>
-        <w:pStyle w:val="TOC1"/>
+        <w:pStyle w:val="TDC1"/>
         <w:rPr>
           <w:rFonts w:asciiTheme="minorHAnsi" w:eastAsiaTheme="minorEastAsia" w:hAnsiTheme="minorHAnsi" w:cstheme="minorBidi"/>
           <w:b w:val="0"/>
@@ -500,10 +513,10 @@
         </w:rPr>
         <w:fldChar w:fldCharType="separate"/>
       </w:r>
-      <w:hyperlink w:anchor="_Toc419566034" w:history="1">
+      <w:hyperlink w:anchor="_Toc420162996" w:history="1">
         <w:r>
           <w:rPr>
-            <w:rStyle w:val="Hyperlink"/>
+            <w:rStyle w:val="Hipervnculo"/>
             <w:noProof/>
             <w:lang w:val="es-ES"/>
           </w:rPr>
@@ -524,7 +537,7 @@
         </w:r>
         <w:r>
           <w:rPr>
-            <w:rStyle w:val="Hyperlink"/>
+            <w:rStyle w:val="Hipervnculo"/>
             <w:noProof/>
             <w:lang w:val="es-ES"/>
           </w:rPr>
@@ -549,7 +562,7 @@
             <w:noProof/>
             <w:webHidden/>
           </w:rPr>
-          <w:instrText xml:space="preserve"> PAGEREF _Toc419566034 \h </w:instrText>
+          <w:instrText xml:space="preserve"> PAGEREF _Toc420162996 \h </w:instrText>
         </w:r>
         <w:r>
           <w:rPr>
@@ -582,7 +595,7 @@
     </w:p>
     <w:p>
       <w:pPr>
-        <w:pStyle w:val="TOC1"/>
+        <w:pStyle w:val="TDC1"/>
         <w:rPr>
           <w:rFonts w:asciiTheme="minorHAnsi" w:eastAsiaTheme="minorEastAsia" w:hAnsiTheme="minorHAnsi" w:cstheme="minorBidi"/>
           <w:b w:val="0"/>
@@ -594,10 +607,10 @@
           <w:lang w:eastAsia="es-UY"/>
         </w:rPr>
       </w:pPr>
-      <w:hyperlink w:anchor="_Toc419566035" w:history="1">
+      <w:hyperlink w:anchor="_Toc420162997" w:history="1">
         <w:r>
           <w:rPr>
-            <w:rStyle w:val="Hyperlink"/>
+            <w:rStyle w:val="Hipervnculo"/>
             <w:noProof/>
             <w:lang w:val="es-ES"/>
           </w:rPr>
@@ -618,7 +631,7 @@
         </w:r>
         <w:r>
           <w:rPr>
-            <w:rStyle w:val="Hyperlink"/>
+            <w:rStyle w:val="Hipervnculo"/>
             <w:noProof/>
             <w:lang w:val="es-ES"/>
           </w:rPr>
@@ -643,7 +656,7 @@
             <w:noProof/>
             <w:webHidden/>
           </w:rPr>
-          <w:instrText xml:space="preserve"> PAGEREF _Toc419566035 \h </w:instrText>
+          <w:instrText xml:space="preserve"> PAGEREF _Toc420162997 \h </w:instrText>
         </w:r>
         <w:r>
           <w:rPr>
@@ -676,7 +689,7 @@
     </w:p>
     <w:p>
       <w:pPr>
-        <w:pStyle w:val="TOC2"/>
+        <w:pStyle w:val="TDC2"/>
         <w:tabs>
           <w:tab w:val="left" w:pos="720"/>
           <w:tab w:val="right" w:leader="dot" w:pos="9061"/>
@@ -690,10 +703,10 @@
           <w:lang w:val="es-UY" w:eastAsia="es-UY"/>
         </w:rPr>
       </w:pPr>
-      <w:hyperlink w:anchor="_Toc419566036" w:history="1">
+      <w:hyperlink w:anchor="_Toc420162998" w:history="1">
         <w:r>
           <w:rPr>
-            <w:rStyle w:val="Hyperlink"/>
+            <w:rStyle w:val="Hipervnculo"/>
             <w:noProof/>
             <w:lang w:val="es-ES"/>
           </w:rPr>
@@ -712,7 +725,7 @@
         </w:r>
         <w:r>
           <w:rPr>
-            <w:rStyle w:val="Hyperlink"/>
+            <w:rStyle w:val="Hipervnculo"/>
             <w:noProof/>
             <w:lang w:val="es-ES"/>
           </w:rPr>
@@ -737,7 +750,7 @@
             <w:noProof/>
             <w:webHidden/>
           </w:rPr>
-          <w:instrText xml:space="preserve"> PAGEREF _Toc419566036 \h </w:instrText>
+          <w:instrText xml:space="preserve"> PAGEREF _Toc420162998 \h </w:instrText>
         </w:r>
         <w:r>
           <w:rPr>
@@ -770,7 +783,7 @@
     </w:p>
     <w:p>
       <w:pPr>
-        <w:pStyle w:val="TOC2"/>
+        <w:pStyle w:val="TDC2"/>
         <w:tabs>
           <w:tab w:val="left" w:pos="720"/>
           <w:tab w:val="right" w:leader="dot" w:pos="9061"/>
@@ -784,10 +797,10 @@
           <w:lang w:val="es-UY" w:eastAsia="es-UY"/>
         </w:rPr>
       </w:pPr>
-      <w:hyperlink w:anchor="_Toc419566037" w:history="1">
+      <w:hyperlink w:anchor="_Toc420162999" w:history="1">
         <w:r>
           <w:rPr>
-            <w:rStyle w:val="Hyperlink"/>
+            <w:rStyle w:val="Hipervnculo"/>
             <w:noProof/>
             <w:lang w:val="es-ES"/>
           </w:rPr>
@@ -806,7 +819,7 @@
         </w:r>
         <w:r>
           <w:rPr>
-            <w:rStyle w:val="Hyperlink"/>
+            <w:rStyle w:val="Hipervnculo"/>
             <w:noProof/>
             <w:lang w:val="es-ES"/>
           </w:rPr>
@@ -831,7 +844,7 @@
             <w:noProof/>
             <w:webHidden/>
           </w:rPr>
-          <w:instrText xml:space="preserve"> PAGEREF _Toc419566037 \h </w:instrText>
+          <w:instrText xml:space="preserve"> PAGEREF _Toc420162999 \h </w:instrText>
         </w:r>
         <w:r>
           <w:rPr>
@@ -864,7 +877,7 @@
     </w:p>
     <w:p>
       <w:pPr>
-        <w:pStyle w:val="TOC2"/>
+        <w:pStyle w:val="TDC2"/>
         <w:tabs>
           <w:tab w:val="left" w:pos="720"/>
           <w:tab w:val="right" w:leader="dot" w:pos="9061"/>
@@ -878,10 +891,10 @@
           <w:lang w:val="es-UY" w:eastAsia="es-UY"/>
         </w:rPr>
       </w:pPr>
-      <w:hyperlink w:anchor="_Toc419566038" w:history="1">
+      <w:hyperlink w:anchor="_Toc420163000" w:history="1">
         <w:r>
           <w:rPr>
-            <w:rStyle w:val="Hyperlink"/>
+            <w:rStyle w:val="Hipervnculo"/>
             <w:noProof/>
             <w:lang w:val="es-ES"/>
           </w:rPr>
@@ -900,7 +913,7 @@
         </w:r>
         <w:r>
           <w:rPr>
-            <w:rStyle w:val="Hyperlink"/>
+            <w:rStyle w:val="Hipervnculo"/>
             <w:noProof/>
             <w:lang w:val="es-ES"/>
           </w:rPr>
@@ -925,7 +938,7 @@
             <w:noProof/>
             <w:webHidden/>
           </w:rPr>
-          <w:instrText xml:space="preserve"> PAGEREF _Toc419566038 \h </w:instrText>
+          <w:instrText xml:space="preserve"> PAGEREF _Toc420163000 \h </w:instrText>
         </w:r>
         <w:r>
           <w:rPr>
@@ -1001,12 +1014,12 @@
     </w:p>
     <w:p>
       <w:pPr>
-        <w:pStyle w:val="Heading1"/>
-        <w:rPr>
-          <w:lang w:val="es-ES"/>
-        </w:rPr>
-      </w:pPr>
-      <w:bookmarkStart w:id="6" w:name="_Toc419566034"/>
+        <w:pStyle w:val="Ttulo1"/>
+        <w:rPr>
+          <w:lang w:val="es-ES"/>
+        </w:rPr>
+      </w:pPr>
+      <w:bookmarkStart w:id="6" w:name="_Toc420162996"/>
       <w:r>
         <w:rPr>
           <w:lang w:val="es-ES"/>
@@ -1138,61 +1151,39 @@
         <w:rPr>
           <w:lang w:val="es-ES"/>
         </w:rPr>
-        <w:t xml:space="preserve">A su vez el sistema está formado por dos componentes que son los </w:t>
-      </w:r>
-      <w:proofErr w:type="gramStart"/>
-      <w:r>
-        <w:rPr>
-          <w:lang w:val="es-ES"/>
-        </w:rPr>
-        <w:t>siguientes</w:t>
-      </w:r>
-      <w:r>
-        <w:rPr>
-          <w:lang w:val="es-ES"/>
-        </w:rPr>
-        <w:t xml:space="preserve"> :</w:t>
-      </w:r>
-      <w:proofErr w:type="gramEnd"/>
+        <w:t>A su vez el sistema está formado por dos componentes que son los siguientes</w:t>
+      </w:r>
+      <w:r>
+        <w:rPr>
+          <w:lang w:val="es-ES"/>
+        </w:rPr>
+        <w:t xml:space="preserve"> : </w:t>
+      </w:r>
       <w:r>
         <w:rPr>
           <w:lang w:val="es-ES"/>
         </w:rPr>
         <w:t xml:space="preserve"> </w:t>
       </w:r>
-      <w:r>
-        <w:rPr>
-          <w:lang w:val="es-ES"/>
-        </w:rPr>
-        <w:t xml:space="preserve"> </w:t>
-      </w:r>
-    </w:p>
-    <w:p>
-      <w:pPr>
-        <w:rPr>
-          <w:lang w:val="es-ES"/>
-        </w:rPr>
-      </w:pPr>
-    </w:p>
-    <w:p>
-      <w:pPr>
-        <w:rPr>
-          <w:lang w:val="es-ES"/>
-        </w:rPr>
-      </w:pPr>
-      <w:proofErr w:type="spellStart"/>
-      <w:r>
-        <w:rPr>
-          <w:lang w:val="es-ES"/>
-        </w:rPr>
-        <w:t>CtpRestConnector</w:t>
-      </w:r>
-      <w:proofErr w:type="spellEnd"/>
-      <w:r>
-        <w:rPr>
-          <w:lang w:val="es-ES"/>
-        </w:rPr>
-        <w:t>, que se encarga de recibir peticiones directamente del cliente sobre consultas o transacciones sobre la información geográfica de algún organismo.</w:t>
+    </w:p>
+    <w:p>
+      <w:pPr>
+        <w:rPr>
+          <w:lang w:val="es-ES"/>
+        </w:rPr>
+      </w:pPr>
+    </w:p>
+    <w:p>
+      <w:pPr>
+        <w:rPr>
+          <w:lang w:val="es-ES"/>
+        </w:rPr>
+      </w:pPr>
+      <w:r>
+        <w:rPr>
+          <w:lang w:val="es-ES"/>
+        </w:rPr>
+        <w:t>CtpRestConnector, que se encarga de recibir peticiones directamente del cliente sobre consultas o transacciones sobre la información geográfica de algún organismo.</w:t>
       </w:r>
     </w:p>
     <w:p>
@@ -1209,14 +1200,12 @@
           <w:lang w:val="es-ES"/>
         </w:rPr>
       </w:pPr>
-      <w:proofErr w:type="spellStart"/>
       <w:r>
         <w:rPr>
           <w:lang w:val="es-ES"/>
         </w:rPr>
         <w:t>CtpSoapConnector</w:t>
       </w:r>
-      <w:proofErr w:type="spellEnd"/>
       <w:r>
         <w:rPr>
           <w:lang w:val="es-ES"/>
@@ -1323,7 +1312,7 @@
     </w:p>
     <w:p>
       <w:pPr>
-        <w:pStyle w:val="Heading1"/>
+        <w:pStyle w:val="Ttulo1"/>
         <w:rPr>
           <w:lang w:val="es-ES"/>
         </w:rPr>
@@ -1335,7 +1324,7 @@
         <w:lastRenderedPageBreak/>
         <w:t xml:space="preserve"> </w:t>
       </w:r>
-      <w:bookmarkStart w:id="7" w:name="_Toc419566035"/>
+      <w:bookmarkStart w:id="7" w:name="_Toc420162997"/>
       <w:r>
         <w:rPr>
           <w:lang w:val="es-ES"/>
@@ -1360,12 +1349,12 @@
     </w:p>
     <w:p>
       <w:pPr>
-        <w:pStyle w:val="Heading2"/>
-        <w:rPr>
-          <w:lang w:val="es-ES"/>
-        </w:rPr>
-      </w:pPr>
-      <w:bookmarkStart w:id="8" w:name="_Toc419566036"/>
+        <w:pStyle w:val="Ttulo2"/>
+        <w:rPr>
+          <w:lang w:val="es-ES"/>
+        </w:rPr>
+      </w:pPr>
+      <w:bookmarkStart w:id="8" w:name="_Toc420162998"/>
       <w:r>
         <w:rPr>
           <w:lang w:val="es-ES"/>
@@ -1389,28 +1378,25 @@
       </w:pPr>
       <w:r>
         <w:rPr>
-          <w:noProof/>
-          <w:lang w:val="es-UY" w:eastAsia="es-UY"/>
+          <w:lang w:val="es-ES"/>
         </w:rPr>
         <w:drawing>
           <wp:inline distT="0" distB="0" distL="0" distR="0">
-            <wp:extent cx="6328886" cy="3444949"/>
-            <wp:effectExtent l="19050" t="0" r="0" b="0"/>
-            <wp:docPr id="2" name="Imagen 9"/>
-            <wp:cNvGraphicFramePr>
-              <a:graphicFrameLocks xmlns:a="http://schemas.openxmlformats.org/drawingml/2006/main" noChangeAspect="1"/>
-            </wp:cNvGraphicFramePr>
+            <wp:extent cx="5705475" cy="3895725"/>
+            <wp:effectExtent l="19050" t="0" r="9525" b="0"/>
+            <wp:docPr id="1" name="Imagen 1"/>
+            <wp:cNvGraphicFramePr/>
             <a:graphic xmlns:a="http://schemas.openxmlformats.org/drawingml/2006/main">
               <a:graphicData uri="http://schemas.openxmlformats.org/drawingml/2006/picture">
                 <pic:pic xmlns:pic="http://schemas.openxmlformats.org/drawingml/2006/picture">
                   <pic:nvPicPr>
-                    <pic:cNvPr id="0" name="Picture 9"/>
+                    <pic:cNvPr id="3" name="Content Placeholder 2"/>
                     <pic:cNvPicPr>
-                      <a:picLocks noChangeAspect="1" noChangeArrowheads="1"/>
+                      <a:picLocks noGrp="1" noChangeAspect="1" noChangeArrowheads="1"/>
                     </pic:cNvPicPr>
                   </pic:nvPicPr>
                   <pic:blipFill>
-                    <a:blip r:embed="rId8"/>
+                    <a:blip r:embed="rId8" cstate="print"/>
                     <a:srcRect/>
                     <a:stretch>
                       <a:fillRect/>
@@ -1419,7 +1405,7 @@
                   <pic:spPr bwMode="auto">
                     <a:xfrm>
                       <a:off x="0" y="0"/>
-                      <a:ext cx="6329245" cy="3445144"/>
+                      <a:ext cx="5707372" cy="3897020"/>
                     </a:xfrm>
                     <a:prstGeom prst="rect">
                       <a:avLst/>
@@ -1431,6 +1417,7 @@
                       <a:headEnd/>
                       <a:tailEnd/>
                     </a:ln>
+                    <a:effectLst/>
                   </pic:spPr>
                 </pic:pic>
               </a:graphicData>
@@ -1441,7 +1428,7 @@
     </w:p>
     <w:p>
       <w:pPr>
-        <w:pStyle w:val="Caption"/>
+        <w:pStyle w:val="Epgrafe"/>
         <w:ind w:left="2160" w:firstLine="720"/>
         <w:rPr>
           <w:b w:val="0"/>
@@ -1454,7 +1441,7 @@
     </w:p>
     <w:p>
       <w:pPr>
-        <w:pStyle w:val="Caption"/>
+        <w:pStyle w:val="Epgrafe"/>
         <w:ind w:left="2160" w:firstLine="720"/>
         <w:rPr>
           <w:lang w:val="es-ES"/>
@@ -1470,32 +1457,24 @@
         <w:rPr>
           <w:lang w:val="es-ES"/>
         </w:rPr>
-        <w:t xml:space="preserve">Casos de </w:t>
-      </w:r>
-      <w:proofErr w:type="gramStart"/>
-      <w:r>
-        <w:rPr>
-          <w:lang w:val="es-ES"/>
-        </w:rPr>
-        <w:t>uso críticos</w:t>
-      </w:r>
-      <w:proofErr w:type="gramEnd"/>
-    </w:p>
-    <w:p>
-      <w:pPr>
-        <w:rPr>
-          <w:lang w:val="es-ES"/>
-        </w:rPr>
-      </w:pPr>
-    </w:p>
-    <w:p>
-      <w:pPr>
-        <w:pStyle w:val="Heading2"/>
-        <w:rPr>
-          <w:lang w:val="es-ES"/>
-        </w:rPr>
-      </w:pPr>
-      <w:bookmarkStart w:id="9" w:name="_Toc419566037"/>
+        <w:t>Casos de uso críticos</w:t>
+      </w:r>
+    </w:p>
+    <w:p>
+      <w:pPr>
+        <w:rPr>
+          <w:lang w:val="es-ES"/>
+        </w:rPr>
+      </w:pPr>
+    </w:p>
+    <w:p>
+      <w:pPr>
+        <w:pStyle w:val="Ttulo2"/>
+        <w:rPr>
+          <w:lang w:val="es-ES"/>
+        </w:rPr>
+      </w:pPr>
+      <w:bookmarkStart w:id="9" w:name="_Toc420162999"/>
       <w:r>
         <w:rPr>
           <w:lang w:val="es-ES"/>
@@ -1663,11 +1642,28 @@
           <w:lang w:val="es-ES"/>
         </w:rPr>
       </w:pPr>
-      <w:r>
+    </w:p>
+    <w:p>
+      <w:pPr>
         <w:rPr>
           <w:b/>
           <w:lang w:val="es-ES"/>
         </w:rPr>
+      </w:pPr>
+    </w:p>
+    <w:p>
+      <w:pPr>
+        <w:rPr>
+          <w:b/>
+          <w:lang w:val="es-ES"/>
+        </w:rPr>
+      </w:pPr>
+      <w:r>
+        <w:rPr>
+          <w:b/>
+          <w:lang w:val="es-ES"/>
+        </w:rPr>
+        <w:lastRenderedPageBreak/>
         <w:t>STS</w:t>
       </w:r>
     </w:p>
@@ -1688,21 +1684,7 @@
         <w:rPr>
           <w:lang w:val="es-ES"/>
         </w:rPr>
-        <w:t xml:space="preserve">Encargado  de la autenticación. Provee </w:t>
-      </w:r>
-      <w:proofErr w:type="spellStart"/>
-      <w:r>
-        <w:rPr>
-          <w:lang w:val="es-ES"/>
-        </w:rPr>
-        <w:t>tokens</w:t>
-      </w:r>
-      <w:proofErr w:type="spellEnd"/>
-      <w:r>
-        <w:rPr>
-          <w:lang w:val="es-ES"/>
-        </w:rPr>
-        <w:t xml:space="preserve"> de seguridad que luego la PGE se encarga de verificar.</w:t>
+        <w:t>Encargado  de la autenticación. Provee tokens de seguridad que luego la PGE se encarga de verificar.</w:t>
       </w:r>
     </w:p>
     <w:p>
@@ -1732,7 +1714,6 @@
           <w:b/>
           <w:lang w:val="es-ES"/>
         </w:rPr>
-        <w:lastRenderedPageBreak/>
         <w:t xml:space="preserve">PGE </w:t>
       </w:r>
     </w:p>
@@ -1801,13 +1782,13 @@
     </w:p>
     <w:p>
       <w:pPr>
-        <w:pStyle w:val="Heading2"/>
+        <w:pStyle w:val="Ttulo2"/>
         <w:rPr>
           <w:lang w:val="es-ES"/>
         </w:rPr>
       </w:pPr>
       <w:bookmarkStart w:id="10" w:name="_Ref239679313"/>
-      <w:bookmarkStart w:id="11" w:name="_Toc419566038"/>
+      <w:bookmarkStart w:id="11" w:name="_Toc420163000"/>
       <w:r>
         <w:rPr>
           <w:lang w:val="es-ES"/>
@@ -1826,7 +1807,7 @@
     </w:p>
     <w:p>
       <w:pPr>
-        <w:pStyle w:val="Heading3"/>
+        <w:pStyle w:val="Ttulo3"/>
         <w:rPr>
           <w:lang w:val="es-ES"/>
         </w:rPr>
@@ -1846,7 +1827,7 @@
     </w:p>
     <w:p>
       <w:pPr>
-        <w:pStyle w:val="Heading5"/>
+        <w:pStyle w:val="Ttulo5"/>
         <w:numPr>
           <w:ilvl w:val="0"/>
           <w:numId w:val="0"/>
@@ -1878,7 +1859,7 @@
     </w:p>
     <w:p>
       <w:pPr>
-        <w:pStyle w:val="Heading5"/>
+        <w:pStyle w:val="Ttulo5"/>
         <w:numPr>
           <w:ilvl w:val="0"/>
           <w:numId w:val="0"/>
@@ -1923,7 +1904,7 @@
     </w:p>
     <w:p>
       <w:pPr>
-        <w:pStyle w:val="Heading5"/>
+        <w:pStyle w:val="Ttulo5"/>
         <w:numPr>
           <w:ilvl w:val="0"/>
           <w:numId w:val="0"/>
@@ -1983,21 +1964,7 @@
         <w:rPr>
           <w:lang w:val="es-ES"/>
         </w:rPr>
-        <w:t xml:space="preserve">1.2 </w:t>
-      </w:r>
-      <w:proofErr w:type="spellStart"/>
-      <w:r>
-        <w:rPr>
-          <w:lang w:val="es-ES"/>
-        </w:rPr>
-        <w:t>CtpRestConnector</w:t>
-      </w:r>
-      <w:proofErr w:type="spellEnd"/>
-      <w:r>
-        <w:rPr>
-          <w:lang w:val="es-ES"/>
-        </w:rPr>
-        <w:t xml:space="preserve"> recibe la petici</w:t>
+        <w:t>1.2 CtpRestConnector recibe la petici</w:t>
       </w:r>
       <w:r>
         <w:rPr>
@@ -2017,101 +1984,37 @@
         </w:rPr>
         <w:t xml:space="preserve">el </w:t>
       </w:r>
-      <w:proofErr w:type="spellStart"/>
-      <w:r>
-        <w:rPr>
-          <w:lang w:val="es-ES"/>
-        </w:rPr>
-        <w:t>token</w:t>
-      </w:r>
-      <w:proofErr w:type="spellEnd"/>
-      <w:r>
-        <w:rPr>
-          <w:lang w:val="es-ES"/>
-        </w:rPr>
-        <w:t xml:space="preserve"> al STS</w:t>
-      </w:r>
-    </w:p>
-    <w:p>
-      <w:pPr>
-        <w:rPr>
-          <w:lang w:val="es-ES"/>
-        </w:rPr>
-      </w:pPr>
-      <w:r>
-        <w:rPr>
-          <w:lang w:val="es-ES"/>
-        </w:rPr>
-        <w:t xml:space="preserve">1.3 El STS recibe la petición, genera el </w:t>
-      </w:r>
-      <w:proofErr w:type="spellStart"/>
-      <w:r>
-        <w:rPr>
-          <w:lang w:val="es-ES"/>
-        </w:rPr>
-        <w:t>token</w:t>
-      </w:r>
-      <w:proofErr w:type="spellEnd"/>
-      <w:r>
-        <w:rPr>
-          <w:lang w:val="es-ES"/>
-        </w:rPr>
-        <w:t xml:space="preserve"> y lo devuelve a </w:t>
-      </w:r>
-      <w:proofErr w:type="spellStart"/>
-      <w:r>
-        <w:rPr>
-          <w:lang w:val="es-ES"/>
-        </w:rPr>
-        <w:t>CtpRestConnector</w:t>
-      </w:r>
-      <w:proofErr w:type="spellEnd"/>
-      <w:r>
-        <w:rPr>
-          <w:lang w:val="es-ES"/>
-        </w:rPr>
-        <w:t>.</w:t>
-      </w:r>
-    </w:p>
-    <w:p>
-      <w:pPr>
-        <w:rPr>
-          <w:lang w:val="es-ES"/>
-        </w:rPr>
-      </w:pPr>
-      <w:r>
-        <w:rPr>
-          <w:lang w:val="es-ES"/>
-        </w:rPr>
-        <w:t xml:space="preserve">1.4 </w:t>
-      </w:r>
-      <w:proofErr w:type="spellStart"/>
-      <w:r>
-        <w:rPr>
-          <w:lang w:val="es-ES"/>
-        </w:rPr>
-        <w:t>CtpRestConnector</w:t>
-      </w:r>
-      <w:proofErr w:type="spellEnd"/>
-      <w:r>
-        <w:rPr>
-          <w:lang w:val="es-ES"/>
-        </w:rPr>
-        <w:t xml:space="preserve"> arma un pedido con el </w:t>
-      </w:r>
-      <w:proofErr w:type="spellStart"/>
-      <w:r>
-        <w:rPr>
-          <w:lang w:val="es-ES"/>
-        </w:rPr>
-        <w:t>token</w:t>
-      </w:r>
-      <w:proofErr w:type="spellEnd"/>
-      <w:r>
-        <w:rPr>
-          <w:lang w:val="es-ES"/>
-        </w:rPr>
-        <w:t>, método y parámetros a invocar y lo envía a la PGE</w:t>
+      <w:r>
+        <w:rPr>
+          <w:lang w:val="es-ES"/>
+        </w:rPr>
+        <w:t>token al STS</w:t>
+      </w:r>
+    </w:p>
+    <w:p>
+      <w:pPr>
+        <w:rPr>
+          <w:lang w:val="es-ES"/>
+        </w:rPr>
+      </w:pPr>
+      <w:r>
+        <w:rPr>
+          <w:lang w:val="es-ES"/>
+        </w:rPr>
+        <w:t>1.3 El STS recibe la petición, genera el token y lo devuelve a CtpRestConnector.</w:t>
+      </w:r>
+    </w:p>
+    <w:p>
+      <w:pPr>
+        <w:rPr>
+          <w:lang w:val="es-ES"/>
+        </w:rPr>
+      </w:pPr>
+      <w:r>
+        <w:rPr>
+          <w:lang w:val="es-ES"/>
+        </w:rPr>
+        <w:t>1.4 CtpRestConnector arma un pedido con el token, método y parámetros a invocar y lo envía a la PGE</w:t>
       </w:r>
     </w:p>
     <w:p>
@@ -2136,42 +2039,20 @@
         <w:rPr>
           <w:lang w:val="es-ES"/>
         </w:rPr>
-        <w:t xml:space="preserve">chequea que los datos sean correctos y lo envía a </w:t>
-      </w:r>
-      <w:proofErr w:type="spellStart"/>
-      <w:r>
-        <w:rPr>
-          <w:lang w:val="es-ES"/>
-        </w:rPr>
-        <w:t>CtpSoapConnector</w:t>
-      </w:r>
-      <w:proofErr w:type="spellEnd"/>
-    </w:p>
-    <w:p>
-      <w:pPr>
-        <w:rPr>
-          <w:lang w:val="es-ES"/>
-        </w:rPr>
-      </w:pPr>
-      <w:r>
-        <w:rPr>
-          <w:lang w:val="es-ES"/>
-        </w:rPr>
-        <w:t xml:space="preserve">1.6 </w:t>
-      </w:r>
-      <w:proofErr w:type="spellStart"/>
-      <w:r>
-        <w:rPr>
-          <w:lang w:val="es-ES"/>
-        </w:rPr>
-        <w:t>CtpSoapConnector</w:t>
-      </w:r>
-      <w:proofErr w:type="spellEnd"/>
-      <w:r>
-        <w:rPr>
-          <w:lang w:val="es-ES"/>
-        </w:rPr>
-        <w:t xml:space="preserve"> recibe el pedido y lo envía a al servidor de mapas correspondiente</w:t>
+        <w:t>chequea que los datos sean correctos y lo envía a CtpSoapConnector</w:t>
+      </w:r>
+    </w:p>
+    <w:p>
+      <w:pPr>
+        <w:rPr>
+          <w:lang w:val="es-ES"/>
+        </w:rPr>
+      </w:pPr>
+      <w:r>
+        <w:rPr>
+          <w:lang w:val="es-ES"/>
+        </w:rPr>
+        <w:t>1.6 CtpSoapConnector recibe el pedido y lo envía a al servidor de mapas correspondiente</w:t>
       </w:r>
     </w:p>
     <w:p>
@@ -2197,21 +2078,7 @@
         <w:rPr>
           <w:lang w:val="es-ES"/>
         </w:rPr>
-        <w:t xml:space="preserve">1.8 </w:t>
-      </w:r>
-      <w:proofErr w:type="spellStart"/>
-      <w:r>
-        <w:rPr>
-          <w:lang w:val="es-ES"/>
-        </w:rPr>
-        <w:t>CtpSoapConnector</w:t>
-      </w:r>
-      <w:proofErr w:type="spellEnd"/>
-      <w:r>
-        <w:rPr>
-          <w:lang w:val="es-ES"/>
-        </w:rPr>
-        <w:t xml:space="preserve"> recibe la info</w:t>
+        <w:t>1.8 CtpSoapConnector recibe la info</w:t>
       </w:r>
       <w:r>
         <w:rPr>
@@ -2230,42 +2097,20 @@
         <w:rPr>
           <w:lang w:val="es-ES"/>
         </w:rPr>
-        <w:t xml:space="preserve">1.9 La PGE recibe la información y la devuelve a </w:t>
-      </w:r>
-      <w:proofErr w:type="spellStart"/>
-      <w:r>
-        <w:rPr>
-          <w:lang w:val="es-ES"/>
-        </w:rPr>
-        <w:t>CtpRestConnector</w:t>
-      </w:r>
-      <w:proofErr w:type="spellEnd"/>
-    </w:p>
-    <w:p>
-      <w:pPr>
-        <w:rPr>
-          <w:lang w:val="es-ES"/>
-        </w:rPr>
-      </w:pPr>
-      <w:r>
-        <w:rPr>
-          <w:lang w:val="es-ES"/>
-        </w:rPr>
-        <w:t xml:space="preserve">1.10 </w:t>
-      </w:r>
-      <w:proofErr w:type="spellStart"/>
-      <w:r>
-        <w:rPr>
-          <w:lang w:val="es-ES"/>
-        </w:rPr>
-        <w:t>CtpRestConnector</w:t>
-      </w:r>
-      <w:proofErr w:type="spellEnd"/>
-      <w:r>
-        <w:rPr>
-          <w:lang w:val="es-ES"/>
-        </w:rPr>
-        <w:t xml:space="preserve"> dev</w:t>
+        <w:t>1.9 La PGE recibe la información y la devuelve a CtpRestConnector</w:t>
+      </w:r>
+    </w:p>
+    <w:p>
+      <w:pPr>
+        <w:rPr>
+          <w:lang w:val="es-ES"/>
+        </w:rPr>
+      </w:pPr>
+      <w:r>
+        <w:rPr>
+          <w:lang w:val="es-ES"/>
+        </w:rPr>
+        <w:t>1.10 CtpRestConnector dev</w:t>
       </w:r>
       <w:r>
         <w:rPr>
@@ -2337,21 +2182,7 @@
         <w:rPr>
           <w:lang w:val="es-ES"/>
         </w:rPr>
-        <w:t xml:space="preserve">1.3.2 </w:t>
-      </w:r>
-      <w:proofErr w:type="spellStart"/>
-      <w:r>
-        <w:rPr>
-          <w:lang w:val="es-ES"/>
-        </w:rPr>
-        <w:t>CtpRestConnector</w:t>
-      </w:r>
-      <w:proofErr w:type="spellEnd"/>
-      <w:r>
-        <w:rPr>
-          <w:lang w:val="es-ES"/>
-        </w:rPr>
-        <w:t xml:space="preserve"> envía un mensaje de error al usuario</w:t>
+        <w:t>1.3.2 CtpRestConnector envía un mensaje de error al usuario</w:t>
       </w:r>
     </w:p>
     <w:p>
@@ -2435,21 +2266,7 @@
         <w:rPr>
           <w:lang w:val="es-ES"/>
         </w:rPr>
-        <w:t xml:space="preserve">1.5.2 </w:t>
-      </w:r>
-      <w:proofErr w:type="spellStart"/>
-      <w:r>
-        <w:rPr>
-          <w:lang w:val="es-ES"/>
-        </w:rPr>
-        <w:t>CtpRestConnector</w:t>
-      </w:r>
-      <w:proofErr w:type="spellEnd"/>
-      <w:r>
-        <w:rPr>
-          <w:lang w:val="es-ES"/>
-        </w:rPr>
-        <w:t xml:space="preserve"> envía un mensaje de error al usuario.</w:t>
+        <w:t>1.5.2 CtpRestConnector envía un mensaje de error al usuario.</w:t>
       </w:r>
     </w:p>
     <w:p>
@@ -2508,21 +2325,7 @@
         <w:rPr>
           <w:lang w:val="es-ES"/>
         </w:rPr>
-        <w:t xml:space="preserve">1.7.2 </w:t>
-      </w:r>
-      <w:proofErr w:type="spellStart"/>
-      <w:r>
-        <w:rPr>
-          <w:lang w:val="es-ES"/>
-        </w:rPr>
-        <w:t>CtpSoapConnector</w:t>
-      </w:r>
-      <w:proofErr w:type="spellEnd"/>
-      <w:r>
-        <w:rPr>
-          <w:lang w:val="es-ES"/>
-        </w:rPr>
-        <w:t xml:space="preserve"> recibe el error y lo </w:t>
+        <w:t xml:space="preserve">1.7.2 CtpSoapConnector recibe el error y lo </w:t>
       </w:r>
       <w:r>
         <w:rPr>
@@ -2553,54 +2356,25 @@
         <w:rPr>
           <w:lang w:val="es-ES"/>
         </w:rPr>
-        <w:t xml:space="preserve">vía el error a </w:t>
-      </w:r>
-      <w:proofErr w:type="spellStart"/>
-      <w:r>
-        <w:rPr>
-          <w:lang w:val="es-ES"/>
-        </w:rPr>
-        <w:t>CtpRestConnector</w:t>
-      </w:r>
-      <w:proofErr w:type="spellEnd"/>
-    </w:p>
-    <w:p>
-      <w:pPr>
-        <w:rPr>
-          <w:lang w:val="es-ES"/>
-        </w:rPr>
-      </w:pPr>
-      <w:r>
-        <w:rPr>
-          <w:lang w:val="es-ES"/>
-        </w:rPr>
-        <w:t xml:space="preserve">1.7.2 </w:t>
-      </w:r>
-      <w:proofErr w:type="spellStart"/>
-      <w:r>
-        <w:rPr>
-          <w:lang w:val="es-ES"/>
-        </w:rPr>
-        <w:t>CtpRestConnector</w:t>
-      </w:r>
-      <w:proofErr w:type="spellEnd"/>
-      <w:r>
-        <w:rPr>
-          <w:lang w:val="es-ES"/>
-        </w:rPr>
-        <w:t xml:space="preserve"> envía un mensaje de error al usuario</w:t>
-      </w:r>
-    </w:p>
-    <w:p>
-      <w:pPr>
-        <w:rPr>
-          <w:lang w:val="es-ES"/>
-        </w:rPr>
-      </w:pPr>
-    </w:p>
-    <w:p>
-      <w:pPr>
-        <w:pStyle w:val="Heading5"/>
+        <w:t>vía el error a CtpRestConnector</w:t>
+      </w:r>
+    </w:p>
+    <w:p>
+      <w:pPr>
+        <w:rPr>
+          <w:lang w:val="es-ES"/>
+        </w:rPr>
+      </w:pPr>
+      <w:r>
+        <w:rPr>
+          <w:lang w:val="es-ES"/>
+        </w:rPr>
+        <w:t>1.7.2 CtpRestConnector envía un mensaje de error al usuario</w:t>
+      </w:r>
+    </w:p>
+    <w:p>
+      <w:pPr>
+        <w:pStyle w:val="Ttulo5"/>
         <w:numPr>
           <w:ilvl w:val="0"/>
           <w:numId w:val="0"/>
@@ -2653,7 +2427,7 @@
     </w:p>
     <w:p>
       <w:pPr>
-        <w:pStyle w:val="Heading3"/>
+        <w:pStyle w:val="Ttulo3"/>
         <w:rPr>
           <w:lang w:val="es-ES"/>
         </w:rPr>
@@ -2667,7 +2441,7 @@
     </w:p>
     <w:p>
       <w:pPr>
-        <w:pStyle w:val="Heading5"/>
+        <w:pStyle w:val="Ttulo5"/>
         <w:numPr>
           <w:ilvl w:val="0"/>
           <w:numId w:val="0"/>
@@ -2699,7 +2473,7 @@
     </w:p>
     <w:p>
       <w:pPr>
-        <w:pStyle w:val="Heading5"/>
+        <w:pStyle w:val="Ttulo5"/>
         <w:numPr>
           <w:ilvl w:val="0"/>
           <w:numId w:val="0"/>
@@ -2757,7 +2531,7 @@
     </w:p>
     <w:p>
       <w:pPr>
-        <w:pStyle w:val="Heading5"/>
+        <w:pStyle w:val="Ttulo5"/>
         <w:numPr>
           <w:ilvl w:val="0"/>
           <w:numId w:val="0"/>
@@ -2824,123 +2598,45 @@
         <w:rPr>
           <w:lang w:val="es-ES"/>
         </w:rPr>
-        <w:t xml:space="preserve">2.2 </w:t>
-      </w:r>
-      <w:proofErr w:type="spellStart"/>
-      <w:r>
-        <w:rPr>
-          <w:lang w:val="es-ES"/>
-        </w:rPr>
-        <w:t>CtpRestConnector</w:t>
-      </w:r>
-      <w:proofErr w:type="spellEnd"/>
-      <w:r>
-        <w:rPr>
-          <w:lang w:val="es-ES"/>
-        </w:rPr>
-        <w:t xml:space="preserve"> recibe la </w:t>
-      </w:r>
-      <w:r>
-        <w:rPr>
-          <w:lang w:val="es-ES"/>
-        </w:rPr>
-        <w:t xml:space="preserve">petición, solicita </w:t>
-      </w:r>
-      <w:proofErr w:type="spellStart"/>
-      <w:r>
-        <w:rPr>
-          <w:lang w:val="es-ES"/>
-        </w:rPr>
-        <w:t>token</w:t>
-      </w:r>
-      <w:proofErr w:type="spellEnd"/>
-      <w:r>
-        <w:rPr>
-          <w:lang w:val="es-ES"/>
-        </w:rPr>
-        <w:t xml:space="preserve"> al STS</w:t>
-      </w:r>
-    </w:p>
-    <w:p>
-      <w:pPr>
-        <w:rPr>
-          <w:lang w:val="es-ES"/>
-        </w:rPr>
-      </w:pPr>
-      <w:r>
-        <w:rPr>
-          <w:lang w:val="es-ES"/>
-        </w:rPr>
-        <w:t xml:space="preserve">2.3 El STS recibe la petición, genera el </w:t>
-      </w:r>
-      <w:proofErr w:type="spellStart"/>
-      <w:r>
-        <w:rPr>
-          <w:lang w:val="es-ES"/>
-        </w:rPr>
-        <w:t>token</w:t>
-      </w:r>
-      <w:proofErr w:type="spellEnd"/>
-      <w:r>
-        <w:rPr>
-          <w:lang w:val="es-ES"/>
-        </w:rPr>
-        <w:t xml:space="preserve"> y</w:t>
-      </w:r>
-      <w:r>
-        <w:rPr>
-          <w:lang w:val="es-ES"/>
-        </w:rPr>
-        <w:t xml:space="preserve"> lo devuelve a </w:t>
-      </w:r>
-      <w:proofErr w:type="spellStart"/>
-      <w:r>
-        <w:rPr>
-          <w:lang w:val="es-ES"/>
-        </w:rPr>
-        <w:t>CtpRestConnector</w:t>
-      </w:r>
-      <w:proofErr w:type="spellEnd"/>
-    </w:p>
-    <w:p>
-      <w:pPr>
-        <w:rPr>
-          <w:lang w:val="es-ES"/>
-        </w:rPr>
-      </w:pPr>
-      <w:r>
-        <w:rPr>
-          <w:lang w:val="es-ES"/>
-        </w:rPr>
-        <w:t xml:space="preserve">2.4 </w:t>
-      </w:r>
-      <w:proofErr w:type="spellStart"/>
-      <w:r>
-        <w:rPr>
-          <w:lang w:val="es-ES"/>
-        </w:rPr>
-        <w:t>CtpRestConnector</w:t>
-      </w:r>
-      <w:proofErr w:type="spellEnd"/>
-      <w:r>
-        <w:rPr>
-          <w:lang w:val="es-ES"/>
-        </w:rPr>
-        <w:t xml:space="preserve"> arma un pedido con el </w:t>
-      </w:r>
-      <w:proofErr w:type="spellStart"/>
-      <w:r>
-        <w:rPr>
-          <w:lang w:val="es-ES"/>
-        </w:rPr>
-        <w:t>token</w:t>
-      </w:r>
-      <w:proofErr w:type="spellEnd"/>
-      <w:r>
-        <w:rPr>
-          <w:lang w:val="es-ES"/>
-        </w:rPr>
-        <w:t>, método y parámetros a invocar y lo envía a la PGE</w:t>
+        <w:t xml:space="preserve">2.2 CtpRestConnector recibe la </w:t>
+      </w:r>
+      <w:r>
+        <w:rPr>
+          <w:lang w:val="es-ES"/>
+        </w:rPr>
+        <w:t>petición, solicita token al STS</w:t>
+      </w:r>
+    </w:p>
+    <w:p>
+      <w:pPr>
+        <w:rPr>
+          <w:lang w:val="es-ES"/>
+        </w:rPr>
+      </w:pPr>
+      <w:r>
+        <w:rPr>
+          <w:lang w:val="es-ES"/>
+        </w:rPr>
+        <w:t>2.3 El STS recibe la petición, genera el token y</w:t>
+      </w:r>
+      <w:r>
+        <w:rPr>
+          <w:lang w:val="es-ES"/>
+        </w:rPr>
+        <w:t xml:space="preserve"> lo devuelve a CtpRestConnector</w:t>
+      </w:r>
+    </w:p>
+    <w:p>
+      <w:pPr>
+        <w:rPr>
+          <w:lang w:val="es-ES"/>
+        </w:rPr>
+      </w:pPr>
+      <w:r>
+        <w:rPr>
+          <w:lang w:val="es-ES"/>
+        </w:rPr>
+        <w:t>2.4 CtpRestConnector arma un pedido con el token, método y parámetros a invocar y lo envía a la PGE</w:t>
       </w:r>
     </w:p>
     <w:p>
@@ -2965,42 +2661,20 @@
         <w:rPr>
           <w:lang w:val="es-ES"/>
         </w:rPr>
-        <w:t xml:space="preserve">chequea que los datos sean correctos y lo envía a </w:t>
-      </w:r>
-      <w:proofErr w:type="spellStart"/>
-      <w:r>
-        <w:rPr>
-          <w:lang w:val="es-ES"/>
-        </w:rPr>
-        <w:t>CtpSoapConnector</w:t>
-      </w:r>
-      <w:proofErr w:type="spellEnd"/>
-    </w:p>
-    <w:p>
-      <w:pPr>
-        <w:rPr>
-          <w:lang w:val="es-ES"/>
-        </w:rPr>
-      </w:pPr>
-      <w:r>
-        <w:rPr>
-          <w:lang w:val="es-ES"/>
-        </w:rPr>
-        <w:t xml:space="preserve">2.6 </w:t>
-      </w:r>
-      <w:proofErr w:type="spellStart"/>
-      <w:r>
-        <w:rPr>
-          <w:lang w:val="es-ES"/>
-        </w:rPr>
-        <w:t>CtpSoapConnector</w:t>
-      </w:r>
-      <w:proofErr w:type="spellEnd"/>
-      <w:r>
-        <w:rPr>
-          <w:lang w:val="es-ES"/>
-        </w:rPr>
-        <w:t xml:space="preserve"> recibe el pedido y lo envía a al servidor de mapas corre</w:t>
+        <w:t>chequea que los datos sean correctos y lo envía a CtpSoapConnector</w:t>
+      </w:r>
+    </w:p>
+    <w:p>
+      <w:pPr>
+        <w:rPr>
+          <w:lang w:val="es-ES"/>
+        </w:rPr>
+      </w:pPr>
+      <w:r>
+        <w:rPr>
+          <w:lang w:val="es-ES"/>
+        </w:rPr>
+        <w:t>2.6 CtpSoapConnector recibe el pedido y lo envía a al servidor de mapas corre</w:t>
       </w:r>
       <w:r>
         <w:rPr>
@@ -3032,21 +2706,7 @@
         <w:rPr>
           <w:lang w:val="es-ES"/>
         </w:rPr>
-        <w:t xml:space="preserve">2.8 </w:t>
-      </w:r>
-      <w:proofErr w:type="spellStart"/>
-      <w:r>
-        <w:rPr>
-          <w:lang w:val="es-ES"/>
-        </w:rPr>
-        <w:t>CtpSoapConnector</w:t>
-      </w:r>
-      <w:proofErr w:type="spellEnd"/>
-      <w:r>
-        <w:rPr>
-          <w:lang w:val="es-ES"/>
-        </w:rPr>
-        <w:t xml:space="preserve"> recibe la inf</w:t>
+        <w:t>2.8 CtpSoapConnector recibe la inf</w:t>
       </w:r>
       <w:r>
         <w:rPr>
@@ -3065,42 +2725,20 @@
         <w:rPr>
           <w:lang w:val="es-ES"/>
         </w:rPr>
-        <w:t xml:space="preserve">2.9 La PGE recibe la información y la devuelve a </w:t>
-      </w:r>
-      <w:proofErr w:type="spellStart"/>
-      <w:r>
-        <w:rPr>
-          <w:lang w:val="es-ES"/>
-        </w:rPr>
-        <w:t>CtpRestConnector</w:t>
-      </w:r>
-      <w:proofErr w:type="spellEnd"/>
-    </w:p>
-    <w:p>
-      <w:pPr>
-        <w:rPr>
-          <w:lang w:val="es-ES"/>
-        </w:rPr>
-      </w:pPr>
-      <w:r>
-        <w:rPr>
-          <w:lang w:val="es-ES"/>
-        </w:rPr>
-        <w:t xml:space="preserve">2.10 </w:t>
-      </w:r>
-      <w:proofErr w:type="spellStart"/>
-      <w:r>
-        <w:rPr>
-          <w:lang w:val="es-ES"/>
-        </w:rPr>
-        <w:t>CtpRestConnector</w:t>
-      </w:r>
-      <w:proofErr w:type="spellEnd"/>
-      <w:r>
-        <w:rPr>
-          <w:lang w:val="es-ES"/>
-        </w:rPr>
-        <w:t xml:space="preserve"> devuelve la información al organismo solicitante</w:t>
+        <w:t>2.9 La PGE recibe la información y la devuelve a CtpRestConnector</w:t>
+      </w:r>
+    </w:p>
+    <w:p>
+      <w:pPr>
+        <w:rPr>
+          <w:lang w:val="es-ES"/>
+        </w:rPr>
+      </w:pPr>
+      <w:r>
+        <w:rPr>
+          <w:lang w:val="es-ES"/>
+        </w:rPr>
+        <w:t>2.10 CtpRestConnector devuelve la información al organismo solicitante</w:t>
       </w:r>
     </w:p>
     <w:p>
@@ -3166,21 +2804,7 @@
         <w:rPr>
           <w:lang w:val="es-ES"/>
         </w:rPr>
-        <w:t xml:space="preserve">2.3.2 </w:t>
-      </w:r>
-      <w:proofErr w:type="spellStart"/>
-      <w:r>
-        <w:rPr>
-          <w:lang w:val="es-ES"/>
-        </w:rPr>
-        <w:t>CtpRestConnector</w:t>
-      </w:r>
-      <w:proofErr w:type="spellEnd"/>
-      <w:r>
-        <w:rPr>
-          <w:lang w:val="es-ES"/>
-        </w:rPr>
-        <w:t xml:space="preserve"> envía u</w:t>
+        <w:t>2.3.2 CtpRestConnector envía u</w:t>
       </w:r>
       <w:r>
         <w:rPr>
@@ -3270,21 +2894,7 @@
         <w:rPr>
           <w:lang w:val="es-ES"/>
         </w:rPr>
-        <w:t xml:space="preserve">2.5.2 </w:t>
-      </w:r>
-      <w:proofErr w:type="spellStart"/>
-      <w:r>
-        <w:rPr>
-          <w:lang w:val="es-ES"/>
-        </w:rPr>
-        <w:t>CtpRestConnector</w:t>
-      </w:r>
-      <w:proofErr w:type="spellEnd"/>
-      <w:r>
-        <w:rPr>
-          <w:lang w:val="es-ES"/>
-        </w:rPr>
-        <w:t xml:space="preserve"> envía u</w:t>
+        <w:t>2.5.2 CtpRestConnector envía u</w:t>
       </w:r>
       <w:r>
         <w:rPr>
@@ -3349,21 +2959,7 @@
         <w:rPr>
           <w:lang w:val="es-ES"/>
         </w:rPr>
-        <w:t xml:space="preserve">2.7.2 </w:t>
-      </w:r>
-      <w:proofErr w:type="spellStart"/>
-      <w:r>
-        <w:rPr>
-          <w:lang w:val="es-ES"/>
-        </w:rPr>
-        <w:t>CtpSoapConnector</w:t>
-      </w:r>
-      <w:proofErr w:type="spellEnd"/>
-      <w:r>
-        <w:rPr>
-          <w:lang w:val="es-ES"/>
-        </w:rPr>
-        <w:t xml:space="preserve"> recibe el error y lo </w:t>
+        <w:t xml:space="preserve">2.7.2 CtpSoapConnector recibe el error y lo </w:t>
       </w:r>
       <w:r>
         <w:rPr>
@@ -3394,43 +2990,20 @@
         <w:rPr>
           <w:lang w:val="es-ES"/>
         </w:rPr>
-        <w:t xml:space="preserve">vía el error a </w:t>
-      </w:r>
-      <w:proofErr w:type="spellStart"/>
-      <w:r>
-        <w:rPr>
-          <w:lang w:val="es-ES"/>
-        </w:rPr>
-        <w:t>CtpRestConnector</w:t>
-      </w:r>
-      <w:proofErr w:type="spellEnd"/>
-    </w:p>
-    <w:p>
-      <w:pPr>
-        <w:rPr>
-          <w:lang w:val="es-ES"/>
-        </w:rPr>
-      </w:pPr>
-      <w:r>
-        <w:rPr>
-          <w:lang w:val="es-ES"/>
-        </w:rPr>
-        <w:lastRenderedPageBreak/>
-        <w:t xml:space="preserve">2.7.2 </w:t>
-      </w:r>
-      <w:proofErr w:type="spellStart"/>
-      <w:r>
-        <w:rPr>
-          <w:lang w:val="es-ES"/>
-        </w:rPr>
-        <w:t>CtpRestConnector</w:t>
-      </w:r>
-      <w:proofErr w:type="spellEnd"/>
-      <w:r>
-        <w:rPr>
-          <w:lang w:val="es-ES"/>
-        </w:rPr>
-        <w:t xml:space="preserve"> envía u</w:t>
+        <w:t>vía el error a CtpRestConnector</w:t>
+      </w:r>
+    </w:p>
+    <w:p>
+      <w:pPr>
+        <w:rPr>
+          <w:lang w:val="es-ES"/>
+        </w:rPr>
+      </w:pPr>
+      <w:r>
+        <w:rPr>
+          <w:lang w:val="es-ES"/>
+        </w:rPr>
+        <w:t>2.7.2 CtpRestConnector envía u</w:t>
       </w:r>
       <w:r>
         <w:rPr>
@@ -3448,7 +3021,7 @@
     </w:p>
     <w:p>
       <w:pPr>
-        <w:pStyle w:val="Heading5"/>
+        <w:pStyle w:val="Ttulo5"/>
         <w:numPr>
           <w:ilvl w:val="0"/>
           <w:numId w:val="0"/>
@@ -3500,7 +3073,7 @@
     </w:p>
     <w:p>
       <w:pPr>
-        <w:pStyle w:val="Heading3"/>
+        <w:pStyle w:val="Ttulo3"/>
         <w:rPr>
           <w:lang w:val="es-ES"/>
         </w:rPr>
@@ -3532,7 +3105,7 @@
     </w:p>
     <w:p>
       <w:pPr>
-        <w:pStyle w:val="Heading5"/>
+        <w:pStyle w:val="Ttulo5"/>
         <w:numPr>
           <w:ilvl w:val="0"/>
           <w:numId w:val="0"/>
@@ -3565,7 +3138,7 @@
     </w:p>
     <w:p>
       <w:pPr>
-        <w:pStyle w:val="Heading5"/>
+        <w:pStyle w:val="Ttulo5"/>
         <w:numPr>
           <w:ilvl w:val="0"/>
           <w:numId w:val="0"/>
@@ -3598,7 +3171,7 @@
     </w:p>
     <w:p>
       <w:pPr>
-        <w:pStyle w:val="Heading5"/>
+        <w:pStyle w:val="Ttulo5"/>
         <w:numPr>
           <w:ilvl w:val="0"/>
           <w:numId w:val="0"/>
@@ -3677,21 +3250,7 @@
         <w:rPr>
           <w:lang w:val="es-ES"/>
         </w:rPr>
-        <w:t xml:space="preserve">3.2 </w:t>
-      </w:r>
-      <w:proofErr w:type="spellStart"/>
-      <w:r>
-        <w:rPr>
-          <w:lang w:val="es-ES"/>
-        </w:rPr>
-        <w:t>CtpRestConnector</w:t>
-      </w:r>
-      <w:proofErr w:type="spellEnd"/>
-      <w:r>
-        <w:rPr>
-          <w:lang w:val="es-ES"/>
-        </w:rPr>
-        <w:t xml:space="preserve"> recibe la petición</w:t>
+        <w:t>3.2 CtpRestConnector recibe la petición</w:t>
       </w:r>
       <w:r>
         <w:rPr>
@@ -3710,76 +3269,26 @@
         <w:rPr>
           <w:lang w:val="es-ES"/>
         </w:rPr>
-        <w:t xml:space="preserve">3.3 El STS recibe la petición, genera el </w:t>
-      </w:r>
-      <w:proofErr w:type="spellStart"/>
-      <w:r>
-        <w:rPr>
-          <w:lang w:val="es-ES"/>
-        </w:rPr>
-        <w:t>token</w:t>
-      </w:r>
-      <w:proofErr w:type="spellEnd"/>
-      <w:r>
-        <w:rPr>
-          <w:lang w:val="es-ES"/>
-        </w:rPr>
-        <w:t xml:space="preserve"> y</w:t>
-      </w:r>
-      <w:r>
-        <w:rPr>
-          <w:lang w:val="es-ES"/>
-        </w:rPr>
-        <w:t xml:space="preserve"> lo devuelve a </w:t>
-      </w:r>
-      <w:proofErr w:type="spellStart"/>
-      <w:r>
-        <w:rPr>
-          <w:lang w:val="es-ES"/>
-        </w:rPr>
-        <w:t>CtpRestConnector</w:t>
-      </w:r>
-      <w:proofErr w:type="spellEnd"/>
-    </w:p>
-    <w:p>
-      <w:pPr>
-        <w:rPr>
-          <w:lang w:val="es-ES"/>
-        </w:rPr>
-      </w:pPr>
-      <w:r>
-        <w:rPr>
-          <w:lang w:val="es-ES"/>
-        </w:rPr>
-        <w:t xml:space="preserve">3.4 </w:t>
-      </w:r>
-      <w:proofErr w:type="spellStart"/>
-      <w:r>
-        <w:rPr>
-          <w:lang w:val="es-ES"/>
-        </w:rPr>
-        <w:t>CtpRestConnector</w:t>
-      </w:r>
-      <w:proofErr w:type="spellEnd"/>
-      <w:r>
-        <w:rPr>
-          <w:lang w:val="es-ES"/>
-        </w:rPr>
-        <w:t xml:space="preserve"> arma un pedido con el </w:t>
-      </w:r>
-      <w:proofErr w:type="spellStart"/>
-      <w:r>
-        <w:rPr>
-          <w:lang w:val="es-ES"/>
-        </w:rPr>
-        <w:t>token</w:t>
-      </w:r>
-      <w:proofErr w:type="spellEnd"/>
-      <w:r>
-        <w:rPr>
-          <w:lang w:val="es-ES"/>
-        </w:rPr>
-        <w:t>, método, parámetros a invocar más la información geográfica a actualizar y lo envía a la PGE</w:t>
+        <w:t>3.3 El STS recibe la petición, genera el token y</w:t>
+      </w:r>
+      <w:r>
+        <w:rPr>
+          <w:lang w:val="es-ES"/>
+        </w:rPr>
+        <w:t xml:space="preserve"> lo devuelve a CtpRestConnector</w:t>
+      </w:r>
+    </w:p>
+    <w:p>
+      <w:pPr>
+        <w:rPr>
+          <w:lang w:val="es-ES"/>
+        </w:rPr>
+      </w:pPr>
+      <w:r>
+        <w:rPr>
+          <w:lang w:val="es-ES"/>
+        </w:rPr>
+        <w:t>3.4 CtpRestConnector arma un pedido con el token, método, parámetros a invocar más la información geográfica a actualizar y lo envía a la PGE</w:t>
       </w:r>
     </w:p>
     <w:p>
@@ -3810,42 +3319,20 @@
         <w:rPr>
           <w:lang w:val="es-ES"/>
         </w:rPr>
-        <w:t xml:space="preserve">s y lo envía a </w:t>
-      </w:r>
-      <w:proofErr w:type="spellStart"/>
-      <w:r>
-        <w:rPr>
-          <w:lang w:val="es-ES"/>
-        </w:rPr>
-        <w:t>CtpSoapConnector</w:t>
-      </w:r>
-      <w:proofErr w:type="spellEnd"/>
-    </w:p>
-    <w:p>
-      <w:pPr>
-        <w:rPr>
-          <w:lang w:val="es-ES"/>
-        </w:rPr>
-      </w:pPr>
-      <w:r>
-        <w:rPr>
-          <w:lang w:val="es-ES"/>
-        </w:rPr>
-        <w:t xml:space="preserve">3.6 </w:t>
-      </w:r>
-      <w:proofErr w:type="spellStart"/>
-      <w:r>
-        <w:rPr>
-          <w:lang w:val="es-ES"/>
-        </w:rPr>
-        <w:t>CtpSoapConnector</w:t>
-      </w:r>
-      <w:proofErr w:type="spellEnd"/>
-      <w:r>
-        <w:rPr>
-          <w:lang w:val="es-ES"/>
-        </w:rPr>
-        <w:t xml:space="preserve"> recibe el pedido y lo envía a al servidor de mapas correspondiente al organi</w:t>
+        <w:t>s y lo envía a CtpSoapConnector</w:t>
+      </w:r>
+    </w:p>
+    <w:p>
+      <w:pPr>
+        <w:rPr>
+          <w:lang w:val="es-ES"/>
+        </w:rPr>
+      </w:pPr>
+      <w:r>
+        <w:rPr>
+          <w:lang w:val="es-ES"/>
+        </w:rPr>
+        <w:t>3.6 CtpSoapConnector recibe el pedido y lo envía a al servidor de mapas correspondiente al organi</w:t>
       </w:r>
       <w:r>
         <w:rPr>
@@ -3883,21 +3370,7 @@
         <w:rPr>
           <w:lang w:val="es-ES"/>
         </w:rPr>
-        <w:t xml:space="preserve">3.8 </w:t>
-      </w:r>
-      <w:proofErr w:type="spellStart"/>
-      <w:r>
-        <w:rPr>
-          <w:lang w:val="es-ES"/>
-        </w:rPr>
-        <w:t>CtpSoapConnector</w:t>
-      </w:r>
-      <w:proofErr w:type="spellEnd"/>
-      <w:r>
-        <w:rPr>
-          <w:lang w:val="es-ES"/>
-        </w:rPr>
-        <w:t xml:space="preserve"> recibe la inf</w:t>
+        <w:t>3.8 CtpSoapConnector recibe la inf</w:t>
       </w:r>
       <w:r>
         <w:rPr>
@@ -3916,42 +3389,20 @@
         <w:rPr>
           <w:lang w:val="es-ES"/>
         </w:rPr>
-        <w:t xml:space="preserve">3.9 La PGE recibe la información y la devuelve a </w:t>
-      </w:r>
-      <w:proofErr w:type="spellStart"/>
-      <w:r>
-        <w:rPr>
-          <w:lang w:val="es-ES"/>
-        </w:rPr>
-        <w:t>CtpRestConnector</w:t>
-      </w:r>
-      <w:proofErr w:type="spellEnd"/>
-    </w:p>
-    <w:p>
-      <w:pPr>
-        <w:rPr>
-          <w:lang w:val="es-ES"/>
-        </w:rPr>
-      </w:pPr>
-      <w:r>
-        <w:rPr>
-          <w:lang w:val="es-ES"/>
-        </w:rPr>
-        <w:t xml:space="preserve">3.10 </w:t>
-      </w:r>
-      <w:proofErr w:type="spellStart"/>
-      <w:r>
-        <w:rPr>
-          <w:lang w:val="es-ES"/>
-        </w:rPr>
-        <w:t>CtpRestConnector</w:t>
-      </w:r>
-      <w:proofErr w:type="spellEnd"/>
-      <w:r>
-        <w:rPr>
-          <w:lang w:val="es-ES"/>
-        </w:rPr>
-        <w:t xml:space="preserve"> devuelve la infor</w:t>
+        <w:t>3.9 La PGE recibe la información y la devuelve a CtpRestConnector</w:t>
+      </w:r>
+    </w:p>
+    <w:p>
+      <w:pPr>
+        <w:rPr>
+          <w:lang w:val="es-ES"/>
+        </w:rPr>
+      </w:pPr>
+      <w:r>
+        <w:rPr>
+          <w:lang w:val="es-ES"/>
+        </w:rPr>
+        <w:t>3.10 CtpRestConnector devuelve la infor</w:t>
       </w:r>
       <w:r>
         <w:rPr>
@@ -4023,21 +3474,7 @@
         <w:rPr>
           <w:lang w:val="es-ES"/>
         </w:rPr>
-        <w:t xml:space="preserve">3.3.2 </w:t>
-      </w:r>
-      <w:proofErr w:type="spellStart"/>
-      <w:r>
-        <w:rPr>
-          <w:lang w:val="es-ES"/>
-        </w:rPr>
-        <w:t>CtpRestConnector</w:t>
-      </w:r>
-      <w:proofErr w:type="spellEnd"/>
-      <w:r>
-        <w:rPr>
-          <w:lang w:val="es-ES"/>
-        </w:rPr>
-        <w:t xml:space="preserve"> envía u</w:t>
+        <w:t>3.3.2 CtpRestConnector envía u</w:t>
       </w:r>
       <w:r>
         <w:rPr>
@@ -4121,21 +3558,7 @@
         <w:rPr>
           <w:lang w:val="es-ES"/>
         </w:rPr>
-        <w:t xml:space="preserve">3.5.2 </w:t>
-      </w:r>
-      <w:proofErr w:type="spellStart"/>
-      <w:r>
-        <w:rPr>
-          <w:lang w:val="es-ES"/>
-        </w:rPr>
-        <w:t>CtpRestConnector</w:t>
-      </w:r>
-      <w:proofErr w:type="spellEnd"/>
-      <w:r>
-        <w:rPr>
-          <w:lang w:val="es-ES"/>
-        </w:rPr>
-        <w:t xml:space="preserve"> envía u</w:t>
+        <w:t>3.5.2 CtpRestConnector envía u</w:t>
       </w:r>
       <w:r>
         <w:rPr>
@@ -4143,34 +3566,6 @@
         </w:rPr>
         <w:t>n mensaje de error al organismo</w:t>
       </w:r>
-    </w:p>
-    <w:p>
-      <w:pPr>
-        <w:rPr>
-          <w:lang w:val="es-ES"/>
-        </w:rPr>
-      </w:pPr>
-    </w:p>
-    <w:p>
-      <w:pPr>
-        <w:rPr>
-          <w:lang w:val="es-ES"/>
-        </w:rPr>
-      </w:pPr>
-    </w:p>
-    <w:p>
-      <w:pPr>
-        <w:rPr>
-          <w:lang w:val="es-ES"/>
-        </w:rPr>
-      </w:pPr>
-    </w:p>
-    <w:p>
-      <w:pPr>
-        <w:rPr>
-          <w:lang w:val="es-ES"/>
-        </w:rPr>
-      </w:pPr>
     </w:p>
     <w:p>
       <w:pPr>
@@ -4235,21 +3630,7 @@
         <w:rPr>
           <w:lang w:val="es-ES"/>
         </w:rPr>
-        <w:t xml:space="preserve">3.7.2 </w:t>
-      </w:r>
-      <w:proofErr w:type="spellStart"/>
-      <w:r>
-        <w:rPr>
-          <w:lang w:val="es-ES"/>
-        </w:rPr>
-        <w:t>CtpSoapConnector</w:t>
-      </w:r>
-      <w:proofErr w:type="spellEnd"/>
-      <w:r>
-        <w:rPr>
-          <w:lang w:val="es-ES"/>
-        </w:rPr>
-        <w:t xml:space="preserve"> recibe el mensaje y lo </w:t>
+        <w:t xml:space="preserve">3.7.2 CtpSoapConnector recibe el mensaje y lo </w:t>
       </w:r>
       <w:r>
         <w:rPr>
@@ -4274,42 +3655,20 @@
         <w:rPr>
           <w:lang w:val="es-ES"/>
         </w:rPr>
-        <w:t xml:space="preserve">3.7.3 La PGE recibe el mensaje y lo transmite a </w:t>
-      </w:r>
-      <w:proofErr w:type="spellStart"/>
-      <w:r>
-        <w:rPr>
-          <w:lang w:val="es-ES"/>
-        </w:rPr>
-        <w:t>CtpRestConnector</w:t>
-      </w:r>
-      <w:proofErr w:type="spellEnd"/>
-    </w:p>
-    <w:p>
-      <w:pPr>
-        <w:rPr>
-          <w:lang w:val="es-ES"/>
-        </w:rPr>
-      </w:pPr>
-      <w:r>
-        <w:rPr>
-          <w:lang w:val="es-ES"/>
-        </w:rPr>
-        <w:t xml:space="preserve">3.7.4 </w:t>
-      </w:r>
-      <w:proofErr w:type="spellStart"/>
-      <w:r>
-        <w:rPr>
-          <w:lang w:val="es-ES"/>
-        </w:rPr>
-        <w:t>CtpRestConnector</w:t>
-      </w:r>
-      <w:proofErr w:type="spellEnd"/>
-      <w:r>
-        <w:rPr>
-          <w:lang w:val="es-ES"/>
-        </w:rPr>
-        <w:t xml:space="preserve"> envía el m</w:t>
+        <w:t>3.7.3 La PGE recibe el mensaje y lo transmite a CtpRestConnector</w:t>
+      </w:r>
+    </w:p>
+    <w:p>
+      <w:pPr>
+        <w:rPr>
+          <w:lang w:val="es-ES"/>
+        </w:rPr>
+      </w:pPr>
+      <w:r>
+        <w:rPr>
+          <w:lang w:val="es-ES"/>
+        </w:rPr>
+        <w:t>3.7.4 CtpRestConnector envía el m</w:t>
       </w:r>
       <w:r>
         <w:rPr>
@@ -4327,7 +3686,7 @@
     </w:p>
     <w:p>
       <w:pPr>
-        <w:pStyle w:val="Heading5"/>
+        <w:pStyle w:val="Ttulo5"/>
         <w:numPr>
           <w:ilvl w:val="0"/>
           <w:numId w:val="0"/>
@@ -4367,7 +3726,7 @@
     </w:p>
     <w:p>
       <w:pPr>
-        <w:pStyle w:val="Heading3"/>
+        <w:pStyle w:val="Ttulo3"/>
         <w:rPr>
           <w:lang w:val="es-ES"/>
         </w:rPr>
@@ -4387,7 +3746,7 @@
     </w:p>
     <w:p>
       <w:pPr>
-        <w:pStyle w:val="Heading5"/>
+        <w:pStyle w:val="Ttulo5"/>
         <w:numPr>
           <w:ilvl w:val="0"/>
           <w:numId w:val="0"/>
@@ -4432,7 +3791,7 @@
     </w:p>
     <w:p>
       <w:pPr>
-        <w:pStyle w:val="Heading5"/>
+        <w:pStyle w:val="Ttulo5"/>
         <w:numPr>
           <w:ilvl w:val="0"/>
           <w:numId w:val="0"/>
@@ -4465,7 +3824,7 @@
     </w:p>
     <w:p>
       <w:pPr>
-        <w:pStyle w:val="Heading5"/>
+        <w:pStyle w:val="Ttulo5"/>
         <w:numPr>
           <w:ilvl w:val="0"/>
           <w:numId w:val="0"/>
@@ -4551,21 +3910,7 @@
         <w:rPr>
           <w:lang w:val="es-ES"/>
         </w:rPr>
-        <w:t xml:space="preserve">4.3 </w:t>
-      </w:r>
-      <w:proofErr w:type="spellStart"/>
-      <w:r>
-        <w:rPr>
-          <w:lang w:val="es-ES"/>
-        </w:rPr>
-        <w:t>CtpRestConnector</w:t>
-      </w:r>
-      <w:proofErr w:type="spellEnd"/>
-      <w:r>
-        <w:rPr>
-          <w:lang w:val="es-ES"/>
-        </w:rPr>
-        <w:t xml:space="preserve"> recibe la consulta</w:t>
+        <w:t>4.3 CtpRestConnector recibe la consulta</w:t>
       </w:r>
       <w:r>
         <w:rPr>
@@ -4584,28 +3929,7 @@
         <w:rPr>
           <w:lang w:val="es-ES"/>
         </w:rPr>
-        <w:t xml:space="preserve">4.4 STS genera el </w:t>
-      </w:r>
-      <w:proofErr w:type="spellStart"/>
-      <w:r>
-        <w:rPr>
-          <w:lang w:val="es-ES"/>
-        </w:rPr>
-        <w:t>token</w:t>
-      </w:r>
-      <w:proofErr w:type="spellEnd"/>
-      <w:r>
-        <w:rPr>
-          <w:lang w:val="es-ES"/>
-        </w:rPr>
-        <w:t xml:space="preserve"> y lo devuelve a </w:t>
-      </w:r>
-      <w:proofErr w:type="spellStart"/>
-      <w:r>
-        <w:rPr>
-          <w:lang w:val="es-ES"/>
-        </w:rPr>
-        <w:t>Ct</w:t>
+        <w:t>4.4 STS genera el token y lo devuelve a Ct</w:t>
       </w:r>
       <w:r>
         <w:rPr>
@@ -4613,47 +3937,18 @@
         </w:rPr>
         <w:t>pRestConnector</w:t>
       </w:r>
-      <w:proofErr w:type="spellEnd"/>
-    </w:p>
-    <w:p>
-      <w:pPr>
-        <w:rPr>
-          <w:lang w:val="es-ES"/>
-        </w:rPr>
-      </w:pPr>
-      <w:r>
-        <w:rPr>
-          <w:lang w:val="es-ES"/>
-        </w:rPr>
-        <w:t xml:space="preserve">4.5 </w:t>
-      </w:r>
-      <w:proofErr w:type="spellStart"/>
-      <w:r>
-        <w:rPr>
-          <w:lang w:val="es-ES"/>
-        </w:rPr>
-        <w:t>CtpRestConnector</w:t>
-      </w:r>
-      <w:proofErr w:type="spellEnd"/>
-      <w:r>
-        <w:rPr>
-          <w:lang w:val="es-ES"/>
-        </w:rPr>
-        <w:t xml:space="preserve"> recibe el </w:t>
-      </w:r>
-      <w:proofErr w:type="spellStart"/>
-      <w:r>
-        <w:rPr>
-          <w:lang w:val="es-ES"/>
-        </w:rPr>
-        <w:t>token</w:t>
-      </w:r>
-      <w:proofErr w:type="spellEnd"/>
-      <w:r>
-        <w:rPr>
-          <w:lang w:val="es-ES"/>
-        </w:rPr>
-        <w:t xml:space="preserve"> y arma un pedido para la PGE</w:t>
+    </w:p>
+    <w:p>
+      <w:pPr>
+        <w:rPr>
+          <w:lang w:val="es-ES"/>
+        </w:rPr>
+      </w:pPr>
+      <w:r>
+        <w:rPr>
+          <w:lang w:val="es-ES"/>
+        </w:rPr>
+        <w:t>4.5 CtpRestConnector recibe el token y arma un pedido para la PGE</w:t>
       </w:r>
     </w:p>
     <w:p>
@@ -4672,42 +3967,20 @@
         <w:rPr>
           <w:lang w:val="es-ES"/>
         </w:rPr>
-        <w:t xml:space="preserve">ido y deriva a </w:t>
-      </w:r>
-      <w:proofErr w:type="spellStart"/>
-      <w:r>
-        <w:rPr>
-          <w:lang w:val="es-ES"/>
-        </w:rPr>
-        <w:t>CtpSoapConnector</w:t>
-      </w:r>
-      <w:proofErr w:type="spellEnd"/>
-    </w:p>
-    <w:p>
-      <w:pPr>
-        <w:rPr>
-          <w:lang w:val="es-ES"/>
-        </w:rPr>
-      </w:pPr>
-      <w:r>
-        <w:rPr>
-          <w:lang w:val="es-ES"/>
-        </w:rPr>
-        <w:t xml:space="preserve">4.7 </w:t>
-      </w:r>
-      <w:proofErr w:type="spellStart"/>
-      <w:r>
-        <w:rPr>
-          <w:lang w:val="es-ES"/>
-        </w:rPr>
-        <w:t>CtpSoapConnector</w:t>
-      </w:r>
-      <w:proofErr w:type="spellEnd"/>
-      <w:r>
-        <w:rPr>
-          <w:lang w:val="es-ES"/>
-        </w:rPr>
-        <w:t xml:space="preserve"> recibe el pedido y reenvía al servidor d</w:t>
+        <w:t>ido y deriva a CtpSoapConnector</w:t>
+      </w:r>
+    </w:p>
+    <w:p>
+      <w:pPr>
+        <w:rPr>
+          <w:lang w:val="es-ES"/>
+        </w:rPr>
+      </w:pPr>
+      <w:r>
+        <w:rPr>
+          <w:lang w:val="es-ES"/>
+        </w:rPr>
+        <w:t>4.7 CtpSoapConnector recibe el pedido y reenvía al servidor d</w:t>
       </w:r>
       <w:r>
         <w:rPr>
@@ -4745,21 +4018,7 @@
         <w:rPr>
           <w:lang w:val="es-ES"/>
         </w:rPr>
-        <w:t xml:space="preserve">4.9 </w:t>
-      </w:r>
-      <w:proofErr w:type="spellStart"/>
-      <w:r>
-        <w:rPr>
-          <w:lang w:val="es-ES"/>
-        </w:rPr>
-        <w:t>CtpSoapConnector</w:t>
-      </w:r>
-      <w:proofErr w:type="spellEnd"/>
-      <w:r>
-        <w:rPr>
-          <w:lang w:val="es-ES"/>
-        </w:rPr>
-        <w:t xml:space="preserve"> recibe la</w:t>
+        <w:t>4.9 CtpSoapConnector recibe la</w:t>
       </w:r>
       <w:r>
         <w:rPr>
@@ -4796,42 +4055,20 @@
         <w:rPr>
           <w:lang w:val="es-ES"/>
         </w:rPr>
-        <w:t xml:space="preserve"> información a </w:t>
-      </w:r>
-      <w:proofErr w:type="spellStart"/>
-      <w:r>
-        <w:rPr>
-          <w:lang w:val="es-ES"/>
-        </w:rPr>
-        <w:t>CtpRestConnector</w:t>
-      </w:r>
-      <w:proofErr w:type="spellEnd"/>
-    </w:p>
-    <w:p>
-      <w:pPr>
-        <w:rPr>
-          <w:lang w:val="es-ES"/>
-        </w:rPr>
-      </w:pPr>
-      <w:r>
-        <w:rPr>
-          <w:lang w:val="es-ES"/>
-        </w:rPr>
-        <w:t xml:space="preserve">4.11 </w:t>
-      </w:r>
-      <w:proofErr w:type="spellStart"/>
-      <w:r>
-        <w:rPr>
-          <w:lang w:val="es-ES"/>
-        </w:rPr>
-        <w:t>CtpRestConnector</w:t>
-      </w:r>
-      <w:proofErr w:type="spellEnd"/>
-      <w:r>
-        <w:rPr>
-          <w:lang w:val="es-ES"/>
-        </w:rPr>
-        <w:t xml:space="preserve"> devuelve la infor</w:t>
+        <w:t xml:space="preserve"> información a CtpRestConnector</w:t>
+      </w:r>
+    </w:p>
+    <w:p>
+      <w:pPr>
+        <w:rPr>
+          <w:lang w:val="es-ES"/>
+        </w:rPr>
+      </w:pPr>
+      <w:r>
+        <w:rPr>
+          <w:lang w:val="es-ES"/>
+        </w:rPr>
+        <w:t>4.11 CtpRestConnector devuelve la infor</w:t>
       </w:r>
       <w:r>
         <w:rPr>
@@ -5006,21 +4243,7 @@
         <w:rPr>
           <w:lang w:val="es-ES"/>
         </w:rPr>
-        <w:t xml:space="preserve">4.4.2 </w:t>
-      </w:r>
-      <w:proofErr w:type="spellStart"/>
-      <w:r>
-        <w:rPr>
-          <w:lang w:val="es-ES"/>
-        </w:rPr>
-        <w:t>CtpRestConnector</w:t>
-      </w:r>
-      <w:proofErr w:type="spellEnd"/>
-      <w:r>
-        <w:rPr>
-          <w:lang w:val="es-ES"/>
-        </w:rPr>
-        <w:t xml:space="preserve"> envía un mensaje de</w:t>
+        <w:t>4.4.2 CtpRestConnector envía un mensaje de</w:t>
       </w:r>
       <w:r>
         <w:rPr>
@@ -5131,16 +4354,8 @@
         <w:rPr>
           <w:lang w:val="es-ES"/>
         </w:rPr>
-        <w:t xml:space="preserve">lve un error a </w:t>
-      </w:r>
-      <w:proofErr w:type="spellStart"/>
-      <w:r>
-        <w:rPr>
-          <w:lang w:val="es-ES"/>
-        </w:rPr>
-        <w:t>CtpRestConnector</w:t>
-      </w:r>
-      <w:proofErr w:type="spellEnd"/>
+        <w:t>lve un error a CtpRestConnector</w:t>
+      </w:r>
     </w:p>
     <w:p>
       <w:pPr>
@@ -5243,21 +4458,7 @@
         <w:rPr>
           <w:lang w:val="es-ES"/>
         </w:rPr>
-        <w:t xml:space="preserve">4.8.2 </w:t>
-      </w:r>
-      <w:proofErr w:type="spellStart"/>
-      <w:r>
-        <w:rPr>
-          <w:lang w:val="es-ES"/>
-        </w:rPr>
-        <w:t>CtpSoapConnector</w:t>
-      </w:r>
-      <w:proofErr w:type="spellEnd"/>
-      <w:r>
-        <w:rPr>
-          <w:lang w:val="es-ES"/>
-        </w:rPr>
-        <w:t xml:space="preserve"> reci</w:t>
+        <w:t>4.8.2 CtpSoapConnector reci</w:t>
       </w:r>
       <w:r>
         <w:rPr>
@@ -5288,42 +4489,20 @@
         <w:rPr>
           <w:lang w:val="es-ES"/>
         </w:rPr>
-        <w:t xml:space="preserve">vía el error a </w:t>
-      </w:r>
-      <w:proofErr w:type="spellStart"/>
-      <w:r>
-        <w:rPr>
-          <w:lang w:val="es-ES"/>
-        </w:rPr>
-        <w:t>CtpRestConnector</w:t>
-      </w:r>
-      <w:proofErr w:type="spellEnd"/>
-    </w:p>
-    <w:p>
-      <w:pPr>
-        <w:rPr>
-          <w:lang w:val="es-ES"/>
-        </w:rPr>
-      </w:pPr>
-      <w:r>
-        <w:rPr>
-          <w:lang w:val="es-ES"/>
-        </w:rPr>
-        <w:t xml:space="preserve">4.8.4 </w:t>
-      </w:r>
-      <w:proofErr w:type="spellStart"/>
-      <w:r>
-        <w:rPr>
-          <w:lang w:val="es-ES"/>
-        </w:rPr>
-        <w:t>CtpRestConnector</w:t>
-      </w:r>
-      <w:proofErr w:type="spellEnd"/>
-      <w:r>
-        <w:rPr>
-          <w:lang w:val="es-ES"/>
-        </w:rPr>
-        <w:t xml:space="preserve"> </w:t>
+        <w:t>vía el error a CtpRestConnector</w:t>
+      </w:r>
+    </w:p>
+    <w:p>
+      <w:pPr>
+        <w:rPr>
+          <w:lang w:val="es-ES"/>
+        </w:rPr>
+      </w:pPr>
+      <w:r>
+        <w:rPr>
+          <w:lang w:val="es-ES"/>
+        </w:rPr>
+        <w:t xml:space="preserve">4.8.4 CtpRestConnector </w:t>
       </w:r>
       <w:r>
         <w:rPr>
@@ -5391,7 +4570,7 @@
     </w:p>
     <w:p>
       <w:pPr>
-        <w:pStyle w:val="Heading5"/>
+        <w:pStyle w:val="Ttulo5"/>
         <w:numPr>
           <w:ilvl w:val="0"/>
           <w:numId w:val="0"/>
@@ -5456,7 +4635,7 @@
     </w:p>
     <w:p>
       <w:pPr>
-        <w:pStyle w:val="Heading3"/>
+        <w:pStyle w:val="Ttulo3"/>
         <w:rPr>
           <w:lang w:val="es-ES"/>
         </w:rPr>
@@ -5476,7 +4655,7 @@
     </w:p>
     <w:p>
       <w:pPr>
-        <w:pStyle w:val="Heading5"/>
+        <w:pStyle w:val="Ttulo5"/>
         <w:numPr>
           <w:ilvl w:val="0"/>
           <w:numId w:val="0"/>
@@ -5509,7 +4688,7 @@
     </w:p>
     <w:p>
       <w:pPr>
-        <w:pStyle w:val="Heading5"/>
+        <w:pStyle w:val="Ttulo5"/>
         <w:numPr>
           <w:ilvl w:val="0"/>
           <w:numId w:val="0"/>
@@ -5578,7 +4757,7 @@
     </w:p>
     <w:p>
       <w:pPr>
-        <w:pStyle w:val="Heading5"/>
+        <w:pStyle w:val="Ttulo5"/>
         <w:numPr>
           <w:ilvl w:val="0"/>
           <w:numId w:val="0"/>
@@ -5645,111 +4824,33 @@
         <w:rPr>
           <w:lang w:val="es-ES"/>
         </w:rPr>
-        <w:t xml:space="preserve">5.2 </w:t>
-      </w:r>
-      <w:proofErr w:type="spellStart"/>
-      <w:r>
-        <w:rPr>
-          <w:lang w:val="es-ES"/>
-        </w:rPr>
-        <w:t>CtpRestConnector</w:t>
-      </w:r>
-      <w:proofErr w:type="spellEnd"/>
-      <w:r>
-        <w:rPr>
-          <w:lang w:val="es-ES"/>
-        </w:rPr>
-        <w:t xml:space="preserve"> recibe la petición, solicita un </w:t>
-      </w:r>
-      <w:proofErr w:type="spellStart"/>
-      <w:r>
-        <w:rPr>
-          <w:lang w:val="es-ES"/>
-        </w:rPr>
-        <w:t>token</w:t>
-      </w:r>
-      <w:proofErr w:type="spellEnd"/>
-      <w:r>
-        <w:rPr>
-          <w:lang w:val="es-ES"/>
-        </w:rPr>
-        <w:t xml:space="preserve"> al STS utilizando un perfil de autenticación para público general</w:t>
-      </w:r>
-    </w:p>
-    <w:p>
-      <w:pPr>
-        <w:rPr>
-          <w:lang w:val="es-ES"/>
-        </w:rPr>
-      </w:pPr>
-      <w:r>
-        <w:rPr>
-          <w:lang w:val="es-ES"/>
-        </w:rPr>
-        <w:t xml:space="preserve">5.3 El STS recibe la petición, genera el </w:t>
-      </w:r>
-      <w:proofErr w:type="spellStart"/>
-      <w:r>
-        <w:rPr>
-          <w:lang w:val="es-ES"/>
-        </w:rPr>
-        <w:t>token</w:t>
-      </w:r>
-      <w:proofErr w:type="spellEnd"/>
-      <w:r>
-        <w:rPr>
-          <w:lang w:val="es-ES"/>
-        </w:rPr>
-        <w:t xml:space="preserve"> y lo devuelve a </w:t>
-      </w:r>
-      <w:proofErr w:type="spellStart"/>
-      <w:r>
-        <w:rPr>
-          <w:lang w:val="es-ES"/>
-        </w:rPr>
-        <w:t>CtpRestConnector</w:t>
-      </w:r>
-      <w:proofErr w:type="spellEnd"/>
-    </w:p>
-    <w:p>
-      <w:pPr>
-        <w:rPr>
-          <w:lang w:val="es-ES"/>
-        </w:rPr>
-      </w:pPr>
-      <w:r>
-        <w:rPr>
-          <w:lang w:val="es-ES"/>
-        </w:rPr>
-        <w:t xml:space="preserve">5.4 </w:t>
-      </w:r>
-      <w:proofErr w:type="spellStart"/>
-      <w:r>
-        <w:rPr>
-          <w:lang w:val="es-ES"/>
-        </w:rPr>
-        <w:t>CtpRestConnector</w:t>
-      </w:r>
-      <w:proofErr w:type="spellEnd"/>
-      <w:r>
-        <w:rPr>
-          <w:lang w:val="es-ES"/>
-        </w:rPr>
-        <w:t xml:space="preserve"> arma un pedido con el </w:t>
-      </w:r>
-      <w:proofErr w:type="spellStart"/>
-      <w:r>
-        <w:rPr>
-          <w:lang w:val="es-ES"/>
-        </w:rPr>
-        <w:t>token</w:t>
-      </w:r>
-      <w:proofErr w:type="spellEnd"/>
-      <w:r>
-        <w:rPr>
-          <w:lang w:val="es-ES"/>
-        </w:rPr>
-        <w:t>, método, parámetros a invocar más la información geográfica a actualizar y lo envía a la PGE</w:t>
+        <w:t>5.2 CtpRestConnector recibe la petición, solicita un token al STS utilizando un perfil de autenticación para público general</w:t>
+      </w:r>
+    </w:p>
+    <w:p>
+      <w:pPr>
+        <w:rPr>
+          <w:lang w:val="es-ES"/>
+        </w:rPr>
+      </w:pPr>
+      <w:r>
+        <w:rPr>
+          <w:lang w:val="es-ES"/>
+        </w:rPr>
+        <w:t>5.3 El STS recibe la petición, genera el token y lo devuelve a CtpRestConnector</w:t>
+      </w:r>
+    </w:p>
+    <w:p>
+      <w:pPr>
+        <w:rPr>
+          <w:lang w:val="es-ES"/>
+        </w:rPr>
+      </w:pPr>
+      <w:r>
+        <w:rPr>
+          <w:lang w:val="es-ES"/>
+        </w:rPr>
+        <w:t>5.4 CtpRestConnector arma un pedido con el token, método, parámetros a invocar más la información geográfica a actualizar y lo envía a la PGE</w:t>
       </w:r>
     </w:p>
     <w:p>
@@ -5780,42 +4881,20 @@
         <w:rPr>
           <w:lang w:val="es-ES"/>
         </w:rPr>
-        <w:t xml:space="preserve">s y lo envía a </w:t>
-      </w:r>
-      <w:proofErr w:type="spellStart"/>
-      <w:r>
-        <w:rPr>
-          <w:lang w:val="es-ES"/>
-        </w:rPr>
-        <w:t>CtpSoapConnector</w:t>
-      </w:r>
-      <w:proofErr w:type="spellEnd"/>
-    </w:p>
-    <w:p>
-      <w:pPr>
-        <w:rPr>
-          <w:lang w:val="es-ES"/>
-        </w:rPr>
-      </w:pPr>
-      <w:r>
-        <w:rPr>
-          <w:lang w:val="es-ES"/>
-        </w:rPr>
-        <w:t xml:space="preserve">5.6 </w:t>
-      </w:r>
-      <w:proofErr w:type="spellStart"/>
-      <w:r>
-        <w:rPr>
-          <w:lang w:val="es-ES"/>
-        </w:rPr>
-        <w:t>CtpSoapConnector</w:t>
-      </w:r>
-      <w:proofErr w:type="spellEnd"/>
-      <w:r>
-        <w:rPr>
-          <w:lang w:val="es-ES"/>
-        </w:rPr>
-        <w:t xml:space="preserve"> recibe el pedido y lo envía a al servidor de mapas corre</w:t>
+        <w:t>s y lo envía a CtpSoapConnector</w:t>
+      </w:r>
+    </w:p>
+    <w:p>
+      <w:pPr>
+        <w:rPr>
+          <w:lang w:val="es-ES"/>
+        </w:rPr>
+      </w:pPr>
+      <w:r>
+        <w:rPr>
+          <w:lang w:val="es-ES"/>
+        </w:rPr>
+        <w:t>5.6 CtpSoapConnector recibe el pedido y lo envía a al servidor de mapas corre</w:t>
       </w:r>
       <w:r>
         <w:rPr>
@@ -5848,21 +4927,7 @@
           <w:lang w:val="es-ES"/>
         </w:rPr>
         <w:lastRenderedPageBreak/>
-        <w:t xml:space="preserve">5.8 </w:t>
-      </w:r>
-      <w:proofErr w:type="spellStart"/>
-      <w:r>
-        <w:rPr>
-          <w:lang w:val="es-ES"/>
-        </w:rPr>
-        <w:t>CtpSoapConnector</w:t>
-      </w:r>
-      <w:proofErr w:type="spellEnd"/>
-      <w:r>
-        <w:rPr>
-          <w:lang w:val="es-ES"/>
-        </w:rPr>
-        <w:t xml:space="preserve"> recibe la información y la devuelve a l</w:t>
+        <w:t>5.8 CtpSoapConnector recibe la información y la devuelve a l</w:t>
       </w:r>
       <w:r>
         <w:rPr>
@@ -5881,42 +4946,20 @@
         <w:rPr>
           <w:lang w:val="es-ES"/>
         </w:rPr>
-        <w:t xml:space="preserve">5.9 La PGE recibe la información y la devuelve a </w:t>
-      </w:r>
-      <w:proofErr w:type="spellStart"/>
-      <w:r>
-        <w:rPr>
-          <w:lang w:val="es-ES"/>
-        </w:rPr>
-        <w:t>CtpRestConnector</w:t>
-      </w:r>
-      <w:proofErr w:type="spellEnd"/>
-    </w:p>
-    <w:p>
-      <w:pPr>
-        <w:rPr>
-          <w:lang w:val="es-ES"/>
-        </w:rPr>
-      </w:pPr>
-      <w:r>
-        <w:rPr>
-          <w:lang w:val="es-ES"/>
-        </w:rPr>
-        <w:t xml:space="preserve">5.10 </w:t>
-      </w:r>
-      <w:proofErr w:type="spellStart"/>
-      <w:r>
-        <w:rPr>
-          <w:lang w:val="es-ES"/>
-        </w:rPr>
-        <w:t>CtpRestConnector</w:t>
-      </w:r>
-      <w:proofErr w:type="spellEnd"/>
-      <w:r>
-        <w:rPr>
-          <w:lang w:val="es-ES"/>
-        </w:rPr>
-        <w:t xml:space="preserve"> devuelve un mensaje al usuario indicando qu</w:t>
+        <w:t>5.9 La PGE recibe la información y la devuelve a CtpRestConnector</w:t>
+      </w:r>
+    </w:p>
+    <w:p>
+      <w:pPr>
+        <w:rPr>
+          <w:lang w:val="es-ES"/>
+        </w:rPr>
+      </w:pPr>
+      <w:r>
+        <w:rPr>
+          <w:lang w:val="es-ES"/>
+        </w:rPr>
+        <w:t>5.10 CtpRestConnector devuelve un mensaje al usuario indicando qu</w:t>
       </w:r>
       <w:r>
         <w:rPr>
@@ -5981,21 +5024,7 @@
         <w:rPr>
           <w:lang w:val="es-ES"/>
         </w:rPr>
-        <w:t xml:space="preserve">5.3.2 </w:t>
-      </w:r>
-      <w:proofErr w:type="spellStart"/>
-      <w:r>
-        <w:rPr>
-          <w:lang w:val="es-ES"/>
-        </w:rPr>
-        <w:t>CtpRestConnector</w:t>
-      </w:r>
-      <w:proofErr w:type="spellEnd"/>
-      <w:r>
-        <w:rPr>
-          <w:lang w:val="es-ES"/>
-        </w:rPr>
-        <w:t xml:space="preserve"> envía</w:t>
+        <w:t>5.3.2 CtpRestConnector envía</w:t>
       </w:r>
       <w:r>
         <w:rPr>
@@ -6085,21 +5114,7 @@
         <w:rPr>
           <w:lang w:val="es-ES"/>
         </w:rPr>
-        <w:t xml:space="preserve">5.5.2 </w:t>
-      </w:r>
-      <w:proofErr w:type="spellStart"/>
-      <w:r>
-        <w:rPr>
-          <w:lang w:val="es-ES"/>
-        </w:rPr>
-        <w:t>CtpRestConnector</w:t>
-      </w:r>
-      <w:proofErr w:type="spellEnd"/>
-      <w:r>
-        <w:rPr>
-          <w:lang w:val="es-ES"/>
-        </w:rPr>
-        <w:t xml:space="preserve"> envía un mensaje de er</w:t>
+        <w:t>5.5.2 CtpRestConnector envía un mensaje de er</w:t>
       </w:r>
       <w:r>
         <w:rPr>
@@ -6177,21 +5192,7 @@
         <w:rPr>
           <w:lang w:val="es-ES"/>
         </w:rPr>
-        <w:t xml:space="preserve">5.7.2 </w:t>
-      </w:r>
-      <w:proofErr w:type="spellStart"/>
-      <w:r>
-        <w:rPr>
-          <w:lang w:val="es-ES"/>
-        </w:rPr>
-        <w:t>CtpSoapConnector</w:t>
-      </w:r>
-      <w:proofErr w:type="spellEnd"/>
-      <w:r>
-        <w:rPr>
-          <w:lang w:val="es-ES"/>
-        </w:rPr>
-        <w:t xml:space="preserve"> recibe el mensaje y lo </w:t>
+        <w:t xml:space="preserve">5.7.2 CtpSoapConnector recibe el mensaje y lo </w:t>
       </w:r>
       <w:r>
         <w:rPr>
@@ -6216,42 +5217,20 @@
         <w:rPr>
           <w:lang w:val="es-ES"/>
         </w:rPr>
-        <w:t xml:space="preserve">5.7.3 La PGE recibe el mensaje y lo transmite a </w:t>
-      </w:r>
-      <w:proofErr w:type="spellStart"/>
-      <w:r>
-        <w:rPr>
-          <w:lang w:val="es-ES"/>
-        </w:rPr>
-        <w:t>CtpRestConnector</w:t>
-      </w:r>
-      <w:proofErr w:type="spellEnd"/>
-    </w:p>
-    <w:p>
-      <w:pPr>
-        <w:rPr>
-          <w:lang w:val="es-ES"/>
-        </w:rPr>
-      </w:pPr>
-      <w:r>
-        <w:rPr>
-          <w:lang w:val="es-ES"/>
-        </w:rPr>
-        <w:t xml:space="preserve">5.7.4 </w:t>
-      </w:r>
-      <w:proofErr w:type="spellStart"/>
-      <w:r>
-        <w:rPr>
-          <w:lang w:val="es-ES"/>
-        </w:rPr>
-        <w:t>CtpRestConnector</w:t>
-      </w:r>
-      <w:proofErr w:type="spellEnd"/>
-      <w:r>
-        <w:rPr>
-          <w:lang w:val="es-ES"/>
-        </w:rPr>
-        <w:t xml:space="preserve"> envía el mensaje al usuario indicando que su </w:t>
+        <w:t>5.7.3 La PGE recibe el mensaje y lo transmite a CtpRestConnector</w:t>
+      </w:r>
+    </w:p>
+    <w:p>
+      <w:pPr>
+        <w:rPr>
+          <w:lang w:val="es-ES"/>
+        </w:rPr>
+      </w:pPr>
+      <w:r>
+        <w:rPr>
+          <w:lang w:val="es-ES"/>
+        </w:rPr>
+        <w:t xml:space="preserve">5.7.4 CtpRestConnector envía el mensaje al usuario indicando que su </w:t>
       </w:r>
       <w:r>
         <w:rPr>
@@ -6269,7 +5248,7 @@
     </w:p>
     <w:p>
       <w:pPr>
-        <w:pStyle w:val="Heading5"/>
+        <w:pStyle w:val="Ttulo5"/>
         <w:numPr>
           <w:ilvl w:val="0"/>
           <w:numId w:val="0"/>
@@ -6317,14 +5296,14 @@
 
 <file path=word/endnotes.xml><?xml version="1.0" encoding="utf-8"?>
 <w:endnotes xmlns:ve="http://schemas.openxmlformats.org/markup-compatibility/2006" xmlns:o="urn:schemas-microsoft-com:office:office" xmlns:r="http://schemas.openxmlformats.org/officeDocument/2006/relationships" xmlns:m="http://schemas.openxmlformats.org/officeDocument/2006/math" xmlns:v="urn:schemas-microsoft-com:vml" xmlns:wp="http://schemas.openxmlformats.org/drawingml/2006/wordprocessingDrawing" xmlns:w10="urn:schemas-microsoft-com:office:word" xmlns:w="http://schemas.openxmlformats.org/wordprocessingml/2006/main" xmlns:wne="http://schemas.microsoft.com/office/word/2006/wordml">
-  <w:endnote w:type="separator" w:id="-1">
+  <w:endnote w:type="separator" w:id="0">
     <w:p>
       <w:r>
         <w:separator/>
       </w:r>
     </w:p>
   </w:endnote>
-  <w:endnote w:type="continuationSeparator" w:id="0">
+  <w:endnote w:type="continuationSeparator" w:id="1">
     <w:p>
       <w:r>
         <w:continuationSeparator/>
@@ -6338,7 +5317,7 @@
 <w:ftr xmlns:ve="http://schemas.openxmlformats.org/markup-compatibility/2006" xmlns:o="urn:schemas-microsoft-com:office:office" xmlns:r="http://schemas.openxmlformats.org/officeDocument/2006/relationships" xmlns:m="http://schemas.openxmlformats.org/officeDocument/2006/math" xmlns:v="urn:schemas-microsoft-com:vml" xmlns:wp="http://schemas.openxmlformats.org/drawingml/2006/wordprocessingDrawing" xmlns:w10="urn:schemas-microsoft-com:office:word" xmlns:w="http://schemas.openxmlformats.org/wordprocessingml/2006/main" xmlns:wne="http://schemas.microsoft.com/office/word/2006/wordml">
   <w:p>
     <w:pPr>
-      <w:pStyle w:val="Footer"/>
+      <w:pStyle w:val="Piedepgina"/>
       <w:jc w:val="center"/>
     </w:pPr>
     <w:r>
@@ -6400,7 +5379,7 @@
   </w:p>
   <w:p>
     <w:pPr>
-      <w:pStyle w:val="Footer"/>
+      <w:pStyle w:val="Piedepgina"/>
       <w:pBdr>
         <w:top w:val="none" w:sz="0" w:space="0" w:color="auto"/>
       </w:pBdr>
@@ -6412,14 +5391,14 @@
 
 <file path=word/footnotes.xml><?xml version="1.0" encoding="utf-8"?>
 <w:footnotes xmlns:ve="http://schemas.openxmlformats.org/markup-compatibility/2006" xmlns:o="urn:schemas-microsoft-com:office:office" xmlns:r="http://schemas.openxmlformats.org/officeDocument/2006/relationships" xmlns:m="http://schemas.openxmlformats.org/officeDocument/2006/math" xmlns:v="urn:schemas-microsoft-com:vml" xmlns:wp="http://schemas.openxmlformats.org/drawingml/2006/wordprocessingDrawing" xmlns:w10="urn:schemas-microsoft-com:office:word" xmlns:w="http://schemas.openxmlformats.org/wordprocessingml/2006/main" xmlns:wne="http://schemas.microsoft.com/office/word/2006/wordml">
-  <w:footnote w:type="separator" w:id="-1">
+  <w:footnote w:type="separator" w:id="0">
     <w:p>
       <w:r>
         <w:separator/>
       </w:r>
     </w:p>
   </w:footnote>
-  <w:footnote w:type="continuationSeparator" w:id="0">
+  <w:footnote w:type="continuationSeparator" w:id="1">
     <w:p>
       <w:r>
         <w:continuationSeparator/>
@@ -6433,7 +5412,7 @@
 <w:hdr xmlns:ve="http://schemas.openxmlformats.org/markup-compatibility/2006" xmlns:o="urn:schemas-microsoft-com:office:office" xmlns:r="http://schemas.openxmlformats.org/officeDocument/2006/relationships" xmlns:m="http://schemas.openxmlformats.org/officeDocument/2006/math" xmlns:v="urn:schemas-microsoft-com:vml" xmlns:wp="http://schemas.openxmlformats.org/drawingml/2006/wordprocessingDrawing" xmlns:w10="urn:schemas-microsoft-com:office:word" xmlns:w="http://schemas.openxmlformats.org/wordprocessingml/2006/main" xmlns:wne="http://schemas.microsoft.com/office/word/2006/wordml">
   <w:p>
     <w:pPr>
-      <w:pStyle w:val="Header"/>
+      <w:pStyle w:val="Encabezado"/>
       <w:tabs>
         <w:tab w:val="clear" w:pos="4320"/>
         <w:tab w:val="clear" w:pos="8640"/>
@@ -10025,7 +9004,7 @@
     <w:lvl w:ilvl="0">
       <w:start w:val="1"/>
       <w:numFmt w:val="decimal"/>
-      <w:pStyle w:val="Heading1"/>
+      <w:pStyle w:val="Ttulo1"/>
       <w:lvlText w:val="%1"/>
       <w:lvlJc w:val="left"/>
       <w:pPr>
@@ -10038,7 +9017,7 @@
     <w:lvl w:ilvl="1">
       <w:start w:val="1"/>
       <w:numFmt w:val="decimal"/>
-      <w:pStyle w:val="Heading2"/>
+      <w:pStyle w:val="Ttulo2"/>
       <w:lvlText w:val="%1.%2"/>
       <w:lvlJc w:val="left"/>
       <w:pPr>
@@ -10051,7 +9030,7 @@
     <w:lvl w:ilvl="2">
       <w:start w:val="1"/>
       <w:numFmt w:val="decimal"/>
-      <w:pStyle w:val="Heading3"/>
+      <w:pStyle w:val="Ttulo3"/>
       <w:lvlText w:val="%1.%2.%3"/>
       <w:lvlJc w:val="left"/>
       <w:pPr>
@@ -10089,7 +9068,7 @@
     <w:lvl w:ilvl="3">
       <w:start w:val="1"/>
       <w:numFmt w:val="decimal"/>
-      <w:pStyle w:val="Heading4"/>
+      <w:pStyle w:val="Ttulo4"/>
       <w:lvlText w:val="%1.%2.%3.%4"/>
       <w:lvlJc w:val="left"/>
       <w:pPr>
@@ -10102,7 +9081,7 @@
     <w:lvl w:ilvl="4">
       <w:start w:val="1"/>
       <w:numFmt w:val="decimal"/>
-      <w:pStyle w:val="Heading5"/>
+      <w:pStyle w:val="Ttulo5"/>
       <w:lvlText w:val="%1.%2.%3.%4.%5"/>
       <w:lvlJc w:val="left"/>
       <w:pPr>
@@ -10115,7 +9094,7 @@
     <w:lvl w:ilvl="5">
       <w:start w:val="1"/>
       <w:numFmt w:val="decimal"/>
-      <w:pStyle w:val="Heading6"/>
+      <w:pStyle w:val="Ttulo6"/>
       <w:lvlText w:val="%1.%2.%3.%4.%5.%6"/>
       <w:lvlJc w:val="left"/>
       <w:pPr>
@@ -10128,7 +9107,7 @@
     <w:lvl w:ilvl="6">
       <w:start w:val="1"/>
       <w:numFmt w:val="decimal"/>
-      <w:pStyle w:val="Heading7"/>
+      <w:pStyle w:val="Ttulo7"/>
       <w:lvlText w:val="%1.%2.%3.%4.%5.%6.%7"/>
       <w:lvlJc w:val="left"/>
       <w:pPr>
@@ -10141,7 +9120,7 @@
     <w:lvl w:ilvl="7">
       <w:start w:val="1"/>
       <w:numFmt w:val="decimal"/>
-      <w:pStyle w:val="Heading8"/>
+      <w:pStyle w:val="Ttulo8"/>
       <w:lvlText w:val="%1.%2.%3.%4.%5.%6.%7.%8"/>
       <w:lvlJc w:val="left"/>
       <w:pPr>
@@ -10154,7 +9133,7 @@
     <w:lvl w:ilvl="8">
       <w:start w:val="1"/>
       <w:numFmt w:val="decimal"/>
-      <w:pStyle w:val="Heading9"/>
+      <w:pStyle w:val="Ttulo9"/>
       <w:lvlText w:val="%1.%2.%3.%4.%5.%6.%7.%8.%9"/>
       <w:lvlJc w:val="left"/>
       <w:pPr>
@@ -10839,11 +9818,11 @@
       <w:lang w:val="es-ES_tradnl" w:eastAsia="en-US"/>
     </w:rPr>
   </w:style>
-  <w:style w:type="paragraph" w:styleId="Heading1">
+  <w:style w:type="paragraph" w:styleId="Ttulo1">
     <w:name w:val="heading 1"/>
     <w:basedOn w:val="Normal"/>
     <w:next w:val="Normal"/>
-    <w:link w:val="Heading1Char"/>
+    <w:link w:val="Ttulo1Car"/>
     <w:uiPriority w:val="99"/>
     <w:qFormat/>
     <w:rsid w:val="00A508B3"/>
@@ -10868,11 +9847,11 @@
       <w:lang w:val="es-UY"/>
     </w:rPr>
   </w:style>
-  <w:style w:type="paragraph" w:styleId="Heading2">
+  <w:style w:type="paragraph" w:styleId="Ttulo2">
     <w:name w:val="heading 2"/>
     <w:basedOn w:val="Normal"/>
     <w:next w:val="Normal"/>
-    <w:link w:val="Heading2Char"/>
+    <w:link w:val="Ttulo2Car"/>
     <w:uiPriority w:val="99"/>
     <w:qFormat/>
     <w:rsid w:val="009A3091"/>
@@ -10901,11 +9880,11 @@
       <w:lang w:val="en-US"/>
     </w:rPr>
   </w:style>
-  <w:style w:type="paragraph" w:styleId="Heading3">
+  <w:style w:type="paragraph" w:styleId="Ttulo3">
     <w:name w:val="heading 3"/>
     <w:basedOn w:val="Normal"/>
     <w:next w:val="Normal"/>
-    <w:link w:val="Heading3Char"/>
+    <w:link w:val="Ttulo3Car"/>
     <w:uiPriority w:val="99"/>
     <w:qFormat/>
     <w:rsid w:val="0068009B"/>
@@ -10931,11 +9910,11 @@
       <w:szCs w:val="24"/>
     </w:rPr>
   </w:style>
-  <w:style w:type="paragraph" w:styleId="Heading4">
+  <w:style w:type="paragraph" w:styleId="Ttulo4">
     <w:name w:val="heading 4"/>
     <w:basedOn w:val="Normal"/>
     <w:next w:val="Normal"/>
-    <w:link w:val="Heading4Char"/>
+    <w:link w:val="Ttulo4Car"/>
     <w:uiPriority w:val="99"/>
     <w:qFormat/>
     <w:rsid w:val="00E40113"/>
@@ -10955,11 +9934,11 @@
       <w:szCs w:val="24"/>
     </w:rPr>
   </w:style>
-  <w:style w:type="paragraph" w:styleId="Heading5">
+  <w:style w:type="paragraph" w:styleId="Ttulo5">
     <w:name w:val="heading 5"/>
     <w:basedOn w:val="Normal"/>
     <w:next w:val="Normal"/>
-    <w:link w:val="Heading5Char"/>
+    <w:link w:val="Ttulo5Car"/>
     <w:uiPriority w:val="99"/>
     <w:qFormat/>
     <w:rsid w:val="009F4A0E"/>
@@ -10979,11 +9958,11 @@
       <w:lang w:val="es-ES"/>
     </w:rPr>
   </w:style>
-  <w:style w:type="paragraph" w:styleId="Heading6">
+  <w:style w:type="paragraph" w:styleId="Ttulo6">
     <w:name w:val="heading 6"/>
     <w:basedOn w:val="Normal"/>
     <w:next w:val="Normal"/>
-    <w:link w:val="Heading6Char"/>
+    <w:link w:val="Ttulo6Car"/>
     <w:uiPriority w:val="99"/>
     <w:qFormat/>
     <w:rsid w:val="005F006F"/>
@@ -11000,11 +9979,11 @@
       <w:bCs/>
     </w:rPr>
   </w:style>
-  <w:style w:type="paragraph" w:styleId="Heading7">
+  <w:style w:type="paragraph" w:styleId="Ttulo7">
     <w:name w:val="heading 7"/>
     <w:basedOn w:val="Normal"/>
     <w:next w:val="Normal"/>
-    <w:link w:val="Heading7Char"/>
+    <w:link w:val="Ttulo7Car"/>
     <w:uiPriority w:val="99"/>
     <w:qFormat/>
     <w:rsid w:val="005F006F"/>
@@ -11017,11 +9996,11 @@
       <w:outlineLvl w:val="6"/>
     </w:pPr>
   </w:style>
-  <w:style w:type="paragraph" w:styleId="Heading8">
+  <w:style w:type="paragraph" w:styleId="Ttulo8">
     <w:name w:val="heading 8"/>
     <w:basedOn w:val="Normal"/>
     <w:next w:val="Normal"/>
-    <w:link w:val="Heading8Char"/>
+    <w:link w:val="Ttulo8Car"/>
     <w:uiPriority w:val="99"/>
     <w:qFormat/>
     <w:rsid w:val="005F006F"/>
@@ -11038,11 +10017,11 @@
       <w:iCs/>
     </w:rPr>
   </w:style>
-  <w:style w:type="paragraph" w:styleId="Heading9">
+  <w:style w:type="paragraph" w:styleId="Ttulo9">
     <w:name w:val="heading 9"/>
     <w:basedOn w:val="Normal"/>
     <w:next w:val="Normal"/>
-    <w:link w:val="Heading9Char"/>
+    <w:link w:val="Ttulo9Car"/>
     <w:uiPriority w:val="99"/>
     <w:qFormat/>
     <w:rsid w:val="005F006F"/>
@@ -11058,13 +10037,12 @@
       <w:rFonts w:ascii="Arial" w:hAnsi="Arial" w:cs="Arial"/>
     </w:rPr>
   </w:style>
-  <w:style w:type="character" w:default="1" w:styleId="DefaultParagraphFont">
+  <w:style w:type="character" w:default="1" w:styleId="Fuentedeprrafopredeter">
     <w:name w:val="Default Paragraph Font"/>
     <w:uiPriority w:val="1"/>
-    <w:semiHidden/>
     <w:unhideWhenUsed/>
   </w:style>
-  <w:style w:type="table" w:default="1" w:styleId="TableNormal">
+  <w:style w:type="table" w:default="1" w:styleId="Tablanormal">
     <w:name w:val="Normal Table"/>
     <w:uiPriority w:val="99"/>
     <w:semiHidden/>
@@ -11080,7 +10058,7 @@
       </w:tblCellMar>
     </w:tblPr>
   </w:style>
-  <w:style w:type="numbering" w:default="1" w:styleId="NoList">
+  <w:style w:type="numbering" w:default="1" w:styleId="Sinlista">
     <w:name w:val="No List"/>
     <w:uiPriority w:val="99"/>
     <w:semiHidden/>
@@ -11088,7 +10066,7 @@
   </w:style>
   <w:style w:type="character" w:customStyle="1" w:styleId="ApndicesCar">
     <w:name w:val="Apéndices Car"/>
-    <w:basedOn w:val="Heading1Char"/>
+    <w:basedOn w:val="Ttulo1Car"/>
     <w:link w:val="Apndices"/>
     <w:uiPriority w:val="99"/>
     <w:rsid w:val="00AF352D"/>
@@ -11098,15 +10076,15 @@
   </w:style>
   <w:style w:type="character" w:customStyle="1" w:styleId="Titulo2-ApndicesCar">
     <w:name w:val="Titulo2 - Apéndices Car"/>
-    <w:basedOn w:val="Heading2Char"/>
+    <w:basedOn w:val="Ttulo2Car"/>
     <w:link w:val="Titulo2-Apndices"/>
     <w:uiPriority w:val="99"/>
     <w:rsid w:val="0094492A"/>
   </w:style>
-  <w:style w:type="character" w:customStyle="1" w:styleId="Heading3Char">
-    <w:name w:val="Heading 3 Char"/>
-    <w:basedOn w:val="DefaultParagraphFont"/>
-    <w:link w:val="Heading3"/>
+  <w:style w:type="character" w:customStyle="1" w:styleId="Ttulo3Car">
+    <w:name w:val="Título 3 Car"/>
+    <w:basedOn w:val="Fuentedeprrafopredeter"/>
+    <w:link w:val="Ttulo3"/>
     <w:uiPriority w:val="9"/>
     <w:semiHidden/>
     <w:rsid w:val="00FE6335"/>
@@ -11119,10 +10097,10 @@
       <w:lang w:val="es-ES_tradnl" w:eastAsia="en-US"/>
     </w:rPr>
   </w:style>
-  <w:style w:type="character" w:customStyle="1" w:styleId="Heading4Char">
-    <w:name w:val="Heading 4 Char"/>
-    <w:basedOn w:val="DefaultParagraphFont"/>
-    <w:link w:val="Heading4"/>
+  <w:style w:type="character" w:customStyle="1" w:styleId="Ttulo4Car">
+    <w:name w:val="Título 4 Car"/>
+    <w:basedOn w:val="Fuentedeprrafopredeter"/>
+    <w:link w:val="Ttulo4"/>
     <w:uiPriority w:val="9"/>
     <w:semiHidden/>
     <w:rsid w:val="00FE6335"/>
@@ -11135,10 +10113,10 @@
       <w:lang w:val="es-ES_tradnl" w:eastAsia="en-US"/>
     </w:rPr>
   </w:style>
-  <w:style w:type="character" w:customStyle="1" w:styleId="Heading5Char">
-    <w:name w:val="Heading 5 Char"/>
-    <w:basedOn w:val="DefaultParagraphFont"/>
-    <w:link w:val="Heading5"/>
+  <w:style w:type="character" w:customStyle="1" w:styleId="Ttulo5Car">
+    <w:name w:val="Título 5 Car"/>
+    <w:basedOn w:val="Fuentedeprrafopredeter"/>
+    <w:link w:val="Ttulo5"/>
     <w:uiPriority w:val="9"/>
     <w:semiHidden/>
     <w:rsid w:val="00FE6335"/>
@@ -11153,10 +10131,10 @@
       <w:lang w:val="es-ES_tradnl" w:eastAsia="en-US"/>
     </w:rPr>
   </w:style>
-  <w:style w:type="character" w:customStyle="1" w:styleId="Heading6Char">
-    <w:name w:val="Heading 6 Char"/>
-    <w:basedOn w:val="DefaultParagraphFont"/>
-    <w:link w:val="Heading6"/>
+  <w:style w:type="character" w:customStyle="1" w:styleId="Ttulo6Car">
+    <w:name w:val="Título 6 Car"/>
+    <w:basedOn w:val="Fuentedeprrafopredeter"/>
+    <w:link w:val="Ttulo6"/>
     <w:uiPriority w:val="9"/>
     <w:semiHidden/>
     <w:rsid w:val="00FE6335"/>
@@ -11167,10 +10145,10 @@
       <w:lang w:val="es-ES_tradnl" w:eastAsia="en-US"/>
     </w:rPr>
   </w:style>
-  <w:style w:type="character" w:customStyle="1" w:styleId="Heading7Char">
-    <w:name w:val="Heading 7 Char"/>
-    <w:basedOn w:val="DefaultParagraphFont"/>
-    <w:link w:val="Heading7"/>
+  <w:style w:type="character" w:customStyle="1" w:styleId="Ttulo7Car">
+    <w:name w:val="Título 7 Car"/>
+    <w:basedOn w:val="Fuentedeprrafopredeter"/>
+    <w:link w:val="Ttulo7"/>
     <w:uiPriority w:val="9"/>
     <w:semiHidden/>
     <w:rsid w:val="00FE6335"/>
@@ -11181,10 +10159,10 @@
       <w:lang w:val="es-ES_tradnl" w:eastAsia="en-US"/>
     </w:rPr>
   </w:style>
-  <w:style w:type="character" w:customStyle="1" w:styleId="Heading8Char">
-    <w:name w:val="Heading 8 Char"/>
-    <w:basedOn w:val="DefaultParagraphFont"/>
-    <w:link w:val="Heading8"/>
+  <w:style w:type="character" w:customStyle="1" w:styleId="Ttulo8Car">
+    <w:name w:val="Título 8 Car"/>
+    <w:basedOn w:val="Fuentedeprrafopredeter"/>
+    <w:link w:val="Ttulo8"/>
     <w:uiPriority w:val="9"/>
     <w:semiHidden/>
     <w:rsid w:val="00FE6335"/>
@@ -11197,10 +10175,10 @@
       <w:lang w:val="es-ES_tradnl" w:eastAsia="en-US"/>
     </w:rPr>
   </w:style>
-  <w:style w:type="character" w:customStyle="1" w:styleId="Heading9Char">
-    <w:name w:val="Heading 9 Char"/>
-    <w:basedOn w:val="DefaultParagraphFont"/>
-    <w:link w:val="Heading9"/>
+  <w:style w:type="character" w:customStyle="1" w:styleId="Ttulo9Car">
+    <w:name w:val="Título 9 Car"/>
+    <w:basedOn w:val="Fuentedeprrafopredeter"/>
+    <w:link w:val="Ttulo9"/>
     <w:uiPriority w:val="9"/>
     <w:semiHidden/>
     <w:rsid w:val="00FE6335"/>
@@ -11209,7 +10187,7 @@
       <w:lang w:val="es-ES_tradnl" w:eastAsia="en-US"/>
     </w:rPr>
   </w:style>
-  <w:style w:type="paragraph" w:styleId="TOC1">
+  <w:style w:type="paragraph" w:styleId="TDC1">
     <w:name w:val="toc 1"/>
     <w:basedOn w:val="Normal"/>
     <w:next w:val="Normal"/>
@@ -11232,7 +10210,7 @@
       <w:lang w:val="es-UY"/>
     </w:rPr>
   </w:style>
-  <w:style w:type="paragraph" w:styleId="TOC2">
+  <w:style w:type="paragraph" w:styleId="TDC2">
     <w:name w:val="toc 2"/>
     <w:basedOn w:val="Normal"/>
     <w:next w:val="Normal"/>
@@ -11248,7 +10226,7 @@
       <w:szCs w:val="20"/>
     </w:rPr>
   </w:style>
-  <w:style w:type="paragraph" w:styleId="TOC3">
+  <w:style w:type="paragraph" w:styleId="TDC3">
     <w:name w:val="toc 3"/>
     <w:basedOn w:val="Normal"/>
     <w:next w:val="Normal"/>
@@ -11265,7 +10243,7 @@
       <w:szCs w:val="20"/>
     </w:rPr>
   </w:style>
-  <w:style w:type="paragraph" w:styleId="TOC4">
+  <w:style w:type="paragraph" w:styleId="TDC4">
     <w:name w:val="toc 4"/>
     <w:basedOn w:val="Normal"/>
     <w:next w:val="Normal"/>
@@ -11280,9 +10258,9 @@
       <w:szCs w:val="18"/>
     </w:rPr>
   </w:style>
-  <w:style w:type="character" w:styleId="Hyperlink">
+  <w:style w:type="character" w:styleId="Hipervnculo">
     <w:name w:val="Hyperlink"/>
-    <w:basedOn w:val="DefaultParagraphFont"/>
+    <w:basedOn w:val="Fuentedeprrafopredeter"/>
     <w:uiPriority w:val="99"/>
     <w:rsid w:val="005F006F"/>
     <w:rPr>
@@ -11290,10 +10268,10 @@
       <w:u w:val="single"/>
     </w:rPr>
   </w:style>
-  <w:style w:type="paragraph" w:styleId="Header">
+  <w:style w:type="paragraph" w:styleId="Encabezado">
     <w:name w:val="header"/>
     <w:basedOn w:val="Normal"/>
-    <w:link w:val="HeaderChar"/>
+    <w:link w:val="EncabezadoCar"/>
     <w:uiPriority w:val="99"/>
     <w:rsid w:val="005F006F"/>
     <w:pPr>
@@ -11306,10 +10284,10 @@
       </w:tabs>
     </w:pPr>
   </w:style>
-  <w:style w:type="character" w:customStyle="1" w:styleId="HeaderChar">
-    <w:name w:val="Header Char"/>
-    <w:basedOn w:val="DefaultParagraphFont"/>
-    <w:link w:val="Header"/>
+  <w:style w:type="character" w:customStyle="1" w:styleId="EncabezadoCar">
+    <w:name w:val="Encabezado Car"/>
+    <w:basedOn w:val="Fuentedeprrafopredeter"/>
+    <w:link w:val="Encabezado"/>
     <w:uiPriority w:val="99"/>
     <w:semiHidden/>
     <w:rsid w:val="00FE6335"/>
@@ -11317,10 +10295,10 @@
       <w:lang w:val="es-ES_tradnl" w:eastAsia="en-US"/>
     </w:rPr>
   </w:style>
-  <w:style w:type="paragraph" w:styleId="Footer">
+  <w:style w:type="paragraph" w:styleId="Piedepgina">
     <w:name w:val="footer"/>
     <w:basedOn w:val="Normal"/>
-    <w:link w:val="FooterChar"/>
+    <w:link w:val="PiedepginaCar"/>
     <w:uiPriority w:val="99"/>
     <w:rsid w:val="005F006F"/>
     <w:pPr>
@@ -11333,10 +10311,10 @@
       </w:tabs>
     </w:pPr>
   </w:style>
-  <w:style w:type="character" w:customStyle="1" w:styleId="FooterChar">
-    <w:name w:val="Footer Char"/>
-    <w:basedOn w:val="DefaultParagraphFont"/>
-    <w:link w:val="Footer"/>
+  <w:style w:type="character" w:customStyle="1" w:styleId="PiedepginaCar">
+    <w:name w:val="Pie de página Car"/>
+    <w:basedOn w:val="Fuentedeprrafopredeter"/>
+    <w:link w:val="Piedepgina"/>
     <w:uiPriority w:val="99"/>
     <w:semiHidden/>
     <w:rsid w:val="00FE6335"/>
@@ -11344,9 +10322,9 @@
       <w:lang w:val="es-ES_tradnl" w:eastAsia="en-US"/>
     </w:rPr>
   </w:style>
-  <w:style w:type="table" w:styleId="TableGrid">
+  <w:style w:type="table" w:styleId="Tablaconcuadrcula">
     <w:name w:val="Table Grid"/>
-    <w:basedOn w:val="TableNormal"/>
+    <w:basedOn w:val="Tablanormal"/>
     <w:uiPriority w:val="99"/>
     <w:rsid w:val="00987B75"/>
     <w:pPr>
@@ -11452,7 +10430,7 @@
   </w:style>
   <w:style w:type="character" w:customStyle="1" w:styleId="AutoresCar">
     <w:name w:val="Autores Car"/>
-    <w:basedOn w:val="DefaultParagraphFont"/>
+    <w:basedOn w:val="Fuentedeprrafopredeter"/>
     <w:link w:val="Autores"/>
     <w:uiPriority w:val="99"/>
     <w:rsid w:val="00AE06B8"/>
@@ -11597,10 +10575,10 @@
       <w:szCs w:val="28"/>
     </w:rPr>
   </w:style>
-  <w:style w:type="paragraph" w:styleId="BalloonText">
+  <w:style w:type="paragraph" w:styleId="Textodeglobo">
     <w:name w:val="Balloon Text"/>
     <w:basedOn w:val="Normal"/>
-    <w:link w:val="BalloonTextChar"/>
+    <w:link w:val="TextodegloboCar"/>
     <w:uiPriority w:val="99"/>
     <w:semiHidden/>
     <w:rsid w:val="004866FF"/>
@@ -11610,7 +10588,7 @@
       <w:szCs w:val="16"/>
     </w:rPr>
   </w:style>
-  <w:style w:type="paragraph" w:styleId="Caption">
+  <w:style w:type="paragraph" w:styleId="Epgrafe">
     <w:name w:val="caption"/>
     <w:basedOn w:val="Normal"/>
     <w:next w:val="Normal"/>
@@ -11624,10 +10602,10 @@
       <w:szCs w:val="20"/>
     </w:rPr>
   </w:style>
-  <w:style w:type="character" w:customStyle="1" w:styleId="BalloonTextChar">
-    <w:name w:val="Balloon Text Char"/>
-    <w:basedOn w:val="DefaultParagraphFont"/>
-    <w:link w:val="BalloonText"/>
+  <w:style w:type="character" w:customStyle="1" w:styleId="TextodegloboCar">
+    <w:name w:val="Texto de globo Car"/>
+    <w:basedOn w:val="Fuentedeprrafopredeter"/>
+    <w:link w:val="Textodeglobo"/>
     <w:uiPriority w:val="99"/>
     <w:semiHidden/>
     <w:rsid w:val="004866FF"/>
@@ -11638,10 +10616,10 @@
       <w:lang w:val="es-ES_tradnl" w:eastAsia="en-US"/>
     </w:rPr>
   </w:style>
-  <w:style w:type="paragraph" w:styleId="EndnoteText">
+  <w:style w:type="paragraph" w:styleId="Textonotaalfinal">
     <w:name w:val="endnote text"/>
     <w:basedOn w:val="Normal"/>
-    <w:link w:val="EndnoteTextChar"/>
+    <w:link w:val="TextonotaalfinalCar"/>
     <w:uiPriority w:val="99"/>
     <w:semiHidden/>
     <w:rsid w:val="00D2789D"/>
@@ -11650,9 +10628,9 @@
       <w:szCs w:val="20"/>
     </w:rPr>
   </w:style>
-  <w:style w:type="character" w:styleId="EndnoteReference">
+  <w:style w:type="character" w:styleId="Refdenotaalfinal">
     <w:name w:val="endnote reference"/>
-    <w:basedOn w:val="DefaultParagraphFont"/>
+    <w:basedOn w:val="Fuentedeprrafopredeter"/>
     <w:uiPriority w:val="99"/>
     <w:semiHidden/>
     <w:rsid w:val="00D2789D"/>
@@ -11660,10 +10638,10 @@
       <w:vertAlign w:val="superscript"/>
     </w:rPr>
   </w:style>
-  <w:style w:type="character" w:customStyle="1" w:styleId="EndnoteTextChar">
-    <w:name w:val="Endnote Text Char"/>
-    <w:basedOn w:val="DefaultParagraphFont"/>
-    <w:link w:val="EndnoteText"/>
+  <w:style w:type="character" w:customStyle="1" w:styleId="TextonotaalfinalCar">
+    <w:name w:val="Texto nota al final Car"/>
+    <w:basedOn w:val="Fuentedeprrafopredeter"/>
+    <w:link w:val="Textonotaalfinal"/>
     <w:uiPriority w:val="99"/>
     <w:semiHidden/>
     <w:rsid w:val="00D2789D"/>
@@ -11671,10 +10649,10 @@
       <w:lang w:val="es-ES_tradnl" w:eastAsia="en-US"/>
     </w:rPr>
   </w:style>
-  <w:style w:type="paragraph" w:styleId="FootnoteText">
+  <w:style w:type="paragraph" w:styleId="Textonotapie">
     <w:name w:val="footnote text"/>
     <w:basedOn w:val="Normal"/>
-    <w:link w:val="FootnoteTextChar"/>
+    <w:link w:val="TextonotapieCar"/>
     <w:uiPriority w:val="99"/>
     <w:semiHidden/>
     <w:rsid w:val="00D2789D"/>
@@ -11683,9 +10661,9 @@
       <w:szCs w:val="20"/>
     </w:rPr>
   </w:style>
-  <w:style w:type="character" w:styleId="FootnoteReference">
+  <w:style w:type="character" w:styleId="Refdenotaalpie">
     <w:name w:val="footnote reference"/>
-    <w:basedOn w:val="DefaultParagraphFont"/>
+    <w:basedOn w:val="Fuentedeprrafopredeter"/>
     <w:uiPriority w:val="99"/>
     <w:semiHidden/>
     <w:rsid w:val="00D2789D"/>
@@ -11693,10 +10671,10 @@
       <w:vertAlign w:val="superscript"/>
     </w:rPr>
   </w:style>
-  <w:style w:type="character" w:customStyle="1" w:styleId="FootnoteTextChar">
-    <w:name w:val="Footnote Text Char"/>
-    <w:basedOn w:val="DefaultParagraphFont"/>
-    <w:link w:val="FootnoteText"/>
+  <w:style w:type="character" w:customStyle="1" w:styleId="TextonotapieCar">
+    <w:name w:val="Texto nota pie Car"/>
+    <w:basedOn w:val="Fuentedeprrafopredeter"/>
+    <w:link w:val="Textonotapie"/>
     <w:uiPriority w:val="99"/>
     <w:semiHidden/>
     <w:rsid w:val="00D2789D"/>
@@ -11704,9 +10682,9 @@
       <w:lang w:val="es-ES_tradnl" w:eastAsia="en-US"/>
     </w:rPr>
   </w:style>
-  <w:style w:type="character" w:styleId="FollowedHyperlink">
+  <w:style w:type="character" w:styleId="Hipervnculovisitado">
     <w:name w:val="FollowedHyperlink"/>
-    <w:basedOn w:val="DefaultParagraphFont"/>
+    <w:basedOn w:val="Fuentedeprrafopredeter"/>
     <w:uiPriority w:val="99"/>
     <w:semiHidden/>
     <w:rsid w:val="00091117"/>
@@ -11717,7 +10695,7 @@
   </w:style>
   <w:style w:type="paragraph" w:customStyle="1" w:styleId="LINS-Titulo2">
     <w:name w:val="LINS - Titulo 2"/>
-    <w:basedOn w:val="Heading2"/>
+    <w:basedOn w:val="Ttulo2"/>
     <w:next w:val="LINS-Normal"/>
     <w:uiPriority w:val="99"/>
     <w:rsid w:val="00733D04"/>
@@ -11738,7 +10716,7 @@
   </w:style>
   <w:style w:type="paragraph" w:customStyle="1" w:styleId="LINS-Titulo3">
     <w:name w:val="LINS - Titulo 3"/>
-    <w:basedOn w:val="Heading3"/>
+    <w:basedOn w:val="Ttulo3"/>
     <w:next w:val="LINS-Normal"/>
     <w:uiPriority w:val="99"/>
     <w:rsid w:val="00733D04"/>
@@ -11758,7 +10736,7 @@
   </w:style>
   <w:style w:type="paragraph" w:customStyle="1" w:styleId="LINS-Titulo1">
     <w:name w:val="LINS - Titulo 1"/>
-    <w:basedOn w:val="Heading1"/>
+    <w:basedOn w:val="Ttulo1"/>
     <w:next w:val="LINS-Normal"/>
     <w:uiPriority w:val="99"/>
     <w:rsid w:val="00733D04"/>
@@ -11880,7 +10858,7 @@
   </w:style>
   <w:style w:type="character" w:customStyle="1" w:styleId="LINS-NormalChar">
     <w:name w:val="LINS - Normal Char"/>
-    <w:basedOn w:val="DefaultParagraphFont"/>
+    <w:basedOn w:val="Fuentedeprrafopredeter"/>
     <w:link w:val="LINS-Normal"/>
     <w:uiPriority w:val="99"/>
     <w:rsid w:val="00733D04"/>
@@ -11907,7 +10885,7 @@
   </w:style>
   <w:style w:type="paragraph" w:customStyle="1" w:styleId="LINS-Caption">
     <w:name w:val="LINS - Caption"/>
-    <w:basedOn w:val="Caption"/>
+    <w:basedOn w:val="Epgrafe"/>
     <w:next w:val="LINS-Normal"/>
     <w:uiPriority w:val="99"/>
     <w:rsid w:val="00B346BA"/>
@@ -11920,9 +10898,9 @@
       <w:lang w:val="es-ES"/>
     </w:rPr>
   </w:style>
-  <w:style w:type="character" w:styleId="CommentReference">
+  <w:style w:type="character" w:styleId="Refdecomentario">
     <w:name w:val="annotation reference"/>
-    <w:basedOn w:val="DefaultParagraphFont"/>
+    <w:basedOn w:val="Fuentedeprrafopredeter"/>
     <w:uiPriority w:val="99"/>
     <w:semiHidden/>
     <w:rsid w:val="00B346BA"/>
@@ -11931,10 +10909,10 @@
       <w:szCs w:val="16"/>
     </w:rPr>
   </w:style>
-  <w:style w:type="paragraph" w:styleId="CommentText">
+  <w:style w:type="paragraph" w:styleId="Textocomentario">
     <w:name w:val="annotation text"/>
     <w:basedOn w:val="Normal"/>
-    <w:link w:val="CommentTextChar"/>
+    <w:link w:val="TextocomentarioCar"/>
     <w:uiPriority w:val="99"/>
     <w:semiHidden/>
     <w:rsid w:val="00B346BA"/>
@@ -11947,11 +10925,11 @@
       <w:lang w:val="es-UY"/>
     </w:rPr>
   </w:style>
-  <w:style w:type="paragraph" w:styleId="CommentSubject">
+  <w:style w:type="paragraph" w:styleId="Asuntodelcomentario">
     <w:name w:val="annotation subject"/>
-    <w:basedOn w:val="CommentText"/>
-    <w:next w:val="CommentText"/>
-    <w:link w:val="CommentSubjectChar"/>
+    <w:basedOn w:val="Textocomentario"/>
+    <w:next w:val="Textocomentario"/>
+    <w:link w:val="AsuntodelcomentarioCar"/>
     <w:uiPriority w:val="99"/>
     <w:semiHidden/>
     <w:rsid w:val="000324EF"/>
@@ -11964,10 +10942,10 @@
       <w:lang w:val="es-ES_tradnl"/>
     </w:rPr>
   </w:style>
-  <w:style w:type="character" w:customStyle="1" w:styleId="CommentTextChar">
-    <w:name w:val="Comment Text Char"/>
-    <w:basedOn w:val="DefaultParagraphFont"/>
-    <w:link w:val="CommentText"/>
+  <w:style w:type="character" w:customStyle="1" w:styleId="TextocomentarioCar">
+    <w:name w:val="Texto comentario Car"/>
+    <w:basedOn w:val="Fuentedeprrafopredeter"/>
+    <w:link w:val="Textocomentario"/>
     <w:uiPriority w:val="99"/>
     <w:semiHidden/>
     <w:rsid w:val="00B346BA"/>
@@ -11977,7 +10955,7 @@
   </w:style>
   <w:style w:type="paragraph" w:customStyle="1" w:styleId="Apndices">
     <w:name w:val="Apéndices"/>
-    <w:basedOn w:val="Heading1"/>
+    <w:basedOn w:val="Ttulo1"/>
     <w:next w:val="Titulo2-Apndices"/>
     <w:link w:val="ApndicesCar"/>
     <w:uiPriority w:val="99"/>
@@ -11995,10 +10973,10 @@
       <w:lang w:val="es-ES"/>
     </w:rPr>
   </w:style>
-  <w:style w:type="character" w:customStyle="1" w:styleId="CommentSubjectChar">
-    <w:name w:val="Comment Subject Char"/>
-    <w:basedOn w:val="CommentTextChar"/>
-    <w:link w:val="CommentSubject"/>
+  <w:style w:type="character" w:customStyle="1" w:styleId="AsuntodelcomentarioCar">
+    <w:name w:val="Asunto del comentario Car"/>
+    <w:basedOn w:val="TextocomentarioCar"/>
+    <w:link w:val="Asuntodelcomentario"/>
     <w:uiPriority w:val="99"/>
     <w:semiHidden/>
     <w:rsid w:val="000324EF"/>
@@ -12010,7 +10988,7 @@
   </w:style>
   <w:style w:type="paragraph" w:customStyle="1" w:styleId="Titulo2-Apndices">
     <w:name w:val="Titulo2 - Apéndices"/>
-    <w:basedOn w:val="Heading2"/>
+    <w:basedOn w:val="Ttulo2"/>
     <w:next w:val="Titulo3-Apndices"/>
     <w:link w:val="Titulo2-ApndicesCar"/>
     <w:uiPriority w:val="99"/>
@@ -12022,10 +11000,10 @@
       </w:numPr>
     </w:pPr>
   </w:style>
-  <w:style w:type="character" w:customStyle="1" w:styleId="Heading1Char">
-    <w:name w:val="Heading 1 Char"/>
-    <w:basedOn w:val="DefaultParagraphFont"/>
-    <w:link w:val="Heading1"/>
+  <w:style w:type="character" w:customStyle="1" w:styleId="Ttulo1Car">
+    <w:name w:val="Título 1 Car"/>
+    <w:basedOn w:val="Fuentedeprrafopredeter"/>
+    <w:link w:val="Ttulo1"/>
     <w:uiPriority w:val="99"/>
     <w:rsid w:val="000B5564"/>
     <w:rPr>
@@ -12055,10 +11033,10 @@
       <w:lang w:val="es-UY"/>
     </w:rPr>
   </w:style>
-  <w:style w:type="character" w:customStyle="1" w:styleId="Heading2Char">
-    <w:name w:val="Heading 2 Char"/>
-    <w:basedOn w:val="DefaultParagraphFont"/>
-    <w:link w:val="Heading2"/>
+  <w:style w:type="character" w:customStyle="1" w:styleId="Ttulo2Car">
+    <w:name w:val="Título 2 Car"/>
+    <w:basedOn w:val="Fuentedeprrafopredeter"/>
+    <w:link w:val="Ttulo2"/>
     <w:uiPriority w:val="99"/>
     <w:rsid w:val="009A3091"/>
     <w:rPr>
@@ -12152,10 +11130,10 @@
       <w:lang w:val="es-UY" w:eastAsia="es-UY"/>
     </w:rPr>
   </w:style>
-  <w:style w:type="paragraph" w:styleId="HTMLPreformatted">
+  <w:style w:type="paragraph" w:styleId="HTMLconformatoprevio">
     <w:name w:val="HTML Preformatted"/>
     <w:basedOn w:val="Normal"/>
-    <w:link w:val="HTMLPreformattedChar"/>
+    <w:link w:val="HTMLconformatoprevioCar"/>
     <w:uiPriority w:val="99"/>
     <w:rsid w:val="002328D7"/>
     <w:pPr>
@@ -12186,10 +11164,10 @@
       <w:lang w:val="es-ES" w:eastAsia="es-ES"/>
     </w:rPr>
   </w:style>
-  <w:style w:type="character" w:customStyle="1" w:styleId="HTMLPreformattedChar">
-    <w:name w:val="HTML Preformatted Char"/>
-    <w:basedOn w:val="DefaultParagraphFont"/>
-    <w:link w:val="HTMLPreformatted"/>
+  <w:style w:type="character" w:customStyle="1" w:styleId="HTMLconformatoprevioCar">
+    <w:name w:val="HTML con formato previo Car"/>
+    <w:basedOn w:val="Fuentedeprrafopredeter"/>
+    <w:link w:val="HTMLconformatoprevio"/>
     <w:uiPriority w:val="99"/>
     <w:semiHidden/>
     <w:rsid w:val="00FE6335"/>
@@ -12200,7 +11178,7 @@
       <w:lang w:val="es-ES_tradnl" w:eastAsia="en-US"/>
     </w:rPr>
   </w:style>
-  <w:style w:type="paragraph" w:styleId="ListParagraph">
+  <w:style w:type="paragraph" w:styleId="Prrafodelista">
     <w:name w:val="List Paragraph"/>
     <w:basedOn w:val="Normal"/>
     <w:uiPriority w:val="34"/>

</xml_diff>